<commit_message>
Lau - Manual de Despliegue - Scripts Finales de BD
</commit_message>
<xml_diff>
--- a/Docs/09-Despliegue/BLMP_Manual-De-Despliegue.docx
+++ b/Docs/09-Despliegue/BLMP_Manual-De-Despliegue.docx
@@ -214,7 +214,21 @@
           <w:sz w:val="24"/>
         </w:rPr>
         <w:tab/>
-        <w:t>Ing. Zohil, Julio</w:t>
+        <w:t xml:space="preserve">Ing. </w:t>
+      </w:r>
+      <w:proofErr w:type="spellStart"/>
+      <w:r>
+        <w:rPr>
+          <w:sz w:val="24"/>
+        </w:rPr>
+        <w:t>Zohil</w:t>
+      </w:r>
+      <w:proofErr w:type="spellEnd"/>
+      <w:r>
+        <w:rPr>
+          <w:sz w:val="24"/>
+        </w:rPr>
+        <w:t>, Julio</w:t>
       </w:r>
     </w:p>
     <w:p>
@@ -553,21 +567,23 @@
           <w:sz w:val="24"/>
         </w:rPr>
       </w:pPr>
+      <w:proofErr w:type="spellStart"/>
       <w:r>
         <w:rPr>
           <w:b/>
           <w:i/>
           <w:sz w:val="24"/>
         </w:rPr>
-        <w:t>Nicoliello, Pablo Fabián</w:t>
-      </w:r>
+        <w:t>Nicoliello</w:t>
+      </w:r>
+      <w:proofErr w:type="spellEnd"/>
       <w:r>
         <w:rPr>
           <w:b/>
           <w:i/>
           <w:sz w:val="24"/>
         </w:rPr>
-        <w:tab/>
+        <w:t>, Pablo Fabián</w:t>
       </w:r>
       <w:r>
         <w:rPr>
@@ -584,47 +600,75 @@
           <w:sz w:val="24"/>
         </w:rPr>
         <w:tab/>
-        <w:t>42318</w:t>
-      </w:r>
-    </w:p>
-    <w:p>
-      <w:pPr>
+      </w:r>
+      <w:r>
         <w:rPr>
           <w:b/>
           <w:i/>
           <w:sz w:val="24"/>
         </w:rPr>
-      </w:pPr>
-      <w:r>
+        <w:tab/>
+        <w:t>42318</w:t>
+      </w:r>
+    </w:p>
+    <w:p>
+      <w:pPr>
         <w:rPr>
           <w:b/>
           <w:i/>
           <w:sz w:val="24"/>
         </w:rPr>
-        <w:t>Pastorino, Laura Analía</w:t>
-      </w:r>
+      </w:pPr>
+      <w:proofErr w:type="spellStart"/>
       <w:r>
         <w:rPr>
           <w:b/>
           <w:i/>
           <w:sz w:val="24"/>
         </w:rPr>
-        <w:tab/>
-      </w:r>
+        <w:t>Pastorino</w:t>
+      </w:r>
+      <w:proofErr w:type="spellEnd"/>
       <w:r>
         <w:rPr>
           <w:b/>
           <w:i/>
           <w:sz w:val="24"/>
         </w:rPr>
-        <w:tab/>
-      </w:r>
+        <w:t xml:space="preserve">, Laura </w:t>
+      </w:r>
+      <w:proofErr w:type="spellStart"/>
       <w:r>
         <w:rPr>
           <w:b/>
           <w:i/>
           <w:sz w:val="24"/>
         </w:rPr>
+        <w:t>Analía</w:t>
+      </w:r>
+      <w:proofErr w:type="spellEnd"/>
+      <w:r>
+        <w:rPr>
+          <w:b/>
+          <w:i/>
+          <w:sz w:val="24"/>
+        </w:rPr>
+        <w:tab/>
+      </w:r>
+      <w:r>
+        <w:rPr>
+          <w:b/>
+          <w:i/>
+          <w:sz w:val="24"/>
+        </w:rPr>
+        <w:tab/>
+      </w:r>
+      <w:r>
+        <w:rPr>
+          <w:b/>
+          <w:i/>
+          <w:sz w:val="24"/>
+        </w:rPr>
         <w:tab/>
         <w:t>44647</w:t>
       </w:r>
@@ -749,7 +793,7 @@
           <w:noProof/>
           <w:sz w:val="20"/>
         </w:rPr>
-        <w:t>09/10/2013 00:47:00</w:t>
+        <w:t>09/10/2013 20:15:00</w:t>
       </w:r>
       <w:r>
         <w:rPr>
@@ -1069,13 +1113,23 @@
                 <w:lang w:val="es-AR"/>
               </w:rPr>
             </w:pPr>
+            <w:proofErr w:type="spellStart"/>
             <w:r>
               <w:rPr>
                 <w:rFonts w:ascii="Arial" w:hAnsi="Arial"/>
                 <w:sz w:val="16"/>
                 <w:lang w:val="es-AR"/>
               </w:rPr>
-              <w:t>Baseline versión.</w:t>
+              <w:t>Baseline</w:t>
+            </w:r>
+            <w:proofErr w:type="spellEnd"/>
+            <w:r>
+              <w:rPr>
+                <w:rFonts w:ascii="Arial" w:hAnsi="Arial"/>
+                <w:sz w:val="16"/>
+                <w:lang w:val="es-AR"/>
+              </w:rPr>
+              <w:t xml:space="preserve"> versión.</w:t>
             </w:r>
           </w:p>
         </w:tc>
@@ -1107,8 +1161,18 @@
                 <w:sz w:val="16"/>
                 <w:lang w:val="es-AR"/>
               </w:rPr>
-              <w:t>Laura Pastorino</w:t>
-            </w:r>
+              <w:t xml:space="preserve">Laura </w:t>
+            </w:r>
+            <w:proofErr w:type="spellStart"/>
+            <w:r>
+              <w:rPr>
+                <w:rFonts w:ascii="Arial" w:hAnsi="Arial"/>
+                <w:sz w:val="16"/>
+                <w:lang w:val="es-AR"/>
+              </w:rPr>
+              <w:t>Pastorino</w:t>
+            </w:r>
+            <w:proofErr w:type="spellEnd"/>
           </w:p>
         </w:tc>
       </w:tr>
@@ -1294,7 +1358,7 @@
           <w:r>
             <w:fldChar w:fldCharType="separate"/>
           </w:r>
-          <w:hyperlink w:anchor="_Toc369036998" w:history="1">
+          <w:hyperlink w:anchor="_Toc369638933" w:history="1">
             <w:r>
               <w:rPr>
                 <w:rStyle w:val="Hipervnculo"/>
@@ -1314,7 +1378,7 @@
                 <w:rStyle w:val="Hipervnculo"/>
                 <w:noProof/>
               </w:rPr>
-              <w:t>Entorno</w:t>
+              <w:t>Introducción</w:t>
             </w:r>
             <w:r>
               <w:rPr>
@@ -1335,7 +1399,7 @@
                 <w:noProof/>
                 <w:webHidden/>
               </w:rPr>
-              <w:instrText xml:space="preserve"> PAGEREF _Toc369036998 \h </w:instrText>
+              <w:instrText xml:space="preserve"> PAGEREF _Toc369638933 \h </w:instrText>
             </w:r>
             <w:r>
               <w:rPr>
@@ -1374,7 +1438,7 @@
               <w:noProof/>
             </w:rPr>
           </w:pPr>
-          <w:hyperlink w:anchor="_Toc369036999" w:history="1">
+          <w:hyperlink w:anchor="_Toc369638934" w:history="1">
             <w:r>
               <w:rPr>
                 <w:rStyle w:val="Hipervnculo"/>
@@ -1394,7 +1458,7 @@
                 <w:rStyle w:val="Hipervnculo"/>
                 <w:noProof/>
               </w:rPr>
-              <w:t>Seteo Del Entorno</w:t>
+              <w:t>Entorno</w:t>
             </w:r>
             <w:r>
               <w:rPr>
@@ -1415,7 +1479,7 @@
                 <w:noProof/>
                 <w:webHidden/>
               </w:rPr>
-              <w:instrText xml:space="preserve"> PAGEREF _Toc369036999 \h </w:instrText>
+              <w:instrText xml:space="preserve"> PAGEREF _Toc369638934 \h </w:instrText>
             </w:r>
             <w:r>
               <w:rPr>
@@ -1436,6 +1500,166 @@
                 <w:webHidden/>
               </w:rPr>
               <w:t>5</w:t>
+            </w:r>
+            <w:r>
+              <w:rPr>
+                <w:noProof/>
+                <w:webHidden/>
+              </w:rPr>
+              <w:fldChar w:fldCharType="end"/>
+            </w:r>
+          </w:hyperlink>
+        </w:p>
+        <w:p>
+          <w:pPr>
+            <w:pStyle w:val="TDC1"/>
+            <w:rPr>
+              <w:rFonts w:asciiTheme="minorHAnsi" w:eastAsiaTheme="minorEastAsia" w:hAnsiTheme="minorHAnsi" w:cstheme="minorBidi"/>
+              <w:noProof/>
+            </w:rPr>
+          </w:pPr>
+          <w:hyperlink w:anchor="_Toc369638935" w:history="1">
+            <w:r>
+              <w:rPr>
+                <w:rStyle w:val="Hipervnculo"/>
+                <w:noProof/>
+              </w:rPr>
+              <w:t>3.</w:t>
+            </w:r>
+            <w:r>
+              <w:rPr>
+                <w:rFonts w:asciiTheme="minorHAnsi" w:eastAsiaTheme="minorEastAsia" w:hAnsiTheme="minorHAnsi" w:cstheme="minorBidi"/>
+                <w:noProof/>
+              </w:rPr>
+              <w:tab/>
+            </w:r>
+            <w:r>
+              <w:rPr>
+                <w:rStyle w:val="Hipervnculo"/>
+                <w:noProof/>
+              </w:rPr>
+              <w:t>Ejecución De Scripts</w:t>
+            </w:r>
+            <w:r>
+              <w:rPr>
+                <w:noProof/>
+                <w:webHidden/>
+              </w:rPr>
+              <w:tab/>
+            </w:r>
+            <w:r>
+              <w:rPr>
+                <w:noProof/>
+                <w:webHidden/>
+              </w:rPr>
+              <w:fldChar w:fldCharType="begin"/>
+            </w:r>
+            <w:r>
+              <w:rPr>
+                <w:noProof/>
+                <w:webHidden/>
+              </w:rPr>
+              <w:instrText xml:space="preserve"> PAGEREF _Toc369638935 \h </w:instrText>
+            </w:r>
+            <w:r>
+              <w:rPr>
+                <w:noProof/>
+                <w:webHidden/>
+              </w:rPr>
+            </w:r>
+            <w:r>
+              <w:rPr>
+                <w:noProof/>
+                <w:webHidden/>
+              </w:rPr>
+              <w:fldChar w:fldCharType="separate"/>
+            </w:r>
+            <w:r>
+              <w:rPr>
+                <w:noProof/>
+                <w:webHidden/>
+              </w:rPr>
+              <w:t>6</w:t>
+            </w:r>
+            <w:r>
+              <w:rPr>
+                <w:noProof/>
+                <w:webHidden/>
+              </w:rPr>
+              <w:fldChar w:fldCharType="end"/>
+            </w:r>
+          </w:hyperlink>
+        </w:p>
+        <w:p>
+          <w:pPr>
+            <w:pStyle w:val="TDC1"/>
+            <w:rPr>
+              <w:rFonts w:asciiTheme="minorHAnsi" w:eastAsiaTheme="minorEastAsia" w:hAnsiTheme="minorHAnsi" w:cstheme="minorBidi"/>
+              <w:noProof/>
+            </w:rPr>
+          </w:pPr>
+          <w:hyperlink w:anchor="_Toc369638936" w:history="1">
+            <w:r>
+              <w:rPr>
+                <w:rStyle w:val="Hipervnculo"/>
+                <w:noProof/>
+              </w:rPr>
+              <w:t>4.</w:t>
+            </w:r>
+            <w:r>
+              <w:rPr>
+                <w:rFonts w:asciiTheme="minorHAnsi" w:eastAsiaTheme="minorEastAsia" w:hAnsiTheme="minorHAnsi" w:cstheme="minorBidi"/>
+                <w:noProof/>
+              </w:rPr>
+              <w:tab/>
+            </w:r>
+            <w:r>
+              <w:rPr>
+                <w:rStyle w:val="Hipervnculo"/>
+                <w:noProof/>
+              </w:rPr>
+              <w:t>Instalación Del Front-End</w:t>
+            </w:r>
+            <w:r>
+              <w:rPr>
+                <w:noProof/>
+                <w:webHidden/>
+              </w:rPr>
+              <w:tab/>
+            </w:r>
+            <w:r>
+              <w:rPr>
+                <w:noProof/>
+                <w:webHidden/>
+              </w:rPr>
+              <w:fldChar w:fldCharType="begin"/>
+            </w:r>
+            <w:r>
+              <w:rPr>
+                <w:noProof/>
+                <w:webHidden/>
+              </w:rPr>
+              <w:instrText xml:space="preserve"> PAGEREF _Toc369638936 \h </w:instrText>
+            </w:r>
+            <w:r>
+              <w:rPr>
+                <w:noProof/>
+                <w:webHidden/>
+              </w:rPr>
+            </w:r>
+            <w:r>
+              <w:rPr>
+                <w:noProof/>
+                <w:webHidden/>
+              </w:rPr>
+              <w:fldChar w:fldCharType="separate"/>
+            </w:r>
+            <w:r>
+              <w:rPr>
+                <w:noProof/>
+                <w:webHidden/>
+              </w:rPr>
+              <w:t>7</w:t>
             </w:r>
             <w:r>
               <w:rPr>
@@ -1457,13 +1681,13 @@
               <w:noProof/>
             </w:rPr>
           </w:pPr>
-          <w:hyperlink w:anchor="_Toc369037000" w:history="1">
+          <w:hyperlink w:anchor="_Toc369638937" w:history="1">
             <w:r>
               <w:rPr>
                 <w:rStyle w:val="Hipervnculo"/>
                 <w:noProof/>
               </w:rPr>
-              <w:t>Instalar SQL Server Express 2012 con Servicios Avanzados</w:t>
+              <w:t>Instalación EDUAR</w:t>
             </w:r>
             <w:r>
               <w:rPr>
@@ -1484,76 +1708,7 @@
                 <w:noProof/>
                 <w:webHidden/>
               </w:rPr>
-              <w:instrText xml:space="preserve"> PAGEREF _Toc369037000 \h </w:instrText>
-            </w:r>
-            <w:r>
-              <w:rPr>
-                <w:noProof/>
-                <w:webHidden/>
-              </w:rPr>
-            </w:r>
-            <w:r>
-              <w:rPr>
-                <w:noProof/>
-                <w:webHidden/>
-              </w:rPr>
-              <w:fldChar w:fldCharType="separate"/>
-            </w:r>
-            <w:r>
-              <w:rPr>
-                <w:noProof/>
-                <w:webHidden/>
-              </w:rPr>
-              <w:t>5</w:t>
-            </w:r>
-            <w:r>
-              <w:rPr>
-                <w:noProof/>
-                <w:webHidden/>
-              </w:rPr>
-              <w:fldChar w:fldCharType="end"/>
-            </w:r>
-          </w:hyperlink>
-        </w:p>
-        <w:p>
-          <w:pPr>
-            <w:pStyle w:val="TDC3"/>
-            <w:tabs>
-              <w:tab w:val="right" w:leader="dot" w:pos="8495"/>
-            </w:tabs>
-            <w:rPr>
-              <w:rFonts w:asciiTheme="minorHAnsi" w:eastAsiaTheme="minorEastAsia" w:hAnsiTheme="minorHAnsi" w:cstheme="minorBidi"/>
-              <w:noProof/>
-            </w:rPr>
-          </w:pPr>
-          <w:hyperlink w:anchor="_Toc369037001" w:history="1">
-            <w:r>
-              <w:rPr>
-                <w:rStyle w:val="Hipervnculo"/>
-                <w:noProof/>
-              </w:rPr>
-              <w:t>Conexión al Servidor de Base de Datos</w:t>
-            </w:r>
-            <w:r>
-              <w:rPr>
-                <w:noProof/>
-                <w:webHidden/>
-              </w:rPr>
-              <w:tab/>
-            </w:r>
-            <w:r>
-              <w:rPr>
-                <w:noProof/>
-                <w:webHidden/>
-              </w:rPr>
-              <w:fldChar w:fldCharType="begin"/>
-            </w:r>
-            <w:r>
-              <w:rPr>
-                <w:noProof/>
-                <w:webHidden/>
-              </w:rPr>
-              <w:instrText xml:space="preserve"> PAGEREF _Toc369037001 \h </w:instrText>
+              <w:instrText xml:space="preserve"> PAGEREF _Toc369638937 \h </w:instrText>
             </w:r>
             <w:r>
               <w:rPr>
@@ -1595,13 +1750,13 @@
               <w:noProof/>
             </w:rPr>
           </w:pPr>
-          <w:hyperlink w:anchor="_Toc369037002" w:history="1">
+          <w:hyperlink w:anchor="_Toc369638938" w:history="1">
             <w:r>
               <w:rPr>
                 <w:rStyle w:val="Hipervnculo"/>
                 <w:noProof/>
               </w:rPr>
-              <w:t>Instalar MySQL Connector .Net 6.3.6</w:t>
+              <w:t>Instalación FORO – modificar imágenes</w:t>
             </w:r>
             <w:r>
               <w:rPr>
@@ -1622,7 +1777,7 @@
                 <w:noProof/>
                 <w:webHidden/>
               </w:rPr>
-              <w:instrText xml:space="preserve"> PAGEREF _Toc369037002 \h </w:instrText>
+              <w:instrText xml:space="preserve"> PAGEREF _Toc369638938 \h </w:instrText>
             </w:r>
             <w:r>
               <w:rPr>
@@ -1642,145 +1797,7 @@
                 <w:noProof/>
                 <w:webHidden/>
               </w:rPr>
-              <w:t>8</w:t>
-            </w:r>
-            <w:r>
-              <w:rPr>
-                <w:noProof/>
-                <w:webHidden/>
-              </w:rPr>
-              <w:fldChar w:fldCharType="end"/>
-            </w:r>
-          </w:hyperlink>
-        </w:p>
-        <w:p>
-          <w:pPr>
-            <w:pStyle w:val="TDC2"/>
-            <w:tabs>
-              <w:tab w:val="right" w:leader="dot" w:pos="8495"/>
-            </w:tabs>
-            <w:rPr>
-              <w:rFonts w:asciiTheme="minorHAnsi" w:eastAsiaTheme="minorEastAsia" w:hAnsiTheme="minorHAnsi" w:cstheme="minorBidi"/>
-              <w:noProof/>
-            </w:rPr>
-          </w:pPr>
-          <w:hyperlink w:anchor="_Toc369037003" w:history="1">
-            <w:r>
-              <w:rPr>
-                <w:rStyle w:val="Hipervnculo"/>
-                <w:noProof/>
-              </w:rPr>
-              <w:t>Instalar Enterprise Architect 8.0</w:t>
-            </w:r>
-            <w:r>
-              <w:rPr>
-                <w:noProof/>
-                <w:webHidden/>
-              </w:rPr>
-              <w:tab/>
-            </w:r>
-            <w:r>
-              <w:rPr>
-                <w:noProof/>
-                <w:webHidden/>
-              </w:rPr>
-              <w:fldChar w:fldCharType="begin"/>
-            </w:r>
-            <w:r>
-              <w:rPr>
-                <w:noProof/>
-                <w:webHidden/>
-              </w:rPr>
-              <w:instrText xml:space="preserve"> PAGEREF _Toc369037003 \h </w:instrText>
-            </w:r>
-            <w:r>
-              <w:rPr>
-                <w:noProof/>
-                <w:webHidden/>
-              </w:rPr>
-            </w:r>
-            <w:r>
-              <w:rPr>
-                <w:noProof/>
-                <w:webHidden/>
-              </w:rPr>
-              <w:fldChar w:fldCharType="separate"/>
-            </w:r>
-            <w:r>
-              <w:rPr>
-                <w:noProof/>
-                <w:webHidden/>
-              </w:rPr>
-              <w:t>10</w:t>
-            </w:r>
-            <w:r>
-              <w:rPr>
-                <w:noProof/>
-                <w:webHidden/>
-              </w:rPr>
-              <w:fldChar w:fldCharType="end"/>
-            </w:r>
-          </w:hyperlink>
-        </w:p>
-        <w:p>
-          <w:pPr>
-            <w:pStyle w:val="TDC3"/>
-            <w:tabs>
-              <w:tab w:val="right" w:leader="dot" w:pos="8495"/>
-            </w:tabs>
-            <w:rPr>
-              <w:rFonts w:asciiTheme="minorHAnsi" w:eastAsiaTheme="minorEastAsia" w:hAnsiTheme="minorHAnsi" w:cstheme="minorBidi"/>
-              <w:noProof/>
-            </w:rPr>
-          </w:pPr>
-          <w:hyperlink w:anchor="_Toc369037004" w:history="1">
-            <w:r>
-              <w:rPr>
-                <w:rStyle w:val="Hipervnculo"/>
-                <w:noProof/>
-              </w:rPr>
-              <w:t>Conexión Al Servidor</w:t>
-            </w:r>
-            <w:r>
-              <w:rPr>
-                <w:noProof/>
-                <w:webHidden/>
-              </w:rPr>
-              <w:tab/>
-            </w:r>
-            <w:r>
-              <w:rPr>
-                <w:noProof/>
-                <w:webHidden/>
-              </w:rPr>
-              <w:fldChar w:fldCharType="begin"/>
-            </w:r>
-            <w:r>
-              <w:rPr>
-                <w:noProof/>
-                <w:webHidden/>
-              </w:rPr>
-              <w:instrText xml:space="preserve"> PAGEREF _Toc369037004 \h </w:instrText>
-            </w:r>
-            <w:r>
-              <w:rPr>
-                <w:noProof/>
-                <w:webHidden/>
-              </w:rPr>
-            </w:r>
-            <w:r>
-              <w:rPr>
-                <w:noProof/>
-                <w:webHidden/>
-              </w:rPr>
-              <w:fldChar w:fldCharType="separate"/>
-            </w:r>
-            <w:r>
-              <w:rPr>
-                <w:noProof/>
-                <w:webHidden/>
-              </w:rPr>
-              <w:t>13</w:t>
+              <w:t>9</w:t>
             </w:r>
             <w:r>
               <w:rPr>
@@ -1799,13 +1816,13 @@
               <w:noProof/>
             </w:rPr>
           </w:pPr>
-          <w:hyperlink w:anchor="_Toc369037005" w:history="1">
+          <w:hyperlink w:anchor="_Toc369638939" w:history="1">
             <w:r>
               <w:rPr>
                 <w:rStyle w:val="Hipervnculo"/>
                 <w:noProof/>
               </w:rPr>
-              <w:t>3.</w:t>
+              <w:t>5.</w:t>
             </w:r>
             <w:r>
               <w:rPr>
@@ -1819,7 +1836,7 @@
                 <w:rStyle w:val="Hipervnculo"/>
                 <w:noProof/>
               </w:rPr>
-              <w:t>Instalar TortoiseSVN</w:t>
+              <w:t>Bibliografía</w:t>
             </w:r>
             <w:r>
               <w:rPr>
@@ -1840,7 +1857,7 @@
                 <w:noProof/>
                 <w:webHidden/>
               </w:rPr>
-              <w:instrText xml:space="preserve"> PAGEREF _Toc369037005 \h </w:instrText>
+              <w:instrText xml:space="preserve"> PAGEREF _Toc369638939 \h </w:instrText>
             </w:r>
             <w:r>
               <w:rPr>
@@ -1860,143 +1877,7 @@
                 <w:noProof/>
                 <w:webHidden/>
               </w:rPr>
-              <w:t>15</w:t>
-            </w:r>
-            <w:r>
-              <w:rPr>
-                <w:noProof/>
-                <w:webHidden/>
-              </w:rPr>
-              <w:fldChar w:fldCharType="end"/>
-            </w:r>
-          </w:hyperlink>
-        </w:p>
-        <w:p>
-          <w:pPr>
-            <w:pStyle w:val="TDC2"/>
-            <w:tabs>
-              <w:tab w:val="right" w:leader="dot" w:pos="8495"/>
-            </w:tabs>
-            <w:rPr>
-              <w:rFonts w:asciiTheme="minorHAnsi" w:eastAsiaTheme="minorEastAsia" w:hAnsiTheme="minorHAnsi" w:cstheme="minorBidi"/>
-              <w:noProof/>
-            </w:rPr>
-          </w:pPr>
-          <w:hyperlink w:anchor="_Toc369037006" w:history="1">
-            <w:r>
-              <w:rPr>
-                <w:rStyle w:val="Hipervnculo"/>
-                <w:noProof/>
-              </w:rPr>
-              <w:t>Configuración del Repositorio</w:t>
-            </w:r>
-            <w:r>
-              <w:rPr>
-                <w:noProof/>
-                <w:webHidden/>
-              </w:rPr>
-              <w:tab/>
-            </w:r>
-            <w:r>
-              <w:rPr>
-                <w:noProof/>
-                <w:webHidden/>
-              </w:rPr>
-              <w:fldChar w:fldCharType="begin"/>
-            </w:r>
-            <w:r>
-              <w:rPr>
-                <w:noProof/>
-                <w:webHidden/>
-              </w:rPr>
-              <w:instrText xml:space="preserve"> PAGEREF _Toc369037006 \h </w:instrText>
-            </w:r>
-            <w:r>
-              <w:rPr>
-                <w:noProof/>
-                <w:webHidden/>
-              </w:rPr>
-            </w:r>
-            <w:r>
-              <w:rPr>
-                <w:noProof/>
-                <w:webHidden/>
-              </w:rPr>
-              <w:fldChar w:fldCharType="separate"/>
-            </w:r>
-            <w:r>
-              <w:rPr>
-                <w:noProof/>
-                <w:webHidden/>
-              </w:rPr>
-              <w:t>17</w:t>
-            </w:r>
-            <w:r>
-              <w:rPr>
-                <w:noProof/>
-                <w:webHidden/>
-              </w:rPr>
-              <w:fldChar w:fldCharType="end"/>
-            </w:r>
-          </w:hyperlink>
-        </w:p>
-        <w:p>
-          <w:pPr>
-            <w:pStyle w:val="TDC1"/>
-            <w:rPr>
-              <w:rFonts w:asciiTheme="minorHAnsi" w:eastAsiaTheme="minorEastAsia" w:hAnsiTheme="minorHAnsi" w:cstheme="minorBidi"/>
-              <w:noProof/>
-            </w:rPr>
-          </w:pPr>
-          <w:hyperlink w:anchor="_Toc369037007" w:history="1">
-            <w:r>
-              <w:rPr>
-                <w:rStyle w:val="Hipervnculo"/>
-                <w:noProof/>
-                <w:lang w:val="es-ES"/>
-              </w:rPr>
-              <w:t>Bibliografía</w:t>
-            </w:r>
-            <w:r>
-              <w:rPr>
-                <w:noProof/>
-                <w:webHidden/>
-              </w:rPr>
-              <w:tab/>
-            </w:r>
-            <w:r>
-              <w:rPr>
-                <w:noProof/>
-                <w:webHidden/>
-              </w:rPr>
-              <w:fldChar w:fldCharType="begin"/>
-            </w:r>
-            <w:r>
-              <w:rPr>
-                <w:noProof/>
-                <w:webHidden/>
-              </w:rPr>
-              <w:instrText xml:space="preserve"> PAGEREF _Toc369037007 \h </w:instrText>
-            </w:r>
-            <w:r>
-              <w:rPr>
-                <w:noProof/>
-                <w:webHidden/>
-              </w:rPr>
-            </w:r>
-            <w:r>
-              <w:rPr>
-                <w:noProof/>
-                <w:webHidden/>
-              </w:rPr>
-              <w:fldChar w:fldCharType="separate"/>
-            </w:r>
-            <w:r>
-              <w:rPr>
-                <w:noProof/>
-                <w:webHidden/>
-              </w:rPr>
-              <w:t>18</w:t>
+              <w:t>11</w:t>
             </w:r>
             <w:r>
               <w:rPr>
@@ -2049,7 +1930,7 @@
           <w:numId w:val="1"/>
         </w:numPr>
       </w:pPr>
-      <w:bookmarkStart w:id="4" w:name="_Toc369036998"/>
+      <w:bookmarkStart w:id="4" w:name="_Toc369638933"/>
       <w:bookmarkEnd w:id="0"/>
       <w:bookmarkEnd w:id="1"/>
       <w:bookmarkEnd w:id="2"/>
@@ -2058,6 +1939,7 @@
         <w:lastRenderedPageBreak/>
         <w:t>Introducción</w:t>
       </w:r>
+      <w:bookmarkEnd w:id="4"/>
     </w:p>
     <w:p>
       <w:pPr>
@@ -2078,13 +1960,19 @@
         <w:t>EDU@R</w:t>
       </w:r>
       <w:r>
-        <w:t>, en las configuraciones necesarias para el correcto funcionamiento de la aplicación en un entorno Distribu</w:t>
-      </w:r>
-      <w:r>
-        <w:t>í</w:t>
-      </w:r>
-      <w:r>
-        <w:t>do.</w:t>
+        <w:t xml:space="preserve">, en las configuraciones necesarias para el correcto funcionamiento de la aplicación en un entorno </w:t>
+      </w:r>
+      <w:r>
+        <w:t>Distribu</w:t>
+      </w:r>
+      <w:r>
+        <w:t>i</w:t>
+      </w:r>
+      <w:r>
+        <w:t>do</w:t>
+      </w:r>
+      <w:r>
+        <w:t>.</w:t>
       </w:r>
       <w:r>
         <w:br w:type="page"/>
@@ -2098,11 +1986,12 @@
           <w:numId w:val="1"/>
         </w:numPr>
       </w:pPr>
+      <w:bookmarkStart w:id="5" w:name="_Toc369638934"/>
       <w:r>
         <w:lastRenderedPageBreak/>
         <w:t>Entorno</w:t>
       </w:r>
-      <w:bookmarkEnd w:id="4"/>
+      <w:bookmarkEnd w:id="5"/>
     </w:p>
     <w:p>
       <w:pPr>
@@ -2125,7 +2014,37 @@
         <w:jc w:val="left"/>
       </w:pPr>
       <w:r>
-        <w:t>Internet Information Services (IIS) versión 6.1</w:t>
+        <w:t xml:space="preserve">Internet </w:t>
+      </w:r>
+      <w:proofErr w:type="spellStart"/>
+      <w:r>
+        <w:t>Information</w:t>
+      </w:r>
+      <w:proofErr w:type="spellEnd"/>
+      <w:r>
+        <w:t xml:space="preserve"> </w:t>
+      </w:r>
+      <w:proofErr w:type="spellStart"/>
+      <w:r>
+        <w:t>Services</w:t>
+      </w:r>
+      <w:proofErr w:type="spellEnd"/>
+      <w:r>
+        <w:t xml:space="preserve"> (IIS) versión 6.1</w:t>
+      </w:r>
+    </w:p>
+    <w:p>
+      <w:pPr>
+        <w:pStyle w:val="Prrafodelista"/>
+        <w:numPr>
+          <w:ilvl w:val="0"/>
+          <w:numId w:val="7"/>
+        </w:numPr>
+        <w:spacing w:before="0" w:after="200" w:line="276" w:lineRule="auto"/>
+        <w:jc w:val="left"/>
+      </w:pPr>
+      <w:r>
+        <w:t>.NET Framework 4.0 o superior.</w:t>
       </w:r>
     </w:p>
     <w:p>
@@ -2247,7 +2166,15 @@
         <w:jc w:val="left"/>
       </w:pPr>
       <w:r>
-        <w:t>SQL Server data tools.</w:t>
+        <w:t xml:space="preserve">SQL Server data </w:t>
+      </w:r>
+      <w:proofErr w:type="spellStart"/>
+      <w:r>
+        <w:t>tools</w:t>
+      </w:r>
+      <w:proofErr w:type="spellEnd"/>
+      <w:r>
+        <w:t>.</w:t>
       </w:r>
     </w:p>
     <w:p>
@@ -2277,8 +2204,6 @@
       <w:r>
         <w:t>Se deberá contar con un usuario con permisos de administrador para poder proceder a las instalaciones pertinentes.</w:t>
       </w:r>
-      <w:bookmarkStart w:id="5" w:name="_GoBack"/>
-      <w:bookmarkEnd w:id="5"/>
     </w:p>
     <w:p>
       <w:pPr>
@@ -2332,17 +2257,153 @@
           <w:numId w:val="1"/>
         </w:numPr>
       </w:pPr>
+      <w:bookmarkStart w:id="6" w:name="_Toc369638935"/>
       <w:r>
         <w:lastRenderedPageBreak/>
-        <w:t>Instalación Del Front-End</w:t>
-      </w:r>
-    </w:p>
-    <w:p>
-      <w:bookmarkStart w:id="6" w:name="_Toc293831062"/>
-      <w:bookmarkStart w:id="7" w:name="_Toc293830975"/>
-      <w:bookmarkStart w:id="8" w:name="_Toc293830893"/>
-      <w:bookmarkStart w:id="9" w:name="_Toc293830720"/>
-      <w:bookmarkStart w:id="10" w:name="_Toc293830634"/>
+        <w:t>Ejecución De Scripts</w:t>
+      </w:r>
+      <w:bookmarkEnd w:id="6"/>
+    </w:p>
+    <w:p>
+      <w:r>
+        <w:t xml:space="preserve">Para el correcto funcionamiento de la aplicación EDUAR, su Foro y los Procesos Automáticos correspondientes, es necesaria la creación de 2 bases de datos, llamadas EDUAR y </w:t>
+      </w:r>
+      <w:proofErr w:type="spellStart"/>
+      <w:r>
+        <w:t>EDUAR_aspnet_services</w:t>
+      </w:r>
+      <w:proofErr w:type="spellEnd"/>
+      <w:r>
+        <w:t>, las cuales brindan el soporte de persistencia necesario para los datos de los usuarios.</w:t>
+      </w:r>
+    </w:p>
+    <w:p>
+      <w:r>
+        <w:t xml:space="preserve">Adjuntos a este manual, se entregan los scripts de creación de dichas bases de datos, así como las estructuras y datos básicos necesarios para el funcionamiento. Es sumamente importante, </w:t>
+      </w:r>
+      <w:r>
+        <w:rPr>
+          <w:b/>
+        </w:rPr>
+        <w:t>respetar el orden de ejecución indicado</w:t>
+      </w:r>
+      <w:r>
+        <w:t>, a fin de evitar errores durante la instalación y funcionamiento de las mencionadas aplicaciones.</w:t>
+      </w:r>
+    </w:p>
+    <w:p>
+      <w:r>
+        <w:t>El orden de ejecución es el siguiente:</w:t>
+      </w:r>
+    </w:p>
+    <w:p>
+      <w:pPr>
+        <w:ind w:left="709" w:firstLine="284"/>
+      </w:pPr>
+      <w:r>
+        <w:t xml:space="preserve">1 </w:t>
+      </w:r>
+      <w:r>
+        <w:t>–</w:t>
+      </w:r>
+      <w:r>
+        <w:t xml:space="preserve"> Estructura</w:t>
+      </w:r>
+    </w:p>
+    <w:p>
+      <w:pPr>
+        <w:ind w:left="709" w:firstLine="284"/>
+      </w:pPr>
+      <w:r>
+        <w:t xml:space="preserve">2 </w:t>
+      </w:r>
+      <w:r>
+        <w:t>–</w:t>
+      </w:r>
+      <w:r>
+        <w:t xml:space="preserve"> Carga Foro y Seguridad</w:t>
+      </w:r>
+    </w:p>
+    <w:p>
+      <w:pPr>
+        <w:ind w:left="709" w:firstLine="284"/>
+      </w:pPr>
+      <w:r>
+        <w:t xml:space="preserve">3 </w:t>
+      </w:r>
+      <w:r>
+        <w:t>–</w:t>
+      </w:r>
+      <w:r>
+        <w:t xml:space="preserve"> Carga EDUAR</w:t>
+      </w:r>
+    </w:p>
+    <w:p>
+      <w:pPr>
+        <w:ind w:left="709" w:firstLine="284"/>
+      </w:pPr>
+      <w:r>
+        <w:t xml:space="preserve">4 </w:t>
+      </w:r>
+      <w:r>
+        <w:t>–</w:t>
+      </w:r>
+      <w:r>
+        <w:t xml:space="preserve"> Creación Usuario Administrador</w:t>
+      </w:r>
+      <w:r>
+        <w:br w:type="page"/>
+      </w:r>
+    </w:p>
+    <w:p>
+      <w:pPr>
+        <w:pStyle w:val="Ttulo1"/>
+        <w:numPr>
+          <w:ilvl w:val="0"/>
+          <w:numId w:val="1"/>
+        </w:numPr>
+      </w:pPr>
+      <w:bookmarkStart w:id="7" w:name="_Toc369638936"/>
+      <w:r>
+        <w:lastRenderedPageBreak/>
+        <w:t xml:space="preserve">Instalación </w:t>
+      </w:r>
+      <w:r>
+        <w:t>De Procesos De Importación</w:t>
+      </w:r>
+    </w:p>
+    <w:p>
+      <w:bookmarkStart w:id="8" w:name="_GoBack"/>
+      <w:bookmarkEnd w:id="8"/>
+      <w:r>
+        <w:br w:type="page"/>
+      </w:r>
+    </w:p>
+    <w:p>
+      <w:pPr>
+        <w:pStyle w:val="Ttulo1"/>
+        <w:numPr>
+          <w:ilvl w:val="0"/>
+          <w:numId w:val="1"/>
+        </w:numPr>
+      </w:pPr>
+      <w:r>
+        <w:lastRenderedPageBreak/>
+        <w:t>Instalación Del Front-</w:t>
+      </w:r>
+      <w:proofErr w:type="spellStart"/>
+      <w:r>
+        <w:t>End</w:t>
+      </w:r>
+      <w:bookmarkEnd w:id="7"/>
+      <w:proofErr w:type="spellEnd"/>
+    </w:p>
+    <w:p>
+      <w:bookmarkStart w:id="9" w:name="_Toc293831062"/>
+      <w:bookmarkStart w:id="10" w:name="_Toc293830975"/>
+      <w:bookmarkStart w:id="11" w:name="_Toc293830893"/>
+      <w:bookmarkStart w:id="12" w:name="_Toc293830720"/>
+      <w:bookmarkStart w:id="13" w:name="_Toc293830634"/>
       <w:r>
         <w:t>El archivo</w:t>
       </w:r>
@@ -2350,7 +2411,10 @@
         <w:t xml:space="preserve"> </w:t>
       </w:r>
       <w:r>
-        <w:t>EDUAR.msi</w:t>
+        <w:t>EDUAR.</w:t>
+      </w:r>
+      <w:r>
+        <w:t>exe</w:t>
       </w:r>
       <w:r>
         <w:t xml:space="preserve">: Instala la capa de presentación y todos los componentes necesarios para </w:t>
@@ -2367,13 +2431,16 @@
     </w:p>
     <w:p>
       <w:r>
-        <w:t>El archivo EDUAR-</w:t>
-      </w:r>
-      <w:r>
-        <w:t>Foro</w:t>
-      </w:r>
-      <w:r>
-        <w:t xml:space="preserve">.Deploy.msi: Instala </w:t>
+        <w:t>El archivo EDUAR-Foro</w:t>
+      </w:r>
+      <w:r>
+        <w:t>.</w:t>
+      </w:r>
+      <w:r>
+        <w:t>exe</w:t>
+      </w:r>
+      <w:r>
+        <w:t xml:space="preserve">: Instala </w:t>
       </w:r>
       <w:r>
         <w:t>el foro asociado a la aplicación principal</w:t>
@@ -2382,40 +2449,46 @@
         <w:t xml:space="preserve"> y todos los componentes necesarios para </w:t>
       </w:r>
       <w:r>
-        <w:t>su</w:t>
-      </w:r>
+        <w:t>su funcionamiento.</w:t>
+      </w:r>
+    </w:p>
+    <w:p>
+      <w:pPr>
+        <w:pStyle w:val="Ttulo2"/>
+      </w:pPr>
+      <w:bookmarkStart w:id="14" w:name="_Toc369638937"/>
+      <w:r>
+        <w:t>Instalación EDUAR</w:t>
+      </w:r>
+      <w:bookmarkEnd w:id="14"/>
       <w:r>
         <w:t xml:space="preserve"> </w:t>
       </w:r>
-      <w:r>
-        <w:t>funcionamiento.</w:t>
-      </w:r>
-    </w:p>
-    <w:p/>
-    <w:p>
-      <w:pPr>
-        <w:pStyle w:val="Ttulo3"/>
-      </w:pPr>
-      <w:bookmarkStart w:id="11" w:name="_Toc369037001"/>
-      <w:r>
-        <w:t>Conexión al Servidor de Base de Datos</w:t>
-      </w:r>
-      <w:bookmarkEnd w:id="11"/>
-    </w:p>
-    <w:p>
-      <w:pPr>
-        <w:spacing w:before="0" w:after="200" w:line="276" w:lineRule="auto"/>
-        <w:ind w:firstLine="0"/>
-        <w:jc w:val="left"/>
-      </w:pPr>
-      <w:r>
-        <w:t>Abrimos SQL Server Management Studio desde el menú de inicio. Se muestra la ventana:</w:t>
-      </w:r>
-    </w:p>
-    <w:p>
-      <w:pPr>
-        <w:spacing w:before="0" w:after="200" w:line="276" w:lineRule="auto"/>
-        <w:ind w:firstLine="0"/>
+    </w:p>
+    <w:p>
+      <w:pPr>
+        <w:rPr>
+          <w:b/>
+        </w:rPr>
+      </w:pPr>
+      <w:r>
+        <w:t xml:space="preserve">Se debe ejecutar el archivo EDUAR.exe. Una vez se presenta la </w:t>
+      </w:r>
+      <w:r>
+        <w:t>primera</w:t>
+      </w:r>
+      <w:r>
+        <w:t xml:space="preserve"> pantalla, damos al botón </w:t>
+      </w:r>
+      <w:r>
+        <w:rPr>
+          <w:b/>
+        </w:rPr>
+        <w:t>Siguiente</w:t>
+      </w:r>
+    </w:p>
+    <w:p>
+      <w:pPr>
         <w:jc w:val="center"/>
       </w:pPr>
       <w:r>
@@ -2423,10 +2496,10 @@
           <w:noProof/>
         </w:rPr>
         <w:drawing>
-          <wp:inline distT="0" distB="0" distL="0" distR="0" wp14:anchorId="71172AB1" wp14:editId="20CDA943">
-            <wp:extent cx="2910541" cy="2193154"/>
-            <wp:effectExtent l="0" t="0" r="4445" b="0"/>
-            <wp:docPr id="37" name="Imagen 37"/>
+          <wp:inline distT="0" distB="0" distL="0" distR="0" wp14:anchorId="58B77ECF" wp14:editId="1288BD05">
+            <wp:extent cx="3076354" cy="2524649"/>
+            <wp:effectExtent l="0" t="0" r="0" b="9525"/>
+            <wp:docPr id="1" name="Imagen 1"/>
             <wp:cNvGraphicFramePr>
               <a:graphicFrameLocks xmlns:a="http://schemas.openxmlformats.org/drawingml/2006/main" noChangeAspect="1"/>
             </wp:cNvGraphicFramePr>
@@ -2446,7 +2519,7 @@
                   <pic:spPr>
                     <a:xfrm>
                       <a:off x="0" y="0"/>
-                      <a:ext cx="2913922" cy="2195702"/>
+                      <a:ext cx="3076354" cy="2524649"/>
                     </a:xfrm>
                     <a:prstGeom prst="rect">
                       <a:avLst/>
@@ -2460,89 +2533,136 @@
       </w:r>
     </w:p>
     <w:p>
-      <w:r>
-        <w:t>En el combo Server Type, seleccionamos la opción “Database Engine”</w:t>
-      </w:r>
-    </w:p>
-    <w:p>
-      <w:r>
-        <w:t xml:space="preserve">Nombre del servidor: </w:t>
-      </w:r>
-      <w:r>
-        <w:t>alulau.redirectme.net</w:t>
-      </w:r>
-      <w:r>
-        <w:t>,1433</w:t>
-      </w:r>
-    </w:p>
-    <w:p>
-      <w:r>
-        <w:t>Usuario: sa</w:t>
-      </w:r>
-    </w:p>
-    <w:p>
-      <w:r>
-        <w:t>Password: xxxxxx</w:t>
-      </w:r>
-    </w:p>
-    <w:p>
-      <w:r>
-        <w:t>Si se prefiere, se selecciona la opción “Remember password”</w:t>
-      </w:r>
-    </w:p>
-    <w:p>
-      <w:pPr>
-        <w:rPr>
-          <w:rFonts w:ascii="Cambria" w:hAnsi="Cambria"/>
+      <w:pPr>
+        <w:pStyle w:val="Prrafodelista"/>
+        <w:numPr>
+          <w:ilvl w:val="0"/>
+          <w:numId w:val="8"/>
+        </w:numPr>
+        <w:suppressLineNumbers/>
+        <w:spacing w:after="120" w:line="360" w:lineRule="auto"/>
+        <w:rPr>
+          <w:noProof/>
+        </w:rPr>
+      </w:pPr>
+      <w:r>
+        <w:rPr>
+          <w:noProof/>
+        </w:rPr>
+        <w:t>Proporcionar configuracion de la aplicación</w:t>
+      </w:r>
+      <w:r>
+        <w:rPr>
+          <w:noProof/>
+        </w:rPr>
+        <w:t>:</w:t>
+      </w:r>
+    </w:p>
+    <w:p>
+      <w:pPr>
+        <w:pStyle w:val="Prrafodelista"/>
+        <w:numPr>
+          <w:ilvl w:val="1"/>
+          <w:numId w:val="8"/>
+        </w:numPr>
+        <w:suppressLineNumbers/>
+        <w:spacing w:before="0" w:line="360" w:lineRule="auto"/>
+        <w:ind w:left="1434" w:hanging="357"/>
+        <w:rPr>
+          <w:noProof/>
+        </w:rPr>
+      </w:pPr>
+      <w:r>
+        <w:t>Sitio:</w:t>
+      </w:r>
+      <w:r>
+        <w:t xml:space="preserve"> </w:t>
+      </w:r>
+      <w:r>
+        <w:rPr>
           <w:b/>
-          <w:bCs/>
-          <w:color w:val="4F81BD"/>
-          <w:sz w:val="26"/>
-          <w:szCs w:val="26"/>
-        </w:rPr>
-      </w:pPr>
-      <w:r>
-        <w:t>Al finalizar la configuración, click en el botón Connect para conectarnos al motor de base de datos.</w:t>
-      </w:r>
-      <w:r>
-        <w:br w:type="page"/>
-      </w:r>
-    </w:p>
-    <w:p>
-      <w:pPr>
-        <w:pStyle w:val="Ttulo2"/>
-      </w:pPr>
-      <w:bookmarkStart w:id="12" w:name="_Toc369037002"/>
-      <w:r>
-        <w:lastRenderedPageBreak/>
-        <w:t>Instalar M</w:t>
-      </w:r>
-      <w:r>
-        <w:t>y</w:t>
-      </w:r>
-      <w:r>
-        <w:t>SQL C</w:t>
-      </w:r>
-      <w:r>
-        <w:t>onnector</w:t>
-      </w:r>
-      <w:r>
-        <w:t xml:space="preserve"> .Net </w:t>
-      </w:r>
-      <w:r>
-        <w:t>6.3.6</w:t>
-      </w:r>
-      <w:bookmarkEnd w:id="12"/>
-    </w:p>
-    <w:p>
-      <w:r>
-        <w:t>Para la conexión a la base de datos transaccional necesitamos instalar este plug-in para .Net, el cual es provisto por MySQL</w:t>
-      </w:r>
-    </w:p>
-    <w:p>
-      <w:pPr>
-        <w:spacing w:before="0" w:after="200" w:line="276" w:lineRule="auto"/>
-        <w:ind w:firstLine="0"/>
+        </w:rPr>
+        <w:t xml:space="preserve">Default Web </w:t>
+      </w:r>
+      <w:proofErr w:type="spellStart"/>
+      <w:r>
+        <w:rPr>
+          <w:b/>
+        </w:rPr>
+        <w:t>Site</w:t>
+      </w:r>
+      <w:proofErr w:type="spellEnd"/>
+    </w:p>
+    <w:p>
+      <w:pPr>
+        <w:pStyle w:val="Prrafodelista"/>
+        <w:numPr>
+          <w:ilvl w:val="1"/>
+          <w:numId w:val="8"/>
+        </w:numPr>
+        <w:suppressLineNumbers/>
+        <w:spacing w:before="0" w:line="360" w:lineRule="auto"/>
+        <w:ind w:left="1434" w:hanging="357"/>
+        <w:rPr>
+          <w:noProof/>
+        </w:rPr>
+      </w:pPr>
+      <w:r>
+        <w:t>Directorio Virtual</w:t>
+      </w:r>
+      <w:r>
+        <w:t xml:space="preserve">: </w:t>
+      </w:r>
+      <w:r>
+        <w:rPr>
+          <w:b/>
+        </w:rPr>
+        <w:t>EDUAR</w:t>
+      </w:r>
+      <w:r>
+        <w:rPr>
+          <w:b/>
+        </w:rPr>
+        <w:t>.</w:t>
+      </w:r>
+      <w:r>
+        <w:rPr>
+          <w:b/>
+        </w:rPr>
+        <w:t>UI</w:t>
+      </w:r>
+    </w:p>
+    <w:p>
+      <w:pPr>
+        <w:pStyle w:val="Prrafodelista"/>
+        <w:numPr>
+          <w:ilvl w:val="1"/>
+          <w:numId w:val="8"/>
+        </w:numPr>
+        <w:suppressLineNumbers/>
+        <w:spacing w:before="0" w:line="360" w:lineRule="auto"/>
+        <w:ind w:left="1434" w:hanging="357"/>
+        <w:rPr>
+          <w:noProof/>
+        </w:rPr>
+      </w:pPr>
+      <w:r>
+        <w:t>Grupo de Aplicaciones</w:t>
+      </w:r>
+      <w:r>
+        <w:t xml:space="preserve">: </w:t>
+      </w:r>
+      <w:proofErr w:type="spellStart"/>
+      <w:r>
+        <w:rPr>
+          <w:b/>
+        </w:rPr>
+        <w:t>DefaultAppPool</w:t>
+      </w:r>
+      <w:proofErr w:type="spellEnd"/>
+    </w:p>
+    <w:p>
+      <w:pPr>
         <w:jc w:val="center"/>
       </w:pPr>
       <w:r>
@@ -2550,10 +2670,10 @@
           <w:noProof/>
         </w:rPr>
         <w:drawing>
-          <wp:inline distT="0" distB="0" distL="0" distR="0" wp14:anchorId="0CE33B8C" wp14:editId="047012ED">
-            <wp:extent cx="2615609" cy="2045211"/>
-            <wp:effectExtent l="0" t="0" r="0" b="0"/>
-            <wp:docPr id="10" name="Imagen 10"/>
+          <wp:inline distT="0" distB="0" distL="0" distR="0" wp14:anchorId="22C818EC" wp14:editId="7170E0BC">
+            <wp:extent cx="3125972" cy="2565368"/>
+            <wp:effectExtent l="0" t="0" r="0" b="6985"/>
+            <wp:docPr id="3" name="Imagen 3"/>
             <wp:cNvGraphicFramePr>
               <a:graphicFrameLocks xmlns:a="http://schemas.openxmlformats.org/drawingml/2006/main" noChangeAspect="1"/>
             </wp:cNvGraphicFramePr>
@@ -2573,7 +2693,7 @@
                   <pic:spPr>
                     <a:xfrm>
                       <a:off x="0" y="0"/>
-                      <a:ext cx="2623960" cy="2051741"/>
+                      <a:ext cx="3129821" cy="2568527"/>
                     </a:xfrm>
                     <a:prstGeom prst="rect">
                       <a:avLst/>
@@ -2587,30 +2707,45 @@
       </w:r>
     </w:p>
     <w:p>
-      <w:pPr>
-        <w:spacing w:before="0" w:after="200" w:line="276" w:lineRule="auto"/>
-        <w:ind w:firstLine="0"/>
-        <w:jc w:val="left"/>
-      </w:pPr>
-      <w:r>
-        <w:t>Seleccionar la opción “Custom”</w:t>
-      </w:r>
-    </w:p>
-    <w:p>
-      <w:pPr>
-        <w:spacing w:before="0" w:after="200" w:line="276" w:lineRule="auto"/>
-        <w:ind w:firstLine="0"/>
+      <w:r>
+        <w:t xml:space="preserve">Presionar el botón </w:t>
+      </w:r>
+      <w:r>
+        <w:rPr>
+          <w:b/>
+        </w:rPr>
+        <w:t>Siguiente</w:t>
+      </w:r>
+      <w:r>
+        <w:t xml:space="preserve"> y a continuación</w:t>
+      </w:r>
+      <w:r>
+        <w:t xml:space="preserve">, nuevamente, </w:t>
+      </w:r>
+      <w:r>
+        <w:rPr>
+          <w:b/>
+        </w:rPr>
+        <w:t>Siguiente</w:t>
+      </w:r>
+      <w:r>
+        <w:t>.</w:t>
+      </w:r>
+    </w:p>
+    <w:p>
+      <w:pPr>
         <w:jc w:val="center"/>
       </w:pPr>
       <w:r>
         <w:rPr>
           <w:noProof/>
         </w:rPr>
+        <w:lastRenderedPageBreak/>
         <w:drawing>
-          <wp:inline distT="0" distB="0" distL="0" distR="0" wp14:anchorId="5A92AFE4" wp14:editId="48729498">
-            <wp:extent cx="2615609" cy="2045212"/>
-            <wp:effectExtent l="0" t="0" r="0" b="0"/>
-            <wp:docPr id="12" name="Imagen 12"/>
+          <wp:inline distT="0" distB="0" distL="0" distR="0" wp14:anchorId="126A85AF" wp14:editId="1B9747F1">
+            <wp:extent cx="3388242" cy="2780604"/>
+            <wp:effectExtent l="0" t="0" r="3175" b="1270"/>
+            <wp:docPr id="4" name="Imagen 4"/>
             <wp:cNvGraphicFramePr>
               <a:graphicFrameLocks xmlns:a="http://schemas.openxmlformats.org/drawingml/2006/main" noChangeAspect="1"/>
             </wp:cNvGraphicFramePr>
@@ -2630,7 +2765,7 @@
                   <pic:spPr>
                     <a:xfrm>
                       <a:off x="0" y="0"/>
-                      <a:ext cx="2622247" cy="2050403"/>
+                      <a:ext cx="3389509" cy="2781644"/>
                     </a:xfrm>
                     <a:prstGeom prst="rect">
                       <a:avLst/>
@@ -2644,9 +2779,12 @@
       </w:r>
     </w:p>
     <w:p>
-      <w:pPr>
-        <w:spacing w:before="0" w:after="200" w:line="276" w:lineRule="auto"/>
-        <w:ind w:firstLine="0"/>
+      <w:r>
+        <w:t>Una vez el sistema termine la instalación, se muestra la pantalla:</w:t>
+      </w:r>
+    </w:p>
+    <w:p>
+      <w:pPr>
         <w:jc w:val="center"/>
       </w:pPr>
       <w:r>
@@ -2654,10 +2792,10 @@
           <w:noProof/>
         </w:rPr>
         <w:drawing>
-          <wp:inline distT="0" distB="0" distL="0" distR="0" wp14:anchorId="6EBB7218" wp14:editId="2814EB9F">
-            <wp:extent cx="2610800" cy="2041451"/>
+          <wp:inline distT="0" distB="0" distL="0" distR="0" wp14:anchorId="15AFB954" wp14:editId="116577A7">
+            <wp:extent cx="3377214" cy="2771553"/>
             <wp:effectExtent l="0" t="0" r="0" b="0"/>
-            <wp:docPr id="13" name="Imagen 13"/>
+            <wp:docPr id="5" name="Imagen 5"/>
             <wp:cNvGraphicFramePr>
               <a:graphicFrameLocks xmlns:a="http://schemas.openxmlformats.org/drawingml/2006/main" noChangeAspect="1"/>
             </wp:cNvGraphicFramePr>
@@ -2677,7 +2815,7 @@
                   <pic:spPr>
                     <a:xfrm>
                       <a:off x="0" y="0"/>
-                      <a:ext cx="2607272" cy="2038692"/>
+                      <a:ext cx="3381812" cy="2775327"/>
                     </a:xfrm>
                     <a:prstGeom prst="rect">
                       <a:avLst/>
@@ -2690,32 +2828,96 @@
         </w:drawing>
       </w:r>
     </w:p>
-    <w:p/>
+    <w:p>
+      <w:r>
+        <w:t xml:space="preserve">Presionamos </w:t>
+      </w:r>
+      <w:r>
+        <w:rPr>
+          <w:b/>
+        </w:rPr>
+        <w:t>Cerrar</w:t>
+      </w:r>
+      <w:r>
+        <w:t xml:space="preserve"> para salir del instalador.</w:t>
+      </w:r>
+    </w:p>
+    <w:bookmarkEnd w:id="9"/>
+    <w:bookmarkEnd w:id="10"/>
+    <w:bookmarkEnd w:id="11"/>
+    <w:bookmarkEnd w:id="12"/>
+    <w:bookmarkEnd w:id="13"/>
     <w:p>
       <w:pPr>
         <w:spacing w:before="0" w:after="200" w:line="276" w:lineRule="auto"/>
         <w:ind w:firstLine="0"/>
+        <w:jc w:val="left"/>
+        <w:rPr>
+          <w:lang w:val="es-ES"/>
+        </w:rPr>
+      </w:pPr>
+      <w:r>
+        <w:rPr>
+          <w:lang w:val="es-ES"/>
+        </w:rPr>
+        <w:br w:type="page"/>
+      </w:r>
+    </w:p>
+    <w:p>
+      <w:pPr>
+        <w:pStyle w:val="Ttulo2"/>
+      </w:pPr>
+      <w:bookmarkStart w:id="15" w:name="_Toc369638938"/>
+      <w:r>
+        <w:lastRenderedPageBreak/>
+        <w:t xml:space="preserve">Instalación </w:t>
+      </w:r>
+      <w:r>
+        <w:t>FORO</w:t>
+      </w:r>
+      <w:r>
+        <w:t xml:space="preserve"> </w:t>
+      </w:r>
+      <w:r>
+        <w:t>– modificar imágenes</w:t>
+      </w:r>
+      <w:bookmarkEnd w:id="15"/>
+    </w:p>
+    <w:p>
+      <w:pPr>
+        <w:rPr>
+          <w:b/>
+        </w:rPr>
+      </w:pPr>
+      <w:r>
+        <w:t>Se debe ejecutar el archivo EDUAR</w:t>
+      </w:r>
+      <w:r>
+        <w:t>-Foro</w:t>
+      </w:r>
+      <w:r>
+        <w:t xml:space="preserve">.exe. Una vez se presenta la primera pantalla, damos al botón </w:t>
+      </w:r>
+      <w:r>
+        <w:rPr>
+          <w:b/>
+        </w:rPr>
+        <w:t>Siguiente</w:t>
+      </w:r>
+    </w:p>
+    <w:p>
+      <w:pPr>
         <w:jc w:val="center"/>
-        <w:rPr>
-          <w:rFonts w:ascii="Cambria" w:hAnsi="Cambria"/>
-          <w:b/>
-          <w:bCs/>
-          <w:smallCaps/>
-          <w:color w:val="365F91"/>
-          <w:sz w:val="28"/>
-          <w:szCs w:val="28"/>
-        </w:rPr>
       </w:pPr>
       <w:r>
         <w:rPr>
           <w:noProof/>
         </w:rPr>
-        <w:lastRenderedPageBreak/>
         <w:drawing>
-          <wp:inline distT="0" distB="0" distL="0" distR="0" wp14:anchorId="459FF1A0" wp14:editId="2405702D">
-            <wp:extent cx="2849526" cy="2228117"/>
-            <wp:effectExtent l="0" t="0" r="8255" b="1270"/>
-            <wp:docPr id="14" name="Imagen 14"/>
+          <wp:inline distT="0" distB="0" distL="0" distR="0" wp14:anchorId="7CABF49E" wp14:editId="6BD43F04">
+            <wp:extent cx="3076354" cy="2524649"/>
+            <wp:effectExtent l="0" t="0" r="0" b="9525"/>
+            <wp:docPr id="6" name="Imagen 6"/>
             <wp:cNvGraphicFramePr>
               <a:graphicFrameLocks xmlns:a="http://schemas.openxmlformats.org/drawingml/2006/main" noChangeAspect="1"/>
             </wp:cNvGraphicFramePr>
@@ -2727,7 +2929,7 @@
                     <pic:cNvPicPr/>
                   </pic:nvPicPr>
                   <pic:blipFill>
-                    <a:blip r:embed="rId15"/>
+                    <a:blip r:embed="rId11"/>
                     <a:stretch>
                       <a:fillRect/>
                     </a:stretch>
@@ -2735,7 +2937,7 @@
                   <pic:spPr>
                     <a:xfrm>
                       <a:off x="0" y="0"/>
-                      <a:ext cx="2861580" cy="2237542"/>
+                      <a:ext cx="3076354" cy="2524649"/>
                     </a:xfrm>
                     <a:prstGeom prst="rect">
                       <a:avLst/>
@@ -2750,28 +2952,122 @@
     </w:p>
     <w:p>
       <w:pPr>
-        <w:spacing w:before="0" w:after="200" w:line="276" w:lineRule="auto"/>
-        <w:ind w:firstLine="0"/>
+        <w:pStyle w:val="Prrafodelista"/>
+        <w:numPr>
+          <w:ilvl w:val="0"/>
+          <w:numId w:val="8"/>
+        </w:numPr>
+        <w:suppressLineNumbers/>
+        <w:spacing w:after="120" w:line="360" w:lineRule="auto"/>
+        <w:rPr>
+          <w:noProof/>
+        </w:rPr>
+      </w:pPr>
+      <w:r>
+        <w:rPr>
+          <w:noProof/>
+        </w:rPr>
+        <w:t>Proporcionar configuracion de la aplicación:</w:t>
+      </w:r>
+    </w:p>
+    <w:p>
+      <w:pPr>
+        <w:pStyle w:val="Prrafodelista"/>
+        <w:numPr>
+          <w:ilvl w:val="1"/>
+          <w:numId w:val="8"/>
+        </w:numPr>
+        <w:suppressLineNumbers/>
+        <w:spacing w:before="0" w:line="360" w:lineRule="auto"/>
+        <w:ind w:left="1434" w:hanging="357"/>
+        <w:rPr>
+          <w:noProof/>
+        </w:rPr>
+      </w:pPr>
+      <w:r>
+        <w:t>Sitio:</w:t>
+      </w:r>
+      <w:r>
+        <w:t xml:space="preserve"> </w:t>
+      </w:r>
+      <w:r>
+        <w:rPr>
+          <w:b/>
+        </w:rPr>
+        <w:t xml:space="preserve">Default Web </w:t>
+      </w:r>
+      <w:proofErr w:type="spellStart"/>
+      <w:r>
+        <w:rPr>
+          <w:b/>
+        </w:rPr>
+        <w:t>Site</w:t>
+      </w:r>
+      <w:proofErr w:type="spellEnd"/>
+    </w:p>
+    <w:p>
+      <w:pPr>
+        <w:pStyle w:val="Prrafodelista"/>
+        <w:numPr>
+          <w:ilvl w:val="1"/>
+          <w:numId w:val="8"/>
+        </w:numPr>
+        <w:suppressLineNumbers/>
+        <w:spacing w:before="0" w:line="360" w:lineRule="auto"/>
+        <w:ind w:left="1434" w:hanging="357"/>
+        <w:rPr>
+          <w:noProof/>
+        </w:rPr>
+      </w:pPr>
+      <w:r>
+        <w:t xml:space="preserve">Directorio Virtual: </w:t>
+      </w:r>
+      <w:r>
+        <w:rPr>
+          <w:b/>
+        </w:rPr>
+        <w:t>EDUAR.UI</w:t>
+      </w:r>
+    </w:p>
+    <w:p>
+      <w:pPr>
+        <w:pStyle w:val="Prrafodelista"/>
+        <w:numPr>
+          <w:ilvl w:val="1"/>
+          <w:numId w:val="8"/>
+        </w:numPr>
+        <w:suppressLineNumbers/>
+        <w:spacing w:before="0" w:line="360" w:lineRule="auto"/>
+        <w:ind w:left="1434" w:hanging="357"/>
+        <w:rPr>
+          <w:noProof/>
+        </w:rPr>
+      </w:pPr>
+      <w:r>
+        <w:t xml:space="preserve">Grupo de Aplicaciones: </w:t>
+      </w:r>
+      <w:proofErr w:type="spellStart"/>
+      <w:r>
+        <w:rPr>
+          <w:b/>
+        </w:rPr>
+        <w:t>DefaultAppPool</w:t>
+      </w:r>
+      <w:proofErr w:type="spellEnd"/>
+    </w:p>
+    <w:p>
+      <w:pPr>
         <w:jc w:val="center"/>
-        <w:rPr>
-          <w:rFonts w:ascii="Cambria" w:hAnsi="Cambria"/>
-          <w:b/>
-          <w:bCs/>
-          <w:smallCaps/>
-          <w:color w:val="365F91"/>
-          <w:sz w:val="28"/>
-          <w:szCs w:val="28"/>
-        </w:rPr>
       </w:pPr>
       <w:r>
         <w:rPr>
           <w:noProof/>
         </w:rPr>
         <w:drawing>
-          <wp:inline distT="0" distB="0" distL="0" distR="0" wp14:anchorId="7FAD3B25" wp14:editId="33C3019D">
-            <wp:extent cx="2849526" cy="2228117"/>
-            <wp:effectExtent l="0" t="0" r="8255" b="1270"/>
-            <wp:docPr id="15" name="Imagen 15"/>
+          <wp:inline distT="0" distB="0" distL="0" distR="0" wp14:anchorId="488272C4" wp14:editId="4F799BD9">
+            <wp:extent cx="3125972" cy="2565368"/>
+            <wp:effectExtent l="0" t="0" r="0" b="6985"/>
+            <wp:docPr id="8" name="Imagen 8"/>
             <wp:cNvGraphicFramePr>
               <a:graphicFrameLocks xmlns:a="http://schemas.openxmlformats.org/drawingml/2006/main" noChangeAspect="1"/>
             </wp:cNvGraphicFramePr>
@@ -2783,7 +3079,7 @@
                     <pic:cNvPicPr/>
                   </pic:nvPicPr>
                   <pic:blipFill>
-                    <a:blip r:embed="rId16"/>
+                    <a:blip r:embed="rId12"/>
                     <a:stretch>
                       <a:fillRect/>
                     </a:stretch>
@@ -2791,7 +3087,7 @@
                   <pic:spPr>
                     <a:xfrm>
                       <a:off x="0" y="0"/>
-                      <a:ext cx="2853657" cy="2231347"/>
+                      <a:ext cx="3129821" cy="2568527"/>
                     </a:xfrm>
                     <a:prstGeom prst="rect">
                       <a:avLst/>
@@ -2805,29 +3101,42 @@
       </w:r>
     </w:p>
     <w:p>
-      <w:pPr>
-        <w:spacing w:before="0" w:after="200" w:line="276" w:lineRule="auto"/>
-        <w:ind w:firstLine="0"/>
+      <w:r>
+        <w:t xml:space="preserve">Presionar el botón </w:t>
+      </w:r>
+      <w:r>
+        <w:rPr>
+          <w:b/>
+        </w:rPr>
+        <w:t>Siguiente</w:t>
+      </w:r>
+      <w:r>
+        <w:t xml:space="preserve"> y a continuación, nuevamente, </w:t>
+      </w:r>
+      <w:r>
+        <w:rPr>
+          <w:b/>
+        </w:rPr>
+        <w:t>Siguiente</w:t>
+      </w:r>
+      <w:r>
+        <w:t>.</w:t>
+      </w:r>
+    </w:p>
+    <w:p>
+      <w:pPr>
         <w:jc w:val="center"/>
-        <w:rPr>
-          <w:rFonts w:ascii="Cambria" w:hAnsi="Cambria"/>
-          <w:b/>
-          <w:bCs/>
-          <w:smallCaps/>
-          <w:color w:val="365F91"/>
-          <w:sz w:val="28"/>
-          <w:szCs w:val="28"/>
-        </w:rPr>
       </w:pPr>
       <w:r>
         <w:rPr>
           <w:noProof/>
         </w:rPr>
+        <w:lastRenderedPageBreak/>
         <w:drawing>
-          <wp:inline distT="0" distB="0" distL="0" distR="0" wp14:anchorId="5B21B196" wp14:editId="36A6A142">
-            <wp:extent cx="2880943" cy="2252683"/>
-            <wp:effectExtent l="0" t="0" r="0" b="0"/>
-            <wp:docPr id="16" name="Imagen 16"/>
+          <wp:inline distT="0" distB="0" distL="0" distR="0" wp14:anchorId="075CBB16" wp14:editId="0B81FA03">
+            <wp:extent cx="3388242" cy="2780604"/>
+            <wp:effectExtent l="0" t="0" r="3175" b="1270"/>
+            <wp:docPr id="9" name="Imagen 9"/>
             <wp:cNvGraphicFramePr>
               <a:graphicFrameLocks xmlns:a="http://schemas.openxmlformats.org/drawingml/2006/main" noChangeAspect="1"/>
             </wp:cNvGraphicFramePr>
@@ -2839,7 +3148,7 @@
                     <pic:cNvPicPr/>
                   </pic:nvPicPr>
                   <pic:blipFill>
-                    <a:blip r:embed="rId17"/>
+                    <a:blip r:embed="rId13"/>
                     <a:stretch>
                       <a:fillRect/>
                     </a:stretch>
@@ -2847,7 +3156,7 @@
                   <pic:spPr>
                     <a:xfrm>
                       <a:off x="0" y="0"/>
-                      <a:ext cx="2897927" cy="2265963"/>
+                      <a:ext cx="3389509" cy="2781644"/>
                     </a:xfrm>
                     <a:prstGeom prst="rect">
                       <a:avLst/>
@@ -2861,22 +3170,12 @@
       </w:r>
     </w:p>
     <w:p>
-      <w:pPr>
-        <w:pStyle w:val="Ttulo2"/>
-      </w:pPr>
-      <w:r>
-        <w:br w:type="page"/>
-      </w:r>
-      <w:bookmarkStart w:id="13" w:name="_Toc369037003"/>
-      <w:r>
-        <w:lastRenderedPageBreak/>
-        <w:t>Instalar Enterprise Architect 8.0</w:t>
-      </w:r>
-      <w:bookmarkEnd w:id="13"/>
-    </w:p>
-    <w:p>
-      <w:pPr>
-        <w:ind w:firstLine="0"/>
+      <w:r>
+        <w:t>Una vez el sistema termine la instalación, se muestra la pantalla:</w:t>
+      </w:r>
+    </w:p>
+    <w:p>
+      <w:pPr>
         <w:jc w:val="center"/>
       </w:pPr>
       <w:r>
@@ -2884,10 +3183,10 @@
           <w:noProof/>
         </w:rPr>
         <w:drawing>
-          <wp:inline distT="0" distB="0" distL="0" distR="0" wp14:anchorId="31852BAE" wp14:editId="5CE98FB8">
-            <wp:extent cx="3263153" cy="2516928"/>
+          <wp:inline distT="0" distB="0" distL="0" distR="0" wp14:anchorId="1460EF5A" wp14:editId="65CB1441">
+            <wp:extent cx="3377214" cy="2771553"/>
             <wp:effectExtent l="0" t="0" r="0" b="0"/>
-            <wp:docPr id="17" name="Imagen 17"/>
+            <wp:docPr id="36" name="Imagen 36"/>
             <wp:cNvGraphicFramePr>
               <a:graphicFrameLocks xmlns:a="http://schemas.openxmlformats.org/drawingml/2006/main" noChangeAspect="1"/>
             </wp:cNvGraphicFramePr>
@@ -2899,7 +3198,7 @@
                     <pic:cNvPicPr/>
                   </pic:nvPicPr>
                   <pic:blipFill>
-                    <a:blip r:embed="rId18"/>
+                    <a:blip r:embed="rId14"/>
                     <a:stretch>
                       <a:fillRect/>
                     </a:stretch>
@@ -2907,7 +3206,7 @@
                   <pic:spPr>
                     <a:xfrm>
                       <a:off x="0" y="0"/>
-                      <a:ext cx="3264762" cy="2518169"/>
+                      <a:ext cx="3381812" cy="2775327"/>
                     </a:xfrm>
                     <a:prstGeom prst="rect">
                       <a:avLst/>
@@ -2921,1108 +3220,42 @@
       </w:r>
     </w:p>
     <w:p>
-      <w:pPr>
-        <w:ind w:firstLine="0"/>
-        <w:jc w:val="center"/>
-      </w:pPr>
-      <w:r>
-        <w:rPr>
-          <w:noProof/>
-        </w:rPr>
-        <w:drawing>
-          <wp:inline distT="0" distB="0" distL="0" distR="0" wp14:anchorId="073B7A10" wp14:editId="0FC660BA">
-            <wp:extent cx="3261600" cy="2516400"/>
-            <wp:effectExtent l="0" t="0" r="0" b="0"/>
-            <wp:docPr id="18" name="Imagen 18"/>
-            <wp:cNvGraphicFramePr>
-              <a:graphicFrameLocks xmlns:a="http://schemas.openxmlformats.org/drawingml/2006/main" noChangeAspect="1"/>
-            </wp:cNvGraphicFramePr>
-            <a:graphic xmlns:a="http://schemas.openxmlformats.org/drawingml/2006/main">
-              <a:graphicData uri="http://schemas.openxmlformats.org/drawingml/2006/picture">
-                <pic:pic xmlns:pic="http://schemas.openxmlformats.org/drawingml/2006/picture">
-                  <pic:nvPicPr>
-                    <pic:cNvPr id="0" name=""/>
-                    <pic:cNvPicPr/>
-                  </pic:nvPicPr>
-                  <pic:blipFill>
-                    <a:blip r:embed="rId19"/>
-                    <a:stretch>
-                      <a:fillRect/>
-                    </a:stretch>
-                  </pic:blipFill>
-                  <pic:spPr>
-                    <a:xfrm>
-                      <a:off x="0" y="0"/>
-                      <a:ext cx="3261600" cy="2516400"/>
-                    </a:xfrm>
-                    <a:prstGeom prst="rect">
-                      <a:avLst/>
-                    </a:prstGeom>
-                  </pic:spPr>
-                </pic:pic>
-              </a:graphicData>
-            </a:graphic>
-          </wp:inline>
-        </w:drawing>
-      </w:r>
-    </w:p>
-    <w:p>
-      <w:pPr>
-        <w:ind w:firstLine="0"/>
-        <w:jc w:val="center"/>
-      </w:pPr>
-    </w:p>
-    <w:p>
-      <w:pPr>
-        <w:spacing w:before="0" w:after="200" w:line="276" w:lineRule="auto"/>
-        <w:ind w:firstLine="0"/>
-        <w:jc w:val="center"/>
-        <w:rPr>
-          <w:rFonts w:ascii="Cambria" w:hAnsi="Cambria"/>
+      <w:r>
+        <w:t xml:space="preserve">Presionamos </w:t>
+      </w:r>
+      <w:r>
+        <w:rPr>
           <w:b/>
-          <w:bCs/>
-          <w:smallCaps/>
-          <w:color w:val="365F91"/>
-          <w:sz w:val="28"/>
-          <w:szCs w:val="28"/>
-        </w:rPr>
-      </w:pPr>
-      <w:r>
-        <w:rPr>
-          <w:noProof/>
-        </w:rPr>
-        <w:drawing>
-          <wp:inline distT="0" distB="0" distL="0" distR="0" wp14:anchorId="487979CA" wp14:editId="77421964">
-            <wp:extent cx="3293035" cy="2539283"/>
-            <wp:effectExtent l="0" t="0" r="3175" b="0"/>
-            <wp:docPr id="19" name="Imagen 19"/>
-            <wp:cNvGraphicFramePr>
-              <a:graphicFrameLocks xmlns:a="http://schemas.openxmlformats.org/drawingml/2006/main" noChangeAspect="1"/>
-            </wp:cNvGraphicFramePr>
-            <a:graphic xmlns:a="http://schemas.openxmlformats.org/drawingml/2006/main">
-              <a:graphicData uri="http://schemas.openxmlformats.org/drawingml/2006/picture">
-                <pic:pic xmlns:pic="http://schemas.openxmlformats.org/drawingml/2006/picture">
-                  <pic:nvPicPr>
-                    <pic:cNvPr id="0" name=""/>
-                    <pic:cNvPicPr/>
-                  </pic:nvPicPr>
-                  <pic:blipFill>
-                    <a:blip r:embed="rId20"/>
-                    <a:stretch>
-                      <a:fillRect/>
-                    </a:stretch>
-                  </pic:blipFill>
-                  <pic:spPr>
-                    <a:xfrm>
-                      <a:off x="0" y="0"/>
-                      <a:ext cx="3295885" cy="2541481"/>
-                    </a:xfrm>
-                    <a:prstGeom prst="rect">
-                      <a:avLst/>
-                    </a:prstGeom>
-                  </pic:spPr>
-                </pic:pic>
-              </a:graphicData>
-            </a:graphic>
-          </wp:inline>
-        </w:drawing>
-      </w:r>
-    </w:p>
-    <w:p>
-      <w:pPr>
-        <w:spacing w:before="0" w:after="200" w:line="276" w:lineRule="auto"/>
-        <w:ind w:firstLine="0"/>
-        <w:jc w:val="center"/>
-        <w:rPr>
-          <w:rFonts w:ascii="Cambria" w:hAnsi="Cambria"/>
-          <w:b/>
-          <w:bCs/>
-          <w:smallCaps/>
-          <w:color w:val="365F91"/>
-          <w:sz w:val="28"/>
-          <w:szCs w:val="28"/>
-        </w:rPr>
-      </w:pPr>
-      <w:r>
-        <w:rPr>
-          <w:noProof/>
-        </w:rPr>
-        <w:lastRenderedPageBreak/>
-        <w:drawing>
-          <wp:inline distT="0" distB="0" distL="0" distR="0" wp14:anchorId="3DD4F775" wp14:editId="2E260D29">
-            <wp:extent cx="3490259" cy="2692098"/>
-            <wp:effectExtent l="0" t="0" r="0" b="0"/>
-            <wp:docPr id="20" name="Imagen 20"/>
-            <wp:cNvGraphicFramePr>
-              <a:graphicFrameLocks xmlns:a="http://schemas.openxmlformats.org/drawingml/2006/main" noChangeAspect="1"/>
-            </wp:cNvGraphicFramePr>
-            <a:graphic xmlns:a="http://schemas.openxmlformats.org/drawingml/2006/main">
-              <a:graphicData uri="http://schemas.openxmlformats.org/drawingml/2006/picture">
-                <pic:pic xmlns:pic="http://schemas.openxmlformats.org/drawingml/2006/picture">
-                  <pic:nvPicPr>
-                    <pic:cNvPr id="0" name=""/>
-                    <pic:cNvPicPr/>
-                  </pic:nvPicPr>
-                  <pic:blipFill>
-                    <a:blip r:embed="rId21"/>
-                    <a:stretch>
-                      <a:fillRect/>
-                    </a:stretch>
-                  </pic:blipFill>
-                  <pic:spPr>
-                    <a:xfrm>
-                      <a:off x="0" y="0"/>
-                      <a:ext cx="3491979" cy="2693425"/>
-                    </a:xfrm>
-                    <a:prstGeom prst="rect">
-                      <a:avLst/>
-                    </a:prstGeom>
-                  </pic:spPr>
-                </pic:pic>
-              </a:graphicData>
-            </a:graphic>
-          </wp:inline>
-        </w:drawing>
-      </w:r>
-    </w:p>
-    <w:p>
-      <w:pPr>
-        <w:spacing w:before="0" w:after="200" w:line="276" w:lineRule="auto"/>
-        <w:ind w:firstLine="0"/>
-        <w:jc w:val="center"/>
-        <w:rPr>
-          <w:rFonts w:ascii="Cambria" w:hAnsi="Cambria"/>
-          <w:b/>
-          <w:bCs/>
-          <w:smallCaps/>
-          <w:color w:val="365F91"/>
-          <w:sz w:val="28"/>
-          <w:szCs w:val="28"/>
-        </w:rPr>
-      </w:pPr>
-      <w:r>
-        <w:rPr>
-          <w:noProof/>
-        </w:rPr>
-        <w:drawing>
-          <wp:inline distT="0" distB="0" distL="0" distR="0" wp14:anchorId="04D3A694" wp14:editId="46AA3696">
-            <wp:extent cx="3484283" cy="2687491"/>
-            <wp:effectExtent l="0" t="0" r="1905" b="0"/>
-            <wp:docPr id="21" name="Imagen 21"/>
-            <wp:cNvGraphicFramePr>
-              <a:graphicFrameLocks xmlns:a="http://schemas.openxmlformats.org/drawingml/2006/main" noChangeAspect="1"/>
-            </wp:cNvGraphicFramePr>
-            <a:graphic xmlns:a="http://schemas.openxmlformats.org/drawingml/2006/main">
-              <a:graphicData uri="http://schemas.openxmlformats.org/drawingml/2006/picture">
-                <pic:pic xmlns:pic="http://schemas.openxmlformats.org/drawingml/2006/picture">
-                  <pic:nvPicPr>
-                    <pic:cNvPr id="0" name=""/>
-                    <pic:cNvPicPr/>
-                  </pic:nvPicPr>
-                  <pic:blipFill>
-                    <a:blip r:embed="rId22"/>
-                    <a:stretch>
-                      <a:fillRect/>
-                    </a:stretch>
-                  </pic:blipFill>
-                  <pic:spPr>
-                    <a:xfrm>
-                      <a:off x="0" y="0"/>
-                      <a:ext cx="3486001" cy="2688816"/>
-                    </a:xfrm>
-                    <a:prstGeom prst="rect">
-                      <a:avLst/>
-                    </a:prstGeom>
-                  </pic:spPr>
-                </pic:pic>
-              </a:graphicData>
-            </a:graphic>
-          </wp:inline>
-        </w:drawing>
-      </w:r>
-    </w:p>
-    <w:p>
-      <w:pPr>
-        <w:spacing w:before="0" w:after="200" w:line="276" w:lineRule="auto"/>
-        <w:ind w:firstLine="0"/>
-        <w:jc w:val="center"/>
-        <w:rPr>
-          <w:rFonts w:ascii="Cambria" w:hAnsi="Cambria"/>
-          <w:b/>
-          <w:bCs/>
-          <w:smallCaps/>
-          <w:color w:val="365F91"/>
-          <w:sz w:val="28"/>
-          <w:szCs w:val="28"/>
-        </w:rPr>
-      </w:pPr>
-      <w:r>
-        <w:rPr>
-          <w:noProof/>
-        </w:rPr>
-        <w:drawing>
-          <wp:inline distT="0" distB="0" distL="0" distR="0" wp14:anchorId="0AFCE286" wp14:editId="228AF3D7">
-            <wp:extent cx="3484283" cy="2687490"/>
-            <wp:effectExtent l="0" t="0" r="1905" b="0"/>
-            <wp:docPr id="22" name="Imagen 22"/>
-            <wp:cNvGraphicFramePr>
-              <a:graphicFrameLocks xmlns:a="http://schemas.openxmlformats.org/drawingml/2006/main" noChangeAspect="1"/>
-            </wp:cNvGraphicFramePr>
-            <a:graphic xmlns:a="http://schemas.openxmlformats.org/drawingml/2006/main">
-              <a:graphicData uri="http://schemas.openxmlformats.org/drawingml/2006/picture">
-                <pic:pic xmlns:pic="http://schemas.openxmlformats.org/drawingml/2006/picture">
-                  <pic:nvPicPr>
-                    <pic:cNvPr id="0" name=""/>
-                    <pic:cNvPicPr/>
-                  </pic:nvPicPr>
-                  <pic:blipFill>
-                    <a:blip r:embed="rId23"/>
-                    <a:stretch>
-                      <a:fillRect/>
-                    </a:stretch>
-                  </pic:blipFill>
-                  <pic:spPr>
-                    <a:xfrm>
-                      <a:off x="0" y="0"/>
-                      <a:ext cx="3486001" cy="2688815"/>
-                    </a:xfrm>
-                    <a:prstGeom prst="rect">
-                      <a:avLst/>
-                    </a:prstGeom>
-                  </pic:spPr>
-                </pic:pic>
-              </a:graphicData>
-            </a:graphic>
-          </wp:inline>
-        </w:drawing>
-      </w:r>
-    </w:p>
-    <w:p>
-      <w:pPr>
-        <w:spacing w:before="0" w:after="200" w:line="276" w:lineRule="auto"/>
-        <w:ind w:firstLine="0"/>
-        <w:jc w:val="center"/>
-        <w:rPr>
-          <w:rFonts w:ascii="Cambria" w:hAnsi="Cambria"/>
-          <w:b/>
-          <w:bCs/>
-          <w:smallCaps/>
-          <w:color w:val="365F91"/>
-          <w:sz w:val="28"/>
-          <w:szCs w:val="28"/>
-        </w:rPr>
-      </w:pPr>
-      <w:r>
-        <w:rPr>
-          <w:rFonts w:ascii="Cambria" w:hAnsi="Cambria"/>
-          <w:b/>
-          <w:bCs/>
-          <w:smallCaps/>
-          <w:color w:val="365F91"/>
-          <w:sz w:val="28"/>
-          <w:szCs w:val="28"/>
+        </w:rPr>
+        <w:t>Cerrar</w:t>
+      </w:r>
+      <w:r>
+        <w:t xml:space="preserve"> para salir del instalador.</w:t>
+      </w:r>
+    </w:p>
+    <w:p>
+      <w:pPr>
+        <w:rPr>
+          <w:lang w:val="es-ES"/>
+        </w:rPr>
+      </w:pPr>
+      <w:r>
+        <w:rPr>
+          <w:lang w:val="es-ES"/>
         </w:rPr>
         <w:br w:type="page"/>
       </w:r>
-      <w:r>
-        <w:rPr>
-          <w:noProof/>
-        </w:rPr>
-        <w:lastRenderedPageBreak/>
-        <w:drawing>
-          <wp:inline distT="0" distB="0" distL="0" distR="0" wp14:anchorId="47B94BAF" wp14:editId="2A99447A">
-            <wp:extent cx="3275106" cy="2526148"/>
-            <wp:effectExtent l="0" t="0" r="1905" b="7620"/>
-            <wp:docPr id="23" name="Imagen 23"/>
-            <wp:cNvGraphicFramePr>
-              <a:graphicFrameLocks xmlns:a="http://schemas.openxmlformats.org/drawingml/2006/main" noChangeAspect="1"/>
-            </wp:cNvGraphicFramePr>
-            <a:graphic xmlns:a="http://schemas.openxmlformats.org/drawingml/2006/main">
-              <a:graphicData uri="http://schemas.openxmlformats.org/drawingml/2006/picture">
-                <pic:pic xmlns:pic="http://schemas.openxmlformats.org/drawingml/2006/picture">
-                  <pic:nvPicPr>
-                    <pic:cNvPr id="0" name=""/>
-                    <pic:cNvPicPr/>
-                  </pic:nvPicPr>
-                  <pic:blipFill>
-                    <a:blip r:embed="rId24"/>
-                    <a:stretch>
-                      <a:fillRect/>
-                    </a:stretch>
-                  </pic:blipFill>
-                  <pic:spPr>
-                    <a:xfrm>
-                      <a:off x="0" y="0"/>
-                      <a:ext cx="3276721" cy="2527394"/>
-                    </a:xfrm>
-                    <a:prstGeom prst="rect">
-                      <a:avLst/>
-                    </a:prstGeom>
-                  </pic:spPr>
-                </pic:pic>
-              </a:graphicData>
-            </a:graphic>
-          </wp:inline>
-        </w:drawing>
-      </w:r>
-    </w:p>
-    <w:p>
-      <w:pPr>
-        <w:pStyle w:val="Ttulo3"/>
-      </w:pPr>
-      <w:r>
-        <w:br w:type="page"/>
-      </w:r>
-      <w:bookmarkStart w:id="14" w:name="_Toc369037004"/>
-      <w:r>
-        <w:lastRenderedPageBreak/>
-        <w:t>Conexión Al Servidor</w:t>
-      </w:r>
-      <w:bookmarkEnd w:id="14"/>
-    </w:p>
-    <w:p>
-      <w:pPr>
-        <w:spacing w:before="0" w:after="200" w:line="276" w:lineRule="auto"/>
-        <w:ind w:firstLine="0"/>
-        <w:jc w:val="center"/>
-        <w:rPr>
-          <w:rFonts w:ascii="Cambria" w:hAnsi="Cambria"/>
-          <w:b/>
-          <w:bCs/>
-          <w:smallCaps/>
-          <w:color w:val="365F91"/>
-          <w:sz w:val="28"/>
-          <w:szCs w:val="28"/>
-        </w:rPr>
-      </w:pPr>
-      <w:r>
-        <w:rPr>
-          <w:noProof/>
-        </w:rPr>
-        <w:drawing>
-          <wp:inline distT="0" distB="0" distL="0" distR="0" wp14:anchorId="54E4D63C" wp14:editId="69FB946F">
-            <wp:extent cx="3896659" cy="2076631"/>
-            <wp:effectExtent l="0" t="0" r="8890" b="0"/>
-            <wp:docPr id="25" name="Imagen 25"/>
-            <wp:cNvGraphicFramePr>
-              <a:graphicFrameLocks xmlns:a="http://schemas.openxmlformats.org/drawingml/2006/main" noChangeAspect="1"/>
-            </wp:cNvGraphicFramePr>
-            <a:graphic xmlns:a="http://schemas.openxmlformats.org/drawingml/2006/main">
-              <a:graphicData uri="http://schemas.openxmlformats.org/drawingml/2006/picture">
-                <pic:pic xmlns:pic="http://schemas.openxmlformats.org/drawingml/2006/picture">
-                  <pic:nvPicPr>
-                    <pic:cNvPr id="0" name=""/>
-                    <pic:cNvPicPr/>
-                  </pic:nvPicPr>
-                  <pic:blipFill>
-                    <a:blip r:embed="rId25"/>
-                    <a:stretch>
-                      <a:fillRect/>
-                    </a:stretch>
-                  </pic:blipFill>
-                  <pic:spPr>
-                    <a:xfrm>
-                      <a:off x="0" y="0"/>
-                      <a:ext cx="3895177" cy="2075841"/>
-                    </a:xfrm>
-                    <a:prstGeom prst="rect">
-                      <a:avLst/>
-                    </a:prstGeom>
-                  </pic:spPr>
-                </pic:pic>
-              </a:graphicData>
-            </a:graphic>
-          </wp:inline>
-        </w:drawing>
-      </w:r>
-    </w:p>
-    <w:p>
-      <w:pPr>
-        <w:spacing w:before="0" w:after="200" w:line="276" w:lineRule="auto"/>
-        <w:ind w:firstLine="0"/>
-        <w:jc w:val="center"/>
-        <w:rPr>
-          <w:rFonts w:ascii="Cambria" w:hAnsi="Cambria"/>
-          <w:b/>
-          <w:bCs/>
-          <w:smallCaps/>
-          <w:color w:val="365F91"/>
-          <w:sz w:val="28"/>
-          <w:szCs w:val="28"/>
-        </w:rPr>
-      </w:pPr>
-      <w:r>
-        <w:rPr>
-          <w:noProof/>
-        </w:rPr>
-        <w:drawing>
-          <wp:inline distT="0" distB="0" distL="0" distR="0" wp14:anchorId="737A61F4" wp14:editId="390CC29B">
-            <wp:extent cx="2915254" cy="3657600"/>
-            <wp:effectExtent l="0" t="0" r="0" b="0"/>
-            <wp:docPr id="26" name="Imagen 26"/>
-            <wp:cNvGraphicFramePr>
-              <a:graphicFrameLocks xmlns:a="http://schemas.openxmlformats.org/drawingml/2006/main" noChangeAspect="1"/>
-            </wp:cNvGraphicFramePr>
-            <a:graphic xmlns:a="http://schemas.openxmlformats.org/drawingml/2006/main">
-              <a:graphicData uri="http://schemas.openxmlformats.org/drawingml/2006/picture">
-                <pic:pic xmlns:pic="http://schemas.openxmlformats.org/drawingml/2006/picture">
-                  <pic:nvPicPr>
-                    <pic:cNvPr id="0" name=""/>
-                    <pic:cNvPicPr/>
-                  </pic:nvPicPr>
-                  <pic:blipFill>
-                    <a:blip r:embed="rId26"/>
-                    <a:stretch>
-                      <a:fillRect/>
-                    </a:stretch>
-                  </pic:blipFill>
-                  <pic:spPr>
-                    <a:xfrm>
-                      <a:off x="0" y="0"/>
-                      <a:ext cx="2919353" cy="3662743"/>
-                    </a:xfrm>
-                    <a:prstGeom prst="rect">
-                      <a:avLst/>
-                    </a:prstGeom>
-                  </pic:spPr>
-                </pic:pic>
-              </a:graphicData>
-            </a:graphic>
-          </wp:inline>
-        </w:drawing>
-      </w:r>
-    </w:p>
-    <w:p>
-      <w:pPr>
-        <w:spacing w:before="0" w:after="200" w:line="276" w:lineRule="auto"/>
-        <w:ind w:firstLine="0"/>
-        <w:jc w:val="center"/>
-        <w:rPr>
-          <w:rFonts w:ascii="Cambria" w:hAnsi="Cambria"/>
-          <w:b/>
-          <w:bCs/>
-          <w:smallCaps/>
-          <w:color w:val="365F91"/>
-          <w:sz w:val="28"/>
-          <w:szCs w:val="28"/>
-        </w:rPr>
-      </w:pPr>
-      <w:r>
-        <w:rPr>
-          <w:noProof/>
-        </w:rPr>
-        <w:lastRenderedPageBreak/>
-        <w:drawing>
-          <wp:inline distT="0" distB="0" distL="0" distR="0" wp14:anchorId="39927C9D" wp14:editId="43C377BD">
-            <wp:extent cx="2691370" cy="3376706"/>
-            <wp:effectExtent l="0" t="0" r="0" b="0"/>
-            <wp:docPr id="27" name="Imagen 27"/>
-            <wp:cNvGraphicFramePr>
-              <a:graphicFrameLocks xmlns:a="http://schemas.openxmlformats.org/drawingml/2006/main" noChangeAspect="1"/>
-            </wp:cNvGraphicFramePr>
-            <a:graphic xmlns:a="http://schemas.openxmlformats.org/drawingml/2006/main">
-              <a:graphicData uri="http://schemas.openxmlformats.org/drawingml/2006/picture">
-                <pic:pic xmlns:pic="http://schemas.openxmlformats.org/drawingml/2006/picture">
-                  <pic:nvPicPr>
-                    <pic:cNvPr id="0" name=""/>
-                    <pic:cNvPicPr/>
-                  </pic:nvPicPr>
-                  <pic:blipFill>
-                    <a:blip r:embed="rId27"/>
-                    <a:stretch>
-                      <a:fillRect/>
-                    </a:stretch>
-                  </pic:blipFill>
-                  <pic:spPr>
-                    <a:xfrm>
-                      <a:off x="0" y="0"/>
-                      <a:ext cx="2695155" cy="3381455"/>
-                    </a:xfrm>
-                    <a:prstGeom prst="rect">
-                      <a:avLst/>
-                    </a:prstGeom>
-                  </pic:spPr>
-                </pic:pic>
-              </a:graphicData>
-            </a:graphic>
-          </wp:inline>
-        </w:drawing>
-      </w:r>
-    </w:p>
-    <w:p>
-      <w:r>
-        <w:t>Click en el botón “Probar Conexión”</w:t>
-      </w:r>
-    </w:p>
-    <w:p>
-      <w:pPr>
-        <w:ind w:firstLine="0"/>
-        <w:jc w:val="center"/>
-      </w:pPr>
-      <w:r>
-        <w:rPr>
-          <w:noProof/>
-        </w:rPr>
-        <w:drawing>
-          <wp:inline distT="0" distB="0" distL="0" distR="0" wp14:anchorId="3CD56C4C" wp14:editId="62A862E5">
-            <wp:extent cx="1739153" cy="906693"/>
-            <wp:effectExtent l="0" t="0" r="0" b="8255"/>
-            <wp:docPr id="28" name="Imagen 28"/>
-            <wp:cNvGraphicFramePr>
-              <a:graphicFrameLocks xmlns:a="http://schemas.openxmlformats.org/drawingml/2006/main" noChangeAspect="1"/>
-            </wp:cNvGraphicFramePr>
-            <a:graphic xmlns:a="http://schemas.openxmlformats.org/drawingml/2006/main">
-              <a:graphicData uri="http://schemas.openxmlformats.org/drawingml/2006/picture">
-                <pic:pic xmlns:pic="http://schemas.openxmlformats.org/drawingml/2006/picture">
-                  <pic:nvPicPr>
-                    <pic:cNvPr id="0" name=""/>
-                    <pic:cNvPicPr/>
-                  </pic:nvPicPr>
-                  <pic:blipFill>
-                    <a:blip r:embed="rId28"/>
-                    <a:stretch>
-                      <a:fillRect/>
-                    </a:stretch>
-                  </pic:blipFill>
-                  <pic:spPr>
-                    <a:xfrm>
-                      <a:off x="0" y="0"/>
-                      <a:ext cx="1742550" cy="908464"/>
-                    </a:xfrm>
-                    <a:prstGeom prst="rect">
-                      <a:avLst/>
-                    </a:prstGeom>
-                  </pic:spPr>
-                </pic:pic>
-              </a:graphicData>
-            </a:graphic>
-          </wp:inline>
-        </w:drawing>
-      </w:r>
-    </w:p>
-    <w:p>
-      <w:r>
-        <w:t>Se asigna un nombre a la conexión</w:t>
-      </w:r>
-    </w:p>
-    <w:p>
-      <w:pPr>
-        <w:ind w:firstLine="0"/>
-        <w:jc w:val="center"/>
-      </w:pPr>
-      <w:r>
-        <w:rPr>
-          <w:noProof/>
-        </w:rPr>
-        <w:drawing>
-          <wp:inline distT="0" distB="0" distL="0" distR="0" wp14:anchorId="70E6C960" wp14:editId="60C84E13">
-            <wp:extent cx="1954306" cy="2352882"/>
-            <wp:effectExtent l="0" t="0" r="8255" b="0"/>
-            <wp:docPr id="29" name="Imagen 29"/>
-            <wp:cNvGraphicFramePr>
-              <a:graphicFrameLocks xmlns:a="http://schemas.openxmlformats.org/drawingml/2006/main" noChangeAspect="1"/>
-            </wp:cNvGraphicFramePr>
-            <a:graphic xmlns:a="http://schemas.openxmlformats.org/drawingml/2006/main">
-              <a:graphicData uri="http://schemas.openxmlformats.org/drawingml/2006/picture">
-                <pic:pic xmlns:pic="http://schemas.openxmlformats.org/drawingml/2006/picture">
-                  <pic:nvPicPr>
-                    <pic:cNvPr id="0" name=""/>
-                    <pic:cNvPicPr/>
-                  </pic:nvPicPr>
-                  <pic:blipFill>
-                    <a:blip r:embed="rId29"/>
-                    <a:stretch>
-                      <a:fillRect/>
-                    </a:stretch>
-                  </pic:blipFill>
-                  <pic:spPr>
-                    <a:xfrm>
-                      <a:off x="0" y="0"/>
-                      <a:ext cx="1955354" cy="2354143"/>
-                    </a:xfrm>
-                    <a:prstGeom prst="rect">
-                      <a:avLst/>
-                    </a:prstGeom>
-                  </pic:spPr>
-                </pic:pic>
-              </a:graphicData>
-            </a:graphic>
-          </wp:inline>
-        </w:drawing>
-      </w:r>
-    </w:p>
-    <w:p>
-      <w:pPr>
-        <w:spacing w:before="0" w:after="200" w:line="276" w:lineRule="auto"/>
-        <w:ind w:firstLine="0"/>
-        <w:jc w:val="left"/>
-      </w:pPr>
-      <w:r>
-        <w:br w:type="page"/>
-      </w:r>
-    </w:p>
-    <w:p>
-      <w:pPr>
-        <w:pStyle w:val="Ttulo1"/>
-        <w:numPr>
-          <w:ilvl w:val="0"/>
-          <w:numId w:val="1"/>
-        </w:numPr>
-      </w:pPr>
-      <w:bookmarkStart w:id="15" w:name="_Toc369037005"/>
-      <w:r>
-        <w:lastRenderedPageBreak/>
-        <w:t>Instalar TortoiseSVN</w:t>
-      </w:r>
-      <w:bookmarkEnd w:id="15"/>
-    </w:p>
-    <w:p>
-      <w:pPr>
-        <w:spacing w:before="0" w:after="200" w:line="276" w:lineRule="auto"/>
-        <w:ind w:firstLine="0"/>
-        <w:jc w:val="center"/>
-      </w:pPr>
-      <w:r>
-        <w:rPr>
-          <w:noProof/>
-        </w:rPr>
-        <w:drawing>
-          <wp:inline distT="0" distB="0" distL="0" distR="0" wp14:anchorId="7F6825CF" wp14:editId="597F8084">
-            <wp:extent cx="3240747" cy="2534023"/>
-            <wp:effectExtent l="0" t="0" r="0" b="0"/>
-            <wp:docPr id="34" name="Imagen 34"/>
-            <wp:cNvGraphicFramePr>
-              <a:graphicFrameLocks xmlns:a="http://schemas.openxmlformats.org/drawingml/2006/main" noChangeAspect="1"/>
-            </wp:cNvGraphicFramePr>
-            <a:graphic xmlns:a="http://schemas.openxmlformats.org/drawingml/2006/main">
-              <a:graphicData uri="http://schemas.openxmlformats.org/drawingml/2006/picture">
-                <pic:pic xmlns:pic="http://schemas.openxmlformats.org/drawingml/2006/picture">
-                  <pic:nvPicPr>
-                    <pic:cNvPr id="0" name=""/>
-                    <pic:cNvPicPr/>
-                  </pic:nvPicPr>
-                  <pic:blipFill>
-                    <a:blip r:embed="rId30"/>
-                    <a:stretch>
-                      <a:fillRect/>
-                    </a:stretch>
-                  </pic:blipFill>
-                  <pic:spPr>
-                    <a:xfrm>
-                      <a:off x="0" y="0"/>
-                      <a:ext cx="3257865" cy="2547408"/>
-                    </a:xfrm>
-                    <a:prstGeom prst="rect">
-                      <a:avLst/>
-                    </a:prstGeom>
-                  </pic:spPr>
-                </pic:pic>
-              </a:graphicData>
-            </a:graphic>
-          </wp:inline>
-        </w:drawing>
-      </w:r>
-    </w:p>
-    <w:p>
-      <w:pPr>
-        <w:spacing w:before="0" w:after="200" w:line="276" w:lineRule="auto"/>
-        <w:ind w:firstLine="0"/>
-        <w:jc w:val="center"/>
-      </w:pPr>
-      <w:r>
-        <w:rPr>
-          <w:noProof/>
-        </w:rPr>
-        <w:drawing>
-          <wp:inline distT="0" distB="0" distL="0" distR="0" wp14:anchorId="0B722DC9" wp14:editId="365325BA">
-            <wp:extent cx="3210177" cy="2510118"/>
-            <wp:effectExtent l="0" t="0" r="0" b="5080"/>
-            <wp:docPr id="11" name="Imagen 11"/>
-            <wp:cNvGraphicFramePr>
-              <a:graphicFrameLocks xmlns:a="http://schemas.openxmlformats.org/drawingml/2006/main" noChangeAspect="1"/>
-            </wp:cNvGraphicFramePr>
-            <a:graphic xmlns:a="http://schemas.openxmlformats.org/drawingml/2006/main">
-              <a:graphicData uri="http://schemas.openxmlformats.org/drawingml/2006/picture">
-                <pic:pic xmlns:pic="http://schemas.openxmlformats.org/drawingml/2006/picture">
-                  <pic:nvPicPr>
-                    <pic:cNvPr id="0" name=""/>
-                    <pic:cNvPicPr/>
-                  </pic:nvPicPr>
-                  <pic:blipFill>
-                    <a:blip r:embed="rId31"/>
-                    <a:stretch>
-                      <a:fillRect/>
-                    </a:stretch>
-                  </pic:blipFill>
-                  <pic:spPr>
-                    <a:xfrm>
-                      <a:off x="0" y="0"/>
-                      <a:ext cx="3218495" cy="2516622"/>
-                    </a:xfrm>
-                    <a:prstGeom prst="rect">
-                      <a:avLst/>
-                    </a:prstGeom>
-                  </pic:spPr>
-                </pic:pic>
-              </a:graphicData>
-            </a:graphic>
-          </wp:inline>
-        </w:drawing>
-      </w:r>
-    </w:p>
-    <w:p>
-      <w:pPr>
-        <w:spacing w:before="0" w:after="200" w:line="276" w:lineRule="auto"/>
-        <w:ind w:firstLine="0"/>
-        <w:jc w:val="center"/>
-      </w:pPr>
-      <w:r>
-        <w:rPr>
-          <w:noProof/>
-        </w:rPr>
-        <w:drawing>
-          <wp:inline distT="0" distB="0" distL="0" distR="0" wp14:anchorId="2EDB22C5" wp14:editId="27D19D02">
-            <wp:extent cx="3149600" cy="2462753"/>
-            <wp:effectExtent l="0" t="0" r="0" b="0"/>
-            <wp:docPr id="24" name="Imagen 24"/>
-            <wp:cNvGraphicFramePr>
-              <a:graphicFrameLocks xmlns:a="http://schemas.openxmlformats.org/drawingml/2006/main" noChangeAspect="1"/>
-            </wp:cNvGraphicFramePr>
-            <a:graphic xmlns:a="http://schemas.openxmlformats.org/drawingml/2006/main">
-              <a:graphicData uri="http://schemas.openxmlformats.org/drawingml/2006/picture">
-                <pic:pic xmlns:pic="http://schemas.openxmlformats.org/drawingml/2006/picture">
-                  <pic:nvPicPr>
-                    <pic:cNvPr id="0" name=""/>
-                    <pic:cNvPicPr/>
-                  </pic:nvPicPr>
-                  <pic:blipFill>
-                    <a:blip r:embed="rId32"/>
-                    <a:stretch>
-                      <a:fillRect/>
-                    </a:stretch>
-                  </pic:blipFill>
-                  <pic:spPr>
-                    <a:xfrm>
-                      <a:off x="0" y="0"/>
-                      <a:ext cx="3154973" cy="2466954"/>
-                    </a:xfrm>
-                    <a:prstGeom prst="rect">
-                      <a:avLst/>
-                    </a:prstGeom>
-                  </pic:spPr>
-                </pic:pic>
-              </a:graphicData>
-            </a:graphic>
-          </wp:inline>
-        </w:drawing>
-      </w:r>
-    </w:p>
-    <w:p>
-      <w:pPr>
-        <w:spacing w:before="0" w:after="200" w:line="276" w:lineRule="auto"/>
-        <w:ind w:firstLine="0"/>
-        <w:jc w:val="center"/>
-      </w:pPr>
-      <w:r>
-        <w:rPr>
-          <w:noProof/>
-        </w:rPr>
-        <w:lastRenderedPageBreak/>
-        <w:drawing>
-          <wp:inline distT="0" distB="0" distL="0" distR="0" wp14:anchorId="2F812D78" wp14:editId="09BA22F9">
-            <wp:extent cx="3167530" cy="2476772"/>
-            <wp:effectExtent l="0" t="0" r="0" b="0"/>
-            <wp:docPr id="31" name="Imagen 31"/>
-            <wp:cNvGraphicFramePr>
-              <a:graphicFrameLocks xmlns:a="http://schemas.openxmlformats.org/drawingml/2006/main" noChangeAspect="1"/>
-            </wp:cNvGraphicFramePr>
-            <a:graphic xmlns:a="http://schemas.openxmlformats.org/drawingml/2006/main">
-              <a:graphicData uri="http://schemas.openxmlformats.org/drawingml/2006/picture">
-                <pic:pic xmlns:pic="http://schemas.openxmlformats.org/drawingml/2006/picture">
-                  <pic:nvPicPr>
-                    <pic:cNvPr id="0" name=""/>
-                    <pic:cNvPicPr/>
-                  </pic:nvPicPr>
-                  <pic:blipFill>
-                    <a:blip r:embed="rId33"/>
-                    <a:stretch>
-                      <a:fillRect/>
-                    </a:stretch>
-                  </pic:blipFill>
-                  <pic:spPr>
-                    <a:xfrm>
-                      <a:off x="0" y="0"/>
-                      <a:ext cx="3173747" cy="2481633"/>
-                    </a:xfrm>
-                    <a:prstGeom prst="rect">
-                      <a:avLst/>
-                    </a:prstGeom>
-                  </pic:spPr>
-                </pic:pic>
-              </a:graphicData>
-            </a:graphic>
-          </wp:inline>
-        </w:drawing>
-      </w:r>
-    </w:p>
-    <w:p>
-      <w:pPr>
-        <w:spacing w:before="0" w:after="200" w:line="276" w:lineRule="auto"/>
-        <w:ind w:firstLine="0"/>
-        <w:jc w:val="left"/>
-      </w:pPr>
-      <w:r>
-        <w:t>Se muestra la pantalla:</w:t>
-      </w:r>
-    </w:p>
-    <w:p>
-      <w:pPr>
-        <w:spacing w:before="0" w:after="200" w:line="276" w:lineRule="auto"/>
-        <w:ind w:firstLine="0"/>
-        <w:jc w:val="center"/>
-      </w:pPr>
-      <w:r>
-        <w:rPr>
-          <w:noProof/>
-        </w:rPr>
-        <w:drawing>
-          <wp:inline distT="0" distB="0" distL="0" distR="0" wp14:anchorId="44DC5DC8" wp14:editId="5506ABC1">
-            <wp:extent cx="3191435" cy="2495465"/>
-            <wp:effectExtent l="0" t="0" r="0" b="635"/>
-            <wp:docPr id="32" name="Imagen 32"/>
-            <wp:cNvGraphicFramePr>
-              <a:graphicFrameLocks xmlns:a="http://schemas.openxmlformats.org/drawingml/2006/main" noChangeAspect="1"/>
-            </wp:cNvGraphicFramePr>
-            <a:graphic xmlns:a="http://schemas.openxmlformats.org/drawingml/2006/main">
-              <a:graphicData uri="http://schemas.openxmlformats.org/drawingml/2006/picture">
-                <pic:pic xmlns:pic="http://schemas.openxmlformats.org/drawingml/2006/picture">
-                  <pic:nvPicPr>
-                    <pic:cNvPr id="0" name=""/>
-                    <pic:cNvPicPr/>
-                  </pic:nvPicPr>
-                  <pic:blipFill>
-                    <a:blip r:embed="rId34"/>
-                    <a:stretch>
-                      <a:fillRect/>
-                    </a:stretch>
-                  </pic:blipFill>
-                  <pic:spPr>
-                    <a:xfrm>
-                      <a:off x="0" y="0"/>
-                      <a:ext cx="3196200" cy="2499191"/>
-                    </a:xfrm>
-                    <a:prstGeom prst="rect">
-                      <a:avLst/>
-                    </a:prstGeom>
-                  </pic:spPr>
-                </pic:pic>
-              </a:graphicData>
-            </a:graphic>
-          </wp:inline>
-        </w:drawing>
-      </w:r>
-    </w:p>
-    <w:p>
-      <w:pPr>
-        <w:spacing w:before="0" w:after="200" w:line="276" w:lineRule="auto"/>
-        <w:ind w:firstLine="0"/>
-        <w:jc w:val="center"/>
-        <w:rPr>
-          <w:rFonts w:ascii="Cambria" w:hAnsi="Cambria"/>
-          <w:b/>
-          <w:bCs/>
-          <w:smallCaps/>
-          <w:color w:val="365F91"/>
-          <w:sz w:val="28"/>
-          <w:szCs w:val="28"/>
-        </w:rPr>
-      </w:pPr>
-      <w:r>
-        <w:rPr>
-          <w:noProof/>
-        </w:rPr>
-        <w:drawing>
-          <wp:inline distT="0" distB="0" distL="0" distR="0" wp14:anchorId="7BF7ECBE" wp14:editId="714228DC">
-            <wp:extent cx="3233271" cy="2528177"/>
-            <wp:effectExtent l="0" t="0" r="5715" b="5715"/>
-            <wp:docPr id="35" name="Imagen 35"/>
-            <wp:cNvGraphicFramePr>
-              <a:graphicFrameLocks xmlns:a="http://schemas.openxmlformats.org/drawingml/2006/main" noChangeAspect="1"/>
-            </wp:cNvGraphicFramePr>
-            <a:graphic xmlns:a="http://schemas.openxmlformats.org/drawingml/2006/main">
-              <a:graphicData uri="http://schemas.openxmlformats.org/drawingml/2006/picture">
-                <pic:pic xmlns:pic="http://schemas.openxmlformats.org/drawingml/2006/picture">
-                  <pic:nvPicPr>
-                    <pic:cNvPr id="0" name=""/>
-                    <pic:cNvPicPr/>
-                  </pic:nvPicPr>
-                  <pic:blipFill>
-                    <a:blip r:embed="rId35"/>
-                    <a:stretch>
-                      <a:fillRect/>
-                    </a:stretch>
-                  </pic:blipFill>
-                  <pic:spPr>
-                    <a:xfrm>
-                      <a:off x="0" y="0"/>
-                      <a:ext cx="3235308" cy="2529770"/>
-                    </a:xfrm>
-                    <a:prstGeom prst="rect">
-                      <a:avLst/>
-                    </a:prstGeom>
-                  </pic:spPr>
-                </pic:pic>
-              </a:graphicData>
-            </a:graphic>
-          </wp:inline>
-        </w:drawing>
-      </w:r>
-    </w:p>
-    <w:p>
-      <w:pPr>
-        <w:pStyle w:val="Ttulo2"/>
-      </w:pPr>
-      <w:bookmarkStart w:id="16" w:name="_Toc369037006"/>
-      <w:r>
-        <w:lastRenderedPageBreak/>
-        <w:t>Configuración del Repositorio</w:t>
-      </w:r>
-      <w:bookmarkEnd w:id="16"/>
-    </w:p>
-    <w:p>
-      <w:r>
-        <w:t>En la ruta local seleccionada, creamos una carpeta para alojar el repositorio, por ejemplo, “Repositorio EDUAR”. Dentro de esta carpeta, hacemos click derecho y seleccionamos la opción SVN Checkout de Tortoise SVN</w:t>
-      </w:r>
-    </w:p>
-    <w:p>
-      <w:pPr>
-        <w:ind w:firstLine="0"/>
-        <w:jc w:val="center"/>
-      </w:pPr>
-      <w:r>
-        <w:rPr>
-          <w:noProof/>
-        </w:rPr>
-        <w:drawing>
-          <wp:inline distT="0" distB="0" distL="0" distR="0" wp14:anchorId="1226793C" wp14:editId="6905A944">
-            <wp:extent cx="3274827" cy="2797572"/>
-            <wp:effectExtent l="0" t="0" r="1905" b="3175"/>
-            <wp:docPr id="30" name="Imagen 30"/>
-            <wp:cNvGraphicFramePr>
-              <a:graphicFrameLocks xmlns:a="http://schemas.openxmlformats.org/drawingml/2006/main" noChangeAspect="1"/>
-            </wp:cNvGraphicFramePr>
-            <a:graphic xmlns:a="http://schemas.openxmlformats.org/drawingml/2006/main">
-              <a:graphicData uri="http://schemas.openxmlformats.org/drawingml/2006/picture">
-                <pic:pic xmlns:pic="http://schemas.openxmlformats.org/drawingml/2006/picture">
-                  <pic:nvPicPr>
-                    <pic:cNvPr id="0" name=""/>
-                    <pic:cNvPicPr/>
-                  </pic:nvPicPr>
-                  <pic:blipFill>
-                    <a:blip r:embed="rId36"/>
-                    <a:stretch>
-                      <a:fillRect/>
-                    </a:stretch>
-                  </pic:blipFill>
-                  <pic:spPr>
-                    <a:xfrm>
-                      <a:off x="0" y="0"/>
-                      <a:ext cx="3278561" cy="2800762"/>
-                    </a:xfrm>
-                    <a:prstGeom prst="rect">
-                      <a:avLst/>
-                    </a:prstGeom>
-                  </pic:spPr>
-                </pic:pic>
-              </a:graphicData>
-            </a:graphic>
-          </wp:inline>
-        </w:drawing>
-      </w:r>
-    </w:p>
-    <w:p>
-      <w:r>
-        <w:t xml:space="preserve">Ingresamos la url del repositorio al que queremos conectarnos, en este caso: </w:t>
-      </w:r>
-      <w:hyperlink r:id="rId37" w:history="1">
-        <w:r>
-          <w:rPr>
-            <w:rStyle w:val="Hipervnculo"/>
-          </w:rPr>
-          <w:t>https://blpm.googlecode.com/svn/trunk</w:t>
-        </w:r>
-      </w:hyperlink>
-      <w:r>
-        <w:t xml:space="preserve"> y hacemos click en el botón “Ok”</w:t>
-      </w:r>
-    </w:p>
-    <w:p>
-      <w:pPr>
-        <w:ind w:firstLine="0"/>
-        <w:jc w:val="center"/>
-      </w:pPr>
-      <w:r>
-        <w:rPr>
-          <w:noProof/>
-        </w:rPr>
-        <w:drawing>
-          <wp:inline distT="0" distB="0" distL="0" distR="0" wp14:anchorId="193B97EE" wp14:editId="1E405377">
-            <wp:extent cx="3253563" cy="2523596"/>
-            <wp:effectExtent l="0" t="0" r="4445" b="0"/>
-            <wp:docPr id="33" name="Imagen 33"/>
-            <wp:cNvGraphicFramePr>
-              <a:graphicFrameLocks xmlns:a="http://schemas.openxmlformats.org/drawingml/2006/main" noChangeAspect="1"/>
-            </wp:cNvGraphicFramePr>
-            <a:graphic xmlns:a="http://schemas.openxmlformats.org/drawingml/2006/main">
-              <a:graphicData uri="http://schemas.openxmlformats.org/drawingml/2006/picture">
-                <pic:pic xmlns:pic="http://schemas.openxmlformats.org/drawingml/2006/picture">
-                  <pic:nvPicPr>
-                    <pic:cNvPr id="0" name=""/>
-                    <pic:cNvPicPr/>
-                  </pic:nvPicPr>
-                  <pic:blipFill>
-                    <a:blip r:embed="rId38"/>
-                    <a:stretch>
-                      <a:fillRect/>
-                    </a:stretch>
-                  </pic:blipFill>
-                  <pic:spPr>
-                    <a:xfrm>
-                      <a:off x="0" y="0"/>
-                      <a:ext cx="3254609" cy="2524408"/>
-                    </a:xfrm>
-                    <a:prstGeom prst="rect">
-                      <a:avLst/>
-                    </a:prstGeom>
-                  </pic:spPr>
-                </pic:pic>
-              </a:graphicData>
-            </a:graphic>
-          </wp:inline>
-        </w:drawing>
-      </w:r>
-      <w:r>
-        <w:t xml:space="preserve"> </w:t>
-      </w:r>
-      <w:bookmarkEnd w:id="6"/>
-      <w:bookmarkEnd w:id="7"/>
-      <w:bookmarkEnd w:id="8"/>
-      <w:bookmarkEnd w:id="9"/>
-      <w:bookmarkEnd w:id="10"/>
-    </w:p>
-    <w:p>
-      <w:pPr>
-        <w:spacing w:before="0" w:after="200" w:line="276" w:lineRule="auto"/>
-        <w:ind w:firstLine="0"/>
-        <w:jc w:val="left"/>
-      </w:pPr>
-      <w:r>
-        <w:br w:type="page"/>
-      </w:r>
-    </w:p>
-    <w:bookmarkStart w:id="17" w:name="_Toc369037007" w:displacedByCustomXml="next"/>
+    </w:p>
+    <w:bookmarkStart w:id="16" w:name="_Toc369638939" w:displacedByCustomXml="next"/>
     <w:sdt>
       <w:sdtPr>
+        <w:id w:val="-125932132"/>
+        <w:docPartObj>
+          <w:docPartGallery w:val="Bibliographies"/>
+          <w:docPartUnique/>
+        </w:docPartObj>
+      </w:sdtPr>
+      <w:sdtEndPr>
         <w:rPr>
           <w:rFonts w:ascii="Calibri" w:hAnsi="Calibri"/>
           <w:b w:val="0"/>
@@ -4031,31 +3264,21 @@
           <w:color w:val="auto"/>
           <w:sz w:val="22"/>
           <w:szCs w:val="22"/>
-          <w:lang w:val="es-ES"/>
-        </w:rPr>
-        <w:id w:val="-125932132"/>
-        <w:docPartObj>
-          <w:docPartGallery w:val="Bibliographies"/>
-          <w:docPartUnique/>
-        </w:docPartObj>
-      </w:sdtPr>
-      <w:sdtEndPr>
-        <w:rPr>
-          <w:lang w:val="es-AR"/>
         </w:rPr>
       </w:sdtEndPr>
       <w:sdtContent>
         <w:p>
           <w:pPr>
             <w:pStyle w:val="Ttulo1"/>
+            <w:numPr>
+              <w:ilvl w:val="0"/>
+              <w:numId w:val="1"/>
+            </w:numPr>
           </w:pPr>
           <w:r>
-            <w:rPr>
-              <w:lang w:val="es-ES"/>
-            </w:rPr>
             <w:t>Bibliografía</w:t>
           </w:r>
-          <w:bookmarkEnd w:id="17"/>
+          <w:bookmarkEnd w:id="16"/>
         </w:p>
         <w:sdt>
           <w:sdtPr>
@@ -4166,8 +3389,8 @@
       </w:pPr>
     </w:p>
     <w:sectPr>
-      <w:headerReference w:type="default" r:id="rId39"/>
-      <w:footerReference w:type="default" r:id="rId40"/>
+      <w:headerReference w:type="default" r:id="rId15"/>
+      <w:footerReference w:type="default" r:id="rId16"/>
       <w:pgSz w:w="11907" w:h="16840" w:code="9"/>
       <w:pgMar w:top="1114" w:right="1701" w:bottom="1418" w:left="1701" w:header="709" w:footer="709" w:gutter="0"/>
       <w:cols w:space="708"/>
@@ -4231,14 +3454,27 @@
             </w:rPr>
             <w:t xml:space="preserve">Capítulo: </w:t>
           </w:r>
-          <w:fldSimple w:instr=" STYLEREF  &quot;1&quot;  ">
-            <w:r>
-              <w:rPr>
-                <w:noProof/>
-              </w:rPr>
-              <w:t>Entorno</w:t>
-            </w:r>
-          </w:fldSimple>
+          <w:r>
+            <w:fldChar w:fldCharType="begin"/>
+          </w:r>
+          <w:r>
+            <w:instrText xml:space="preserve"> STYLEREF  "1"  </w:instrText>
+          </w:r>
+          <w:r>
+            <w:fldChar w:fldCharType="separate"/>
+          </w:r>
+          <w:r>
+            <w:rPr>
+              <w:noProof/>
+            </w:rPr>
+            <w:t>Instalación Del Front-End</w:t>
+          </w:r>
+          <w:r>
+            <w:rPr>
+              <w:noProof/>
+            </w:rPr>
+            <w:fldChar w:fldCharType="end"/>
+          </w:r>
         </w:p>
       </w:tc>
     </w:tr>
@@ -4289,7 +3525,7 @@
               <w:szCs w:val="40"/>
               <w:lang w:val="es-ES"/>
             </w:rPr>
-            <w:t>5</w:t>
+            <w:t>8</w:t>
           </w:r>
           <w:r>
             <w:rPr>
@@ -5052,7 +4288,7 @@
   <w:abstractNum w:abstractNumId="3">
     <w:nsid w:val="4E5546C5"/>
     <w:multiLevelType w:val="hybridMultilevel"/>
-    <w:tmpl w:val="ABA21312"/>
+    <w:tmpl w:val="52501EAE"/>
     <w:lvl w:ilvl="0" w:tplc="2C0A000F">
       <w:start w:val="1"/>
       <w:numFmt w:val="decimal"/>
@@ -5160,6 +4396,232 @@
     </w:lvl>
   </w:abstractNum>
   <w:abstractNum w:abstractNumId="4">
+    <w:nsid w:val="599C0AE4"/>
+    <w:multiLevelType w:val="hybridMultilevel"/>
+    <w:tmpl w:val="F4E459CA"/>
+    <w:lvl w:ilvl="0" w:tplc="2C0A0001">
+      <w:start w:val="1"/>
+      <w:numFmt w:val="bullet"/>
+      <w:lvlText w:val=""/>
+      <w:lvlJc w:val="left"/>
+      <w:pPr>
+        <w:ind w:left="3600" w:hanging="360"/>
+      </w:pPr>
+      <w:rPr>
+        <w:rFonts w:ascii="Symbol" w:hAnsi="Symbol" w:hint="default"/>
+      </w:rPr>
+    </w:lvl>
+    <w:lvl w:ilvl="1" w:tplc="2C0A0003" w:tentative="1">
+      <w:start w:val="1"/>
+      <w:numFmt w:val="bullet"/>
+      <w:lvlText w:val="o"/>
+      <w:lvlJc w:val="left"/>
+      <w:pPr>
+        <w:ind w:left="4320" w:hanging="360"/>
+      </w:pPr>
+      <w:rPr>
+        <w:rFonts w:ascii="Courier New" w:hAnsi="Courier New" w:cs="Courier New" w:hint="default"/>
+      </w:rPr>
+    </w:lvl>
+    <w:lvl w:ilvl="2" w:tplc="2C0A0005" w:tentative="1">
+      <w:start w:val="1"/>
+      <w:numFmt w:val="bullet"/>
+      <w:lvlText w:val=""/>
+      <w:lvlJc w:val="left"/>
+      <w:pPr>
+        <w:ind w:left="5040" w:hanging="360"/>
+      </w:pPr>
+      <w:rPr>
+        <w:rFonts w:ascii="Wingdings" w:hAnsi="Wingdings" w:hint="default"/>
+      </w:rPr>
+    </w:lvl>
+    <w:lvl w:ilvl="3" w:tplc="2C0A0001" w:tentative="1">
+      <w:start w:val="1"/>
+      <w:numFmt w:val="bullet"/>
+      <w:lvlText w:val=""/>
+      <w:lvlJc w:val="left"/>
+      <w:pPr>
+        <w:ind w:left="5760" w:hanging="360"/>
+      </w:pPr>
+      <w:rPr>
+        <w:rFonts w:ascii="Symbol" w:hAnsi="Symbol" w:hint="default"/>
+      </w:rPr>
+    </w:lvl>
+    <w:lvl w:ilvl="4" w:tplc="2C0A0003" w:tentative="1">
+      <w:start w:val="1"/>
+      <w:numFmt w:val="bullet"/>
+      <w:lvlText w:val="o"/>
+      <w:lvlJc w:val="left"/>
+      <w:pPr>
+        <w:ind w:left="6480" w:hanging="360"/>
+      </w:pPr>
+      <w:rPr>
+        <w:rFonts w:ascii="Courier New" w:hAnsi="Courier New" w:cs="Courier New" w:hint="default"/>
+      </w:rPr>
+    </w:lvl>
+    <w:lvl w:ilvl="5" w:tplc="2C0A0005" w:tentative="1">
+      <w:start w:val="1"/>
+      <w:numFmt w:val="bullet"/>
+      <w:lvlText w:val=""/>
+      <w:lvlJc w:val="left"/>
+      <w:pPr>
+        <w:ind w:left="7200" w:hanging="360"/>
+      </w:pPr>
+      <w:rPr>
+        <w:rFonts w:ascii="Wingdings" w:hAnsi="Wingdings" w:hint="default"/>
+      </w:rPr>
+    </w:lvl>
+    <w:lvl w:ilvl="6" w:tplc="2C0A0001" w:tentative="1">
+      <w:start w:val="1"/>
+      <w:numFmt w:val="bullet"/>
+      <w:lvlText w:val=""/>
+      <w:lvlJc w:val="left"/>
+      <w:pPr>
+        <w:ind w:left="7920" w:hanging="360"/>
+      </w:pPr>
+      <w:rPr>
+        <w:rFonts w:ascii="Symbol" w:hAnsi="Symbol" w:hint="default"/>
+      </w:rPr>
+    </w:lvl>
+    <w:lvl w:ilvl="7" w:tplc="2C0A0003" w:tentative="1">
+      <w:start w:val="1"/>
+      <w:numFmt w:val="bullet"/>
+      <w:lvlText w:val="o"/>
+      <w:lvlJc w:val="left"/>
+      <w:pPr>
+        <w:ind w:left="8640" w:hanging="360"/>
+      </w:pPr>
+      <w:rPr>
+        <w:rFonts w:ascii="Courier New" w:hAnsi="Courier New" w:cs="Courier New" w:hint="default"/>
+      </w:rPr>
+    </w:lvl>
+    <w:lvl w:ilvl="8" w:tplc="2C0A0005" w:tentative="1">
+      <w:start w:val="1"/>
+      <w:numFmt w:val="bullet"/>
+      <w:lvlText w:val=""/>
+      <w:lvlJc w:val="left"/>
+      <w:pPr>
+        <w:ind w:left="9360" w:hanging="360"/>
+      </w:pPr>
+      <w:rPr>
+        <w:rFonts w:ascii="Wingdings" w:hAnsi="Wingdings" w:hint="default"/>
+      </w:rPr>
+    </w:lvl>
+  </w:abstractNum>
+  <w:abstractNum w:abstractNumId="5">
+    <w:nsid w:val="6CA844C4"/>
+    <w:multiLevelType w:val="hybridMultilevel"/>
+    <w:tmpl w:val="A4DAB37E"/>
+    <w:lvl w:ilvl="0" w:tplc="0C0A0001">
+      <w:start w:val="1"/>
+      <w:numFmt w:val="bullet"/>
+      <w:lvlText w:val=""/>
+      <w:lvlJc w:val="left"/>
+      <w:pPr>
+        <w:ind w:left="720" w:hanging="360"/>
+      </w:pPr>
+      <w:rPr>
+        <w:rFonts w:ascii="Symbol" w:eastAsia="Times New Roman" w:hAnsi="Symbol" w:cs="Times New Roman" w:hint="default"/>
+      </w:rPr>
+    </w:lvl>
+    <w:lvl w:ilvl="1" w:tplc="0C0A0003">
+      <w:start w:val="1"/>
+      <w:numFmt w:val="bullet"/>
+      <w:lvlText w:val="o"/>
+      <w:lvlJc w:val="left"/>
+      <w:pPr>
+        <w:ind w:left="1440" w:hanging="360"/>
+      </w:pPr>
+      <w:rPr>
+        <w:rFonts w:ascii="Courier New" w:hAnsi="Courier New" w:cs="Courier New" w:hint="default"/>
+      </w:rPr>
+    </w:lvl>
+    <w:lvl w:ilvl="2" w:tplc="0C0A0005" w:tentative="1">
+      <w:start w:val="1"/>
+      <w:numFmt w:val="bullet"/>
+      <w:lvlText w:val=""/>
+      <w:lvlJc w:val="left"/>
+      <w:pPr>
+        <w:ind w:left="2160" w:hanging="360"/>
+      </w:pPr>
+      <w:rPr>
+        <w:rFonts w:ascii="Wingdings" w:hAnsi="Wingdings" w:hint="default"/>
+      </w:rPr>
+    </w:lvl>
+    <w:lvl w:ilvl="3" w:tplc="0C0A0001" w:tentative="1">
+      <w:start w:val="1"/>
+      <w:numFmt w:val="bullet"/>
+      <w:lvlText w:val=""/>
+      <w:lvlJc w:val="left"/>
+      <w:pPr>
+        <w:ind w:left="2880" w:hanging="360"/>
+      </w:pPr>
+      <w:rPr>
+        <w:rFonts w:ascii="Symbol" w:hAnsi="Symbol" w:hint="default"/>
+      </w:rPr>
+    </w:lvl>
+    <w:lvl w:ilvl="4" w:tplc="0C0A0003" w:tentative="1">
+      <w:start w:val="1"/>
+      <w:numFmt w:val="bullet"/>
+      <w:lvlText w:val="o"/>
+      <w:lvlJc w:val="left"/>
+      <w:pPr>
+        <w:ind w:left="3600" w:hanging="360"/>
+      </w:pPr>
+      <w:rPr>
+        <w:rFonts w:ascii="Courier New" w:hAnsi="Courier New" w:cs="Courier New" w:hint="default"/>
+      </w:rPr>
+    </w:lvl>
+    <w:lvl w:ilvl="5" w:tplc="0C0A0005" w:tentative="1">
+      <w:start w:val="1"/>
+      <w:numFmt w:val="bullet"/>
+      <w:lvlText w:val=""/>
+      <w:lvlJc w:val="left"/>
+      <w:pPr>
+        <w:ind w:left="4320" w:hanging="360"/>
+      </w:pPr>
+      <w:rPr>
+        <w:rFonts w:ascii="Wingdings" w:hAnsi="Wingdings" w:hint="default"/>
+      </w:rPr>
+    </w:lvl>
+    <w:lvl w:ilvl="6" w:tplc="0C0A0001" w:tentative="1">
+      <w:start w:val="1"/>
+      <w:numFmt w:val="bullet"/>
+      <w:lvlText w:val=""/>
+      <w:lvlJc w:val="left"/>
+      <w:pPr>
+        <w:ind w:left="5040" w:hanging="360"/>
+      </w:pPr>
+      <w:rPr>
+        <w:rFonts w:ascii="Symbol" w:hAnsi="Symbol" w:hint="default"/>
+      </w:rPr>
+    </w:lvl>
+    <w:lvl w:ilvl="7" w:tplc="0C0A0003" w:tentative="1">
+      <w:start w:val="1"/>
+      <w:numFmt w:val="bullet"/>
+      <w:lvlText w:val="o"/>
+      <w:lvlJc w:val="left"/>
+      <w:pPr>
+        <w:ind w:left="5760" w:hanging="360"/>
+      </w:pPr>
+      <w:rPr>
+        <w:rFonts w:ascii="Courier New" w:hAnsi="Courier New" w:cs="Courier New" w:hint="default"/>
+      </w:rPr>
+    </w:lvl>
+    <w:lvl w:ilvl="8" w:tplc="0C0A0005" w:tentative="1">
+      <w:start w:val="1"/>
+      <w:numFmt w:val="bullet"/>
+      <w:lvlText w:val=""/>
+      <w:lvlJc w:val="left"/>
+      <w:pPr>
+        <w:ind w:left="6480" w:hanging="360"/>
+      </w:pPr>
+      <w:rPr>
+        <w:rFonts w:ascii="Wingdings" w:hAnsi="Wingdings" w:hint="default"/>
+      </w:rPr>
+    </w:lvl>
+  </w:abstractNum>
+  <w:abstractNum w:abstractNumId="6">
     <w:nsid w:val="76143D0D"/>
     <w:multiLevelType w:val="hybridMultilevel"/>
     <w:tmpl w:val="61E86CFE"/>
@@ -5272,7 +4734,7 @@
       </w:rPr>
     </w:lvl>
   </w:abstractNum>
-  <w:abstractNum w:abstractNumId="5">
+  <w:abstractNum w:abstractNumId="7">
     <w:nsid w:val="78D4382E"/>
     <w:multiLevelType w:val="hybridMultilevel"/>
     <w:tmpl w:val="08BED7F0"/>
@@ -5385,7 +4847,117 @@
       </w:rPr>
     </w:lvl>
   </w:abstractNum>
-  <w:abstractNum w:abstractNumId="6">
+  <w:abstractNum w:abstractNumId="8">
+    <w:nsid w:val="78F2208C"/>
+    <w:multiLevelType w:val="hybridMultilevel"/>
+    <w:tmpl w:val="ABA21312"/>
+    <w:lvl w:ilvl="0" w:tplc="2C0A000F">
+      <w:start w:val="1"/>
+      <w:numFmt w:val="decimal"/>
+      <w:lvlText w:val="%1."/>
+      <w:lvlJc w:val="left"/>
+      <w:pPr>
+        <w:ind w:left="720" w:hanging="360"/>
+      </w:pPr>
+    </w:lvl>
+    <w:lvl w:ilvl="1" w:tplc="2C0A0019">
+      <w:start w:val="1"/>
+      <w:numFmt w:val="lowerLetter"/>
+      <w:lvlText w:val="%2."/>
+      <w:lvlJc w:val="left"/>
+      <w:pPr>
+        <w:ind w:left="1440" w:hanging="360"/>
+      </w:pPr>
+      <w:rPr>
+        <w:rFonts w:cs="Times New Roman"/>
+      </w:rPr>
+    </w:lvl>
+    <w:lvl w:ilvl="2" w:tplc="2C0A001B">
+      <w:start w:val="1"/>
+      <w:numFmt w:val="lowerRoman"/>
+      <w:lvlText w:val="%3."/>
+      <w:lvlJc w:val="right"/>
+      <w:pPr>
+        <w:ind w:left="2160" w:hanging="180"/>
+      </w:pPr>
+      <w:rPr>
+        <w:rFonts w:cs="Times New Roman"/>
+      </w:rPr>
+    </w:lvl>
+    <w:lvl w:ilvl="3" w:tplc="2C0A000F">
+      <w:start w:val="1"/>
+      <w:numFmt w:val="decimal"/>
+      <w:lvlText w:val="%4."/>
+      <w:lvlJc w:val="left"/>
+      <w:pPr>
+        <w:ind w:left="2880" w:hanging="360"/>
+      </w:pPr>
+      <w:rPr>
+        <w:rFonts w:cs="Times New Roman"/>
+      </w:rPr>
+    </w:lvl>
+    <w:lvl w:ilvl="4" w:tplc="2C0A0019">
+      <w:start w:val="1"/>
+      <w:numFmt w:val="lowerLetter"/>
+      <w:lvlText w:val="%5."/>
+      <w:lvlJc w:val="left"/>
+      <w:pPr>
+        <w:ind w:left="3600" w:hanging="360"/>
+      </w:pPr>
+      <w:rPr>
+        <w:rFonts w:cs="Times New Roman"/>
+      </w:rPr>
+    </w:lvl>
+    <w:lvl w:ilvl="5" w:tplc="2C0A001B">
+      <w:start w:val="1"/>
+      <w:numFmt w:val="lowerRoman"/>
+      <w:lvlText w:val="%6."/>
+      <w:lvlJc w:val="right"/>
+      <w:pPr>
+        <w:ind w:left="4320" w:hanging="180"/>
+      </w:pPr>
+      <w:rPr>
+        <w:rFonts w:cs="Times New Roman"/>
+      </w:rPr>
+    </w:lvl>
+    <w:lvl w:ilvl="6" w:tplc="2C0A000F">
+      <w:start w:val="1"/>
+      <w:numFmt w:val="decimal"/>
+      <w:lvlText w:val="%7."/>
+      <w:lvlJc w:val="left"/>
+      <w:pPr>
+        <w:ind w:left="5040" w:hanging="360"/>
+      </w:pPr>
+      <w:rPr>
+        <w:rFonts w:cs="Times New Roman"/>
+      </w:rPr>
+    </w:lvl>
+    <w:lvl w:ilvl="7" w:tplc="2C0A0019">
+      <w:start w:val="1"/>
+      <w:numFmt w:val="lowerLetter"/>
+      <w:lvlText w:val="%8."/>
+      <w:lvlJc w:val="left"/>
+      <w:pPr>
+        <w:ind w:left="5760" w:hanging="360"/>
+      </w:pPr>
+      <w:rPr>
+        <w:rFonts w:cs="Times New Roman"/>
+      </w:rPr>
+    </w:lvl>
+    <w:lvl w:ilvl="8" w:tplc="2C0A001B">
+      <w:start w:val="1"/>
+      <w:numFmt w:val="lowerRoman"/>
+      <w:lvlText w:val="%9."/>
+      <w:lvlJc w:val="right"/>
+      <w:pPr>
+        <w:ind w:left="6480" w:hanging="180"/>
+      </w:pPr>
+      <w:rPr>
+        <w:rFonts w:cs="Times New Roman"/>
+      </w:rPr>
+    </w:lvl>
+  </w:abstractNum>
+  <w:abstractNum w:abstractNumId="9">
     <w:nsid w:val="7F4718CF"/>
     <w:multiLevelType w:val="hybridMultilevel"/>
     <w:tmpl w:val="DEF01D2C"/>
@@ -5508,15 +5080,24 @@
     <w:abstractNumId w:val="2"/>
   </w:num>
   <w:num w:numId="4">
-    <w:abstractNumId w:val="5"/>
+    <w:abstractNumId w:val="7"/>
   </w:num>
   <w:num w:numId="5">
-    <w:abstractNumId w:val="6"/>
+    <w:abstractNumId w:val="9"/>
   </w:num>
   <w:num w:numId="6">
     <w:abstractNumId w:val="0"/>
   </w:num>
   <w:num w:numId="7">
+    <w:abstractNumId w:val="6"/>
+  </w:num>
+  <w:num w:numId="8">
+    <w:abstractNumId w:val="5"/>
+  </w:num>
+  <w:num w:numId="9">
+    <w:abstractNumId w:val="8"/>
+  </w:num>
+  <w:num w:numId="10">
     <w:abstractNumId w:val="4"/>
   </w:num>
 </w:numbering>
@@ -5589,7 +5170,7 @@
     <w:lsdException w:name="Medium Shading 2 Accent 1" w:semiHidden="0" w:uiPriority="64" w:unhideWhenUsed="0"/>
     <w:lsdException w:name="Medium List 1 Accent 1" w:semiHidden="0" w:uiPriority="65" w:unhideWhenUsed="0"/>
     <w:lsdException w:name="Revision" w:unhideWhenUsed="0"/>
-    <w:lsdException w:name="List Paragraph" w:semiHidden="0" w:unhideWhenUsed="0" w:qFormat="1"/>
+    <w:lsdException w:name="List Paragraph" w:semiHidden="0" w:uiPriority="34" w:unhideWhenUsed="0" w:qFormat="1"/>
     <w:lsdException w:name="Quote" w:semiHidden="0" w:uiPriority="29" w:unhideWhenUsed="0" w:qFormat="1"/>
     <w:lsdException w:name="Intense Quote" w:semiHidden="0" w:uiPriority="30" w:unhideWhenUsed="0" w:qFormat="1"/>
     <w:lsdException w:name="Medium List 2 Accent 1" w:semiHidden="0" w:uiPriority="66" w:unhideWhenUsed="0"/>
@@ -5851,7 +5432,7 @@
   <w:style w:type="paragraph" w:styleId="Prrafodelista">
     <w:name w:val="List Paragraph"/>
     <w:basedOn w:val="Normal"/>
-    <w:uiPriority w:val="99"/>
+    <w:uiPriority w:val="34"/>
     <w:qFormat/>
     <w:rsid w:val="0021037F"/>
     <w:pPr>
@@ -6350,7 +5931,7 @@
     <w:lsdException w:name="Medium Shading 2 Accent 1" w:semiHidden="0" w:uiPriority="64" w:unhideWhenUsed="0"/>
     <w:lsdException w:name="Medium List 1 Accent 1" w:semiHidden="0" w:uiPriority="65" w:unhideWhenUsed="0"/>
     <w:lsdException w:name="Revision" w:unhideWhenUsed="0"/>
-    <w:lsdException w:name="List Paragraph" w:semiHidden="0" w:unhideWhenUsed="0" w:qFormat="1"/>
+    <w:lsdException w:name="List Paragraph" w:semiHidden="0" w:uiPriority="34" w:unhideWhenUsed="0" w:qFormat="1"/>
     <w:lsdException w:name="Quote" w:semiHidden="0" w:uiPriority="29" w:unhideWhenUsed="0" w:qFormat="1"/>
     <w:lsdException w:name="Intense Quote" w:semiHidden="0" w:uiPriority="30" w:unhideWhenUsed="0" w:qFormat="1"/>
     <w:lsdException w:name="Medium List 2 Accent 1" w:semiHidden="0" w:uiPriority="66" w:unhideWhenUsed="0"/>
@@ -6612,7 +6193,7 @@
   <w:style w:type="paragraph" w:styleId="Prrafodelista">
     <w:name w:val="List Paragraph"/>
     <w:basedOn w:val="Normal"/>
-    <w:uiPriority w:val="99"/>
+    <w:uiPriority w:val="34"/>
     <w:qFormat/>
     <w:rsid w:val="0021037F"/>
     <w:pPr>
@@ -7174,6 +6755,7 @@
     <w:rsid w:val="00552CB4"/>
     <w:rsid w:val="007E3D65"/>
     <w:rsid w:val="008173AB"/>
+    <w:rsid w:val="009C67F3"/>
     <w:rsid w:val="009E0EA4"/>
     <w:rsid w:val="00CD4688"/>
   </w:rsids>
@@ -7945,7 +7527,7 @@
 </file>
 
 <file path=customXml/itemProps1.xml><?xml version="1.0" encoding="utf-8"?>
-<ds:datastoreItem xmlns:ds="http://schemas.openxmlformats.org/officeDocument/2006/customXml" ds:itemID="{EA8C8797-FBC7-4BAF-B999-2BCBE172F2A6}">
+<ds:datastoreItem xmlns:ds="http://schemas.openxmlformats.org/officeDocument/2006/customXml" ds:itemID="{4C3DBC6D-1979-4AA5-A54B-B8C94740E414}">
   <ds:schemaRefs>
     <ds:schemaRef ds:uri="http://schemas.openxmlformats.org/officeDocument/2006/bibliography"/>
   </ds:schemaRefs>

</xml_diff>

<commit_message>
definición de vistas mínimas requeridas
</commit_message>
<xml_diff>
--- a/Docs/09-Despliegue/BLMP_Manual-De-Despliegue.docx
+++ b/Docs/09-Despliegue/BLMP_Manual-De-Despliegue.docx
@@ -25,6 +25,7 @@
           <w:smallCaps/>
           <w:noProof/>
           <w:sz w:val="40"/>
+          <w:lang w:val="es-ES" w:eastAsia="es-ES"/>
         </w:rPr>
         <w:drawing>
           <wp:anchor distT="0" distB="126111" distL="126492" distR="124587" simplePos="0" relativeHeight="251659264" behindDoc="0" locked="0" layoutInCell="1" allowOverlap="1" wp14:anchorId="44655A72" wp14:editId="7F4BB2DC">
@@ -793,7 +794,7 @@
           <w:noProof/>
           <w:sz w:val="20"/>
         </w:rPr>
-        <w:t>09/10/2013 20:15:00</w:t>
+        <w:t>15/10/2013 10:20:00 p.m.</w:t>
       </w:r>
       <w:r>
         <w:rPr>
@@ -2366,15 +2367,1925 @@
       <w:bookmarkStart w:id="7" w:name="_Toc369638936"/>
       <w:r>
         <w:lastRenderedPageBreak/>
-        <w:t xml:space="preserve">Instalación </w:t>
-      </w:r>
-      <w:r>
-        <w:t>De Procesos De Importación</w:t>
-      </w:r>
-    </w:p>
-    <w:p>
+        <w:t>Instalación De Procesos De Importación</w:t>
+      </w:r>
+    </w:p>
+    <w:p>
+      <w:r>
+        <w:t>Para poder realizar la importación desde los sistemas transaccion</w:t>
+      </w:r>
+      <w:r>
+        <w:t xml:space="preserve">ales de los cuales </w:t>
+      </w:r>
+      <w:r>
+        <w:t>obtenemos la información, es requerido crear las siguientes vistas en las bases de datos de origen, de modo de poder efectuar una transformación de los datos acorde a nuestras necesidades.</w:t>
+      </w:r>
+    </w:p>
+    <w:p>
+      <w:pPr>
+        <w:pStyle w:val="Prrafodelista"/>
+        <w:ind w:firstLine="0"/>
+        <w:rPr>
+          <w:b/>
+        </w:rPr>
+      </w:pPr>
+      <w:proofErr w:type="spellStart"/>
+      <w:r>
+        <w:rPr>
+          <w:b/>
+        </w:rPr>
+        <w:t>vw_turno</w:t>
+      </w:r>
+      <w:proofErr w:type="spellEnd"/>
+    </w:p>
+    <w:p>
+      <w:pPr>
+        <w:pStyle w:val="Prrafodelista"/>
+        <w:ind w:firstLine="0"/>
+      </w:pPr>
+      <w:r>
+        <w:tab/>
+      </w:r>
+      <w:proofErr w:type="gramStart"/>
+      <w:r>
+        <w:t>id</w:t>
+      </w:r>
+      <w:proofErr w:type="gramEnd"/>
+      <w:r>
+        <w:t xml:space="preserve">, </w:t>
+      </w:r>
+      <w:proofErr w:type="spellStart"/>
+      <w:r>
+        <w:t>hora_inicio</w:t>
+      </w:r>
+      <w:proofErr w:type="spellEnd"/>
+      <w:r>
+        <w:t xml:space="preserve">, </w:t>
+      </w:r>
+      <w:proofErr w:type="spellStart"/>
+      <w:r>
+        <w:t>hora_fin</w:t>
+      </w:r>
+      <w:proofErr w:type="spellEnd"/>
+      <w:r>
+        <w:t xml:space="preserve">, </w:t>
+      </w:r>
+      <w:proofErr w:type="spellStart"/>
+      <w:r>
+        <w:t>descripci</w:t>
+      </w:r>
+      <w:r>
+        <w:t>o</w:t>
+      </w:r>
+      <w:r>
+        <w:t>n</w:t>
+      </w:r>
+      <w:proofErr w:type="spellEnd"/>
+    </w:p>
+    <w:p>
+      <w:pPr>
+        <w:pStyle w:val="Prrafodelista"/>
+        <w:ind w:firstLine="0"/>
+      </w:pPr>
+    </w:p>
+    <w:p>
+      <w:pPr>
+        <w:pStyle w:val="Prrafodelista"/>
+        <w:ind w:firstLine="0"/>
+        <w:rPr>
+          <w:b/>
+        </w:rPr>
+      </w:pPr>
+      <w:proofErr w:type="spellStart"/>
+      <w:r>
+        <w:rPr>
+          <w:b/>
+        </w:rPr>
+        <w:t>vw_tipos_sancion</w:t>
+      </w:r>
+      <w:proofErr w:type="spellEnd"/>
+    </w:p>
+    <w:p>
+      <w:pPr>
+        <w:pStyle w:val="Prrafodelista"/>
+        <w:ind w:firstLine="0"/>
+      </w:pPr>
+      <w:r>
+        <w:tab/>
+      </w:r>
+      <w:proofErr w:type="gramStart"/>
+      <w:r>
+        <w:t>id</w:t>
+      </w:r>
+      <w:proofErr w:type="gramEnd"/>
+      <w:r>
+        <w:t xml:space="preserve">, nombre, </w:t>
+      </w:r>
+      <w:proofErr w:type="spellStart"/>
+      <w:r>
+        <w:t>descripcion</w:t>
+      </w:r>
       <w:bookmarkStart w:id="8" w:name="_GoBack"/>
       <w:bookmarkEnd w:id="8"/>
+      <w:proofErr w:type="spellEnd"/>
+    </w:p>
+    <w:p>
+      <w:pPr>
+        <w:pStyle w:val="Prrafodelista"/>
+        <w:ind w:firstLine="0"/>
+      </w:pPr>
+    </w:p>
+    <w:p>
+      <w:pPr>
+        <w:pStyle w:val="Prrafodelista"/>
+        <w:ind w:firstLine="0"/>
+        <w:rPr>
+          <w:b/>
+        </w:rPr>
+      </w:pPr>
+      <w:proofErr w:type="spellStart"/>
+      <w:r>
+        <w:rPr>
+          <w:b/>
+        </w:rPr>
+        <w:t>vw_motivo_sancion</w:t>
+      </w:r>
+      <w:proofErr w:type="spellEnd"/>
+    </w:p>
+    <w:p>
+      <w:pPr>
+        <w:pStyle w:val="Prrafodelista"/>
+        <w:ind w:firstLine="0"/>
+      </w:pPr>
+      <w:r>
+        <w:tab/>
+      </w:r>
+      <w:proofErr w:type="gramStart"/>
+      <w:r>
+        <w:t>id</w:t>
+      </w:r>
+      <w:proofErr w:type="gramEnd"/>
+      <w:r>
+        <w:t xml:space="preserve">, </w:t>
+      </w:r>
+      <w:proofErr w:type="spellStart"/>
+      <w:r>
+        <w:t>descripcion</w:t>
+      </w:r>
+      <w:proofErr w:type="spellEnd"/>
+    </w:p>
+    <w:p>
+      <w:pPr>
+        <w:pStyle w:val="Prrafodelista"/>
+        <w:ind w:firstLine="0"/>
+      </w:pPr>
+    </w:p>
+    <w:p>
+      <w:pPr>
+        <w:pStyle w:val="Prrafodelista"/>
+        <w:ind w:firstLine="0"/>
+        <w:rPr>
+          <w:b/>
+        </w:rPr>
+      </w:pPr>
+      <w:proofErr w:type="spellStart"/>
+      <w:r>
+        <w:rPr>
+          <w:b/>
+        </w:rPr>
+        <w:t>vw_tipo_documento</w:t>
+      </w:r>
+      <w:proofErr w:type="spellEnd"/>
+    </w:p>
+    <w:p>
+      <w:pPr>
+        <w:pStyle w:val="Prrafodelista"/>
+        <w:ind w:firstLine="0"/>
+      </w:pPr>
+      <w:r>
+        <w:tab/>
+      </w:r>
+      <w:proofErr w:type="gramStart"/>
+      <w:r>
+        <w:t>id</w:t>
+      </w:r>
+      <w:proofErr w:type="gramEnd"/>
+      <w:r>
+        <w:t xml:space="preserve">, nombre, </w:t>
+      </w:r>
+      <w:proofErr w:type="spellStart"/>
+      <w:r>
+        <w:t>descripcion</w:t>
+      </w:r>
+      <w:proofErr w:type="spellEnd"/>
+    </w:p>
+    <w:p>
+      <w:pPr>
+        <w:pStyle w:val="Prrafodelista"/>
+        <w:ind w:firstLine="0"/>
+      </w:pPr>
+      <w:r>
+        <w:tab/>
+      </w:r>
+    </w:p>
+    <w:p>
+      <w:pPr>
+        <w:pStyle w:val="Prrafodelista"/>
+        <w:ind w:firstLine="0"/>
+        <w:rPr>
+          <w:b/>
+        </w:rPr>
+      </w:pPr>
+      <w:proofErr w:type="spellStart"/>
+      <w:r>
+        <w:rPr>
+          <w:b/>
+        </w:rPr>
+        <w:t>vw_tipos_asistencia</w:t>
+      </w:r>
+      <w:proofErr w:type="spellEnd"/>
+    </w:p>
+    <w:p>
+      <w:pPr>
+        <w:pStyle w:val="Prrafodelista"/>
+        <w:ind w:firstLine="0"/>
+      </w:pPr>
+      <w:r>
+        <w:tab/>
+      </w:r>
+      <w:proofErr w:type="gramStart"/>
+      <w:r>
+        <w:t>id</w:t>
+      </w:r>
+      <w:proofErr w:type="gramEnd"/>
+      <w:r>
+        <w:t xml:space="preserve">, nombre, </w:t>
+      </w:r>
+      <w:proofErr w:type="spellStart"/>
+      <w:r>
+        <w:t>descripcion</w:t>
+      </w:r>
+      <w:proofErr w:type="spellEnd"/>
+      <w:r>
+        <w:t>, valor</w:t>
+      </w:r>
+    </w:p>
+    <w:p>
+      <w:pPr>
+        <w:pStyle w:val="Prrafodelista"/>
+        <w:ind w:firstLine="0"/>
+      </w:pPr>
+      <w:r>
+        <w:tab/>
+        <w:t>(</w:t>
+      </w:r>
+      <w:proofErr w:type="gramStart"/>
+      <w:r>
+        <w:rPr>
+          <w:color w:val="FF0000"/>
+        </w:rPr>
+        <w:t>valor</w:t>
+      </w:r>
+      <w:proofErr w:type="gramEnd"/>
+      <w:r>
+        <w:rPr>
+          <w:color w:val="FF0000"/>
+        </w:rPr>
+        <w:t>: [0,0.5,1])</w:t>
+      </w:r>
+    </w:p>
+    <w:p>
+      <w:pPr>
+        <w:pStyle w:val="Prrafodelista"/>
+        <w:ind w:firstLine="0"/>
+      </w:pPr>
+      <w:r>
+        <w:tab/>
+      </w:r>
+    </w:p>
+    <w:p>
+      <w:pPr>
+        <w:pStyle w:val="Prrafodelista"/>
+        <w:ind w:firstLine="0"/>
+        <w:rPr>
+          <w:b/>
+        </w:rPr>
+      </w:pPr>
+      <w:proofErr w:type="spellStart"/>
+      <w:r>
+        <w:rPr>
+          <w:b/>
+        </w:rPr>
+        <w:t>vw_rol_responsable</w:t>
+      </w:r>
+      <w:proofErr w:type="spellEnd"/>
+    </w:p>
+    <w:p>
+      <w:pPr>
+        <w:pStyle w:val="Prrafodelista"/>
+        <w:ind w:firstLine="0"/>
+      </w:pPr>
+      <w:r>
+        <w:tab/>
+      </w:r>
+      <w:proofErr w:type="gramStart"/>
+      <w:r>
+        <w:t>id</w:t>
+      </w:r>
+      <w:proofErr w:type="gramEnd"/>
+      <w:r>
+        <w:t xml:space="preserve">, nombre, </w:t>
+      </w:r>
+      <w:proofErr w:type="spellStart"/>
+      <w:r>
+        <w:t>descripcion</w:t>
+      </w:r>
+      <w:proofErr w:type="spellEnd"/>
+      <w:r>
+        <w:t>, activo</w:t>
+      </w:r>
+    </w:p>
+    <w:p>
+      <w:pPr>
+        <w:pStyle w:val="Prrafodelista"/>
+        <w:ind w:firstLine="0"/>
+      </w:pPr>
+      <w:r>
+        <w:tab/>
+      </w:r>
+    </w:p>
+    <w:p>
+      <w:pPr>
+        <w:pStyle w:val="Prrafodelista"/>
+        <w:ind w:firstLine="0"/>
+        <w:rPr>
+          <w:b/>
+        </w:rPr>
+      </w:pPr>
+      <w:proofErr w:type="spellStart"/>
+      <w:r>
+        <w:rPr>
+          <w:b/>
+        </w:rPr>
+        <w:t>vw_cargo</w:t>
+      </w:r>
+      <w:proofErr w:type="spellEnd"/>
+    </w:p>
+    <w:p>
+      <w:pPr>
+        <w:pStyle w:val="Prrafodelista"/>
+        <w:ind w:firstLine="0"/>
+      </w:pPr>
+      <w:r>
+        <w:tab/>
+      </w:r>
+      <w:proofErr w:type="gramStart"/>
+      <w:r>
+        <w:t>id</w:t>
+      </w:r>
+      <w:proofErr w:type="gramEnd"/>
+      <w:r>
+        <w:t xml:space="preserve">, nombre, </w:t>
+      </w:r>
+      <w:proofErr w:type="spellStart"/>
+      <w:r>
+        <w:t>descripcion</w:t>
+      </w:r>
+      <w:proofErr w:type="spellEnd"/>
+      <w:r>
+        <w:t>, activo</w:t>
+      </w:r>
+      <w:r>
+        <w:tab/>
+      </w:r>
+    </w:p>
+    <w:p>
+      <w:pPr>
+        <w:pStyle w:val="Prrafodelista"/>
+        <w:ind w:firstLine="0"/>
+      </w:pPr>
+      <w:r>
+        <w:tab/>
+      </w:r>
+    </w:p>
+    <w:p>
+      <w:pPr>
+        <w:pStyle w:val="Prrafodelista"/>
+        <w:ind w:firstLine="0"/>
+        <w:rPr>
+          <w:b/>
+        </w:rPr>
+      </w:pPr>
+      <w:proofErr w:type="spellStart"/>
+      <w:r>
+        <w:rPr>
+          <w:b/>
+        </w:rPr>
+        <w:t>vw_pais</w:t>
+      </w:r>
+      <w:proofErr w:type="spellEnd"/>
+    </w:p>
+    <w:p>
+      <w:pPr>
+        <w:pStyle w:val="Prrafodelista"/>
+        <w:ind w:firstLine="0"/>
+      </w:pPr>
+      <w:r>
+        <w:tab/>
+      </w:r>
+      <w:proofErr w:type="gramStart"/>
+      <w:r>
+        <w:t>id</w:t>
+      </w:r>
+      <w:proofErr w:type="gramEnd"/>
+      <w:r>
+        <w:t xml:space="preserve">, </w:t>
+      </w:r>
+      <w:proofErr w:type="spellStart"/>
+      <w:r>
+        <w:t>nombreCorto</w:t>
+      </w:r>
+      <w:proofErr w:type="spellEnd"/>
+      <w:r>
+        <w:t xml:space="preserve">, </w:t>
+      </w:r>
+      <w:proofErr w:type="spellStart"/>
+      <w:r>
+        <w:t>nombreLargo</w:t>
+      </w:r>
+      <w:proofErr w:type="spellEnd"/>
+    </w:p>
+    <w:p>
+      <w:pPr>
+        <w:pStyle w:val="Prrafodelista"/>
+        <w:ind w:firstLine="0"/>
+      </w:pPr>
+      <w:r>
+        <w:tab/>
+      </w:r>
+    </w:p>
+    <w:p>
+      <w:pPr>
+        <w:pStyle w:val="Prrafodelista"/>
+        <w:ind w:firstLine="0"/>
+        <w:rPr>
+          <w:b/>
+        </w:rPr>
+      </w:pPr>
+      <w:proofErr w:type="spellStart"/>
+      <w:r>
+        <w:rPr>
+          <w:b/>
+        </w:rPr>
+        <w:t>vw_provincia</w:t>
+      </w:r>
+      <w:proofErr w:type="spellEnd"/>
+    </w:p>
+    <w:p>
+      <w:pPr>
+        <w:pStyle w:val="Prrafodelista"/>
+        <w:ind w:firstLine="0"/>
+      </w:pPr>
+      <w:r>
+        <w:tab/>
+      </w:r>
+      <w:proofErr w:type="gramStart"/>
+      <w:r>
+        <w:t>id</w:t>
+      </w:r>
+      <w:proofErr w:type="gramEnd"/>
+      <w:r>
+        <w:t xml:space="preserve">, </w:t>
+      </w:r>
+      <w:proofErr w:type="spellStart"/>
+      <w:r>
+        <w:t>nombreCorto</w:t>
+      </w:r>
+      <w:proofErr w:type="spellEnd"/>
+      <w:r>
+        <w:t xml:space="preserve">, </w:t>
+      </w:r>
+      <w:proofErr w:type="spellStart"/>
+      <w:r>
+        <w:t>nombreLargo</w:t>
+      </w:r>
+      <w:proofErr w:type="spellEnd"/>
+      <w:r>
+        <w:t xml:space="preserve">, </w:t>
+      </w:r>
+      <w:proofErr w:type="spellStart"/>
+      <w:r>
+        <w:t>fk_pais_id</w:t>
+      </w:r>
+      <w:proofErr w:type="spellEnd"/>
+    </w:p>
+    <w:p>
+      <w:pPr>
+        <w:pStyle w:val="Prrafodelista"/>
+        <w:ind w:firstLine="0"/>
+      </w:pPr>
+    </w:p>
+    <w:p>
+      <w:pPr>
+        <w:pStyle w:val="Prrafodelista"/>
+        <w:ind w:firstLine="0"/>
+        <w:rPr>
+          <w:b/>
+        </w:rPr>
+      </w:pPr>
+      <w:proofErr w:type="spellStart"/>
+      <w:r>
+        <w:rPr>
+          <w:b/>
+        </w:rPr>
+        <w:t>vw_orientacion</w:t>
+      </w:r>
+      <w:proofErr w:type="spellEnd"/>
+    </w:p>
+    <w:p>
+      <w:pPr>
+        <w:pStyle w:val="Prrafodelista"/>
+        <w:ind w:firstLine="0"/>
+      </w:pPr>
+      <w:r>
+        <w:tab/>
+      </w:r>
+      <w:proofErr w:type="gramStart"/>
+      <w:r>
+        <w:t>id</w:t>
+      </w:r>
+      <w:proofErr w:type="gramEnd"/>
+      <w:r>
+        <w:t xml:space="preserve">, nombre, </w:t>
+      </w:r>
+      <w:proofErr w:type="spellStart"/>
+      <w:r>
+        <w:t>descripcion</w:t>
+      </w:r>
+      <w:proofErr w:type="spellEnd"/>
+    </w:p>
+    <w:p>
+      <w:pPr>
+        <w:pStyle w:val="Prrafodelista"/>
+        <w:ind w:firstLine="0"/>
+      </w:pPr>
+      <w:r>
+        <w:tab/>
+      </w:r>
+    </w:p>
+    <w:p>
+      <w:pPr>
+        <w:pStyle w:val="Prrafodelista"/>
+        <w:ind w:firstLine="0"/>
+        <w:rPr>
+          <w:b/>
+        </w:rPr>
+      </w:pPr>
+      <w:proofErr w:type="spellStart"/>
+      <w:r>
+        <w:rPr>
+          <w:b/>
+        </w:rPr>
+        <w:t>vw_nivel</w:t>
+      </w:r>
+      <w:proofErr w:type="spellEnd"/>
+    </w:p>
+    <w:p>
+      <w:pPr>
+        <w:pStyle w:val="Prrafodelista"/>
+        <w:ind w:firstLine="0"/>
+      </w:pPr>
+      <w:r>
+        <w:tab/>
+      </w:r>
+      <w:proofErr w:type="gramStart"/>
+      <w:r>
+        <w:t>id</w:t>
+      </w:r>
+      <w:proofErr w:type="gramEnd"/>
+      <w:r>
+        <w:t xml:space="preserve">, </w:t>
+      </w:r>
+      <w:proofErr w:type="spellStart"/>
+      <w:r>
+        <w:t>descripcion</w:t>
+      </w:r>
+      <w:proofErr w:type="spellEnd"/>
+    </w:p>
+    <w:p>
+      <w:pPr>
+        <w:pStyle w:val="Prrafodelista"/>
+        <w:ind w:firstLine="0"/>
+      </w:pPr>
+      <w:r>
+        <w:tab/>
+      </w:r>
+    </w:p>
+    <w:p>
+      <w:pPr>
+        <w:pStyle w:val="Prrafodelista"/>
+        <w:ind w:firstLine="0"/>
+        <w:rPr>
+          <w:b/>
+        </w:rPr>
+      </w:pPr>
+      <w:proofErr w:type="spellStart"/>
+      <w:r>
+        <w:rPr>
+          <w:b/>
+        </w:rPr>
+        <w:t>vw_nivelTipo</w:t>
+      </w:r>
+      <w:proofErr w:type="spellEnd"/>
+    </w:p>
+    <w:p>
+      <w:pPr>
+        <w:pStyle w:val="Prrafodelista"/>
+        <w:ind w:firstLine="0"/>
+      </w:pPr>
+      <w:r>
+        <w:tab/>
+      </w:r>
+      <w:proofErr w:type="gramStart"/>
+      <w:r>
+        <w:t>id</w:t>
+      </w:r>
+      <w:proofErr w:type="gramEnd"/>
+      <w:r>
+        <w:t xml:space="preserve">, nombre, </w:t>
+      </w:r>
+      <w:proofErr w:type="spellStart"/>
+      <w:r>
+        <w:t>descripcion</w:t>
+      </w:r>
+      <w:proofErr w:type="spellEnd"/>
+    </w:p>
+    <w:p>
+      <w:pPr>
+        <w:pStyle w:val="Prrafodelista"/>
+        <w:ind w:firstLine="0"/>
+      </w:pPr>
+    </w:p>
+    <w:p>
+      <w:pPr>
+        <w:pStyle w:val="Prrafodelista"/>
+        <w:ind w:firstLine="0"/>
+        <w:rPr>
+          <w:b/>
+        </w:rPr>
+      </w:pPr>
+      <w:proofErr w:type="spellStart"/>
+      <w:r>
+        <w:rPr>
+          <w:b/>
+        </w:rPr>
+        <w:t>vw_asignatura</w:t>
+      </w:r>
+      <w:proofErr w:type="spellEnd"/>
+    </w:p>
+    <w:p>
+      <w:pPr>
+        <w:pStyle w:val="Prrafodelista"/>
+        <w:ind w:firstLine="0"/>
+      </w:pPr>
+      <w:r>
+        <w:tab/>
+      </w:r>
+      <w:proofErr w:type="gramStart"/>
+      <w:r>
+        <w:t>id</w:t>
+      </w:r>
+      <w:proofErr w:type="gramEnd"/>
+      <w:r>
+        <w:t xml:space="preserve">, nombre, </w:t>
+      </w:r>
+      <w:proofErr w:type="spellStart"/>
+      <w:r>
+        <w:t>descripcion</w:t>
+      </w:r>
+      <w:proofErr w:type="spellEnd"/>
+    </w:p>
+    <w:p>
+      <w:pPr>
+        <w:pStyle w:val="Prrafodelista"/>
+        <w:ind w:firstLine="0"/>
+      </w:pPr>
+    </w:p>
+    <w:p>
+      <w:pPr>
+        <w:pStyle w:val="Prrafodelista"/>
+        <w:ind w:firstLine="0"/>
+        <w:rPr>
+          <w:b/>
+        </w:rPr>
+      </w:pPr>
+      <w:proofErr w:type="spellStart"/>
+      <w:r>
+        <w:rPr>
+          <w:b/>
+        </w:rPr>
+        <w:t>vw_escalanota</w:t>
+      </w:r>
+      <w:proofErr w:type="spellEnd"/>
+    </w:p>
+    <w:p>
+      <w:pPr>
+        <w:pStyle w:val="Prrafodelista"/>
+        <w:ind w:firstLine="0"/>
+      </w:pPr>
+      <w:r>
+        <w:tab/>
+      </w:r>
+      <w:proofErr w:type="gramStart"/>
+      <w:r>
+        <w:t>id</w:t>
+      </w:r>
+      <w:proofErr w:type="gramEnd"/>
+      <w:r>
+        <w:t xml:space="preserve">, nombre, </w:t>
+      </w:r>
+      <w:proofErr w:type="spellStart"/>
+      <w:r>
+        <w:t>descripcion</w:t>
+      </w:r>
+      <w:proofErr w:type="spellEnd"/>
+      <w:r>
+        <w:t>, orden, aprobado</w:t>
+      </w:r>
+    </w:p>
+    <w:p>
+      <w:pPr>
+        <w:pStyle w:val="Prrafodelista"/>
+        <w:ind w:firstLine="0"/>
+        <w:rPr>
+          <w:color w:val="FF0000"/>
+        </w:rPr>
+      </w:pPr>
+      <w:r>
+        <w:tab/>
+        <w:t>(</w:t>
+      </w:r>
+      <w:proofErr w:type="gramStart"/>
+      <w:r>
+        <w:rPr>
+          <w:color w:val="FF0000"/>
+        </w:rPr>
+        <w:t>aprobado</w:t>
+      </w:r>
+      <w:proofErr w:type="gramEnd"/>
+      <w:r>
+        <w:rPr>
+          <w:color w:val="FF0000"/>
+        </w:rPr>
+        <w:t>: booleano;</w:t>
+      </w:r>
+    </w:p>
+    <w:p>
+      <w:pPr>
+        <w:pStyle w:val="Prrafodelista"/>
+        <w:ind w:firstLine="0"/>
+      </w:pPr>
+      <w:r>
+        <w:rPr>
+          <w:color w:val="FF0000"/>
+        </w:rPr>
+        <w:lastRenderedPageBreak/>
+        <w:tab/>
+        <w:t xml:space="preserve"> </w:t>
+      </w:r>
+      <w:proofErr w:type="gramStart"/>
+      <w:r>
+        <w:rPr>
+          <w:color w:val="FF0000"/>
+        </w:rPr>
+        <w:t>orden</w:t>
+      </w:r>
+      <w:proofErr w:type="gramEnd"/>
+      <w:r>
+        <w:rPr>
+          <w:color w:val="FF0000"/>
+        </w:rPr>
+        <w:t>: brinda un orden estricto, más aplicable a calificaciones no numéricas</w:t>
+      </w:r>
+      <w:r>
+        <w:t>)</w:t>
+      </w:r>
+    </w:p>
+    <w:p>
+      <w:pPr>
+        <w:pStyle w:val="Prrafodelista"/>
+        <w:ind w:firstLine="0"/>
+      </w:pPr>
+    </w:p>
+    <w:p>
+      <w:pPr>
+        <w:pStyle w:val="Prrafodelista"/>
+        <w:ind w:firstLine="0"/>
+        <w:rPr>
+          <w:b/>
+        </w:rPr>
+      </w:pPr>
+      <w:proofErr w:type="spellStart"/>
+      <w:r>
+        <w:rPr>
+          <w:b/>
+        </w:rPr>
+        <w:t>vw_diasemana</w:t>
+      </w:r>
+      <w:proofErr w:type="spellEnd"/>
+    </w:p>
+    <w:p>
+      <w:pPr>
+        <w:pStyle w:val="Prrafodelista"/>
+        <w:ind w:firstLine="0"/>
+      </w:pPr>
+      <w:r>
+        <w:tab/>
+      </w:r>
+      <w:proofErr w:type="gramStart"/>
+      <w:r>
+        <w:t>id</w:t>
+      </w:r>
+      <w:proofErr w:type="gramEnd"/>
+      <w:r>
+        <w:t xml:space="preserve">, </w:t>
+      </w:r>
+      <w:proofErr w:type="spellStart"/>
+      <w:r>
+        <w:t>descripcion</w:t>
+      </w:r>
+      <w:proofErr w:type="spellEnd"/>
+    </w:p>
+    <w:p>
+      <w:pPr>
+        <w:pStyle w:val="Prrafodelista"/>
+        <w:ind w:firstLine="0"/>
+      </w:pPr>
+    </w:p>
+    <w:p>
+      <w:pPr>
+        <w:pStyle w:val="Prrafodelista"/>
+        <w:ind w:firstLine="0"/>
+        <w:rPr>
+          <w:b/>
+        </w:rPr>
+      </w:pPr>
+      <w:proofErr w:type="spellStart"/>
+      <w:r>
+        <w:rPr>
+          <w:b/>
+        </w:rPr>
+        <w:t>vw_horario</w:t>
+      </w:r>
+      <w:proofErr w:type="spellEnd"/>
+    </w:p>
+    <w:p>
+      <w:pPr>
+        <w:pStyle w:val="Prrafodelista"/>
+        <w:ind w:firstLine="0"/>
+      </w:pPr>
+      <w:r>
+        <w:tab/>
+      </w:r>
+      <w:proofErr w:type="gramStart"/>
+      <w:r>
+        <w:t>id</w:t>
+      </w:r>
+      <w:proofErr w:type="gramEnd"/>
+      <w:r>
+        <w:t xml:space="preserve">, titulo, </w:t>
+      </w:r>
+      <w:proofErr w:type="spellStart"/>
+      <w:r>
+        <w:t>fecha_inicio</w:t>
+      </w:r>
+      <w:proofErr w:type="spellEnd"/>
+      <w:r>
+        <w:t xml:space="preserve">, </w:t>
+      </w:r>
+      <w:proofErr w:type="spellStart"/>
+      <w:r>
+        <w:t>fecha_fin</w:t>
+      </w:r>
+      <w:proofErr w:type="spellEnd"/>
+      <w:r>
+        <w:t xml:space="preserve">, tipo, frecuencia, </w:t>
+      </w:r>
+      <w:proofErr w:type="spellStart"/>
+      <w:r>
+        <w:t>frecuencia_intervalo</w:t>
+      </w:r>
+      <w:proofErr w:type="spellEnd"/>
+      <w:r>
+        <w:t xml:space="preserve">, </w:t>
+      </w:r>
+      <w:proofErr w:type="spellStart"/>
+      <w:r>
+        <w:t>recurrencia_fin</w:t>
+      </w:r>
+      <w:proofErr w:type="spellEnd"/>
+      <w:r>
+        <w:t xml:space="preserve">, </w:t>
+      </w:r>
+      <w:proofErr w:type="spellStart"/>
+      <w:r>
+        <w:t>recurrencia_dias</w:t>
+      </w:r>
+      <w:proofErr w:type="spellEnd"/>
+      <w:r>
+        <w:t xml:space="preserve">, estado, </w:t>
+      </w:r>
+      <w:proofErr w:type="spellStart"/>
+      <w:r>
+        <w:t>fk_diasemana_id</w:t>
+      </w:r>
+      <w:proofErr w:type="spellEnd"/>
+    </w:p>
+    <w:p>
+      <w:pPr>
+        <w:pStyle w:val="Prrafodelista"/>
+        <w:ind w:firstLine="0"/>
+      </w:pPr>
+    </w:p>
+    <w:p>
+      <w:pPr>
+        <w:pStyle w:val="Prrafodelista"/>
+        <w:ind w:firstLine="0"/>
+        <w:rPr>
+          <w:color w:val="FF0000"/>
+        </w:rPr>
+      </w:pPr>
+      <w:r>
+        <w:tab/>
+      </w:r>
+      <w:r>
+        <w:t>(</w:t>
+      </w:r>
+      <w:proofErr w:type="spellStart"/>
+      <w:r>
+        <w:rPr>
+          <w:color w:val="FF0000"/>
+        </w:rPr>
+        <w:t>recurrencia_fin</w:t>
+      </w:r>
+      <w:proofErr w:type="spellEnd"/>
+      <w:r>
+        <w:rPr>
+          <w:color w:val="FF0000"/>
+        </w:rPr>
+        <w:t xml:space="preserve"> = fin del ciclo lectivo</w:t>
+      </w:r>
+      <w:r>
+        <w:rPr>
+          <w:color w:val="FF0000"/>
+        </w:rPr>
+        <w:t>;</w:t>
+      </w:r>
+    </w:p>
+    <w:p>
+      <w:pPr>
+        <w:pStyle w:val="Prrafodelista"/>
+        <w:ind w:firstLine="0"/>
+        <w:rPr>
+          <w:color w:val="FF0000"/>
+        </w:rPr>
+      </w:pPr>
+      <w:r>
+        <w:rPr>
+          <w:color w:val="FF0000"/>
+        </w:rPr>
+        <w:tab/>
+      </w:r>
+      <w:proofErr w:type="spellStart"/>
+      <w:r>
+        <w:rPr>
+          <w:color w:val="FF0000"/>
+        </w:rPr>
+        <w:t>recurrencia_dias</w:t>
+      </w:r>
+      <w:proofErr w:type="spellEnd"/>
+      <w:r>
+        <w:rPr>
+          <w:color w:val="FF0000"/>
+        </w:rPr>
+        <w:t xml:space="preserve"> = semanas del ciclo lectivo</w:t>
+      </w:r>
+      <w:r>
+        <w:rPr>
+          <w:color w:val="FF0000"/>
+        </w:rPr>
+        <w:t>;</w:t>
+      </w:r>
+    </w:p>
+    <w:p>
+      <w:pPr>
+        <w:pStyle w:val="Prrafodelista"/>
+        <w:ind w:firstLine="0"/>
+        <w:rPr>
+          <w:color w:val="FF0000"/>
+        </w:rPr>
+      </w:pPr>
+      <w:r>
+        <w:rPr>
+          <w:color w:val="FF0000"/>
+        </w:rPr>
+        <w:tab/>
+        <w:t xml:space="preserve"> </w:t>
+      </w:r>
+      <w:proofErr w:type="gramStart"/>
+      <w:r>
+        <w:rPr>
+          <w:color w:val="FF0000"/>
+        </w:rPr>
+        <w:t>tipo</w:t>
+      </w:r>
+      <w:proofErr w:type="gramEnd"/>
+      <w:r>
+        <w:rPr>
+          <w:color w:val="FF0000"/>
+        </w:rPr>
+        <w:t xml:space="preserve"> vale siempre 1</w:t>
+      </w:r>
+      <w:r>
+        <w:rPr>
+          <w:color w:val="FF0000"/>
+        </w:rPr>
+        <w:t>;</w:t>
+      </w:r>
+    </w:p>
+    <w:p>
+      <w:pPr>
+        <w:pStyle w:val="Prrafodelista"/>
+        <w:ind w:firstLine="0"/>
+        <w:rPr>
+          <w:color w:val="FF0000"/>
+        </w:rPr>
+      </w:pPr>
+      <w:r>
+        <w:rPr>
+          <w:color w:val="FF0000"/>
+        </w:rPr>
+        <w:tab/>
+        <w:t xml:space="preserve"> </w:t>
+      </w:r>
+      <w:proofErr w:type="spellStart"/>
+      <w:r>
+        <w:rPr>
+          <w:color w:val="FF0000"/>
+        </w:rPr>
+        <w:t>frecuencia_intervalo</w:t>
+      </w:r>
+      <w:proofErr w:type="spellEnd"/>
+      <w:r>
+        <w:rPr>
+          <w:color w:val="FF0000"/>
+        </w:rPr>
+        <w:t>: vale siempre 5</w:t>
+      </w:r>
+      <w:r>
+        <w:rPr>
+          <w:color w:val="FF0000"/>
+        </w:rPr>
+        <w:t xml:space="preserve"> – lunes a viernes –</w:t>
+      </w:r>
+    </w:p>
+    <w:p>
+      <w:pPr>
+        <w:pStyle w:val="Prrafodelista"/>
+        <w:ind w:firstLine="0"/>
+      </w:pPr>
+      <w:r>
+        <w:tab/>
+        <w:t>)</w:t>
+      </w:r>
+    </w:p>
+    <w:p>
+      <w:pPr>
+        <w:pStyle w:val="Prrafodelista"/>
+        <w:ind w:firstLine="0"/>
+      </w:pPr>
+    </w:p>
+    <w:p>
+      <w:pPr>
+        <w:pStyle w:val="Prrafodelista"/>
+        <w:ind w:firstLine="0"/>
+        <w:rPr>
+          <w:b/>
+        </w:rPr>
+      </w:pPr>
+      <w:proofErr w:type="spellStart"/>
+      <w:r>
+        <w:rPr>
+          <w:b/>
+        </w:rPr>
+        <w:t>vw_ciclolectivo</w:t>
+      </w:r>
+      <w:proofErr w:type="spellEnd"/>
+    </w:p>
+    <w:p>
+      <w:pPr>
+        <w:pStyle w:val="Prrafodelista"/>
+        <w:ind w:firstLine="0"/>
+      </w:pPr>
+      <w:r>
+        <w:tab/>
+      </w:r>
+      <w:proofErr w:type="gramStart"/>
+      <w:r>
+        <w:t>id</w:t>
+      </w:r>
+      <w:proofErr w:type="gramEnd"/>
+      <w:r>
+        <w:t xml:space="preserve">, </w:t>
+      </w:r>
+      <w:proofErr w:type="spellStart"/>
+      <w:r>
+        <w:t>fecha_inicio</w:t>
+      </w:r>
+      <w:proofErr w:type="spellEnd"/>
+      <w:r>
+        <w:t xml:space="preserve">, </w:t>
+      </w:r>
+      <w:proofErr w:type="spellStart"/>
+      <w:r>
+        <w:t>fecha_fin</w:t>
+      </w:r>
+      <w:proofErr w:type="spellEnd"/>
+      <w:r>
+        <w:t xml:space="preserve">, </w:t>
+      </w:r>
+      <w:proofErr w:type="spellStart"/>
+      <w:r>
+        <w:t>descripcion</w:t>
+      </w:r>
+      <w:proofErr w:type="spellEnd"/>
+      <w:r>
+        <w:t>, actual</w:t>
+      </w:r>
+    </w:p>
+    <w:p>
+      <w:pPr>
+        <w:pStyle w:val="Prrafodelista"/>
+        <w:ind w:firstLine="0"/>
+      </w:pPr>
+    </w:p>
+    <w:p>
+      <w:pPr>
+        <w:pStyle w:val="Prrafodelista"/>
+        <w:ind w:firstLine="0"/>
+        <w:rPr>
+          <w:b/>
+        </w:rPr>
+      </w:pPr>
+      <w:proofErr w:type="spellStart"/>
+      <w:r>
+        <w:rPr>
+          <w:b/>
+        </w:rPr>
+        <w:t>vw_personal</w:t>
+      </w:r>
+      <w:proofErr w:type="spellEnd"/>
+    </w:p>
+    <w:p>
+      <w:pPr>
+        <w:pStyle w:val="Prrafodelista"/>
+        <w:ind w:firstLine="0"/>
+      </w:pPr>
+      <w:r>
+        <w:tab/>
+      </w:r>
+      <w:proofErr w:type="gramStart"/>
+      <w:r>
+        <w:t>id</w:t>
+      </w:r>
+      <w:proofErr w:type="gramEnd"/>
+      <w:r>
+        <w:t xml:space="preserve">, apellido, nombre, </w:t>
+      </w:r>
+      <w:proofErr w:type="spellStart"/>
+      <w:r>
+        <w:t>fk_tipodocumento_id</w:t>
+      </w:r>
+      <w:proofErr w:type="spellEnd"/>
+      <w:r>
+        <w:t xml:space="preserve">, </w:t>
+      </w:r>
+      <w:proofErr w:type="spellStart"/>
+      <w:r>
+        <w:t>nro_documento</w:t>
+      </w:r>
+      <w:proofErr w:type="spellEnd"/>
+      <w:r>
+        <w:t xml:space="preserve">, </w:t>
+      </w:r>
+      <w:proofErr w:type="spellStart"/>
+      <w:r>
+        <w:t>fk_cargo_id</w:t>
+      </w:r>
+      <w:proofErr w:type="spellEnd"/>
+      <w:r>
+        <w:t xml:space="preserve">, </w:t>
+      </w:r>
+      <w:proofErr w:type="spellStart"/>
+      <w:r>
+        <w:t>fechaIngreso</w:t>
+      </w:r>
+      <w:proofErr w:type="spellEnd"/>
+      <w:r>
+        <w:t>, activo</w:t>
+      </w:r>
+    </w:p>
+    <w:p>
+      <w:pPr>
+        <w:pStyle w:val="Prrafodelista"/>
+        <w:ind w:firstLine="0"/>
+      </w:pPr>
+      <w:r>
+        <w:tab/>
+      </w:r>
+    </w:p>
+    <w:p>
+      <w:pPr>
+        <w:pStyle w:val="Prrafodelista"/>
+        <w:ind w:firstLine="0"/>
+        <w:rPr>
+          <w:b/>
+        </w:rPr>
+      </w:pPr>
+      <w:proofErr w:type="spellStart"/>
+      <w:r>
+        <w:rPr>
+          <w:b/>
+        </w:rPr>
+        <w:t>vw_alumno</w:t>
+      </w:r>
+      <w:proofErr w:type="spellEnd"/>
+    </w:p>
+    <w:p>
+      <w:pPr>
+        <w:pStyle w:val="Prrafodelista"/>
+        <w:ind w:firstLine="0"/>
+      </w:pPr>
+      <w:r>
+        <w:tab/>
+      </w:r>
+      <w:proofErr w:type="gramStart"/>
+      <w:r>
+        <w:t>id</w:t>
+      </w:r>
+      <w:proofErr w:type="gramEnd"/>
+      <w:r>
+        <w:t xml:space="preserve">, apellido, nombre, </w:t>
+      </w:r>
+      <w:proofErr w:type="spellStart"/>
+      <w:r>
+        <w:t>fecha_nacimiento</w:t>
+      </w:r>
+      <w:proofErr w:type="spellEnd"/>
+      <w:r>
+        <w:t xml:space="preserve">, </w:t>
+      </w:r>
+      <w:proofErr w:type="spellStart"/>
+      <w:r>
+        <w:t>direccion</w:t>
+      </w:r>
+      <w:proofErr w:type="spellEnd"/>
+      <w:r>
+        <w:t xml:space="preserve">, ciudad, </w:t>
+      </w:r>
+      <w:proofErr w:type="spellStart"/>
+      <w:r>
+        <w:t>codigo_postal</w:t>
+      </w:r>
+      <w:proofErr w:type="spellEnd"/>
+      <w:r>
+        <w:t xml:space="preserve">, </w:t>
+      </w:r>
+      <w:proofErr w:type="spellStart"/>
+      <w:r>
+        <w:t>fk_provincia_id</w:t>
+      </w:r>
+      <w:proofErr w:type="spellEnd"/>
+      <w:r>
+        <w:t xml:space="preserve">, </w:t>
+      </w:r>
+      <w:proofErr w:type="spellStart"/>
+      <w:r>
+        <w:t>telefono</w:t>
+      </w:r>
+      <w:proofErr w:type="spellEnd"/>
+      <w:r>
+        <w:t xml:space="preserve">, </w:t>
+      </w:r>
+      <w:proofErr w:type="spellStart"/>
+      <w:r>
+        <w:t>lugar_nacimiento</w:t>
+      </w:r>
+      <w:proofErr w:type="spellEnd"/>
+      <w:r>
+        <w:t xml:space="preserve">, </w:t>
+      </w:r>
+      <w:proofErr w:type="spellStart"/>
+      <w:r>
+        <w:t>fk_tipodocumento_id</w:t>
+      </w:r>
+      <w:proofErr w:type="spellEnd"/>
+      <w:r>
+        <w:t xml:space="preserve">, </w:t>
+      </w:r>
+      <w:proofErr w:type="spellStart"/>
+      <w:r>
+        <w:t>nro_documento</w:t>
+      </w:r>
+      <w:proofErr w:type="spellEnd"/>
+      <w:r>
+        <w:t>, sexo, email, activo</w:t>
+      </w:r>
+    </w:p>
+    <w:p>
+      <w:pPr>
+        <w:pStyle w:val="Prrafodelista"/>
+        <w:ind w:firstLine="0"/>
+      </w:pPr>
+      <w:r>
+        <w:tab/>
+      </w:r>
+    </w:p>
+    <w:p>
+      <w:pPr>
+        <w:pStyle w:val="Prrafodelista"/>
+        <w:ind w:firstLine="0"/>
+        <w:rPr>
+          <w:b/>
+        </w:rPr>
+      </w:pPr>
+      <w:proofErr w:type="spellStart"/>
+      <w:r>
+        <w:rPr>
+          <w:b/>
+        </w:rPr>
+        <w:t>vw_docente</w:t>
+      </w:r>
+      <w:proofErr w:type="spellEnd"/>
+    </w:p>
+    <w:p>
+      <w:pPr>
+        <w:pStyle w:val="Prrafodelista"/>
+        <w:ind w:firstLine="0"/>
+      </w:pPr>
+      <w:r>
+        <w:tab/>
+      </w:r>
+      <w:proofErr w:type="gramStart"/>
+      <w:r>
+        <w:t>id</w:t>
+      </w:r>
+      <w:proofErr w:type="gramEnd"/>
+      <w:r>
+        <w:t xml:space="preserve">, apellido, nombre, </w:t>
+      </w:r>
+      <w:proofErr w:type="spellStart"/>
+      <w:r>
+        <w:t>fecha_nacimiento</w:t>
+      </w:r>
+      <w:proofErr w:type="spellEnd"/>
+      <w:r>
+        <w:t xml:space="preserve">, </w:t>
+      </w:r>
+      <w:proofErr w:type="spellStart"/>
+      <w:r>
+        <w:t>fk_tipodocumento_id</w:t>
+      </w:r>
+      <w:proofErr w:type="spellEnd"/>
+      <w:r>
+        <w:t xml:space="preserve">, </w:t>
+      </w:r>
+      <w:proofErr w:type="spellStart"/>
+      <w:r>
+        <w:t>nro_documento</w:t>
+      </w:r>
+      <w:proofErr w:type="spellEnd"/>
+      <w:r>
+        <w:t xml:space="preserve">, </w:t>
+      </w:r>
+      <w:proofErr w:type="spellStart"/>
+      <w:r>
+        <w:t>lugar_nacimiento</w:t>
+      </w:r>
+      <w:proofErr w:type="spellEnd"/>
+      <w:r>
+        <w:t xml:space="preserve">, </w:t>
+      </w:r>
+      <w:proofErr w:type="spellStart"/>
+      <w:r>
+        <w:t>direccion</w:t>
+      </w:r>
+      <w:proofErr w:type="spellEnd"/>
+      <w:r>
+        <w:t xml:space="preserve">, ciudad, </w:t>
+      </w:r>
+      <w:proofErr w:type="spellStart"/>
+      <w:r>
+        <w:t>codigo_postal</w:t>
+      </w:r>
+      <w:proofErr w:type="spellEnd"/>
+      <w:r>
+        <w:t xml:space="preserve">, email, </w:t>
+      </w:r>
+      <w:proofErr w:type="spellStart"/>
+      <w:r>
+        <w:t>telefono</w:t>
+      </w:r>
+      <w:proofErr w:type="spellEnd"/>
+      <w:r>
+        <w:t xml:space="preserve">, celular, titulo, activo, </w:t>
+      </w:r>
+      <w:proofErr w:type="spellStart"/>
+      <w:r>
+        <w:t>fk_provincia_id</w:t>
+      </w:r>
+      <w:proofErr w:type="spellEnd"/>
+      <w:r>
+        <w:t xml:space="preserve"> </w:t>
+      </w:r>
+    </w:p>
+    <w:p>
+      <w:pPr>
+        <w:pStyle w:val="Prrafodelista"/>
+        <w:ind w:firstLine="0"/>
+      </w:pPr>
+      <w:r>
+        <w:tab/>
+      </w:r>
+    </w:p>
+    <w:p>
+      <w:pPr>
+        <w:pStyle w:val="Prrafodelista"/>
+        <w:ind w:firstLine="0"/>
+        <w:rPr>
+          <w:b/>
+        </w:rPr>
+      </w:pPr>
+      <w:proofErr w:type="spellStart"/>
+      <w:r>
+        <w:rPr>
+          <w:b/>
+        </w:rPr>
+        <w:t>vw_curso</w:t>
+      </w:r>
+      <w:proofErr w:type="spellEnd"/>
+    </w:p>
+    <w:p>
+      <w:pPr>
+        <w:pStyle w:val="Prrafodelista"/>
+        <w:ind w:firstLine="0"/>
+      </w:pPr>
+      <w:r>
+        <w:tab/>
+      </w:r>
+      <w:proofErr w:type="gramStart"/>
+      <w:r>
+        <w:t>id</w:t>
+      </w:r>
+      <w:proofErr w:type="gramEnd"/>
+      <w:r>
+        <w:t xml:space="preserve">, </w:t>
+      </w:r>
+      <w:proofErr w:type="spellStart"/>
+      <w:r>
+        <w:t>fk_nivel_id</w:t>
+      </w:r>
+      <w:proofErr w:type="spellEnd"/>
+      <w:r>
+        <w:t xml:space="preserve">, </w:t>
+      </w:r>
+      <w:proofErr w:type="spellStart"/>
+      <w:r>
+        <w:t>descripcion</w:t>
+      </w:r>
+      <w:proofErr w:type="spellEnd"/>
+      <w:r>
+        <w:t xml:space="preserve">, </w:t>
+      </w:r>
+      <w:proofErr w:type="spellStart"/>
+      <w:r>
+        <w:t>fk_turno_id</w:t>
+      </w:r>
+      <w:proofErr w:type="spellEnd"/>
+      <w:r>
+        <w:t xml:space="preserve">, </w:t>
+      </w:r>
+      <w:proofErr w:type="spellStart"/>
+      <w:r>
+        <w:t>fk_orientacion_id</w:t>
+      </w:r>
+      <w:proofErr w:type="spellEnd"/>
+    </w:p>
+    <w:p>
+      <w:pPr>
+        <w:pStyle w:val="Prrafodelista"/>
+        <w:ind w:firstLine="0"/>
+      </w:pPr>
+    </w:p>
+    <w:p>
+      <w:pPr>
+        <w:pStyle w:val="Prrafodelista"/>
+        <w:ind w:firstLine="0"/>
+        <w:rPr>
+          <w:b/>
+        </w:rPr>
+      </w:pPr>
+      <w:proofErr w:type="spellStart"/>
+      <w:r>
+        <w:rPr>
+          <w:b/>
+        </w:rPr>
+        <w:t>vw_rel_curso_ciclolectivo</w:t>
+      </w:r>
+      <w:proofErr w:type="spellEnd"/>
+    </w:p>
+    <w:p>
+      <w:pPr>
+        <w:pStyle w:val="Prrafodelista"/>
+        <w:ind w:firstLine="0"/>
+      </w:pPr>
+      <w:r>
+        <w:tab/>
+      </w:r>
+      <w:proofErr w:type="gramStart"/>
+      <w:r>
+        <w:t>id</w:t>
+      </w:r>
+      <w:proofErr w:type="gramEnd"/>
+      <w:r>
+        <w:t xml:space="preserve">, </w:t>
+      </w:r>
+      <w:proofErr w:type="spellStart"/>
+      <w:r>
+        <w:t>fk_curso</w:t>
+      </w:r>
+      <w:proofErr w:type="spellEnd"/>
+      <w:r>
+        <w:t xml:space="preserve">, </w:t>
+      </w:r>
+      <w:proofErr w:type="spellStart"/>
+      <w:r>
+        <w:t>fk_ciclolectivo</w:t>
+      </w:r>
+      <w:proofErr w:type="spellEnd"/>
+    </w:p>
+    <w:p>
+      <w:pPr>
+        <w:pStyle w:val="Prrafodelista"/>
+        <w:ind w:firstLine="0"/>
+      </w:pPr>
+      <w:r>
+        <w:tab/>
+      </w:r>
+    </w:p>
+    <w:p>
+      <w:pPr>
+        <w:pStyle w:val="Prrafodelista"/>
+        <w:ind w:firstLine="0"/>
+        <w:rPr>
+          <w:b/>
+        </w:rPr>
+      </w:pPr>
+      <w:proofErr w:type="spellStart"/>
+      <w:r>
+        <w:rPr>
+          <w:b/>
+        </w:rPr>
+        <w:t>vw_rel_nivel_asignatura</w:t>
+      </w:r>
+      <w:proofErr w:type="spellEnd"/>
+    </w:p>
+    <w:p>
+      <w:pPr>
+        <w:pStyle w:val="Prrafodelista"/>
+        <w:ind w:firstLine="0"/>
+      </w:pPr>
+      <w:r>
+        <w:tab/>
+      </w:r>
+      <w:proofErr w:type="gramStart"/>
+      <w:r>
+        <w:t>id</w:t>
+      </w:r>
+      <w:proofErr w:type="gramEnd"/>
+      <w:r>
+        <w:t xml:space="preserve">, </w:t>
+      </w:r>
+      <w:proofErr w:type="spellStart"/>
+      <w:r>
+        <w:t>fk_nivel_id</w:t>
+      </w:r>
+      <w:proofErr w:type="spellEnd"/>
+      <w:r>
+        <w:t xml:space="preserve">, </w:t>
+      </w:r>
+      <w:proofErr w:type="spellStart"/>
+      <w:r>
+        <w:t>fk_asignatura_id</w:t>
+      </w:r>
+      <w:proofErr w:type="spellEnd"/>
+      <w:r>
+        <w:t xml:space="preserve">, </w:t>
+      </w:r>
+      <w:proofErr w:type="spellStart"/>
+      <w:r>
+        <w:t>fk_orientacion_id</w:t>
+      </w:r>
+      <w:proofErr w:type="spellEnd"/>
+    </w:p>
+    <w:p>
+      <w:pPr>
+        <w:pStyle w:val="Prrafodelista"/>
+        <w:ind w:firstLine="0"/>
+      </w:pPr>
+      <w:r>
+        <w:tab/>
+      </w:r>
+    </w:p>
+    <w:p>
+      <w:pPr>
+        <w:pStyle w:val="Prrafodelista"/>
+        <w:ind w:firstLine="0"/>
+        <w:rPr>
+          <w:b/>
+        </w:rPr>
+      </w:pPr>
+      <w:proofErr w:type="spellStart"/>
+      <w:r>
+        <w:rPr>
+          <w:b/>
+        </w:rPr>
+        <w:t>vw_rel_docente_asignatura_curso_cl</w:t>
+      </w:r>
+      <w:proofErr w:type="spellEnd"/>
+      <w:r>
+        <w:rPr>
+          <w:b/>
+        </w:rPr>
+        <w:tab/>
+      </w:r>
+    </w:p>
+    <w:p>
+      <w:pPr>
+        <w:pStyle w:val="Prrafodelista"/>
+        <w:ind w:firstLine="0"/>
+      </w:pPr>
+      <w:r>
+        <w:tab/>
+      </w:r>
+      <w:proofErr w:type="gramStart"/>
+      <w:r>
+        <w:t>id</w:t>
+      </w:r>
+      <w:proofErr w:type="gramEnd"/>
+      <w:r>
+        <w:t xml:space="preserve">, </w:t>
+      </w:r>
+      <w:proofErr w:type="spellStart"/>
+      <w:r>
+        <w:t>fk_docente_id</w:t>
+      </w:r>
+      <w:proofErr w:type="spellEnd"/>
+      <w:r>
+        <w:t xml:space="preserve">, </w:t>
+      </w:r>
+      <w:proofErr w:type="spellStart"/>
+      <w:r>
+        <w:t>fk_asignatura_id</w:t>
+      </w:r>
+      <w:proofErr w:type="spellEnd"/>
+      <w:r>
+        <w:t xml:space="preserve">, </w:t>
+      </w:r>
+      <w:proofErr w:type="spellStart"/>
+      <w:r>
+        <w:t>fk_cursociclolectivo_id</w:t>
+      </w:r>
+      <w:proofErr w:type="spellEnd"/>
+    </w:p>
+    <w:p>
+      <w:pPr>
+        <w:pStyle w:val="Prrafodelista"/>
+        <w:ind w:firstLine="0"/>
+      </w:pPr>
+      <w:r>
+        <w:tab/>
+      </w:r>
+    </w:p>
+    <w:p>
+      <w:pPr>
+        <w:pStyle w:val="Prrafodelista"/>
+        <w:ind w:firstLine="0"/>
+        <w:rPr>
+          <w:b/>
+        </w:rPr>
+      </w:pPr>
+      <w:proofErr w:type="spellStart"/>
+      <w:r>
+        <w:rPr>
+          <w:b/>
+        </w:rPr>
+        <w:t>vw_rel_alumno_curso_ciclolectivo</w:t>
+      </w:r>
+      <w:proofErr w:type="spellEnd"/>
+    </w:p>
+    <w:p>
+      <w:pPr>
+        <w:pStyle w:val="Prrafodelista"/>
+        <w:ind w:firstLine="0"/>
+      </w:pPr>
+      <w:r>
+        <w:tab/>
+      </w:r>
+      <w:proofErr w:type="gramStart"/>
+      <w:r>
+        <w:t>id</w:t>
+      </w:r>
+      <w:proofErr w:type="gramEnd"/>
+      <w:r>
+        <w:t xml:space="preserve">, </w:t>
+      </w:r>
+      <w:proofErr w:type="spellStart"/>
+      <w:r>
+        <w:t>fk_cursociclolectivo_id</w:t>
+      </w:r>
+      <w:proofErr w:type="spellEnd"/>
+      <w:r>
+        <w:t xml:space="preserve">, </w:t>
+      </w:r>
+      <w:proofErr w:type="spellStart"/>
+      <w:r>
+        <w:t>fk_alumno_id</w:t>
+      </w:r>
+      <w:proofErr w:type="spellEnd"/>
+    </w:p>
+    <w:p>
+      <w:pPr>
+        <w:pStyle w:val="Prrafodelista"/>
+        <w:ind w:firstLine="0"/>
+      </w:pPr>
+      <w:r>
+        <w:tab/>
+      </w:r>
+    </w:p>
+    <w:p>
+      <w:pPr>
+        <w:pStyle w:val="Prrafodelista"/>
+        <w:ind w:firstLine="0"/>
+        <w:rPr>
+          <w:b/>
+        </w:rPr>
+      </w:pPr>
+      <w:proofErr w:type="spellStart"/>
+      <w:r>
+        <w:rPr>
+          <w:b/>
+        </w:rPr>
+        <w:t>vw_rel_responsable_rolresponsable</w:t>
+      </w:r>
+      <w:proofErr w:type="spellEnd"/>
+    </w:p>
+    <w:p>
+      <w:pPr>
+        <w:pStyle w:val="Prrafodelista"/>
+        <w:ind w:firstLine="0"/>
+      </w:pPr>
+      <w:r>
+        <w:tab/>
+      </w:r>
+      <w:proofErr w:type="gramStart"/>
+      <w:r>
+        <w:t>id</w:t>
+      </w:r>
+      <w:proofErr w:type="gramEnd"/>
+      <w:r>
+        <w:t xml:space="preserve">, </w:t>
+      </w:r>
+      <w:proofErr w:type="spellStart"/>
+      <w:r>
+        <w:t>fk_rolresponsable_id</w:t>
+      </w:r>
+      <w:proofErr w:type="spellEnd"/>
+      <w:r>
+        <w:t xml:space="preserve">, </w:t>
+      </w:r>
+      <w:proofErr w:type="spellStart"/>
+      <w:r>
+        <w:t>fk_responsable_id</w:t>
+      </w:r>
+      <w:proofErr w:type="spellEnd"/>
+      <w:r>
+        <w:t xml:space="preserve">, </w:t>
+      </w:r>
+      <w:proofErr w:type="spellStart"/>
+      <w:r>
+        <w:t>fk_alumno_id</w:t>
+      </w:r>
+      <w:proofErr w:type="spellEnd"/>
+      <w:r>
+        <w:t xml:space="preserve">, </w:t>
+      </w:r>
+      <w:proofErr w:type="spellStart"/>
+      <w:r>
+        <w:t>descripcion</w:t>
+      </w:r>
+      <w:proofErr w:type="spellEnd"/>
+    </w:p>
+    <w:p>
+      <w:pPr>
+        <w:pStyle w:val="Prrafodelista"/>
+        <w:ind w:firstLine="0"/>
+      </w:pPr>
+    </w:p>
+    <w:p>
+      <w:pPr>
+        <w:pStyle w:val="Prrafodelista"/>
+        <w:ind w:firstLine="0"/>
+        <w:rPr>
+          <w:b/>
+        </w:rPr>
+      </w:pPr>
+      <w:proofErr w:type="spellStart"/>
+      <w:r>
+        <w:rPr>
+          <w:b/>
+        </w:rPr>
+        <w:lastRenderedPageBreak/>
+        <w:t>vw_rel_diashorarios</w:t>
+      </w:r>
+      <w:proofErr w:type="spellEnd"/>
+    </w:p>
+    <w:p>
+      <w:pPr>
+        <w:pStyle w:val="Prrafodelista"/>
+        <w:ind w:firstLine="0"/>
+      </w:pPr>
+      <w:r>
+        <w:tab/>
+      </w:r>
+      <w:proofErr w:type="gramStart"/>
+      <w:r>
+        <w:t>id</w:t>
+      </w:r>
+      <w:proofErr w:type="gramEnd"/>
+      <w:r>
+        <w:t xml:space="preserve">, </w:t>
+      </w:r>
+      <w:proofErr w:type="spellStart"/>
+      <w:r>
+        <w:t>fecha_inicio</w:t>
+      </w:r>
+      <w:proofErr w:type="spellEnd"/>
+      <w:r>
+        <w:t xml:space="preserve">, </w:t>
+      </w:r>
+      <w:proofErr w:type="spellStart"/>
+      <w:r>
+        <w:t>fecha_fin</w:t>
+      </w:r>
+      <w:proofErr w:type="spellEnd"/>
+      <w:r>
+        <w:t xml:space="preserve">, </w:t>
+      </w:r>
+      <w:proofErr w:type="spellStart"/>
+      <w:r>
+        <w:t>fk_asignatura_id</w:t>
+      </w:r>
+      <w:proofErr w:type="spellEnd"/>
+      <w:r>
+        <w:t xml:space="preserve">, </w:t>
+      </w:r>
+      <w:proofErr w:type="spellStart"/>
+      <w:r>
+        <w:t>fk_curso_id</w:t>
+      </w:r>
+      <w:proofErr w:type="spellEnd"/>
+      <w:r>
+        <w:t xml:space="preserve">, </w:t>
+      </w:r>
+      <w:proofErr w:type="spellStart"/>
+      <w:r>
+        <w:t>fk_nivel_id</w:t>
+      </w:r>
+      <w:proofErr w:type="spellEnd"/>
+      <w:r>
+        <w:t xml:space="preserve">, </w:t>
+      </w:r>
+      <w:proofErr w:type="spellStart"/>
+      <w:r>
+        <w:t>fk_diasemana_id</w:t>
+      </w:r>
+      <w:proofErr w:type="spellEnd"/>
+    </w:p>
+    <w:p>
+      <w:pPr>
+        <w:ind w:left="707"/>
+      </w:pPr>
       <w:r>
         <w:br w:type="page"/>
       </w:r>
@@ -2494,6 +4405,7 @@
       <w:r>
         <w:rPr>
           <w:noProof/>
+          <w:lang w:val="es-ES" w:eastAsia="es-ES"/>
         </w:rPr>
         <w:drawing>
           <wp:inline distT="0" distB="0" distL="0" distR="0" wp14:anchorId="58B77ECF" wp14:editId="1288BD05">
@@ -2549,13 +4461,7 @@
         <w:rPr>
           <w:noProof/>
         </w:rPr>
-        <w:t>Proporcionar configuracion de la aplicación</w:t>
-      </w:r>
-      <w:r>
-        <w:rPr>
-          <w:noProof/>
-        </w:rPr>
-        <w:t>:</w:t>
+        <w:t>Proporcionar configuracion de la aplicación:</w:t>
       </w:r>
     </w:p>
     <w:p>
@@ -2608,28 +4514,13 @@
         </w:rPr>
       </w:pPr>
       <w:r>
-        <w:t>Directorio Virtual</w:t>
-      </w:r>
-      <w:r>
-        <w:t xml:space="preserve">: </w:t>
-      </w:r>
-      <w:r>
-        <w:rPr>
-          <w:b/>
-        </w:rPr>
-        <w:t>EDUAR</w:t>
-      </w:r>
-      <w:r>
-        <w:rPr>
-          <w:b/>
-        </w:rPr>
-        <w:t>.</w:t>
-      </w:r>
-      <w:r>
-        <w:rPr>
-          <w:b/>
-        </w:rPr>
-        <w:t>UI</w:t>
+        <w:t xml:space="preserve">Directorio Virtual: </w:t>
+      </w:r>
+      <w:r>
+        <w:rPr>
+          <w:b/>
+        </w:rPr>
+        <w:t>EDUAR.UI</w:t>
       </w:r>
     </w:p>
     <w:p>
@@ -2647,10 +4538,7 @@
         </w:rPr>
       </w:pPr>
       <w:r>
-        <w:t>Grupo de Aplicaciones</w:t>
-      </w:r>
-      <w:r>
-        <w:t xml:space="preserve">: </w:t>
+        <w:t xml:space="preserve">Grupo de Aplicaciones: </w:t>
       </w:r>
       <w:proofErr w:type="spellStart"/>
       <w:r>
@@ -2668,6 +4556,7 @@
       <w:r>
         <w:rPr>
           <w:noProof/>
+          <w:lang w:val="es-ES" w:eastAsia="es-ES"/>
         </w:rPr>
         <w:drawing>
           <wp:inline distT="0" distB="0" distL="0" distR="0" wp14:anchorId="22C818EC" wp14:editId="7170E0BC">
@@ -2739,6 +4628,7 @@
       <w:r>
         <w:rPr>
           <w:noProof/>
+          <w:lang w:val="es-ES" w:eastAsia="es-ES"/>
         </w:rPr>
         <w:lastRenderedPageBreak/>
         <w:drawing>
@@ -2790,6 +4680,7 @@
       <w:r>
         <w:rPr>
           <w:noProof/>
+          <w:lang w:val="es-ES" w:eastAsia="es-ES"/>
         </w:rPr>
         <w:drawing>
           <wp:inline distT="0" distB="0" distL="0" distR="0" wp14:anchorId="15AFB954" wp14:editId="116577A7">
@@ -2870,13 +4761,7 @@
       <w:bookmarkStart w:id="15" w:name="_Toc369638938"/>
       <w:r>
         <w:lastRenderedPageBreak/>
-        <w:t xml:space="preserve">Instalación </w:t>
-      </w:r>
-      <w:r>
-        <w:t>FORO</w:t>
-      </w:r>
-      <w:r>
-        <w:t xml:space="preserve"> </w:t>
+        <w:t xml:space="preserve">Instalación FORO </w:t>
       </w:r>
       <w:r>
         <w:t>– modificar imágenes</w:t>
@@ -2912,6 +4797,7 @@
       <w:r>
         <w:rPr>
           <w:noProof/>
+          <w:lang w:val="es-ES" w:eastAsia="es-ES"/>
         </w:rPr>
         <w:drawing>
           <wp:inline distT="0" distB="0" distL="0" distR="0" wp14:anchorId="7CABF49E" wp14:editId="6BD43F04">
@@ -3062,6 +4948,7 @@
       <w:r>
         <w:rPr>
           <w:noProof/>
+          <w:lang w:val="es-ES" w:eastAsia="es-ES"/>
         </w:rPr>
         <w:drawing>
           <wp:inline distT="0" distB="0" distL="0" distR="0" wp14:anchorId="488272C4" wp14:editId="4F799BD9">
@@ -3130,6 +5017,7 @@
       <w:r>
         <w:rPr>
           <w:noProof/>
+          <w:lang w:val="es-ES" w:eastAsia="es-ES"/>
         </w:rPr>
         <w:lastRenderedPageBreak/>
         <w:drawing>
@@ -3181,6 +5069,7 @@
       <w:r>
         <w:rPr>
           <w:noProof/>
+          <w:lang w:val="es-ES" w:eastAsia="es-ES"/>
         </w:rPr>
         <w:drawing>
           <wp:inline distT="0" distB="0" distL="0" distR="0" wp14:anchorId="1460EF5A" wp14:editId="65CB1441">
@@ -3249,13 +5138,6 @@
     <w:bookmarkStart w:id="16" w:name="_Toc369638939" w:displacedByCustomXml="next"/>
     <w:sdt>
       <w:sdtPr>
-        <w:id w:val="-125932132"/>
-        <w:docPartObj>
-          <w:docPartGallery w:val="Bibliographies"/>
-          <w:docPartUnique/>
-        </w:docPartObj>
-      </w:sdtPr>
-      <w:sdtEndPr>
         <w:rPr>
           <w:rFonts w:ascii="Calibri" w:hAnsi="Calibri"/>
           <w:b w:val="0"/>
@@ -3265,7 +5147,13 @@
           <w:sz w:val="22"/>
           <w:szCs w:val="22"/>
         </w:rPr>
-      </w:sdtEndPr>
+        <w:id w:val="-125932132"/>
+        <w:docPartObj>
+          <w:docPartGallery w:val="Bibliographies"/>
+          <w:docPartUnique/>
+        </w:docPartObj>
+      </w:sdtPr>
+      <w:sdtEndPr/>
       <w:sdtContent>
         <w:p>
           <w:pPr>
@@ -3454,27 +5342,14 @@
             </w:rPr>
             <w:t xml:space="preserve">Capítulo: </w:t>
           </w:r>
-          <w:r>
-            <w:fldChar w:fldCharType="begin"/>
-          </w:r>
-          <w:r>
-            <w:instrText xml:space="preserve"> STYLEREF  "1"  </w:instrText>
-          </w:r>
-          <w:r>
-            <w:fldChar w:fldCharType="separate"/>
-          </w:r>
-          <w:r>
-            <w:rPr>
-              <w:noProof/>
-            </w:rPr>
-            <w:t>Instalación Del Front-End</w:t>
-          </w:r>
-          <w:r>
-            <w:rPr>
-              <w:noProof/>
-            </w:rPr>
-            <w:fldChar w:fldCharType="end"/>
-          </w:r>
+          <w:fldSimple w:instr=" STYLEREF  &quot;1&quot;  ">
+            <w:r>
+              <w:rPr>
+                <w:noProof/>
+              </w:rPr>
+              <w:t>Instalación De Procesos De Importación</w:t>
+            </w:r>
+          </w:fldSimple>
         </w:p>
       </w:tc>
     </w:tr>
@@ -3844,6 +5719,7 @@
               <w:noProof/>
               <w:sz w:val="16"/>
               <w:szCs w:val="16"/>
+              <w:lang w:val="es-ES" w:eastAsia="es-ES"/>
             </w:rPr>
             <w:drawing>
               <wp:anchor distT="0" distB="0" distL="114300" distR="114300" simplePos="0" relativeHeight="251659264" behindDoc="1" locked="0" layoutInCell="1" allowOverlap="1" wp14:anchorId="7C2A2732" wp14:editId="782E997A">
@@ -6675,7 +8551,7 @@
     <w:charset w:val="00"/>
     <w:family w:val="roman"/>
     <w:pitch w:val="variable"/>
-    <w:sig w:usb0="E0002AFF" w:usb1="C0007841" w:usb2="00000009" w:usb3="00000000" w:csb0="000001FF" w:csb1="00000000"/>
+    <w:sig w:usb0="E0002AFF" w:usb1="C0007843" w:usb2="00000009" w:usb3="00000000" w:csb0="000001FF" w:csb1="00000000"/>
   </w:font>
   <w:font w:name="Courier New">
     <w:panose1 w:val="02070309020205020404"/>
@@ -6750,6 +8626,7 @@
     <w:rsid w:val="00041CE1"/>
     <w:rsid w:val="001A59A5"/>
     <w:rsid w:val="001A7AF4"/>
+    <w:rsid w:val="001B596D"/>
     <w:rsid w:val="001D7590"/>
     <w:rsid w:val="00444732"/>
     <w:rsid w:val="00552CB4"/>
@@ -6775,7 +8652,7 @@
   <w:themeFontLang w:val="es-AR"/>
   <w:clrSchemeMapping w:bg1="light1" w:t1="dark1" w:bg2="light2" w:t2="dark2" w:accent1="accent1" w:accent2="accent2" w:accent3="accent3" w:accent4="accent4" w:accent5="accent5" w:accent6="accent6" w:hyperlink="hyperlink" w:followedHyperlink="followedHyperlink"/>
   <w:decimalSymbol w:val=","/>
-  <w:listSeparator w:val=","/>
+  <w:listSeparator w:val=";"/>
 </w:settings>
 </file>
 
@@ -7527,7 +9404,7 @@
 </file>
 
 <file path=customXml/itemProps1.xml><?xml version="1.0" encoding="utf-8"?>
-<ds:datastoreItem xmlns:ds="http://schemas.openxmlformats.org/officeDocument/2006/customXml" ds:itemID="{4C3DBC6D-1979-4AA5-A54B-B8C94740E414}">
+<ds:datastoreItem xmlns:ds="http://schemas.openxmlformats.org/officeDocument/2006/customXml" ds:itemID="{0421A9DF-9867-4555-88AD-251C79EAB1AC}">
   <ds:schemaRefs>
     <ds:schemaRef ds:uri="http://schemas.openxmlformats.org/officeDocument/2006/bibliography"/>
   </ds:schemaRefs>

</xml_diff>

<commit_message>
Lau - Final 1.2
</commit_message>
<xml_diff>
--- a/Docs/09-Despliegue/BLMP_Manual-De-Despliegue.docx
+++ b/Docs/09-Despliegue/BLMP_Manual-De-Despliegue.docx
@@ -17,6 +17,8 @@
       <w:bookmarkStart w:id="1" w:name="_Toc293830718"/>
       <w:bookmarkStart w:id="2" w:name="_Toc293830891"/>
       <w:bookmarkStart w:id="3" w:name="_Toc293830973"/>
+      <w:bookmarkStart w:id="4" w:name="_GoBack"/>
+      <w:bookmarkEnd w:id="4"/>
       <w:r>
         <w:rPr>
           <w:rFonts w:ascii="Cambria" w:hAnsi="Cambria"/>
@@ -25,7 +27,6 @@
           <w:smallCaps/>
           <w:noProof/>
           <w:sz w:val="40"/>
-          <w:lang w:val="es-ES" w:eastAsia="es-ES"/>
         </w:rPr>
         <w:drawing>
           <wp:anchor distT="0" distB="126111" distL="126492" distR="124587" simplePos="0" relativeHeight="251659264" behindDoc="0" locked="0" layoutInCell="1" allowOverlap="1" wp14:anchorId="44655A72" wp14:editId="7F4BB2DC">
@@ -352,6 +353,7 @@
         <w:dataBinding w:prefixMappings="xmlns:ns0='http://purl.org/dc/elements/1.1/' xmlns:ns1='http://schemas.openxmlformats.org/package/2006/metadata/core-properties' " w:xpath="/ns1:coreProperties[1]/ns0:title[1]" w:storeItemID="{6C3C8BC8-F283-45AE-878A-BAB7291924A1}"/>
         <w:text/>
       </w:sdtPr>
+      <w:sdtEndPr/>
       <w:sdtContent>
         <w:p>
           <w:pPr>
@@ -794,7 +796,7 @@
           <w:noProof/>
           <w:sz w:val="20"/>
         </w:rPr>
-        <w:t>27/10/2013 01:25:00 p.m.</w:t>
+        <w:t>27/10/2013 15:54:00</w:t>
       </w:r>
       <w:r>
         <w:rPr>
@@ -1329,6 +1331,7 @@
           <w:docPartUnique/>
         </w:docPartObj>
       </w:sdtPr>
+      <w:sdtEndPr/>
       <w:sdtContent>
         <w:p>
           <w:pPr>
@@ -1347,7 +1350,6 @@
             <w:rPr>
               <w:rFonts w:asciiTheme="minorHAnsi" w:eastAsiaTheme="minorEastAsia" w:hAnsiTheme="minorHAnsi" w:cstheme="minorBidi"/>
               <w:noProof/>
-              <w:lang w:val="es-ES" w:eastAsia="es-ES"/>
             </w:rPr>
           </w:pPr>
           <w:r>
@@ -1359,125 +1361,77 @@
           <w:r>
             <w:fldChar w:fldCharType="separate"/>
           </w:r>
-          <w:bookmarkStart w:id="4" w:name="_GoBack"/>
-          <w:bookmarkEnd w:id="4"/>
-          <w:r>
-            <w:rPr>
-              <w:rStyle w:val="Hipervnculo"/>
-              <w:noProof/>
-            </w:rPr>
-            <w:fldChar w:fldCharType="begin"/>
-          </w:r>
-          <w:r>
-            <w:rPr>
-              <w:rStyle w:val="Hipervnculo"/>
-              <w:noProof/>
-            </w:rPr>
-            <w:instrText xml:space="preserve"> </w:instrText>
-          </w:r>
-          <w:r>
-            <w:rPr>
-              <w:noProof/>
-            </w:rPr>
-            <w:instrText>HYPERLINK \l "_Toc370650807"</w:instrText>
-          </w:r>
-          <w:r>
-            <w:rPr>
-              <w:rStyle w:val="Hipervnculo"/>
-              <w:noProof/>
-            </w:rPr>
-            <w:instrText xml:space="preserve"> </w:instrText>
-          </w:r>
-          <w:r>
-            <w:rPr>
-              <w:rStyle w:val="Hipervnculo"/>
-              <w:noProof/>
-            </w:rPr>
-          </w:r>
-          <w:r>
-            <w:rPr>
-              <w:rStyle w:val="Hipervnculo"/>
-              <w:noProof/>
-            </w:rPr>
-            <w:fldChar w:fldCharType="separate"/>
-          </w:r>
-          <w:r>
-            <w:rPr>
-              <w:rStyle w:val="Hipervnculo"/>
-              <w:noProof/>
-            </w:rPr>
-            <w:t>1.</w:t>
-          </w:r>
-          <w:r>
-            <w:rPr>
-              <w:rFonts w:asciiTheme="minorHAnsi" w:eastAsiaTheme="minorEastAsia" w:hAnsiTheme="minorHAnsi" w:cstheme="minorBidi"/>
-              <w:noProof/>
-              <w:lang w:val="es-ES" w:eastAsia="es-ES"/>
-            </w:rPr>
-            <w:tab/>
-          </w:r>
-          <w:r>
-            <w:rPr>
-              <w:rStyle w:val="Hipervnculo"/>
-              <w:noProof/>
-            </w:rPr>
-            <w:t>Introducción</w:t>
-          </w:r>
-          <w:r>
-            <w:rPr>
-              <w:noProof/>
-              <w:webHidden/>
-            </w:rPr>
-            <w:tab/>
-          </w:r>
-          <w:r>
-            <w:rPr>
-              <w:noProof/>
-              <w:webHidden/>
-            </w:rPr>
-            <w:fldChar w:fldCharType="begin"/>
-          </w:r>
-          <w:r>
-            <w:rPr>
-              <w:noProof/>
-              <w:webHidden/>
-            </w:rPr>
-            <w:instrText xml:space="preserve"> PAGEREF _Toc370650807 \h </w:instrText>
-          </w:r>
-          <w:r>
-            <w:rPr>
-              <w:noProof/>
-              <w:webHidden/>
-            </w:rPr>
-          </w:r>
-          <w:r>
-            <w:rPr>
-              <w:noProof/>
-              <w:webHidden/>
-            </w:rPr>
-            <w:fldChar w:fldCharType="separate"/>
-          </w:r>
-          <w:r>
-            <w:rPr>
-              <w:noProof/>
-              <w:webHidden/>
-            </w:rPr>
-            <w:t>4</w:t>
-          </w:r>
-          <w:r>
-            <w:rPr>
-              <w:noProof/>
-              <w:webHidden/>
-            </w:rPr>
-            <w:fldChar w:fldCharType="end"/>
-          </w:r>
-          <w:r>
-            <w:rPr>
-              <w:rStyle w:val="Hipervnculo"/>
-              <w:noProof/>
-            </w:rPr>
-            <w:fldChar w:fldCharType="end"/>
-          </w:r>
+          <w:hyperlink w:anchor="_Toc370652340" w:history="1">
+            <w:r>
+              <w:rPr>
+                <w:rStyle w:val="Hipervnculo"/>
+                <w:noProof/>
+              </w:rPr>
+              <w:t>1.</w:t>
+            </w:r>
+            <w:r>
+              <w:rPr>
+                <w:rFonts w:asciiTheme="minorHAnsi" w:eastAsiaTheme="minorEastAsia" w:hAnsiTheme="minorHAnsi" w:cstheme="minorBidi"/>
+                <w:noProof/>
+              </w:rPr>
+              <w:tab/>
+            </w:r>
+            <w:r>
+              <w:rPr>
+                <w:rStyle w:val="Hipervnculo"/>
+                <w:noProof/>
+              </w:rPr>
+              <w:t>Introducción</w:t>
+            </w:r>
+            <w:r>
+              <w:rPr>
+                <w:noProof/>
+                <w:webHidden/>
+              </w:rPr>
+              <w:tab/>
+            </w:r>
+            <w:r>
+              <w:rPr>
+                <w:noProof/>
+                <w:webHidden/>
+              </w:rPr>
+              <w:fldChar w:fldCharType="begin"/>
+            </w:r>
+            <w:r>
+              <w:rPr>
+                <w:noProof/>
+                <w:webHidden/>
+              </w:rPr>
+              <w:instrText xml:space="preserve"> PAGEREF _Toc370652340 \h </w:instrText>
+            </w:r>
+            <w:r>
+              <w:rPr>
+                <w:noProof/>
+                <w:webHidden/>
+              </w:rPr>
+            </w:r>
+            <w:r>
+              <w:rPr>
+                <w:noProof/>
+                <w:webHidden/>
+              </w:rPr>
+              <w:fldChar w:fldCharType="separate"/>
+            </w:r>
+            <w:r>
+              <w:rPr>
+                <w:noProof/>
+                <w:webHidden/>
+              </w:rPr>
+              <w:t>4</w:t>
+            </w:r>
+            <w:r>
+              <w:rPr>
+                <w:noProof/>
+                <w:webHidden/>
+              </w:rPr>
+              <w:fldChar w:fldCharType="end"/>
+            </w:r>
+          </w:hyperlink>
         </w:p>
         <w:p>
           <w:pPr>
@@ -1485,10 +1439,9 @@
             <w:rPr>
               <w:rFonts w:asciiTheme="minorHAnsi" w:eastAsiaTheme="minorEastAsia" w:hAnsiTheme="minorHAnsi" w:cstheme="minorBidi"/>
               <w:noProof/>
-              <w:lang w:val="es-ES" w:eastAsia="es-ES"/>
             </w:rPr>
           </w:pPr>
-          <w:hyperlink w:anchor="_Toc370650808" w:history="1">
+          <w:hyperlink w:anchor="_Toc370652341" w:history="1">
             <w:r>
               <w:rPr>
                 <w:rStyle w:val="Hipervnculo"/>
@@ -1500,7 +1453,6 @@
               <w:rPr>
                 <w:rFonts w:asciiTheme="minorHAnsi" w:eastAsiaTheme="minorEastAsia" w:hAnsiTheme="minorHAnsi" w:cstheme="minorBidi"/>
                 <w:noProof/>
-                <w:lang w:val="es-ES" w:eastAsia="es-ES"/>
               </w:rPr>
               <w:tab/>
             </w:r>
@@ -1530,7 +1482,7 @@
                 <w:noProof/>
                 <w:webHidden/>
               </w:rPr>
-              <w:instrText xml:space="preserve"> PAGEREF _Toc370650808 \h </w:instrText>
+              <w:instrText xml:space="preserve"> PAGEREF _Toc370652341 \h </w:instrText>
             </w:r>
             <w:r>
               <w:rPr>
@@ -1567,10 +1519,9 @@
             <w:rPr>
               <w:rFonts w:asciiTheme="minorHAnsi" w:eastAsiaTheme="minorEastAsia" w:hAnsiTheme="minorHAnsi" w:cstheme="minorBidi"/>
               <w:noProof/>
-              <w:lang w:val="es-ES" w:eastAsia="es-ES"/>
             </w:rPr>
           </w:pPr>
-          <w:hyperlink w:anchor="_Toc370650809" w:history="1">
+          <w:hyperlink w:anchor="_Toc370652342" w:history="1">
             <w:r>
               <w:rPr>
                 <w:rStyle w:val="Hipervnculo"/>
@@ -1582,7 +1533,6 @@
               <w:rPr>
                 <w:rFonts w:asciiTheme="minorHAnsi" w:eastAsiaTheme="minorEastAsia" w:hAnsiTheme="minorHAnsi" w:cstheme="minorBidi"/>
                 <w:noProof/>
-                <w:lang w:val="es-ES" w:eastAsia="es-ES"/>
               </w:rPr>
               <w:tab/>
             </w:r>
@@ -1612,7 +1562,7 @@
                 <w:noProof/>
                 <w:webHidden/>
               </w:rPr>
-              <w:instrText xml:space="preserve"> PAGEREF _Toc370650809 \h </w:instrText>
+              <w:instrText xml:space="preserve"> PAGEREF _Toc370652342 \h </w:instrText>
             </w:r>
             <w:r>
               <w:rPr>
@@ -1649,10 +1599,9 @@
             <w:rPr>
               <w:rFonts w:asciiTheme="minorHAnsi" w:eastAsiaTheme="minorEastAsia" w:hAnsiTheme="minorHAnsi" w:cstheme="minorBidi"/>
               <w:noProof/>
-              <w:lang w:val="es-ES" w:eastAsia="es-ES"/>
             </w:rPr>
           </w:pPr>
-          <w:hyperlink w:anchor="_Toc370650810" w:history="1">
+          <w:hyperlink w:anchor="_Toc370652343" w:history="1">
             <w:r>
               <w:rPr>
                 <w:rStyle w:val="Hipervnculo"/>
@@ -1664,7 +1613,6 @@
               <w:rPr>
                 <w:rFonts w:asciiTheme="minorHAnsi" w:eastAsiaTheme="minorEastAsia" w:hAnsiTheme="minorHAnsi" w:cstheme="minorBidi"/>
                 <w:noProof/>
-                <w:lang w:val="es-ES" w:eastAsia="es-ES"/>
               </w:rPr>
               <w:tab/>
             </w:r>
@@ -1694,7 +1642,7 @@
                 <w:noProof/>
                 <w:webHidden/>
               </w:rPr>
-              <w:instrText xml:space="preserve"> PAGEREF _Toc370650810 \h </w:instrText>
+              <w:instrText xml:space="preserve"> PAGEREF _Toc370652343 \h </w:instrText>
             </w:r>
             <w:r>
               <w:rPr>
@@ -1734,10 +1682,9 @@
             <w:rPr>
               <w:rFonts w:asciiTheme="minorHAnsi" w:eastAsiaTheme="minorEastAsia" w:hAnsiTheme="minorHAnsi" w:cstheme="minorBidi"/>
               <w:noProof/>
-              <w:lang w:val="es-ES" w:eastAsia="es-ES"/>
             </w:rPr>
           </w:pPr>
-          <w:hyperlink w:anchor="_Toc370650811" w:history="1">
+          <w:hyperlink w:anchor="_Toc370652344" w:history="1">
             <w:r>
               <w:rPr>
                 <w:rStyle w:val="Hipervnculo"/>
@@ -1764,7 +1711,7 @@
                 <w:noProof/>
                 <w:webHidden/>
               </w:rPr>
-              <w:instrText xml:space="preserve"> PAGEREF _Toc370650811 \h </w:instrText>
+              <w:instrText xml:space="preserve"> PAGEREF _Toc370652344 \h </w:instrText>
             </w:r>
             <w:r>
               <w:rPr>
@@ -1804,10 +1751,9 @@
             <w:rPr>
               <w:rFonts w:asciiTheme="minorHAnsi" w:eastAsiaTheme="minorEastAsia" w:hAnsiTheme="minorHAnsi" w:cstheme="minorBidi"/>
               <w:noProof/>
-              <w:lang w:val="es-ES" w:eastAsia="es-ES"/>
             </w:rPr>
           </w:pPr>
-          <w:hyperlink w:anchor="_Toc370650812" w:history="1">
+          <w:hyperlink w:anchor="_Toc370652345" w:history="1">
             <w:r>
               <w:rPr>
                 <w:rStyle w:val="Hipervnculo"/>
@@ -1834,7 +1780,7 @@
                 <w:noProof/>
                 <w:webHidden/>
               </w:rPr>
-              <w:instrText xml:space="preserve"> PAGEREF _Toc370650812 \h </w:instrText>
+              <w:instrText xml:space="preserve"> PAGEREF _Toc370652345 \h </w:instrText>
             </w:r>
             <w:r>
               <w:rPr>
@@ -1874,10 +1820,9 @@
             <w:rPr>
               <w:rFonts w:asciiTheme="minorHAnsi" w:eastAsiaTheme="minorEastAsia" w:hAnsiTheme="minorHAnsi" w:cstheme="minorBidi"/>
               <w:noProof/>
-              <w:lang w:val="es-ES" w:eastAsia="es-ES"/>
             </w:rPr>
           </w:pPr>
-          <w:hyperlink w:anchor="_Toc370650813" w:history="1">
+          <w:hyperlink w:anchor="_Toc370652346" w:history="1">
             <w:r>
               <w:rPr>
                 <w:rStyle w:val="Hipervnculo"/>
@@ -1905,7 +1850,7 @@
                 <w:noProof/>
                 <w:webHidden/>
               </w:rPr>
-              <w:instrText xml:space="preserve"> PAGEREF _Toc370650813 \h </w:instrText>
+              <w:instrText xml:space="preserve"> PAGEREF _Toc370652346 \h </w:instrText>
             </w:r>
             <w:r>
               <w:rPr>
@@ -1945,10 +1890,9 @@
             <w:rPr>
               <w:rFonts w:asciiTheme="minorHAnsi" w:eastAsiaTheme="minorEastAsia" w:hAnsiTheme="minorHAnsi" w:cstheme="minorBidi"/>
               <w:noProof/>
-              <w:lang w:val="es-ES" w:eastAsia="es-ES"/>
             </w:rPr>
           </w:pPr>
-          <w:hyperlink w:anchor="_Toc370650814" w:history="1">
+          <w:hyperlink w:anchor="_Toc370652347" w:history="1">
             <w:r>
               <w:rPr>
                 <w:rStyle w:val="Hipervnculo"/>
@@ -1975,7 +1919,7 @@
                 <w:noProof/>
                 <w:webHidden/>
               </w:rPr>
-              <w:instrText xml:space="preserve"> PAGEREF _Toc370650814 \h </w:instrText>
+              <w:instrText xml:space="preserve"> PAGEREF _Toc370652347 \h </w:instrText>
             </w:r>
             <w:r>
               <w:rPr>
@@ -2015,10 +1959,9 @@
             <w:rPr>
               <w:rFonts w:asciiTheme="minorHAnsi" w:eastAsiaTheme="minorEastAsia" w:hAnsiTheme="minorHAnsi" w:cstheme="minorBidi"/>
               <w:noProof/>
-              <w:lang w:val="es-ES" w:eastAsia="es-ES"/>
             </w:rPr>
           </w:pPr>
-          <w:hyperlink w:anchor="_Toc370650815" w:history="1">
+          <w:hyperlink w:anchor="_Toc370652348" w:history="1">
             <w:r>
               <w:rPr>
                 <w:rStyle w:val="Hipervnculo"/>
@@ -2045,7 +1988,7 @@
                 <w:noProof/>
                 <w:webHidden/>
               </w:rPr>
-              <w:instrText xml:space="preserve"> PAGEREF _Toc370650815 \h </w:instrText>
+              <w:instrText xml:space="preserve"> PAGEREF _Toc370652348 \h </w:instrText>
             </w:r>
             <w:r>
               <w:rPr>
@@ -2085,15 +2028,13 @@
             <w:rPr>
               <w:rFonts w:asciiTheme="minorHAnsi" w:eastAsiaTheme="minorEastAsia" w:hAnsiTheme="minorHAnsi" w:cstheme="minorBidi"/>
               <w:noProof/>
-              <w:lang w:val="es-ES" w:eastAsia="es-ES"/>
             </w:rPr>
           </w:pPr>
-          <w:hyperlink w:anchor="_Toc370650816" w:history="1">
+          <w:hyperlink w:anchor="_Toc370652349" w:history="1">
             <w:r>
               <w:rPr>
                 <w:rStyle w:val="Hipervnculo"/>
                 <w:noProof/>
-                <w:lang w:val="es-ES_tradnl" w:eastAsia="es-ES"/>
               </w:rPr>
               <w:t>Importar paquetes en el servidor de Integration Services</w:t>
             </w:r>
@@ -2116,7 +2057,7 @@
                 <w:noProof/>
                 <w:webHidden/>
               </w:rPr>
-              <w:instrText xml:space="preserve"> PAGEREF _Toc370650816 \h </w:instrText>
+              <w:instrText xml:space="preserve"> PAGEREF _Toc370652349 \h </w:instrText>
             </w:r>
             <w:r>
               <w:rPr>
@@ -2156,10 +2097,9 @@
             <w:rPr>
               <w:rFonts w:asciiTheme="minorHAnsi" w:eastAsiaTheme="minorEastAsia" w:hAnsiTheme="minorHAnsi" w:cstheme="minorBidi"/>
               <w:noProof/>
-              <w:lang w:val="es-ES" w:eastAsia="es-ES"/>
             </w:rPr>
           </w:pPr>
-          <w:hyperlink w:anchor="_Toc370650817" w:history="1">
+          <w:hyperlink w:anchor="_Toc370652350" w:history="1">
             <w:r>
               <w:rPr>
                 <w:rStyle w:val="Hipervnculo"/>
@@ -2186,7 +2126,7 @@
                 <w:noProof/>
                 <w:webHidden/>
               </w:rPr>
-              <w:instrText xml:space="preserve"> PAGEREF _Toc370650817 \h </w:instrText>
+              <w:instrText xml:space="preserve"> PAGEREF _Toc370652350 \h </w:instrText>
             </w:r>
             <w:r>
               <w:rPr>
@@ -2226,10 +2166,9 @@
             <w:rPr>
               <w:rFonts w:asciiTheme="minorHAnsi" w:eastAsiaTheme="minorEastAsia" w:hAnsiTheme="minorHAnsi" w:cstheme="minorBidi"/>
               <w:noProof/>
-              <w:lang w:val="es-ES" w:eastAsia="es-ES"/>
             </w:rPr>
           </w:pPr>
-          <w:hyperlink w:anchor="_Toc370650818" w:history="1">
+          <w:hyperlink w:anchor="_Toc370652351" w:history="1">
             <w:r>
               <w:rPr>
                 <w:rStyle w:val="Hipervnculo"/>
@@ -2266,7 +2205,7 @@
                 <w:noProof/>
                 <w:webHidden/>
               </w:rPr>
-              <w:instrText xml:space="preserve"> PAGEREF _Toc370650818 \h </w:instrText>
+              <w:instrText xml:space="preserve"> PAGEREF _Toc370652351 \h </w:instrText>
             </w:r>
             <w:r>
               <w:rPr>
@@ -2303,10 +2242,9 @@
             <w:rPr>
               <w:rFonts w:asciiTheme="minorHAnsi" w:eastAsiaTheme="minorEastAsia" w:hAnsiTheme="minorHAnsi" w:cstheme="minorBidi"/>
               <w:noProof/>
-              <w:lang w:val="es-ES" w:eastAsia="es-ES"/>
             </w:rPr>
           </w:pPr>
-          <w:hyperlink w:anchor="_Toc370650819" w:history="1">
+          <w:hyperlink w:anchor="_Toc370652352" w:history="1">
             <w:r>
               <w:rPr>
                 <w:rStyle w:val="Hipervnculo"/>
@@ -2318,7 +2256,6 @@
               <w:rPr>
                 <w:rFonts w:asciiTheme="minorHAnsi" w:eastAsiaTheme="minorEastAsia" w:hAnsiTheme="minorHAnsi" w:cstheme="minorBidi"/>
                 <w:noProof/>
-                <w:lang w:val="es-ES" w:eastAsia="es-ES"/>
               </w:rPr>
               <w:tab/>
             </w:r>
@@ -2348,7 +2285,7 @@
                 <w:noProof/>
                 <w:webHidden/>
               </w:rPr>
-              <w:instrText xml:space="preserve"> PAGEREF _Toc370650819 \h </w:instrText>
+              <w:instrText xml:space="preserve"> PAGEREF _Toc370652352 \h </w:instrText>
             </w:r>
             <w:r>
               <w:rPr>
@@ -2388,10 +2325,9 @@
             <w:rPr>
               <w:rFonts w:asciiTheme="minorHAnsi" w:eastAsiaTheme="minorEastAsia" w:hAnsiTheme="minorHAnsi" w:cstheme="minorBidi"/>
               <w:noProof/>
-              <w:lang w:val="es-ES" w:eastAsia="es-ES"/>
             </w:rPr>
           </w:pPr>
-          <w:hyperlink w:anchor="_Toc370650820" w:history="1">
+          <w:hyperlink w:anchor="_Toc370652353" w:history="1">
             <w:r>
               <w:rPr>
                 <w:rStyle w:val="Hipervnculo"/>
@@ -2418,7 +2354,7 @@
                 <w:noProof/>
                 <w:webHidden/>
               </w:rPr>
-              <w:instrText xml:space="preserve"> PAGEREF _Toc370650820 \h </w:instrText>
+              <w:instrText xml:space="preserve"> PAGEREF _Toc370652353 \h </w:instrText>
             </w:r>
             <w:r>
               <w:rPr>
@@ -2458,10 +2394,9 @@
             <w:rPr>
               <w:rFonts w:asciiTheme="minorHAnsi" w:eastAsiaTheme="minorEastAsia" w:hAnsiTheme="minorHAnsi" w:cstheme="minorBidi"/>
               <w:noProof/>
-              <w:lang w:val="es-ES" w:eastAsia="es-ES"/>
             </w:rPr>
           </w:pPr>
-          <w:hyperlink w:anchor="_Toc370650821" w:history="1">
+          <w:hyperlink w:anchor="_Toc370652354" w:history="1">
             <w:r>
               <w:rPr>
                 <w:rStyle w:val="Hipervnculo"/>
@@ -2488,7 +2423,7 @@
                 <w:noProof/>
                 <w:webHidden/>
               </w:rPr>
-              <w:instrText xml:space="preserve"> PAGEREF _Toc370650821 \h </w:instrText>
+              <w:instrText xml:space="preserve"> PAGEREF _Toc370652354 \h </w:instrText>
             </w:r>
             <w:r>
               <w:rPr>
@@ -2528,10 +2463,9 @@
             <w:rPr>
               <w:rFonts w:asciiTheme="minorHAnsi" w:eastAsiaTheme="minorEastAsia" w:hAnsiTheme="minorHAnsi" w:cstheme="minorBidi"/>
               <w:noProof/>
-              <w:lang w:val="es-ES" w:eastAsia="es-ES"/>
             </w:rPr>
           </w:pPr>
-          <w:hyperlink w:anchor="_Toc370650822" w:history="1">
+          <w:hyperlink w:anchor="_Toc370652355" w:history="1">
             <w:r>
               <w:rPr>
                 <w:rStyle w:val="Hipervnculo"/>
@@ -2558,7 +2492,7 @@
                 <w:noProof/>
                 <w:webHidden/>
               </w:rPr>
-              <w:instrText xml:space="preserve"> PAGEREF _Toc370650822 \h </w:instrText>
+              <w:instrText xml:space="preserve"> PAGEREF _Toc370652355 \h </w:instrText>
             </w:r>
             <w:r>
               <w:rPr>
@@ -2598,10 +2532,9 @@
             <w:rPr>
               <w:rFonts w:asciiTheme="minorHAnsi" w:eastAsiaTheme="minorEastAsia" w:hAnsiTheme="minorHAnsi" w:cstheme="minorBidi"/>
               <w:noProof/>
-              <w:lang w:val="es-ES" w:eastAsia="es-ES"/>
             </w:rPr>
           </w:pPr>
-          <w:hyperlink w:anchor="_Toc370650823" w:history="1">
+          <w:hyperlink w:anchor="_Toc370652356" w:history="1">
             <w:r>
               <w:rPr>
                 <w:rStyle w:val="Hipervnculo"/>
@@ -2628,7 +2561,7 @@
                 <w:noProof/>
                 <w:webHidden/>
               </w:rPr>
-              <w:instrText xml:space="preserve"> PAGEREF _Toc370650823 \h </w:instrText>
+              <w:instrText xml:space="preserve"> PAGEREF _Toc370652356 \h </w:instrText>
             </w:r>
             <w:r>
               <w:rPr>
@@ -2665,10 +2598,9 @@
             <w:rPr>
               <w:rFonts w:asciiTheme="minorHAnsi" w:eastAsiaTheme="minorEastAsia" w:hAnsiTheme="minorHAnsi" w:cstheme="minorBidi"/>
               <w:noProof/>
-              <w:lang w:val="es-ES" w:eastAsia="es-ES"/>
             </w:rPr>
           </w:pPr>
-          <w:hyperlink w:anchor="_Toc370650824" w:history="1">
+          <w:hyperlink w:anchor="_Toc370652357" w:history="1">
             <w:r>
               <w:rPr>
                 <w:rStyle w:val="Hipervnculo"/>
@@ -2680,7 +2612,6 @@
               <w:rPr>
                 <w:rFonts w:asciiTheme="minorHAnsi" w:eastAsiaTheme="minorEastAsia" w:hAnsiTheme="minorHAnsi" w:cstheme="minorBidi"/>
                 <w:noProof/>
-                <w:lang w:val="es-ES" w:eastAsia="es-ES"/>
               </w:rPr>
               <w:tab/>
             </w:r>
@@ -2710,7 +2641,7 @@
                 <w:noProof/>
                 <w:webHidden/>
               </w:rPr>
-              <w:instrText xml:space="preserve"> PAGEREF _Toc370650824 \h </w:instrText>
+              <w:instrText xml:space="preserve"> PAGEREF _Toc370652357 \h </w:instrText>
             </w:r>
             <w:r>
               <w:rPr>
@@ -2783,7 +2714,7 @@
           <w:numId w:val="1"/>
         </w:numPr>
       </w:pPr>
-      <w:bookmarkStart w:id="5" w:name="_Toc370650807"/>
+      <w:bookmarkStart w:id="5" w:name="_Toc370652340"/>
       <w:bookmarkEnd w:id="0"/>
       <w:bookmarkEnd w:id="1"/>
       <w:bookmarkEnd w:id="2"/>
@@ -2845,7 +2776,7 @@
           <w:numId w:val="1"/>
         </w:numPr>
       </w:pPr>
-      <w:bookmarkStart w:id="6" w:name="_Toc370650808"/>
+      <w:bookmarkStart w:id="6" w:name="_Toc370652341"/>
       <w:r>
         <w:lastRenderedPageBreak/>
         <w:t>Entorno</w:t>
@@ -2853,11 +2784,6 @@
       <w:bookmarkEnd w:id="6"/>
     </w:p>
     <w:p>
-      <w:pPr>
-        <w:spacing w:before="0" w:after="200" w:line="276" w:lineRule="auto"/>
-        <w:ind w:firstLine="0"/>
-        <w:jc w:val="left"/>
-      </w:pPr>
       <w:r>
         <w:t xml:space="preserve">El sistema </w:t>
       </w:r>
@@ -2865,7 +2791,13 @@
         <w:t>EDUAR</w:t>
       </w:r>
       <w:r>
-        <w:t xml:space="preserve"> necesita ser hospedado en un servidor de plataforma Windows que tenga, al menos, las siguientes características instaladas:</w:t>
+        <w:t xml:space="preserve"> necesita ser hospedado en un servidor de plataforma Windows</w:t>
+      </w:r>
+      <w:r>
+        <w:t xml:space="preserve"> de 64 bits</w:t>
+      </w:r>
+      <w:r>
+        <w:t xml:space="preserve"> que tenga, al menos, las siguientes características instaladas:</w:t>
       </w:r>
     </w:p>
     <w:p>
@@ -2966,6 +2898,9 @@
         <w:t>ersiones Express o gratuita</w:t>
       </w:r>
       <w:r>
+        <w:t>s</w:t>
+      </w:r>
+      <w:r>
         <w:t>.</w:t>
       </w:r>
       <w:r>
@@ -3070,7 +3005,10 @@
       </w:r>
       <w:proofErr w:type="spellStart"/>
       <w:r>
-        <w:t>MySql</w:t>
+        <w:t>MyS</w:t>
+      </w:r>
+      <w:r>
+        <w:t>QL</w:t>
       </w:r>
       <w:proofErr w:type="spellEnd"/>
       <w:r>
@@ -3089,7 +3027,6 @@
       <w:r>
         <w:rPr>
           <w:noProof/>
-          <w:lang w:val="es-ES" w:eastAsia="es-ES"/>
         </w:rPr>
         <w:drawing>
           <wp:inline distT="0" distB="0" distL="0" distR="0">
@@ -3207,7 +3144,7 @@
           <w:numId w:val="1"/>
         </w:numPr>
       </w:pPr>
-      <w:bookmarkStart w:id="7" w:name="_Toc370650809"/>
+      <w:bookmarkStart w:id="7" w:name="_Toc370652342"/>
       <w:r>
         <w:lastRenderedPageBreak/>
         <w:t>Ejecución De Scripts</w:t>
@@ -3313,7 +3250,7 @@
           <w:numId w:val="1"/>
         </w:numPr>
       </w:pPr>
-      <w:bookmarkStart w:id="8" w:name="_Toc370650810"/>
+      <w:bookmarkStart w:id="8" w:name="_Toc370652343"/>
       <w:r>
         <w:lastRenderedPageBreak/>
         <w:t>Procesos De Importación</w:t>
@@ -3324,12 +3261,12 @@
       <w:pPr>
         <w:pStyle w:val="Ttulo2"/>
       </w:pPr>
-      <w:bookmarkStart w:id="9" w:name="_Toc276138373"/>
-      <w:bookmarkStart w:id="10" w:name="_Toc370650811"/>
+      <w:bookmarkStart w:id="9" w:name="_Toc370652344"/>
+      <w:bookmarkStart w:id="10" w:name="_Toc276138373"/>
       <w:r>
         <w:t>Listado de vistas requeridas en el origen de datos</w:t>
       </w:r>
-      <w:bookmarkEnd w:id="10"/>
+      <w:bookmarkEnd w:id="9"/>
     </w:p>
     <w:p>
       <w:pPr>
@@ -4043,7 +3980,7 @@
       <w:pPr>
         <w:pStyle w:val="Ttulo2"/>
       </w:pPr>
-      <w:bookmarkStart w:id="11" w:name="_Toc370650812"/>
+      <w:bookmarkStart w:id="11" w:name="_Toc370652345"/>
       <w:r>
         <w:lastRenderedPageBreak/>
         <w:t xml:space="preserve">Configuración Del Archivo </w:t>
@@ -4138,6 +4075,52 @@
         </w:rPr>
         <w:t xml:space="preserve">&gt; y modificar la cadena de conexión. </w:t>
       </w:r>
+      <w:r>
+        <w:rPr>
+          <w:lang w:val="es-ES_tradnl" w:eastAsia="es-ES"/>
+        </w:rPr>
+        <w:t>D</w:t>
+      </w:r>
+      <w:proofErr w:type="spellStart"/>
+      <w:r>
+        <w:rPr>
+          <w:lang w:val="es-ES"/>
+        </w:rPr>
+        <w:t>ebemos</w:t>
+      </w:r>
+      <w:proofErr w:type="spellEnd"/>
+      <w:r>
+        <w:rPr>
+          <w:lang w:val="es-ES"/>
+        </w:rPr>
+        <w:t xml:space="preserve"> modificar el campo “Data </w:t>
+      </w:r>
+      <w:proofErr w:type="spellStart"/>
+      <w:r>
+        <w:rPr>
+          <w:lang w:val="es-ES"/>
+        </w:rPr>
+        <w:t>Source</w:t>
+      </w:r>
+      <w:proofErr w:type="spellEnd"/>
+      <w:r>
+        <w:rPr>
+          <w:lang w:val="es-ES"/>
+        </w:rPr>
+        <w:t>” (“</w:t>
+      </w:r>
+      <w:r>
+        <w:rPr>
+          <w:lang w:val="es-ES"/>
+        </w:rPr>
+        <w:t>WIN-A40SKT8TO8A</w:t>
+      </w:r>
+      <w:r>
+        <w:rPr>
+          <w:lang w:val="es-ES"/>
+        </w:rPr>
+        <w:t>” en el ejemplo), por el nombre del servidor en que se está ejecutando la aplicación.</w:t>
+      </w:r>
     </w:p>
     <w:p>
       <w:pPr>
@@ -4149,12 +4132,11 @@
       <w:r>
         <w:rPr>
           <w:noProof/>
-          <w:lang w:val="es-ES" w:eastAsia="es-ES"/>
         </w:rPr>
         <w:drawing>
           <wp:inline distT="0" distB="0" distL="0" distR="0" wp14:anchorId="748C2D27" wp14:editId="40AD38DD">
-            <wp:extent cx="4655761" cy="2661874"/>
-            <wp:effectExtent l="0" t="0" r="0" b="5715"/>
+            <wp:extent cx="4225365" cy="2415800"/>
+            <wp:effectExtent l="0" t="0" r="3810" b="3810"/>
             <wp:docPr id="16" name="Imagen 16" descr="D:\Capturas\06_Config_Procesos_01.png"/>
             <wp:cNvGraphicFramePr>
               <a:graphicFrameLocks xmlns:a="http://schemas.openxmlformats.org/drawingml/2006/main" noChangeAspect="1"/>
@@ -4184,7 +4166,7 @@
                   <pic:spPr bwMode="auto">
                     <a:xfrm>
                       <a:off x="0" y="0"/>
-                      <a:ext cx="4659597" cy="2664067"/>
+                      <a:ext cx="4232575" cy="2419922"/>
                     </a:xfrm>
                     <a:prstGeom prst="rect">
                       <a:avLst/>
@@ -4363,14 +4345,14 @@
           <w:lang w:val="es-ES_tradnl" w:eastAsia="es-ES"/>
         </w:rPr>
       </w:pPr>
-      <w:bookmarkStart w:id="12" w:name="_Toc370650813"/>
+      <w:bookmarkStart w:id="12" w:name="_Toc370652346"/>
       <w:r>
         <w:rPr>
           <w:lang w:val="es-ES_tradnl" w:eastAsia="es-ES"/>
         </w:rPr>
         <w:t>Librerías de procesos</w:t>
       </w:r>
-      <w:bookmarkEnd w:id="9"/>
+      <w:bookmarkEnd w:id="10"/>
       <w:bookmarkEnd w:id="12"/>
     </w:p>
     <w:p>
@@ -4608,7 +4590,7 @@
       <w:pPr>
         <w:pStyle w:val="Ttulo3"/>
       </w:pPr>
-      <w:bookmarkStart w:id="14" w:name="_Toc370650814"/>
+      <w:bookmarkStart w:id="14" w:name="_Toc370652347"/>
       <w:r>
         <w:t xml:space="preserve">Modificación de la ubicación de </w:t>
       </w:r>
@@ -4631,7 +4613,7 @@
       <w:r>
         <w:rPr>
           <w:noProof/>
-          <w:lang w:val="es-ES"/>
+          <w:lang w:val="es-AR" w:eastAsia="es-AR"/>
         </w:rPr>
         <w:drawing>
           <wp:inline distT="0" distB="0" distL="0" distR="0" wp14:anchorId="506B4E53" wp14:editId="3FA8B067">
@@ -4698,7 +4680,7 @@
         <w:pStyle w:val="Ttulo3"/>
       </w:pPr>
       <w:bookmarkStart w:id="15" w:name="_Toc276138375"/>
-      <w:bookmarkStart w:id="16" w:name="_Toc370650815"/>
+      <w:bookmarkStart w:id="16" w:name="_Toc370652348"/>
       <w:r>
         <w:t xml:space="preserve">Modificación de la </w:t>
       </w:r>
@@ -4831,7 +4813,6 @@
       <w:r>
         <w:rPr>
           <w:noProof/>
-          <w:lang w:val="es-ES" w:eastAsia="es-ES"/>
         </w:rPr>
         <w:lastRenderedPageBreak/>
         <w:drawing>
@@ -4887,44 +4868,26 @@
     <w:p>
       <w:pPr>
         <w:pStyle w:val="Ttulo2"/>
-        <w:rPr>
-          <w:lang w:val="es-ES_tradnl" w:eastAsia="es-ES"/>
-        </w:rPr>
       </w:pPr>
       <w:bookmarkStart w:id="17" w:name="_Toc276138377"/>
-      <w:bookmarkStart w:id="18" w:name="_Toc370650816"/>
-      <w:r>
-        <w:rPr>
-          <w:lang w:val="es-ES_tradnl" w:eastAsia="es-ES"/>
-        </w:rPr>
+      <w:bookmarkStart w:id="18" w:name="_Toc370652349"/>
+      <w:r>
         <w:t xml:space="preserve">Importar paquetes en el servidor de </w:t>
       </w:r>
       <w:proofErr w:type="spellStart"/>
       <w:r>
-        <w:rPr>
-          <w:lang w:val="es-ES_tradnl" w:eastAsia="es-ES"/>
-        </w:rPr>
         <w:t>Integration</w:t>
       </w:r>
       <w:proofErr w:type="spellEnd"/>
       <w:r>
-        <w:rPr>
-          <w:lang w:val="es-ES_tradnl" w:eastAsia="es-ES"/>
-        </w:rPr>
         <w:t xml:space="preserve"> </w:t>
       </w:r>
       <w:proofErr w:type="spellStart"/>
       <w:r>
-        <w:rPr>
-          <w:lang w:val="es-ES_tradnl" w:eastAsia="es-ES"/>
-        </w:rPr>
         <w:t>Service</w:t>
       </w:r>
       <w:bookmarkEnd w:id="17"/>
       <w:r>
-        <w:rPr>
-          <w:lang w:val="es-ES_tradnl" w:eastAsia="es-ES"/>
-        </w:rPr>
         <w:t>s</w:t>
       </w:r>
       <w:bookmarkEnd w:id="18"/>
@@ -4997,7 +4960,6 @@
       <w:r>
         <w:rPr>
           <w:noProof/>
-          <w:lang w:val="es-ES" w:eastAsia="es-ES"/>
         </w:rPr>
         <w:drawing>
           <wp:inline distT="0" distB="0" distL="0" distR="0" wp14:anchorId="6A1967F7" wp14:editId="6BB65CF3">
@@ -5088,7 +5050,6 @@
         <w:rPr>
           <w:b/>
           <w:noProof/>
-          <w:lang w:val="es-ES" w:eastAsia="es-ES"/>
         </w:rPr>
         <w:drawing>
           <wp:inline distT="0" distB="0" distL="0" distR="0" wp14:anchorId="4E18B789" wp14:editId="2545D3EB">
@@ -5190,7 +5151,6 @@
       <w:r>
         <w:rPr>
           <w:noProof/>
-          <w:lang w:val="es-ES" w:eastAsia="es-ES"/>
         </w:rPr>
         <w:lastRenderedPageBreak/>
         <w:drawing>
@@ -5282,7 +5242,6 @@
         <w:rPr>
           <w:b/>
           <w:noProof/>
-          <w:lang w:val="es-ES" w:eastAsia="es-ES"/>
         </w:rPr>
         <w:drawing>
           <wp:inline distT="0" distB="0" distL="0" distR="0" wp14:anchorId="4AE41321" wp14:editId="2ABEAE42">
@@ -5370,7 +5329,6 @@
       <w:r>
         <w:rPr>
           <w:noProof/>
-          <w:lang w:val="es-ES" w:eastAsia="es-ES"/>
         </w:rPr>
         <w:drawing>
           <wp:inline distT="0" distB="0" distL="0" distR="0" wp14:anchorId="702FE893" wp14:editId="78FA3DFE">
@@ -5448,7 +5406,6 @@
       <w:r>
         <w:rPr>
           <w:noProof/>
-          <w:lang w:val="es-ES" w:eastAsia="es-ES"/>
         </w:rPr>
         <w:lastRenderedPageBreak/>
         <w:drawing>
@@ -5544,7 +5501,7 @@
         <w:pStyle w:val="Ttulo2"/>
       </w:pPr>
       <w:bookmarkStart w:id="19" w:name="_Toc276138378"/>
-      <w:bookmarkStart w:id="20" w:name="_Toc370650817"/>
+      <w:bookmarkStart w:id="20" w:name="_Toc370652350"/>
       <w:r>
         <w:t>Crear Trabajos en el Agente del Motor de Base de Datos SQL</w:t>
       </w:r>
@@ -5587,7 +5544,6 @@
       <w:r>
         <w:rPr>
           <w:noProof/>
-          <w:lang w:val="es-ES" w:eastAsia="es-ES"/>
         </w:rPr>
         <w:drawing>
           <wp:inline distT="0" distB="0" distL="0" distR="0" wp14:anchorId="1AF821DA" wp14:editId="3C375F6B">
@@ -5695,7 +5651,6 @@
       <w:r>
         <w:rPr>
           <w:noProof/>
-          <w:lang w:val="es-ES" w:eastAsia="es-ES"/>
         </w:rPr>
         <w:lastRenderedPageBreak/>
         <w:drawing>
@@ -5774,7 +5729,6 @@
       <w:r>
         <w:rPr>
           <w:noProof/>
-          <w:lang w:val="es-ES" w:eastAsia="es-ES"/>
         </w:rPr>
         <w:drawing>
           <wp:inline distT="0" distB="0" distL="0" distR="0" wp14:anchorId="068C101A" wp14:editId="46526A92">
@@ -5896,13 +5850,12 @@
       <w:r>
         <w:rPr>
           <w:noProof/>
-          <w:lang w:val="es-ES" w:eastAsia="es-ES"/>
         </w:rPr>
         <w:lastRenderedPageBreak/>
         <w:drawing>
           <wp:inline distT="0" distB="0" distL="0" distR="0" wp14:anchorId="62CF348F" wp14:editId="422043C4">
-            <wp:extent cx="4212139" cy="3778683"/>
-            <wp:effectExtent l="0" t="0" r="0" b="0"/>
+            <wp:extent cx="3247511" cy="2913321"/>
+            <wp:effectExtent l="0" t="0" r="0" b="1905"/>
             <wp:docPr id="31" name="Imagen 31" descr="D:\Capturas\06_Config_Procesos_13.png"/>
             <wp:cNvGraphicFramePr>
               <a:graphicFrameLocks xmlns:a="http://schemas.openxmlformats.org/drawingml/2006/main" noChangeAspect="1"/>
@@ -5932,7 +5885,7 @@
                   <pic:spPr bwMode="auto">
                     <a:xfrm>
                       <a:off x="0" y="0"/>
-                      <a:ext cx="4214296" cy="3780618"/>
+                      <a:ext cx="3258831" cy="2923476"/>
                     </a:xfrm>
                     <a:prstGeom prst="rect">
                       <a:avLst/>
@@ -6039,13 +5992,11 @@
       <w:r>
         <w:rPr>
           <w:noProof/>
-          <w:lang w:val="es-ES" w:eastAsia="es-ES"/>
-        </w:rPr>
-        <w:lastRenderedPageBreak/>
+        </w:rPr>
         <w:drawing>
           <wp:inline distT="0" distB="0" distL="0" distR="0" wp14:anchorId="6AD48CAB" wp14:editId="77256D7C">
-            <wp:extent cx="3781486" cy="3392347"/>
-            <wp:effectExtent l="0" t="0" r="0" b="0"/>
+            <wp:extent cx="3294918" cy="2955851"/>
+            <wp:effectExtent l="0" t="0" r="1270" b="0"/>
             <wp:docPr id="32" name="Imagen 32" descr="D:\Capturas\06_Config_Procesos_15.png"/>
             <wp:cNvGraphicFramePr>
               <a:graphicFrameLocks xmlns:a="http://schemas.openxmlformats.org/drawingml/2006/main" noChangeAspect="1"/>
@@ -6075,7 +6026,7 @@
                   <pic:spPr bwMode="auto">
                     <a:xfrm>
                       <a:off x="0" y="0"/>
-                      <a:ext cx="3783423" cy="3394085"/>
+                      <a:ext cx="3293992" cy="2955020"/>
                     </a:xfrm>
                     <a:prstGeom prst="rect">
                       <a:avLst/>
@@ -6143,8 +6094,8 @@
       <w:r>
         <w:rPr>
           <w:noProof/>
-          <w:lang w:val="es-ES" w:eastAsia="es-ES"/>
-        </w:rPr>
+        </w:rPr>
+        <w:lastRenderedPageBreak/>
         <w:drawing>
           <wp:inline distT="0" distB="0" distL="0" distR="0" wp14:anchorId="71E62781" wp14:editId="25866AA3">
             <wp:extent cx="3162054" cy="2836658"/>
@@ -6258,9 +6209,7 @@
       <w:r>
         <w:rPr>
           <w:noProof/>
-          <w:lang w:val="es-ES" w:eastAsia="es-ES"/>
-        </w:rPr>
-        <w:lastRenderedPageBreak/>
+        </w:rPr>
         <w:drawing>
           <wp:inline distT="0" distB="0" distL="0" distR="0" wp14:anchorId="30B5C2E9" wp14:editId="48033A5D">
             <wp:extent cx="3498317" cy="3138318"/>
@@ -6360,8 +6309,8 @@
       <w:r>
         <w:rPr>
           <w:noProof/>
-          <w:lang w:val="es-ES" w:eastAsia="es-ES"/>
-        </w:rPr>
+        </w:rPr>
+        <w:lastRenderedPageBreak/>
         <w:drawing>
           <wp:inline distT="0" distB="0" distL="0" distR="0" wp14:anchorId="3EE2D3D5" wp14:editId="1EE56840">
             <wp:extent cx="3492418" cy="3055125"/>
@@ -6447,9 +6396,7 @@
       <w:r>
         <w:rPr>
           <w:noProof/>
-          <w:lang w:val="es-ES" w:eastAsia="es-ES"/>
-        </w:rPr>
-        <w:lastRenderedPageBreak/>
+        </w:rPr>
         <w:drawing>
           <wp:inline distT="0" distB="0" distL="0" distR="0" wp14:anchorId="61DD18DE" wp14:editId="7A0FF0A2">
             <wp:extent cx="3639902" cy="3006075"/>
@@ -6550,8 +6497,8 @@
       <w:r>
         <w:rPr>
           <w:noProof/>
-          <w:lang w:val="es-ES" w:eastAsia="es-ES"/>
-        </w:rPr>
+        </w:rPr>
+        <w:lastRenderedPageBreak/>
         <w:drawing>
           <wp:inline distT="0" distB="0" distL="0" distR="0" wp14:anchorId="508F7DF2" wp14:editId="2BDF99F0">
             <wp:extent cx="2271252" cy="2831958"/>
@@ -6666,7 +6613,7 @@
         <w:br w:type="page"/>
       </w:r>
       <w:bookmarkStart w:id="21" w:name="_Toc276138381"/>
-      <w:bookmarkStart w:id="22" w:name="_Toc370650818"/>
+      <w:bookmarkStart w:id="22" w:name="_Toc370652351"/>
       <w:r>
         <w:rPr>
           <w:lang w:val="es-ES_tradnl" w:eastAsia="es-ES"/>
@@ -6721,84 +6668,76 @@
         <w:rPr>
           <w:lang w:val="es-ES_tradnl" w:eastAsia="es-ES"/>
         </w:rPr>
-        <w:t xml:space="preserve"> al motor de </w:t>
-      </w:r>
-      <w:proofErr w:type="spellStart"/>
+        <w:t xml:space="preserve"> al motor de S</w:t>
+      </w:r>
       <w:r>
         <w:rPr>
           <w:lang w:val="es-ES_tradnl" w:eastAsia="es-ES"/>
         </w:rPr>
+        <w:t>QL</w:t>
+      </w:r>
+      <w:r>
+        <w:rPr>
+          <w:lang w:val="es-ES_tradnl" w:eastAsia="es-ES"/>
+        </w:rPr>
+        <w:t xml:space="preserve"> S</w:t>
+      </w:r>
+      <w:r>
+        <w:rPr>
+          <w:lang w:val="es-ES_tradnl" w:eastAsia="es-ES"/>
+        </w:rPr>
+        <w:t>erver</w:t>
+      </w:r>
+      <w:r>
+        <w:rPr>
+          <w:lang w:val="es-ES_tradnl" w:eastAsia="es-ES"/>
+        </w:rPr>
+        <w:t xml:space="preserve"> como administrador y conectar</w:t>
+      </w:r>
+      <w:r>
+        <w:rPr>
+          <w:lang w:val="es-ES_tradnl" w:eastAsia="es-ES"/>
+        </w:rPr>
+        <w:t xml:space="preserve"> a </w:t>
+      </w:r>
+      <w:proofErr w:type="spellStart"/>
+      <w:r>
+        <w:rPr>
+          <w:lang w:val="es-ES_tradnl" w:eastAsia="es-ES"/>
+        </w:rPr>
+        <w:t>I</w:t>
+      </w:r>
+      <w:r>
+        <w:rPr>
+          <w:lang w:val="es-ES_tradnl" w:eastAsia="es-ES"/>
+        </w:rPr>
+        <w:t>ntegration</w:t>
+      </w:r>
+      <w:proofErr w:type="spellEnd"/>
+      <w:r>
+        <w:rPr>
+          <w:lang w:val="es-ES_tradnl" w:eastAsia="es-ES"/>
+        </w:rPr>
+        <w:t xml:space="preserve"> </w:t>
+      </w:r>
+      <w:proofErr w:type="spellStart"/>
+      <w:r>
+        <w:rPr>
+          <w:lang w:val="es-ES_tradnl" w:eastAsia="es-ES"/>
+        </w:rPr>
         <w:t>S</w:t>
       </w:r>
       <w:r>
         <w:rPr>
           <w:lang w:val="es-ES_tradnl" w:eastAsia="es-ES"/>
         </w:rPr>
-        <w:t>ql</w:t>
+        <w:t>ervices</w:t>
       </w:r>
       <w:proofErr w:type="spellEnd"/>
       <w:r>
         <w:rPr>
           <w:lang w:val="es-ES_tradnl" w:eastAsia="es-ES"/>
         </w:rPr>
-        <w:t xml:space="preserve"> S</w:t>
-      </w:r>
-      <w:r>
-        <w:rPr>
-          <w:lang w:val="es-ES_tradnl" w:eastAsia="es-ES"/>
-        </w:rPr>
-        <w:t>erver</w:t>
-      </w:r>
-      <w:r>
-        <w:rPr>
-          <w:lang w:val="es-ES_tradnl" w:eastAsia="es-ES"/>
-        </w:rPr>
-        <w:t xml:space="preserve"> como administrador y conectar</w:t>
-      </w:r>
-      <w:r>
-        <w:rPr>
-          <w:lang w:val="es-ES_tradnl" w:eastAsia="es-ES"/>
-        </w:rPr>
-        <w:t xml:space="preserve"> a </w:t>
-      </w:r>
-      <w:proofErr w:type="spellStart"/>
-      <w:r>
-        <w:rPr>
-          <w:lang w:val="es-ES_tradnl" w:eastAsia="es-ES"/>
-        </w:rPr>
-        <w:t>I</w:t>
-      </w:r>
-      <w:r>
-        <w:rPr>
-          <w:lang w:val="es-ES_tradnl" w:eastAsia="es-ES"/>
-        </w:rPr>
-        <w:t>ntegration</w:t>
-      </w:r>
-      <w:proofErr w:type="spellEnd"/>
-      <w:r>
-        <w:rPr>
-          <w:lang w:val="es-ES_tradnl" w:eastAsia="es-ES"/>
-        </w:rPr>
-        <w:t xml:space="preserve"> </w:t>
-      </w:r>
-      <w:proofErr w:type="spellStart"/>
-      <w:r>
-        <w:rPr>
-          <w:lang w:val="es-ES_tradnl" w:eastAsia="es-ES"/>
-        </w:rPr>
-        <w:t>S</w:t>
-      </w:r>
-      <w:r>
-        <w:rPr>
-          <w:lang w:val="es-ES_tradnl" w:eastAsia="es-ES"/>
-        </w:rPr>
-        <w:t>ervices</w:t>
-      </w:r>
-      <w:proofErr w:type="spellEnd"/>
-      <w:r>
-        <w:rPr>
-          <w:lang w:val="es-ES_tradnl" w:eastAsia="es-ES"/>
-        </w:rPr>
         <w:t>:</w:t>
       </w:r>
       <w:bookmarkEnd w:id="23"/>
@@ -6813,7 +6752,6 @@
       <w:r>
         <w:rPr>
           <w:noProof/>
-          <w:lang w:val="es-ES" w:eastAsia="es-ES"/>
         </w:rPr>
         <w:drawing>
           <wp:inline distT="0" distB="0" distL="0" distR="0" wp14:anchorId="3C214AAE" wp14:editId="643ABB6B">
@@ -6904,7 +6842,19 @@
         <w:rPr>
           <w:lang w:val="es-ES_tradnl" w:eastAsia="es-ES"/>
         </w:rPr>
-        <w:t xml:space="preserve"> hacemos clic derecho sobre el paquete que se quiera ejecutar. Y lo ejecutamos.</w:t>
+        <w:t xml:space="preserve"> hacemos clic derecho sobre el</w:t>
+      </w:r>
+      <w:r>
+        <w:rPr>
+          <w:lang w:val="es-ES_tradnl" w:eastAsia="es-ES"/>
+        </w:rPr>
+        <w:t xml:space="preserve"> paquete que se quiera ejecutar y</w:t>
+      </w:r>
+      <w:r>
+        <w:rPr>
+          <w:lang w:val="es-ES_tradnl" w:eastAsia="es-ES"/>
+        </w:rPr>
+        <w:t xml:space="preserve"> lo ejecutamos.</w:t>
       </w:r>
       <w:bookmarkEnd w:id="24"/>
     </w:p>
@@ -6918,7 +6868,6 @@
       <w:r>
         <w:rPr>
           <w:noProof/>
-          <w:lang w:val="es-ES" w:eastAsia="es-ES"/>
         </w:rPr>
         <w:drawing>
           <wp:inline distT="0" distB="0" distL="0" distR="0" wp14:anchorId="3C34D947" wp14:editId="528057BA">
@@ -6995,7 +6944,6 @@
       <w:r>
         <w:rPr>
           <w:noProof/>
-          <w:lang w:val="es-ES" w:eastAsia="es-ES"/>
         </w:rPr>
         <w:lastRenderedPageBreak/>
         <w:drawing>
@@ -7145,7 +7093,7 @@
           <w:numId w:val="1"/>
         </w:numPr>
       </w:pPr>
-      <w:bookmarkStart w:id="29" w:name="_Toc370650819"/>
+      <w:bookmarkStart w:id="29" w:name="_Toc370652352"/>
       <w:r>
         <w:lastRenderedPageBreak/>
         <w:t>Instalación Del Front-</w:t>
@@ -7170,7 +7118,13 @@
         <w:t xml:space="preserve"> </w:t>
       </w:r>
       <w:r>
-        <w:t>EDUAR.</w:t>
+        <w:t>EDUAR</w:t>
+      </w:r>
+      <w:r>
+        <w:t xml:space="preserve"> Web</w:t>
+      </w:r>
+      <w:r>
+        <w:t>.</w:t>
       </w:r>
       <w:r>
         <w:t>exe</w:t>
@@ -7196,7 +7150,13 @@
     </w:p>
     <w:p>
       <w:r>
-        <w:t>El archivo EDUAR-Foro</w:t>
+        <w:t>El archivo EDUAR</w:t>
+      </w:r>
+      <w:r>
+        <w:t xml:space="preserve"> </w:t>
+      </w:r>
+      <w:r>
+        <w:t>Foro</w:t>
       </w:r>
       <w:r>
         <w:t>.</w:t>
@@ -7221,7 +7181,7 @@
       <w:pPr>
         <w:pStyle w:val="Ttulo2"/>
       </w:pPr>
-      <w:bookmarkStart w:id="35" w:name="_Toc370650820"/>
+      <w:bookmarkStart w:id="35" w:name="_Toc370652353"/>
       <w:r>
         <w:t>Instalación EDUAR</w:t>
       </w:r>
@@ -7245,7 +7205,6 @@
       <w:r>
         <w:rPr>
           <w:noProof/>
-          <w:lang w:val="es-ES" w:eastAsia="es-ES"/>
         </w:rPr>
         <w:drawing>
           <wp:inline distT="0" distB="0" distL="0" distR="0" wp14:anchorId="4708B68D" wp14:editId="3450280C">
@@ -7339,7 +7298,6 @@
       <w:r>
         <w:rPr>
           <w:noProof/>
-          <w:lang w:val="es-ES" w:eastAsia="es-ES"/>
         </w:rPr>
         <w:drawing>
           <wp:inline distT="0" distB="0" distL="0" distR="0" wp14:anchorId="021D32A0" wp14:editId="352BC492">
@@ -7393,6 +7351,22 @@
     </w:p>
     <w:p>
       <w:pPr>
+        <w:spacing w:before="0" w:after="200" w:line="276" w:lineRule="auto"/>
+        <w:ind w:firstLine="0"/>
+        <w:jc w:val="left"/>
+        <w:rPr>
+          <w:noProof/>
+        </w:rPr>
+      </w:pPr>
+      <w:r>
+        <w:rPr>
+          <w:noProof/>
+        </w:rPr>
+        <w:br w:type="page"/>
+      </w:r>
+    </w:p>
+    <w:p>
+      <w:pPr>
         <w:suppressLineNumbers/>
         <w:spacing w:after="120" w:line="360" w:lineRule="auto"/>
         <w:ind w:firstLine="0"/>
@@ -7404,6 +7378,7 @@
         <w:rPr>
           <w:noProof/>
         </w:rPr>
+        <w:lastRenderedPageBreak/>
         <w:t>A continuación, debemos p</w:t>
       </w:r>
       <w:r>
@@ -7475,7 +7450,6 @@
         </w:rPr>
       </w:pPr>
       <w:r>
-        <w:lastRenderedPageBreak/>
         <w:t xml:space="preserve">Directorio Virtual: </w:t>
       </w:r>
       <w:r>
@@ -7516,12 +7490,11 @@
       <w:r>
         <w:rPr>
           <w:noProof/>
-          <w:lang w:val="es-ES" w:eastAsia="es-ES"/>
         </w:rPr>
         <w:drawing>
           <wp:inline distT="0" distB="0" distL="0" distR="0" wp14:anchorId="6B20E177" wp14:editId="67768D8F">
-            <wp:extent cx="2959585" cy="2394434"/>
-            <wp:effectExtent l="0" t="0" r="0" b="6350"/>
+            <wp:extent cx="2707341" cy="2190356"/>
+            <wp:effectExtent l="0" t="0" r="0" b="635"/>
             <wp:docPr id="13" name="Imagen 13" descr="D:\Capturas\02_Eduar_Web_03.png"/>
             <wp:cNvGraphicFramePr>
               <a:graphicFrameLocks xmlns:a="http://schemas.openxmlformats.org/drawingml/2006/main" noChangeAspect="1"/>
@@ -7551,7 +7524,7 @@
                   <pic:spPr bwMode="auto">
                     <a:xfrm>
                       <a:off x="0" y="0"/>
-                      <a:ext cx="2959700" cy="2394527"/>
+                      <a:ext cx="2710693" cy="2193068"/>
                     </a:xfrm>
                     <a:prstGeom prst="rect">
                       <a:avLst/>
@@ -7601,12 +7574,11 @@
       <w:r>
         <w:rPr>
           <w:noProof/>
-          <w:lang w:val="es-ES" w:eastAsia="es-ES"/>
         </w:rPr>
         <w:drawing>
           <wp:inline distT="0" distB="0" distL="0" distR="0" wp14:anchorId="4A21A68D" wp14:editId="07FF55E1">
-            <wp:extent cx="2964440" cy="2398361"/>
-            <wp:effectExtent l="0" t="0" r="7620" b="2540"/>
+            <wp:extent cx="2762769" cy="2235200"/>
+            <wp:effectExtent l="0" t="0" r="0" b="0"/>
             <wp:docPr id="14" name="Imagen 14" descr="D:\Capturas\02_Eduar_Web_04.png"/>
             <wp:cNvGraphicFramePr>
               <a:graphicFrameLocks xmlns:a="http://schemas.openxmlformats.org/drawingml/2006/main" noChangeAspect="1"/>
@@ -7636,7 +7608,7 @@
                   <pic:spPr bwMode="auto">
                     <a:xfrm>
                       <a:off x="0" y="0"/>
-                      <a:ext cx="2970368" cy="2403157"/>
+                      <a:ext cx="2768397" cy="2239754"/>
                     </a:xfrm>
                     <a:prstGeom prst="rect">
                       <a:avLst/>
@@ -7660,12 +7632,11 @@
       <w:r>
         <w:rPr>
           <w:noProof/>
-          <w:lang w:val="es-ES" w:eastAsia="es-ES"/>
         </w:rPr>
         <w:drawing>
           <wp:inline distT="0" distB="0" distL="0" distR="0" wp14:anchorId="698E465E" wp14:editId="122E75BE">
-            <wp:extent cx="2994485" cy="2422669"/>
-            <wp:effectExtent l="0" t="0" r="0" b="0"/>
+            <wp:extent cx="2747994" cy="2223247"/>
+            <wp:effectExtent l="0" t="0" r="0" b="5715"/>
             <wp:docPr id="15" name="Imagen 15" descr="D:\Capturas\02_Eduar_Web_05.png"/>
             <wp:cNvGraphicFramePr>
               <a:graphicFrameLocks xmlns:a="http://schemas.openxmlformats.org/drawingml/2006/main" noChangeAspect="1"/>
@@ -7695,7 +7666,7 @@
                   <pic:spPr bwMode="auto">
                     <a:xfrm>
                       <a:off x="0" y="0"/>
-                      <a:ext cx="2997304" cy="2424950"/>
+                      <a:ext cx="2753079" cy="2227361"/>
                     </a:xfrm>
                     <a:prstGeom prst="rect">
                       <a:avLst/>
@@ -7713,7 +7684,18 @@
       </w:r>
     </w:p>
     <w:p>
-      <w:r>
+      <w:pPr>
+        <w:spacing w:before="0" w:after="200" w:line="276" w:lineRule="auto"/>
+        <w:ind w:firstLine="0"/>
+        <w:jc w:val="left"/>
+      </w:pPr>
+      <w:r>
+        <w:br w:type="page"/>
+      </w:r>
+    </w:p>
+    <w:p>
+      <w:r>
+        <w:lastRenderedPageBreak/>
         <w:t>Una vez el sistema termine la instalación, se muestra la pantalla:</w:t>
       </w:r>
     </w:p>
@@ -7724,13 +7706,11 @@
       <w:r>
         <w:rPr>
           <w:noProof/>
-          <w:lang w:val="es-ES" w:eastAsia="es-ES"/>
-        </w:rPr>
-        <w:lastRenderedPageBreak/>
+        </w:rPr>
         <w:drawing>
           <wp:inline distT="0" distB="0" distL="0" distR="0" wp14:anchorId="1B67BB97" wp14:editId="759440DB">
-            <wp:extent cx="3069316" cy="2483212"/>
-            <wp:effectExtent l="0" t="0" r="0" b="0"/>
+            <wp:extent cx="3021313" cy="2444376"/>
+            <wp:effectExtent l="0" t="0" r="8255" b="0"/>
             <wp:docPr id="17" name="Imagen 17" descr="D:\Capturas\02_Eduar_Web_06.png"/>
             <wp:cNvGraphicFramePr>
               <a:graphicFrameLocks xmlns:a="http://schemas.openxmlformats.org/drawingml/2006/main" noChangeAspect="1"/>
@@ -7760,7 +7740,7 @@
                   <pic:spPr bwMode="auto">
                     <a:xfrm>
                       <a:off x="0" y="0"/>
-                      <a:ext cx="3071690" cy="2485133"/>
+                      <a:ext cx="3027280" cy="2449203"/>
                     </a:xfrm>
                     <a:prstGeom prst="rect">
                       <a:avLst/>
@@ -7795,7 +7775,7 @@
       <w:pPr>
         <w:pStyle w:val="Ttulo3"/>
       </w:pPr>
-      <w:bookmarkStart w:id="36" w:name="_Toc370650821"/>
+      <w:bookmarkStart w:id="36" w:name="_Toc370652354"/>
       <w:bookmarkEnd w:id="30"/>
       <w:bookmarkEnd w:id="31"/>
       <w:bookmarkEnd w:id="32"/>
@@ -7827,7 +7807,33 @@
         <w:rPr>
           <w:lang w:val="es-ES"/>
         </w:rPr>
-        <w:t>La aplicación requiere de la instalación de un Certificado de Servidor para el correcto funcionamiento de la misma sobre el protocolo 443. A continuación se detalla el procedimiento para la creación de un certificado propio, pero el mismo puede reemplazarse por un certificado emitido por terceros que brinde mayor seguridad a los usuarios del sistema.</w:t>
+        <w:t>La aplicación requiere de la instalación de un Certificado de Servidor para el correcto funcionamiento de la misma sobre el protocolo</w:t>
+      </w:r>
+      <w:r>
+        <w:rPr>
+          <w:lang w:val="es-ES"/>
+        </w:rPr>
+        <w:t xml:space="preserve"> </w:t>
+      </w:r>
+      <w:proofErr w:type="spellStart"/>
+      <w:r>
+        <w:rPr>
+          <w:lang w:val="es-ES"/>
+        </w:rPr>
+        <w:t>https</w:t>
+      </w:r>
+      <w:proofErr w:type="spellEnd"/>
+      <w:r>
+        <w:rPr>
+          <w:lang w:val="es-ES"/>
+        </w:rPr>
+        <w:t xml:space="preserve"> en el puerto</w:t>
+      </w:r>
+      <w:r>
+        <w:rPr>
+          <w:lang w:val="es-ES"/>
+        </w:rPr>
+        <w:t xml:space="preserve"> 443. A continuación se detalla el procedimiento para la creación de un certificado propio, pero el mismo puede reemplazarse por un certificado emitido por terceros que brinde mayor seguridad a los usuarios del sistema.</w:t>
       </w:r>
     </w:p>
     <w:p>
@@ -7905,7 +7911,6 @@
       <w:r>
         <w:rPr>
           <w:noProof/>
-          <w:lang w:val="es-ES" w:eastAsia="es-ES"/>
         </w:rPr>
         <w:drawing>
           <wp:inline distT="0" distB="0" distL="0" distR="0" wp14:anchorId="538909D1" wp14:editId="4B4A854B">
@@ -7970,7 +7975,6 @@
       <w:r>
         <w:rPr>
           <w:noProof/>
-          <w:lang w:val="es-ES" w:eastAsia="es-ES"/>
         </w:rPr>
         <w:lastRenderedPageBreak/>
         <w:drawing>
@@ -8035,7 +8039,6 @@
       <w:r>
         <w:rPr>
           <w:noProof/>
-          <w:lang w:val="es-ES" w:eastAsia="es-ES"/>
         </w:rPr>
         <w:drawing>
           <wp:inline distT="0" distB="0" distL="0" distR="0" wp14:anchorId="1FF466FD" wp14:editId="7E1FBDD1">
@@ -8167,7 +8170,6 @@
       <w:r>
         <w:rPr>
           <w:noProof/>
-          <w:lang w:val="es-ES" w:eastAsia="es-ES"/>
         </w:rPr>
         <w:drawing>
           <wp:inline distT="0" distB="0" distL="0" distR="0" wp14:anchorId="22C1E6D3" wp14:editId="03C0F5B6">
@@ -8279,7 +8281,6 @@
       <w:r>
         <w:rPr>
           <w:noProof/>
-          <w:lang w:val="es-ES" w:eastAsia="es-ES"/>
         </w:rPr>
         <w:drawing>
           <wp:inline distT="0" distB="0" distL="0" distR="0" wp14:anchorId="1C9EFE6B" wp14:editId="1A93044C">
@@ -8358,7 +8359,7 @@
       <w:pPr>
         <w:pStyle w:val="Ttulo2"/>
       </w:pPr>
-      <w:bookmarkStart w:id="37" w:name="_Toc370650822"/>
+      <w:bookmarkStart w:id="37" w:name="_Toc370652355"/>
       <w:r>
         <w:lastRenderedPageBreak/>
         <w:t xml:space="preserve">Instalación </w:t>
@@ -8412,7 +8413,6 @@
       <w:r>
         <w:rPr>
           <w:noProof/>
-          <w:lang w:val="es-ES" w:eastAsia="es-ES"/>
         </w:rPr>
         <w:drawing>
           <wp:inline distT="0" distB="0" distL="0" distR="0" wp14:anchorId="15189EA5" wp14:editId="6C8ADAE8">
@@ -8574,7 +8574,6 @@
       <w:r>
         <w:rPr>
           <w:noProof/>
-          <w:lang w:val="es-ES" w:eastAsia="es-ES"/>
         </w:rPr>
         <w:drawing>
           <wp:inline distT="0" distB="0" distL="0" distR="0" wp14:anchorId="25FCF49D" wp14:editId="7440E819">
@@ -8656,7 +8655,6 @@
       <w:r>
         <w:rPr>
           <w:noProof/>
-          <w:lang w:val="es-ES" w:eastAsia="es-ES"/>
         </w:rPr>
         <w:lastRenderedPageBreak/>
         <w:drawing>
@@ -8716,7 +8714,6 @@
       <w:r>
         <w:rPr>
           <w:noProof/>
-          <w:lang w:val="es-ES" w:eastAsia="es-ES"/>
         </w:rPr>
         <w:drawing>
           <wp:inline distT="0" distB="0" distL="0" distR="0" wp14:anchorId="796EC5ED" wp14:editId="29AC0F88">
@@ -8780,7 +8777,6 @@
       <w:r>
         <w:rPr>
           <w:noProof/>
-          <w:lang w:val="es-ES" w:eastAsia="es-ES"/>
         </w:rPr>
         <w:drawing>
           <wp:inline distT="0" distB="0" distL="0" distR="0" wp14:anchorId="48DCA6C1" wp14:editId="53F6057E">
@@ -8850,7 +8846,7 @@
       <w:pPr>
         <w:pStyle w:val="Ttulo2"/>
       </w:pPr>
-      <w:bookmarkStart w:id="38" w:name="_Toc370650823"/>
+      <w:bookmarkStart w:id="38" w:name="_Toc370652356"/>
       <w:r>
         <w:lastRenderedPageBreak/>
         <w:t xml:space="preserve">Modificación de Archivos </w:t>
@@ -8953,7 +8949,6 @@
       <w:r>
         <w:rPr>
           <w:noProof/>
-          <w:lang w:val="es-ES" w:eastAsia="es-ES"/>
         </w:rPr>
         <w:drawing>
           <wp:inline distT="0" distB="0" distL="0" distR="0" wp14:anchorId="203D8246" wp14:editId="72BB868D">
@@ -9119,7 +9114,6 @@
       <w:r>
         <w:rPr>
           <w:noProof/>
-          <w:lang w:val="es-ES" w:eastAsia="es-ES"/>
         </w:rPr>
         <w:drawing>
           <wp:inline distT="0" distB="0" distL="0" distR="0" wp14:anchorId="1F25C83C" wp14:editId="077F66C3">
@@ -9191,7 +9185,7 @@
           <w:numId w:val="1"/>
         </w:numPr>
       </w:pPr>
-      <w:bookmarkStart w:id="39" w:name="_Toc370650824"/>
+      <w:bookmarkStart w:id="39" w:name="_Toc370652357"/>
       <w:r>
         <w:lastRenderedPageBreak/>
         <w:t>Anexo</w:t>
@@ -16917,7 +16911,7 @@
             <w:rPr>
               <w:noProof/>
             </w:rPr>
-            <w:t>Procesos De Importación</w:t>
+            <w:t>Anexo</w:t>
           </w:r>
           <w:r>
             <w:rPr>
@@ -16975,7 +16969,7 @@
               <w:szCs w:val="40"/>
               <w:lang w:val="es-ES"/>
             </w:rPr>
-            <w:t>7</w:t>
+            <w:t>31</w:t>
           </w:r>
           <w:r>
             <w:rPr>
@@ -17080,7 +17074,7 @@
         <w:sz w:val="16"/>
         <w:szCs w:val="16"/>
       </w:rPr>
-      <w:t>125</w:t>
+      <w:t>79</w:t>
     </w:r>
     <w:r>
       <w:rPr>
@@ -17176,6 +17170,7 @@
               <w:dataBinding w:prefixMappings="xmlns:ns0='http://purl.org/dc/elements/1.1/' xmlns:ns1='http://schemas.openxmlformats.org/package/2006/metadata/core-properties' " w:xpath="/ns1:coreProperties[1]/ns0:title[1]" w:storeItemID="{6C3C8BC8-F283-45AE-878A-BAB7291924A1}"/>
               <w:text/>
             </w:sdtPr>
+            <w:sdtEndPr/>
             <w:sdtContent>
               <w:r>
                 <w:rPr>
@@ -17222,7 +17217,16 @@
               <w:sz w:val="16"/>
               <w:szCs w:val="16"/>
             </w:rPr>
-            <w:t>de Información Educativa</w:t>
+            <w:t xml:space="preserve">de Información </w:t>
+          </w:r>
+          <w:proofErr w:type="spellStart"/>
+          <w:r>
+            <w:rPr>
+              <w:i/>
+              <w:sz w:val="16"/>
+              <w:szCs w:val="16"/>
+            </w:rPr>
+            <w:t>Educativa</w:t>
           </w:r>
           <w:r>
             <w:rPr>
@@ -17239,6 +17243,31 @@
               <w:szCs w:val="16"/>
             </w:rPr>
             <w:instrText xml:space="preserve"> TITLE  \* Upper  \* MERGEFORMAT </w:instrText>
+          </w:r>
+          <w:r>
+            <w:rPr>
+              <w:i/>
+              <w:sz w:val="16"/>
+              <w:szCs w:val="16"/>
+            </w:rPr>
+            <w:fldChar w:fldCharType="separate"/>
+          </w:r>
+          <w:r>
+            <w:rPr>
+              <w:i/>
+              <w:sz w:val="16"/>
+              <w:szCs w:val="16"/>
+            </w:rPr>
+            <w:t>MANUAL</w:t>
+          </w:r>
+          <w:proofErr w:type="spellEnd"/>
+          <w:r>
+            <w:rPr>
+              <w:i/>
+              <w:sz w:val="16"/>
+              <w:szCs w:val="16"/>
+            </w:rPr>
+            <w:t xml:space="preserve"> DE DESPLIEGUE</w:t>
           </w:r>
           <w:r>
             <w:rPr>
@@ -17309,10 +17338,9 @@
               <w:noProof/>
               <w:sz w:val="16"/>
               <w:szCs w:val="16"/>
-              <w:lang w:val="es-ES" w:eastAsia="es-ES"/>
             </w:rPr>
             <w:drawing>
-              <wp:anchor distT="0" distB="0" distL="114300" distR="114300" simplePos="0" relativeHeight="251659264" behindDoc="1" locked="0" layoutInCell="1" allowOverlap="1" wp14:anchorId="6E20447D" wp14:editId="66F0547D">
+              <wp:anchor distT="0" distB="0" distL="114300" distR="114300" simplePos="0" relativeHeight="251659264" behindDoc="1" locked="0" layoutInCell="1" allowOverlap="1" wp14:anchorId="282387E0" wp14:editId="7620747D">
                 <wp:simplePos x="0" y="0"/>
                 <wp:positionH relativeFrom="column">
                   <wp:posOffset>2387600</wp:posOffset>
@@ -24567,7 +24595,7 @@
     <w:charset w:val="00"/>
     <w:family w:val="roman"/>
     <w:pitch w:val="variable"/>
-    <w:sig w:usb0="E0002AFF" w:usb1="C0007843" w:usb2="00000009" w:usb3="00000000" w:csb0="000001FF" w:csb1="00000000"/>
+    <w:sig w:usb0="E0002AFF" w:usb1="C0007841" w:usb2="00000009" w:usb3="00000000" w:csb0="000001FF" w:csb1="00000000"/>
   </w:font>
   <w:font w:name="Courier New">
     <w:panose1 w:val="02070309020205020404"/>
@@ -24601,15 +24629,17 @@
     <w:panose1 w:val="020B0604030504040204"/>
     <w:charset w:val="00"/>
     <w:family w:val="swiss"/>
+    <w:notTrueType/>
     <w:pitch w:val="variable"/>
-    <w:sig w:usb0="E1002EFF" w:usb1="C000605B" w:usb2="00000029" w:usb3="00000000" w:csb0="000101FF" w:csb1="00000000"/>
+    <w:sig w:usb0="00000003" w:usb1="00000000" w:usb2="00000000" w:usb3="00000000" w:csb0="00000001" w:csb1="00000000"/>
   </w:font>
   <w:font w:name="Helvetica">
     <w:panose1 w:val="020B0604020202020204"/>
     <w:charset w:val="00"/>
     <w:family w:val="swiss"/>
+    <w:notTrueType/>
     <w:pitch w:val="variable"/>
-    <w:sig w:usb0="E0002AFF" w:usb1="C0007843" w:usb2="00000009" w:usb3="00000000" w:csb0="000001FF" w:csb1="00000000"/>
+    <w:sig w:usb0="00000003" w:usb1="00000000" w:usb2="00000000" w:usb3="00000000" w:csb0="00000001" w:csb1="00000000"/>
   </w:font>
   <w:font w:name="Arial">
     <w:panose1 w:val="020B0604020202020204"/>
@@ -24650,8 +24680,10 @@
     <w:rsid w:val="009E0EA4"/>
     <w:rsid w:val="00A2293C"/>
     <w:rsid w:val="00A80138"/>
+    <w:rsid w:val="00B74B61"/>
     <w:rsid w:val="00CD4688"/>
     <w:rsid w:val="00D65B07"/>
+    <w:rsid w:val="00D67515"/>
     <w:rsid w:val="00E05ECC"/>
     <w:rsid w:val="00ED054F"/>
   </w:rsids>
@@ -24671,7 +24703,7 @@
   <w:themeFontLang w:val="es-AR"/>
   <w:clrSchemeMapping w:bg1="light1" w:t1="dark1" w:bg2="light2" w:t2="dark2" w:accent1="accent1" w:accent2="accent2" w:accent3="accent3" w:accent4="accent4" w:accent5="accent5" w:accent6="accent6" w:hyperlink="hyperlink" w:followedHyperlink="followedHyperlink"/>
   <w:decimalSymbol w:val=","/>
-  <w:listSeparator w:val=";"/>
+  <w:listSeparator w:val=","/>
 </w:settings>
 </file>
 
@@ -25423,7 +25455,7 @@
 </file>
 
 <file path=customXml/itemProps1.xml><?xml version="1.0" encoding="utf-8"?>
-<ds:datastoreItem xmlns:ds="http://schemas.openxmlformats.org/officeDocument/2006/customXml" ds:itemID="{7E37F820-4003-4161-90CD-B42F0D46DF8C}">
+<ds:datastoreItem xmlns:ds="http://schemas.openxmlformats.org/officeDocument/2006/customXml" ds:itemID="{841F2C77-09EF-4319-9A56-FC3199AC26A4}">
   <ds:schemaRefs>
     <ds:schemaRef ds:uri="http://schemas.openxmlformats.org/officeDocument/2006/bibliography"/>
   </ds:schemaRefs>

</xml_diff>

<commit_message>
Pablo: Manual de despliegue, versión final final posta
</commit_message>
<xml_diff>
--- a/Docs/09-Despliegue/BLMP_Manual-De-Despliegue.docx
+++ b/Docs/09-Despliegue/BLMP_Manual-De-Despliegue.docx
@@ -17,8 +17,6 @@
       <w:bookmarkStart w:id="1" w:name="_Toc293830718"/>
       <w:bookmarkStart w:id="2" w:name="_Toc293830891"/>
       <w:bookmarkStart w:id="3" w:name="_Toc293830973"/>
-      <w:bookmarkStart w:id="4" w:name="_GoBack"/>
-      <w:bookmarkEnd w:id="4"/>
       <w:r>
         <w:rPr>
           <w:rFonts w:ascii="Cambria" w:hAnsi="Cambria"/>
@@ -27,6 +25,7 @@
           <w:smallCaps/>
           <w:noProof/>
           <w:sz w:val="40"/>
+          <w:lang w:val="es-ES" w:eastAsia="es-ES"/>
         </w:rPr>
         <w:drawing>
           <wp:anchor distT="0" distB="126111" distL="126492" distR="124587" simplePos="0" relativeHeight="251659264" behindDoc="0" locked="0" layoutInCell="1" allowOverlap="1" wp14:anchorId="44655A72" wp14:editId="7F4BB2DC">
@@ -796,7 +795,7 @@
           <w:noProof/>
           <w:sz w:val="20"/>
         </w:rPr>
-        <w:t>27/10/2013 15:54:00</w:t>
+        <w:t>27/10/2013 03:55:00 p.m.</w:t>
       </w:r>
       <w:r>
         <w:rPr>
@@ -1235,6 +1234,14 @@
                 <w:lang w:val="es-AR"/>
               </w:rPr>
             </w:pPr>
+            <w:r>
+              <w:rPr>
+                <w:rFonts w:ascii="Arial" w:hAnsi="Arial"/>
+                <w:sz w:val="16"/>
+                <w:lang w:val="es-AR"/>
+              </w:rPr>
+              <w:t>27/10/2013</w:t>
+            </w:r>
           </w:p>
         </w:tc>
         <w:tc>
@@ -1289,6 +1296,24 @@
                 <w:lang w:val="es-AR"/>
               </w:rPr>
             </w:pPr>
+            <w:r>
+              <w:rPr>
+                <w:rFonts w:ascii="Arial" w:hAnsi="Arial"/>
+                <w:sz w:val="16"/>
+                <w:lang w:val="es-AR"/>
+              </w:rPr>
+              <w:t xml:space="preserve">Pablo </w:t>
+            </w:r>
+            <w:proofErr w:type="spellStart"/>
+            <w:r>
+              <w:rPr>
+                <w:rFonts w:ascii="Arial" w:hAnsi="Arial"/>
+                <w:sz w:val="16"/>
+                <w:lang w:val="es-AR"/>
+              </w:rPr>
+              <w:t>Nicoliello</w:t>
+            </w:r>
+            <w:proofErr w:type="spellEnd"/>
           </w:p>
         </w:tc>
       </w:tr>
@@ -2714,7 +2739,7 @@
           <w:numId w:val="1"/>
         </w:numPr>
       </w:pPr>
-      <w:bookmarkStart w:id="5" w:name="_Toc370652340"/>
+      <w:bookmarkStart w:id="4" w:name="_Toc370652340"/>
       <w:bookmarkEnd w:id="0"/>
       <w:bookmarkEnd w:id="1"/>
       <w:bookmarkEnd w:id="2"/>
@@ -2723,7 +2748,7 @@
         <w:lastRenderedPageBreak/>
         <w:t>Introducción</w:t>
       </w:r>
-      <w:bookmarkEnd w:id="5"/>
+      <w:bookmarkEnd w:id="4"/>
     </w:p>
     <w:p>
       <w:pPr>
@@ -2776,12 +2801,12 @@
           <w:numId w:val="1"/>
         </w:numPr>
       </w:pPr>
-      <w:bookmarkStart w:id="6" w:name="_Toc370652341"/>
+      <w:bookmarkStart w:id="5" w:name="_Toc370652341"/>
       <w:r>
         <w:lastRenderedPageBreak/>
         <w:t>Entorno</w:t>
       </w:r>
-      <w:bookmarkEnd w:id="6"/>
+      <w:bookmarkEnd w:id="5"/>
     </w:p>
     <w:p>
       <w:r>
@@ -2808,7 +2833,6 @@
           <w:numId w:val="7"/>
         </w:numPr>
         <w:spacing w:before="0" w:after="200" w:line="276" w:lineRule="auto"/>
-        <w:jc w:val="left"/>
       </w:pPr>
       <w:r>
         <w:t xml:space="preserve">Internet </w:t>
@@ -2844,7 +2868,6 @@
           <w:numId w:val="7"/>
         </w:numPr>
         <w:spacing w:before="0" w:after="200" w:line="276" w:lineRule="auto"/>
-        <w:jc w:val="left"/>
       </w:pPr>
       <w:r>
         <w:t>.NET Framework 4.0 o superior.</w:t>
@@ -2858,7 +2881,6 @@
           <w:numId w:val="7"/>
         </w:numPr>
         <w:spacing w:before="0" w:after="200" w:line="276" w:lineRule="auto"/>
-        <w:jc w:val="left"/>
       </w:pPr>
       <w:r>
         <w:t xml:space="preserve">SQL Server 2012 con Servicios Avanzados, </w:t>
@@ -2915,7 +2937,6 @@
           <w:numId w:val="7"/>
         </w:numPr>
         <w:spacing w:before="0" w:after="200" w:line="276" w:lineRule="auto"/>
-        <w:jc w:val="left"/>
       </w:pPr>
       <w:r>
         <w:t>Servicios de motor de base de datos.</w:t>
@@ -2929,7 +2950,6 @@
           <w:numId w:val="7"/>
         </w:numPr>
         <w:spacing w:before="0" w:after="200" w:line="276" w:lineRule="auto"/>
-        <w:jc w:val="left"/>
       </w:pPr>
       <w:r>
         <w:t xml:space="preserve">SQL Server data </w:t>
@@ -2951,7 +2971,6 @@
           <w:numId w:val="7"/>
         </w:numPr>
         <w:spacing w:before="0" w:after="200" w:line="276" w:lineRule="auto"/>
-        <w:jc w:val="left"/>
       </w:pPr>
       <w:r>
         <w:t>Herrami</w:t>
@@ -2971,7 +2990,6 @@
           <w:numId w:val="7"/>
         </w:numPr>
         <w:spacing w:before="0" w:after="200" w:line="276" w:lineRule="auto"/>
-        <w:jc w:val="left"/>
       </w:pPr>
       <w:proofErr w:type="spellStart"/>
       <w:r>
@@ -2998,7 +3016,6 @@
           <w:numId w:val="7"/>
         </w:numPr>
         <w:spacing w:before="0" w:after="200" w:line="276" w:lineRule="auto"/>
-        <w:jc w:val="left"/>
       </w:pPr>
       <w:r>
         <w:t xml:space="preserve">El motor de base de datos soportado para interactuar con el sistema transaccional de la institución es </w:t>
@@ -3027,6 +3044,7 @@
       <w:r>
         <w:rPr>
           <w:noProof/>
+          <w:lang w:val="es-ES" w:eastAsia="es-ES"/>
         </w:rPr>
         <w:drawing>
           <wp:inline distT="0" distB="0" distL="0" distR="0">
@@ -3086,7 +3104,6 @@
           <w:numId w:val="7"/>
         </w:numPr>
         <w:spacing w:before="0" w:after="200" w:line="276" w:lineRule="auto"/>
-        <w:jc w:val="left"/>
       </w:pPr>
       <w:r>
         <w:t>Se deberá contar con un usuario con permisos de administrador para poder proceder a las instalaciones pertinentes.</w:t>
@@ -3144,12 +3161,12 @@
           <w:numId w:val="1"/>
         </w:numPr>
       </w:pPr>
-      <w:bookmarkStart w:id="7" w:name="_Toc370652342"/>
+      <w:bookmarkStart w:id="6" w:name="_Toc370652342"/>
       <w:r>
         <w:lastRenderedPageBreak/>
         <w:t>Ejecución De Scripts</w:t>
       </w:r>
-      <w:bookmarkEnd w:id="7"/>
+      <w:bookmarkEnd w:id="6"/>
     </w:p>
     <w:p>
       <w:r>
@@ -3250,23 +3267,23 @@
           <w:numId w:val="1"/>
         </w:numPr>
       </w:pPr>
-      <w:bookmarkStart w:id="8" w:name="_Toc370652343"/>
+      <w:bookmarkStart w:id="7" w:name="_Toc370652343"/>
       <w:r>
         <w:lastRenderedPageBreak/>
         <w:t>Procesos De Importación</w:t>
       </w:r>
+      <w:bookmarkEnd w:id="7"/>
+    </w:p>
+    <w:p>
+      <w:pPr>
+        <w:pStyle w:val="Ttulo2"/>
+      </w:pPr>
+      <w:bookmarkStart w:id="8" w:name="_Toc370652344"/>
+      <w:bookmarkStart w:id="9" w:name="_Toc276138373"/>
+      <w:r>
+        <w:t>Listado de vistas requeridas en el origen de datos</w:t>
+      </w:r>
       <w:bookmarkEnd w:id="8"/>
-    </w:p>
-    <w:p>
-      <w:pPr>
-        <w:pStyle w:val="Ttulo2"/>
-      </w:pPr>
-      <w:bookmarkStart w:id="9" w:name="_Toc370652344"/>
-      <w:bookmarkStart w:id="10" w:name="_Toc276138373"/>
-      <w:r>
-        <w:t>Listado de vistas requeridas en el origen de datos</w:t>
-      </w:r>
-      <w:bookmarkEnd w:id="9"/>
     </w:p>
     <w:p>
       <w:pPr>
@@ -3980,7 +3997,7 @@
       <w:pPr>
         <w:pStyle w:val="Ttulo2"/>
       </w:pPr>
-      <w:bookmarkStart w:id="11" w:name="_Toc370652345"/>
+      <w:bookmarkStart w:id="10" w:name="_Toc370652345"/>
       <w:r>
         <w:lastRenderedPageBreak/>
         <w:t xml:space="preserve">Configuración Del Archivo </w:t>
@@ -3989,7 +4006,7 @@
       <w:r>
         <w:t>Xml_Config.Dtsconfig</w:t>
       </w:r>
-      <w:bookmarkEnd w:id="11"/>
+      <w:bookmarkEnd w:id="10"/>
       <w:proofErr w:type="spellEnd"/>
     </w:p>
     <w:p>
@@ -4053,7 +4070,7 @@
         <w:rPr>
           <w:lang w:val="es-ES_tradnl" w:eastAsia="es-ES"/>
         </w:rPr>
-        <w:t>B</w:t>
+        <w:t>b</w:t>
       </w:r>
       <w:r>
         <w:rPr>
@@ -4079,16 +4096,14 @@
         <w:rPr>
           <w:lang w:val="es-ES_tradnl" w:eastAsia="es-ES"/>
         </w:rPr>
-        <w:t>D</w:t>
-      </w:r>
-      <w:proofErr w:type="spellStart"/>
-      <w:r>
-        <w:rPr>
-          <w:lang w:val="es-ES"/>
-        </w:rPr>
-        <w:t>ebemos</w:t>
-      </w:r>
-      <w:proofErr w:type="spellEnd"/>
+        <w:t xml:space="preserve">Finalmente </w:t>
+      </w:r>
+      <w:r>
+        <w:rPr>
+          <w:lang w:val="es-ES"/>
+        </w:rPr>
+        <w:t>debemos</w:t>
+      </w:r>
       <w:r>
         <w:rPr>
           <w:lang w:val="es-ES"/>
@@ -4132,6 +4147,7 @@
       <w:r>
         <w:rPr>
           <w:noProof/>
+          <w:lang w:val="es-ES" w:eastAsia="es-ES"/>
         </w:rPr>
         <w:drawing>
           <wp:inline distT="0" distB="0" distL="0" distR="0" wp14:anchorId="748C2D27" wp14:editId="40AD38DD">
@@ -4345,15 +4361,15 @@
           <w:lang w:val="es-ES_tradnl" w:eastAsia="es-ES"/>
         </w:rPr>
       </w:pPr>
-      <w:bookmarkStart w:id="12" w:name="_Toc370652346"/>
+      <w:bookmarkStart w:id="11" w:name="_Toc370652346"/>
       <w:r>
         <w:rPr>
           <w:lang w:val="es-ES_tradnl" w:eastAsia="es-ES"/>
         </w:rPr>
         <w:t>Librerías de procesos</w:t>
       </w:r>
-      <w:bookmarkEnd w:id="10"/>
-      <w:bookmarkEnd w:id="12"/>
+      <w:bookmarkEnd w:id="9"/>
+      <w:bookmarkEnd w:id="11"/>
     </w:p>
     <w:p>
       <w:pPr>
@@ -4584,13 +4600,13 @@
         </w:rPr>
         <w:t>:</w:t>
       </w:r>
-      <w:bookmarkStart w:id="13" w:name="_Toc276138374"/>
+      <w:bookmarkStart w:id="12" w:name="_Toc276138374"/>
     </w:p>
     <w:p>
       <w:pPr>
         <w:pStyle w:val="Ttulo3"/>
       </w:pPr>
-      <w:bookmarkStart w:id="14" w:name="_Toc370652347"/>
+      <w:bookmarkStart w:id="13" w:name="_Toc370652347"/>
       <w:r>
         <w:t xml:space="preserve">Modificación de la ubicación de </w:t>
       </w:r>
@@ -4598,8 +4614,8 @@
       <w:r>
         <w:t>gacutil</w:t>
       </w:r>
+      <w:bookmarkEnd w:id="12"/>
       <w:bookmarkEnd w:id="13"/>
-      <w:bookmarkEnd w:id="14"/>
       <w:proofErr w:type="spellEnd"/>
     </w:p>
     <w:p>
@@ -4613,7 +4629,7 @@
       <w:r>
         <w:rPr>
           <w:noProof/>
-          <w:lang w:val="es-AR" w:eastAsia="es-AR"/>
+          <w:lang w:val="es-ES"/>
         </w:rPr>
         <w:drawing>
           <wp:inline distT="0" distB="0" distL="0" distR="0" wp14:anchorId="506B4E53" wp14:editId="3FA8B067">
@@ -4679,8 +4695,8 @@
       <w:pPr>
         <w:pStyle w:val="Ttulo3"/>
       </w:pPr>
-      <w:bookmarkStart w:id="15" w:name="_Toc276138375"/>
-      <w:bookmarkStart w:id="16" w:name="_Toc370652348"/>
+      <w:bookmarkStart w:id="14" w:name="_Toc276138375"/>
+      <w:bookmarkStart w:id="15" w:name="_Toc370652348"/>
       <w:r>
         <w:t xml:space="preserve">Modificación de la </w:t>
       </w:r>
@@ -4690,8 +4706,8 @@
       <w:r>
         <w:t xml:space="preserve"> de las librerías a registrar</w:t>
       </w:r>
+      <w:bookmarkEnd w:id="14"/>
       <w:bookmarkEnd w:id="15"/>
-      <w:bookmarkEnd w:id="16"/>
     </w:p>
     <w:p>
       <w:r>
@@ -4813,6 +4829,7 @@
       <w:r>
         <w:rPr>
           <w:noProof/>
+          <w:lang w:val="es-ES" w:eastAsia="es-ES"/>
         </w:rPr>
         <w:lastRenderedPageBreak/>
         <w:drawing>
@@ -4869,8 +4886,8 @@
       <w:pPr>
         <w:pStyle w:val="Ttulo2"/>
       </w:pPr>
-      <w:bookmarkStart w:id="17" w:name="_Toc276138377"/>
-      <w:bookmarkStart w:id="18" w:name="_Toc370652349"/>
+      <w:bookmarkStart w:id="16" w:name="_Toc276138377"/>
+      <w:bookmarkStart w:id="17" w:name="_Toc370652349"/>
       <w:r>
         <w:t xml:space="preserve">Importar paquetes en el servidor de </w:t>
       </w:r>
@@ -4886,11 +4903,11 @@
       <w:r>
         <w:t>Service</w:t>
       </w:r>
+      <w:bookmarkEnd w:id="16"/>
+      <w:r>
+        <w:t>s</w:t>
+      </w:r>
       <w:bookmarkEnd w:id="17"/>
-      <w:r>
-        <w:t>s</w:t>
-      </w:r>
-      <w:bookmarkEnd w:id="18"/>
       <w:proofErr w:type="spellEnd"/>
     </w:p>
     <w:p>
@@ -4960,6 +4977,7 @@
       <w:r>
         <w:rPr>
           <w:noProof/>
+          <w:lang w:val="es-ES" w:eastAsia="es-ES"/>
         </w:rPr>
         <w:drawing>
           <wp:inline distT="0" distB="0" distL="0" distR="0" wp14:anchorId="6A1967F7" wp14:editId="6BB65CF3">
@@ -5050,6 +5068,7 @@
         <w:rPr>
           <w:b/>
           <w:noProof/>
+          <w:lang w:val="es-ES" w:eastAsia="es-ES"/>
         </w:rPr>
         <w:drawing>
           <wp:inline distT="0" distB="0" distL="0" distR="0" wp14:anchorId="4E18B789" wp14:editId="2545D3EB">
@@ -5151,6 +5170,7 @@
       <w:r>
         <w:rPr>
           <w:noProof/>
+          <w:lang w:val="es-ES" w:eastAsia="es-ES"/>
         </w:rPr>
         <w:lastRenderedPageBreak/>
         <w:drawing>
@@ -5242,6 +5262,7 @@
         <w:rPr>
           <w:b/>
           <w:noProof/>
+          <w:lang w:val="es-ES" w:eastAsia="es-ES"/>
         </w:rPr>
         <w:drawing>
           <wp:inline distT="0" distB="0" distL="0" distR="0" wp14:anchorId="4AE41321" wp14:editId="2ABEAE42">
@@ -5329,6 +5350,7 @@
       <w:r>
         <w:rPr>
           <w:noProof/>
+          <w:lang w:val="es-ES" w:eastAsia="es-ES"/>
         </w:rPr>
         <w:drawing>
           <wp:inline distT="0" distB="0" distL="0" distR="0" wp14:anchorId="702FE893" wp14:editId="78FA3DFE">
@@ -5406,6 +5428,7 @@
       <w:r>
         <w:rPr>
           <w:noProof/>
+          <w:lang w:val="es-ES" w:eastAsia="es-ES"/>
         </w:rPr>
         <w:lastRenderedPageBreak/>
         <w:drawing>
@@ -5500,16 +5523,16 @@
       <w:pPr>
         <w:pStyle w:val="Ttulo2"/>
       </w:pPr>
-      <w:bookmarkStart w:id="19" w:name="_Toc276138378"/>
-      <w:bookmarkStart w:id="20" w:name="_Toc370652350"/>
+      <w:bookmarkStart w:id="18" w:name="_Toc276138378"/>
+      <w:bookmarkStart w:id="19" w:name="_Toc370652350"/>
       <w:r>
         <w:t>Crear Trabajos en el Agente del Motor de Base de Datos SQL</w:t>
       </w:r>
       <w:r>
         <w:t xml:space="preserve"> Server</w:t>
       </w:r>
+      <w:bookmarkEnd w:id="18"/>
       <w:bookmarkEnd w:id="19"/>
-      <w:bookmarkEnd w:id="20"/>
     </w:p>
     <w:p>
       <w:pPr>
@@ -5544,6 +5567,7 @@
       <w:r>
         <w:rPr>
           <w:noProof/>
+          <w:lang w:val="es-ES" w:eastAsia="es-ES"/>
         </w:rPr>
         <w:drawing>
           <wp:inline distT="0" distB="0" distL="0" distR="0" wp14:anchorId="1AF821DA" wp14:editId="3C375F6B">
@@ -5651,6 +5675,7 @@
       <w:r>
         <w:rPr>
           <w:noProof/>
+          <w:lang w:val="es-ES" w:eastAsia="es-ES"/>
         </w:rPr>
         <w:lastRenderedPageBreak/>
         <w:drawing>
@@ -5729,6 +5754,7 @@
       <w:r>
         <w:rPr>
           <w:noProof/>
+          <w:lang w:val="es-ES" w:eastAsia="es-ES"/>
         </w:rPr>
         <w:drawing>
           <wp:inline distT="0" distB="0" distL="0" distR="0" wp14:anchorId="068C101A" wp14:editId="46526A92">
@@ -5850,6 +5876,7 @@
       <w:r>
         <w:rPr>
           <w:noProof/>
+          <w:lang w:val="es-ES" w:eastAsia="es-ES"/>
         </w:rPr>
         <w:lastRenderedPageBreak/>
         <w:drawing>
@@ -5992,6 +6019,7 @@
       <w:r>
         <w:rPr>
           <w:noProof/>
+          <w:lang w:val="es-ES" w:eastAsia="es-ES"/>
         </w:rPr>
         <w:drawing>
           <wp:inline distT="0" distB="0" distL="0" distR="0" wp14:anchorId="6AD48CAB" wp14:editId="77256D7C">
@@ -6094,6 +6122,7 @@
       <w:r>
         <w:rPr>
           <w:noProof/>
+          <w:lang w:val="es-ES" w:eastAsia="es-ES"/>
         </w:rPr>
         <w:lastRenderedPageBreak/>
         <w:drawing>
@@ -6209,6 +6238,7 @@
       <w:r>
         <w:rPr>
           <w:noProof/>
+          <w:lang w:val="es-ES" w:eastAsia="es-ES"/>
         </w:rPr>
         <w:drawing>
           <wp:inline distT="0" distB="0" distL="0" distR="0" wp14:anchorId="30B5C2E9" wp14:editId="48033A5D">
@@ -6309,6 +6339,7 @@
       <w:r>
         <w:rPr>
           <w:noProof/>
+          <w:lang w:val="es-ES" w:eastAsia="es-ES"/>
         </w:rPr>
         <w:lastRenderedPageBreak/>
         <w:drawing>
@@ -6396,6 +6427,7 @@
       <w:r>
         <w:rPr>
           <w:noProof/>
+          <w:lang w:val="es-ES" w:eastAsia="es-ES"/>
         </w:rPr>
         <w:drawing>
           <wp:inline distT="0" distB="0" distL="0" distR="0" wp14:anchorId="61DD18DE" wp14:editId="7A0FF0A2">
@@ -6497,6 +6529,7 @@
       <w:r>
         <w:rPr>
           <w:noProof/>
+          <w:lang w:val="es-ES" w:eastAsia="es-ES"/>
         </w:rPr>
         <w:lastRenderedPageBreak/>
         <w:drawing>
@@ -6612,8 +6645,8 @@
         </w:rPr>
         <w:br w:type="page"/>
       </w:r>
-      <w:bookmarkStart w:id="21" w:name="_Toc276138381"/>
-      <w:bookmarkStart w:id="22" w:name="_Toc370652351"/>
+      <w:bookmarkStart w:id="20" w:name="_Toc276138381"/>
+      <w:bookmarkStart w:id="21" w:name="_Toc370652351"/>
       <w:r>
         <w:rPr>
           <w:lang w:val="es-ES_tradnl" w:eastAsia="es-ES"/>
@@ -6628,122 +6661,122 @@
         </w:rPr>
         <w:t>(*.DTSX)</w:t>
       </w:r>
+      <w:bookmarkEnd w:id="20"/>
       <w:bookmarkEnd w:id="21"/>
+    </w:p>
+    <w:p>
+      <w:pPr>
+        <w:rPr>
+          <w:lang w:val="es-ES_tradnl" w:eastAsia="es-ES"/>
+        </w:rPr>
+      </w:pPr>
+      <w:bookmarkStart w:id="22" w:name="_Toc276138382"/>
+      <w:r>
+        <w:rPr>
+          <w:lang w:val="es-ES_tradnl" w:eastAsia="es-ES"/>
+        </w:rPr>
+        <w:t>En alguna ocasión puede ser necesario e</w:t>
+      </w:r>
+      <w:r>
+        <w:rPr>
+          <w:lang w:val="es-ES_tradnl" w:eastAsia="es-ES"/>
+        </w:rPr>
+        <w:t>jecutar</w:t>
+      </w:r>
+      <w:r>
+        <w:rPr>
+          <w:lang w:val="es-ES_tradnl" w:eastAsia="es-ES"/>
+        </w:rPr>
+        <w:t xml:space="preserve"> manualmente un proceso de importación, para esto debemos </w:t>
+      </w:r>
+      <w:proofErr w:type="spellStart"/>
+      <w:r>
+        <w:rPr>
+          <w:lang w:val="es-ES_tradnl" w:eastAsia="es-ES"/>
+        </w:rPr>
+        <w:t>loguearnos</w:t>
+      </w:r>
+      <w:proofErr w:type="spellEnd"/>
+      <w:r>
+        <w:rPr>
+          <w:lang w:val="es-ES_tradnl" w:eastAsia="es-ES"/>
+        </w:rPr>
+        <w:t xml:space="preserve"> al motor de S</w:t>
+      </w:r>
+      <w:r>
+        <w:rPr>
+          <w:lang w:val="es-ES_tradnl" w:eastAsia="es-ES"/>
+        </w:rPr>
+        <w:t>QL</w:t>
+      </w:r>
+      <w:r>
+        <w:rPr>
+          <w:lang w:val="es-ES_tradnl" w:eastAsia="es-ES"/>
+        </w:rPr>
+        <w:t xml:space="preserve"> S</w:t>
+      </w:r>
+      <w:r>
+        <w:rPr>
+          <w:lang w:val="es-ES_tradnl" w:eastAsia="es-ES"/>
+        </w:rPr>
+        <w:t>erver</w:t>
+      </w:r>
+      <w:r>
+        <w:rPr>
+          <w:lang w:val="es-ES_tradnl" w:eastAsia="es-ES"/>
+        </w:rPr>
+        <w:t xml:space="preserve"> como administrador y conectar</w:t>
+      </w:r>
+      <w:r>
+        <w:rPr>
+          <w:lang w:val="es-ES_tradnl" w:eastAsia="es-ES"/>
+        </w:rPr>
+        <w:t xml:space="preserve"> a </w:t>
+      </w:r>
+      <w:proofErr w:type="spellStart"/>
+      <w:r>
+        <w:rPr>
+          <w:lang w:val="es-ES_tradnl" w:eastAsia="es-ES"/>
+        </w:rPr>
+        <w:t>I</w:t>
+      </w:r>
+      <w:r>
+        <w:rPr>
+          <w:lang w:val="es-ES_tradnl" w:eastAsia="es-ES"/>
+        </w:rPr>
+        <w:t>ntegration</w:t>
+      </w:r>
+      <w:proofErr w:type="spellEnd"/>
+      <w:r>
+        <w:rPr>
+          <w:lang w:val="es-ES_tradnl" w:eastAsia="es-ES"/>
+        </w:rPr>
+        <w:t xml:space="preserve"> </w:t>
+      </w:r>
+      <w:proofErr w:type="spellStart"/>
+      <w:r>
+        <w:rPr>
+          <w:lang w:val="es-ES_tradnl" w:eastAsia="es-ES"/>
+        </w:rPr>
+        <w:t>S</w:t>
+      </w:r>
+      <w:r>
+        <w:rPr>
+          <w:lang w:val="es-ES_tradnl" w:eastAsia="es-ES"/>
+        </w:rPr>
+        <w:t>ervices</w:t>
+      </w:r>
+      <w:proofErr w:type="spellEnd"/>
+      <w:r>
+        <w:rPr>
+          <w:lang w:val="es-ES_tradnl" w:eastAsia="es-ES"/>
+        </w:rPr>
+        <w:t>:</w:t>
+      </w:r>
       <w:bookmarkEnd w:id="22"/>
     </w:p>
     <w:p>
       <w:pPr>
-        <w:rPr>
-          <w:lang w:val="es-ES_tradnl" w:eastAsia="es-ES"/>
-        </w:rPr>
-      </w:pPr>
-      <w:bookmarkStart w:id="23" w:name="_Toc276138382"/>
-      <w:r>
-        <w:rPr>
-          <w:lang w:val="es-ES_tradnl" w:eastAsia="es-ES"/>
-        </w:rPr>
-        <w:t>En alguna ocasión puede ser necesario e</w:t>
-      </w:r>
-      <w:r>
-        <w:rPr>
-          <w:lang w:val="es-ES_tradnl" w:eastAsia="es-ES"/>
-        </w:rPr>
-        <w:t>jecutar</w:t>
-      </w:r>
-      <w:r>
-        <w:rPr>
-          <w:lang w:val="es-ES_tradnl" w:eastAsia="es-ES"/>
-        </w:rPr>
-        <w:t xml:space="preserve"> manualmente un proceso de importación, para esto debemos </w:t>
-      </w:r>
-      <w:proofErr w:type="spellStart"/>
-      <w:r>
-        <w:rPr>
-          <w:lang w:val="es-ES_tradnl" w:eastAsia="es-ES"/>
-        </w:rPr>
-        <w:t>loguearnos</w:t>
-      </w:r>
-      <w:proofErr w:type="spellEnd"/>
-      <w:r>
-        <w:rPr>
-          <w:lang w:val="es-ES_tradnl" w:eastAsia="es-ES"/>
-        </w:rPr>
-        <w:t xml:space="preserve"> al motor de S</w:t>
-      </w:r>
-      <w:r>
-        <w:rPr>
-          <w:lang w:val="es-ES_tradnl" w:eastAsia="es-ES"/>
-        </w:rPr>
-        <w:t>QL</w:t>
-      </w:r>
-      <w:r>
-        <w:rPr>
-          <w:lang w:val="es-ES_tradnl" w:eastAsia="es-ES"/>
-        </w:rPr>
-        <w:t xml:space="preserve"> S</w:t>
-      </w:r>
-      <w:r>
-        <w:rPr>
-          <w:lang w:val="es-ES_tradnl" w:eastAsia="es-ES"/>
-        </w:rPr>
-        <w:t>erver</w:t>
-      </w:r>
-      <w:r>
-        <w:rPr>
-          <w:lang w:val="es-ES_tradnl" w:eastAsia="es-ES"/>
-        </w:rPr>
-        <w:t xml:space="preserve"> como administrador y conectar</w:t>
-      </w:r>
-      <w:r>
-        <w:rPr>
-          <w:lang w:val="es-ES_tradnl" w:eastAsia="es-ES"/>
-        </w:rPr>
-        <w:t xml:space="preserve"> a </w:t>
-      </w:r>
-      <w:proofErr w:type="spellStart"/>
-      <w:r>
-        <w:rPr>
-          <w:lang w:val="es-ES_tradnl" w:eastAsia="es-ES"/>
-        </w:rPr>
-        <w:t>I</w:t>
-      </w:r>
-      <w:r>
-        <w:rPr>
-          <w:lang w:val="es-ES_tradnl" w:eastAsia="es-ES"/>
-        </w:rPr>
-        <w:t>ntegration</w:t>
-      </w:r>
-      <w:proofErr w:type="spellEnd"/>
-      <w:r>
-        <w:rPr>
-          <w:lang w:val="es-ES_tradnl" w:eastAsia="es-ES"/>
-        </w:rPr>
-        <w:t xml:space="preserve"> </w:t>
-      </w:r>
-      <w:proofErr w:type="spellStart"/>
-      <w:r>
-        <w:rPr>
-          <w:lang w:val="es-ES_tradnl" w:eastAsia="es-ES"/>
-        </w:rPr>
-        <w:t>S</w:t>
-      </w:r>
-      <w:r>
-        <w:rPr>
-          <w:lang w:val="es-ES_tradnl" w:eastAsia="es-ES"/>
-        </w:rPr>
-        <w:t>ervices</w:t>
-      </w:r>
-      <w:proofErr w:type="spellEnd"/>
-      <w:r>
-        <w:rPr>
-          <w:lang w:val="es-ES_tradnl" w:eastAsia="es-ES"/>
-        </w:rPr>
-        <w:t>:</w:t>
-      </w:r>
-      <w:bookmarkEnd w:id="23"/>
-    </w:p>
-    <w:p>
-      <w:pPr>
         <w:jc w:val="center"/>
         <w:rPr>
           <w:lang w:val="es-ES" w:eastAsia="es-ES"/>
@@ -6752,6 +6785,7 @@
       <w:r>
         <w:rPr>
           <w:noProof/>
+          <w:lang w:val="es-ES" w:eastAsia="es-ES"/>
         </w:rPr>
         <w:drawing>
           <wp:inline distT="0" distB="0" distL="0" distR="0" wp14:anchorId="3C214AAE" wp14:editId="643ABB6B">
@@ -6809,7 +6843,7 @@
           <w:lang w:val="es-ES_tradnl" w:eastAsia="es-ES"/>
         </w:rPr>
       </w:pPr>
-      <w:bookmarkStart w:id="24" w:name="_Toc276138383"/>
+      <w:bookmarkStart w:id="23" w:name="_Toc276138383"/>
       <w:r>
         <w:rPr>
           <w:lang w:val="es-ES_tradnl" w:eastAsia="es-ES"/>
@@ -6842,12 +6876,32 @@
         <w:rPr>
           <w:lang w:val="es-ES_tradnl" w:eastAsia="es-ES"/>
         </w:rPr>
-        <w:t xml:space="preserve"> hacemos clic derecho sobre el</w:t>
-      </w:r>
+        <w:t xml:space="preserve"> hacemos </w:t>
+      </w:r>
+      <w:proofErr w:type="spellStart"/>
       <w:r>
         <w:rPr>
           <w:lang w:val="es-ES_tradnl" w:eastAsia="es-ES"/>
         </w:rPr>
+        <w:t>clic</w:t>
+      </w:r>
+      <w:r>
+        <w:rPr>
+          <w:lang w:val="es-ES_tradnl" w:eastAsia="es-ES"/>
+        </w:rPr>
+        <w:t>k</w:t>
+      </w:r>
+      <w:proofErr w:type="spellEnd"/>
+      <w:r>
+        <w:rPr>
+          <w:lang w:val="es-ES_tradnl" w:eastAsia="es-ES"/>
+        </w:rPr>
+        <w:t xml:space="preserve"> derecho sobre el</w:t>
+      </w:r>
+      <w:r>
+        <w:rPr>
+          <w:lang w:val="es-ES_tradnl" w:eastAsia="es-ES"/>
+        </w:rPr>
         <w:t xml:space="preserve"> paquete que se quiera ejecutar y</w:t>
       </w:r>
       <w:r>
@@ -6856,7 +6910,7 @@
         </w:rPr>
         <w:t xml:space="preserve"> lo ejecutamos.</w:t>
       </w:r>
-      <w:bookmarkEnd w:id="24"/>
+      <w:bookmarkEnd w:id="23"/>
     </w:p>
     <w:p>
       <w:pPr>
@@ -6868,6 +6922,7 @@
       <w:r>
         <w:rPr>
           <w:noProof/>
+          <w:lang w:val="es-ES" w:eastAsia="es-ES"/>
         </w:rPr>
         <w:drawing>
           <wp:inline distT="0" distB="0" distL="0" distR="0" wp14:anchorId="3C34D947" wp14:editId="528057BA">
@@ -6925,14 +6980,14 @@
           <w:lang w:val="es-ES_tradnl" w:eastAsia="es-ES"/>
         </w:rPr>
       </w:pPr>
-      <w:bookmarkStart w:id="25" w:name="_Toc276138384"/>
+      <w:bookmarkStart w:id="24" w:name="_Toc276138384"/>
       <w:r>
         <w:rPr>
           <w:lang w:val="es-ES_tradnl" w:eastAsia="es-ES"/>
         </w:rPr>
         <w:t>Pulsamos en la pestaña de “Configuraciones” y se agrega el fichero de configuración que está en la ruta:</w:t>
       </w:r>
-      <w:bookmarkEnd w:id="25"/>
+      <w:bookmarkEnd w:id="24"/>
     </w:p>
     <w:p>
       <w:pPr>
@@ -6944,6 +6999,7 @@
       <w:r>
         <w:rPr>
           <w:noProof/>
+          <w:lang w:val="es-ES" w:eastAsia="es-ES"/>
         </w:rPr>
         <w:lastRenderedPageBreak/>
         <w:drawing>
@@ -7002,7 +7058,7 @@
           <w:lang w:val="es-ES_tradnl" w:eastAsia="es-ES"/>
         </w:rPr>
       </w:pPr>
-      <w:bookmarkStart w:id="26" w:name="_Toc276138385"/>
+      <w:bookmarkStart w:id="25" w:name="_Toc276138385"/>
       <w:r>
         <w:rPr>
           <w:lang w:val="es-ES_tradnl" w:eastAsia="es-ES"/>
@@ -7015,6 +7071,33 @@
         </w:rPr>
         <w:t>e pulsa el botón “Ejecutar”.</w:t>
       </w:r>
+      <w:bookmarkEnd w:id="25"/>
+    </w:p>
+    <w:p>
+      <w:pPr>
+        <w:rPr>
+          <w:lang w:val="es-ES_tradnl" w:eastAsia="es-ES"/>
+        </w:rPr>
+      </w:pPr>
+      <w:bookmarkStart w:id="26" w:name="_Toc276138386"/>
+      <w:r>
+        <w:rPr>
+          <w:lang w:val="es-ES_tradnl" w:eastAsia="es-ES"/>
+        </w:rPr>
+        <w:t xml:space="preserve">Se comprueba que la ventana Pop-Up que se muestra, no indica ningún error de ejecución. Puede mostrar avisos y advertencias pero no son errores. Los errores vienen representados por el </w:t>
+      </w:r>
+      <w:r>
+        <w:rPr>
+          <w:lang w:val="es-ES_tradnl" w:eastAsia="es-ES"/>
+        </w:rPr>
+        <w:t>símbolo</w:t>
+      </w:r>
+      <w:r>
+        <w:rPr>
+          <w:lang w:val="es-ES_tradnl" w:eastAsia="es-ES"/>
+        </w:rPr>
+        <w:t xml:space="preserve"> de una cruz blanca dentro de un círculo rojo.</w:t>
+      </w:r>
       <w:bookmarkEnd w:id="26"/>
     </w:p>
     <w:p>
@@ -7023,34 +7106,7 @@
           <w:lang w:val="es-ES_tradnl" w:eastAsia="es-ES"/>
         </w:rPr>
       </w:pPr>
-      <w:bookmarkStart w:id="27" w:name="_Toc276138386"/>
-      <w:r>
-        <w:rPr>
-          <w:lang w:val="es-ES_tradnl" w:eastAsia="es-ES"/>
-        </w:rPr>
-        <w:t xml:space="preserve">Se comprueba que la ventana Pop-Up que se muestra, no indica ningún error de ejecución. Puede mostrar avisos y advertencias pero no son errores. Los errores vienen representados por el </w:t>
-      </w:r>
-      <w:r>
-        <w:rPr>
-          <w:lang w:val="es-ES_tradnl" w:eastAsia="es-ES"/>
-        </w:rPr>
-        <w:t>símbolo</w:t>
-      </w:r>
-      <w:r>
-        <w:rPr>
-          <w:lang w:val="es-ES_tradnl" w:eastAsia="es-ES"/>
-        </w:rPr>
-        <w:t xml:space="preserve"> de una cruz blanca dentro de un círculo rojo.</w:t>
-      </w:r>
-      <w:bookmarkEnd w:id="27"/>
-    </w:p>
-    <w:p>
-      <w:pPr>
-        <w:rPr>
-          <w:lang w:val="es-ES_tradnl" w:eastAsia="es-ES"/>
-        </w:rPr>
-      </w:pPr>
-      <w:bookmarkStart w:id="28" w:name="_Toc276138387"/>
+      <w:bookmarkStart w:id="27" w:name="_Toc276138387"/>
       <w:r>
         <w:rPr>
           <w:lang w:val="es-ES_tradnl" w:eastAsia="es-ES"/>
@@ -7078,7 +7134,7 @@
         </w:rPr>
         <w:t xml:space="preserve"> por si ha insertado un error grave o que no se haya previsto.</w:t>
       </w:r>
-      <w:bookmarkEnd w:id="28"/>
+      <w:bookmarkEnd w:id="27"/>
     </w:p>
     <w:p>
       <w:r>
@@ -7093,7 +7149,7 @@
           <w:numId w:val="1"/>
         </w:numPr>
       </w:pPr>
-      <w:bookmarkStart w:id="29" w:name="_Toc370652352"/>
+      <w:bookmarkStart w:id="28" w:name="_Toc370652352"/>
       <w:r>
         <w:lastRenderedPageBreak/>
         <w:t>Instalación Del Front-</w:t>
@@ -7102,15 +7158,15 @@
       <w:r>
         <w:t>End</w:t>
       </w:r>
-      <w:bookmarkEnd w:id="29"/>
-      <w:proofErr w:type="spellEnd"/>
-    </w:p>
-    <w:p>
-      <w:bookmarkStart w:id="30" w:name="_Toc293831062"/>
-      <w:bookmarkStart w:id="31" w:name="_Toc293830975"/>
-      <w:bookmarkStart w:id="32" w:name="_Toc293830893"/>
-      <w:bookmarkStart w:id="33" w:name="_Toc293830720"/>
-      <w:bookmarkStart w:id="34" w:name="_Toc293830634"/>
+      <w:bookmarkEnd w:id="28"/>
+      <w:proofErr w:type="spellEnd"/>
+    </w:p>
+    <w:p>
+      <w:bookmarkStart w:id="29" w:name="_Toc293831062"/>
+      <w:bookmarkStart w:id="30" w:name="_Toc293830975"/>
+      <w:bookmarkStart w:id="31" w:name="_Toc293830893"/>
+      <w:bookmarkStart w:id="32" w:name="_Toc293830720"/>
+      <w:bookmarkStart w:id="33" w:name="_Toc293830634"/>
       <w:r>
         <w:t>El archivo</w:t>
       </w:r>
@@ -7181,11 +7237,11 @@
       <w:pPr>
         <w:pStyle w:val="Ttulo2"/>
       </w:pPr>
-      <w:bookmarkStart w:id="35" w:name="_Toc370652353"/>
+      <w:bookmarkStart w:id="34" w:name="_Toc370652353"/>
       <w:r>
         <w:t>Instalación EDUAR</w:t>
       </w:r>
-      <w:bookmarkEnd w:id="35"/>
+      <w:bookmarkEnd w:id="34"/>
       <w:r>
         <w:t xml:space="preserve"> </w:t>
       </w:r>
@@ -7205,6 +7261,7 @@
       <w:r>
         <w:rPr>
           <w:noProof/>
+          <w:lang w:val="es-ES" w:eastAsia="es-ES"/>
         </w:rPr>
         <w:drawing>
           <wp:inline distT="0" distB="0" distL="0" distR="0" wp14:anchorId="4708B68D" wp14:editId="3450280C">
@@ -7298,6 +7355,7 @@
       <w:r>
         <w:rPr>
           <w:noProof/>
+          <w:lang w:val="es-ES" w:eastAsia="es-ES"/>
         </w:rPr>
         <w:drawing>
           <wp:inline distT="0" distB="0" distL="0" distR="0" wp14:anchorId="021D32A0" wp14:editId="352BC492">
@@ -7490,6 +7548,7 @@
       <w:r>
         <w:rPr>
           <w:noProof/>
+          <w:lang w:val="es-ES" w:eastAsia="es-ES"/>
         </w:rPr>
         <w:drawing>
           <wp:inline distT="0" distB="0" distL="0" distR="0" wp14:anchorId="6B20E177" wp14:editId="67768D8F">
@@ -7574,6 +7633,7 @@
       <w:r>
         <w:rPr>
           <w:noProof/>
+          <w:lang w:val="es-ES" w:eastAsia="es-ES"/>
         </w:rPr>
         <w:drawing>
           <wp:inline distT="0" distB="0" distL="0" distR="0" wp14:anchorId="4A21A68D" wp14:editId="07FF55E1">
@@ -7632,6 +7692,7 @@
       <w:r>
         <w:rPr>
           <w:noProof/>
+          <w:lang w:val="es-ES" w:eastAsia="es-ES"/>
         </w:rPr>
         <w:drawing>
           <wp:inline distT="0" distB="0" distL="0" distR="0" wp14:anchorId="698E465E" wp14:editId="122E75BE">
@@ -7706,6 +7767,7 @@
       <w:r>
         <w:rPr>
           <w:noProof/>
+          <w:lang w:val="es-ES" w:eastAsia="es-ES"/>
         </w:rPr>
         <w:drawing>
           <wp:inline distT="0" distB="0" distL="0" distR="0" wp14:anchorId="1B67BB97" wp14:editId="759440DB">
@@ -7775,16 +7837,16 @@
       <w:pPr>
         <w:pStyle w:val="Ttulo3"/>
       </w:pPr>
-      <w:bookmarkStart w:id="36" w:name="_Toc370652354"/>
+      <w:bookmarkStart w:id="35" w:name="_Toc370652354"/>
+      <w:bookmarkEnd w:id="29"/>
       <w:bookmarkEnd w:id="30"/>
       <w:bookmarkEnd w:id="31"/>
       <w:bookmarkEnd w:id="32"/>
       <w:bookmarkEnd w:id="33"/>
-      <w:bookmarkEnd w:id="34"/>
       <w:r>
         <w:t>Autenticación del Servidor</w:t>
       </w:r>
-      <w:bookmarkEnd w:id="36"/>
+      <w:bookmarkEnd w:id="35"/>
     </w:p>
     <w:p>
       <w:pPr>
@@ -7892,7 +7954,27 @@
         <w:rPr>
           <w:lang w:val="es-ES"/>
         </w:rPr>
-        <w:t xml:space="preserve">doble clic en </w:t>
+        <w:t xml:space="preserve">doble </w:t>
+      </w:r>
+      <w:proofErr w:type="spellStart"/>
+      <w:r>
+        <w:rPr>
+          <w:lang w:val="es-ES"/>
+        </w:rPr>
+        <w:t>clic</w:t>
+      </w:r>
+      <w:r>
+        <w:rPr>
+          <w:lang w:val="es-ES"/>
+        </w:rPr>
+        <w:t>k</w:t>
+      </w:r>
+      <w:proofErr w:type="spellEnd"/>
+      <w:r>
+        <w:rPr>
+          <w:lang w:val="es-ES"/>
+        </w:rPr>
+        <w:t xml:space="preserve"> en </w:t>
       </w:r>
       <w:r>
         <w:rPr>
@@ -7911,6 +7993,7 @@
       <w:r>
         <w:rPr>
           <w:noProof/>
+          <w:lang w:val="es-ES" w:eastAsia="es-ES"/>
         </w:rPr>
         <w:drawing>
           <wp:inline distT="0" distB="0" distL="0" distR="0" wp14:anchorId="538909D1" wp14:editId="4B4A854B">
@@ -7975,6 +8058,7 @@
       <w:r>
         <w:rPr>
           <w:noProof/>
+          <w:lang w:val="es-ES" w:eastAsia="es-ES"/>
         </w:rPr>
         <w:lastRenderedPageBreak/>
         <w:drawing>
@@ -8029,7 +8113,18 @@
     </w:p>
     <w:p>
       <w:r>
-        <w:t>Introduzca un nombre descriptivo para el certificado nuevo (por ejemplo, EDUAR) y haga clic en Aceptar.</w:t>
+        <w:t xml:space="preserve">Introduzca un nombre descriptivo para el certificado nuevo (por ejemplo, EDUAR) y haga </w:t>
+      </w:r>
+      <w:proofErr w:type="spellStart"/>
+      <w:r>
+        <w:t>clic</w:t>
+      </w:r>
+      <w:r>
+        <w:t>k</w:t>
+      </w:r>
+      <w:proofErr w:type="spellEnd"/>
+      <w:r>
+        <w:t xml:space="preserve"> en Aceptar.</w:t>
       </w:r>
     </w:p>
     <w:p>
@@ -8039,6 +8134,7 @@
       <w:r>
         <w:rPr>
           <w:noProof/>
+          <w:lang w:val="es-ES" w:eastAsia="es-ES"/>
         </w:rPr>
         <w:drawing>
           <wp:inline distT="0" distB="0" distL="0" distR="0" wp14:anchorId="1FF466FD" wp14:editId="7E1FBDD1">
@@ -8151,7 +8247,18 @@
         <w:t xml:space="preserve">. Se abrirá el editor de enlaces que le permite crear, editar y eliminar enlaces para su </w:t>
       </w:r>
       <w:r>
-        <w:t>sitio Web. Haga clic en “Agregar”</w:t>
+        <w:t xml:space="preserve">sitio Web. Haga </w:t>
+      </w:r>
+      <w:proofErr w:type="spellStart"/>
+      <w:r>
+        <w:t>clic</w:t>
+      </w:r>
+      <w:r>
+        <w:t>k</w:t>
+      </w:r>
+      <w:proofErr w:type="spellEnd"/>
+      <w:r>
+        <w:t xml:space="preserve"> en “Agregar”</w:t>
       </w:r>
       <w:r>
         <w:t xml:space="preserve"> para añadir </w:t>
@@ -8170,6 +8277,7 @@
       <w:r>
         <w:rPr>
           <w:noProof/>
+          <w:lang w:val="es-ES" w:eastAsia="es-ES"/>
         </w:rPr>
         <w:drawing>
           <wp:inline distT="0" distB="0" distL="0" distR="0" wp14:anchorId="22C1E6D3" wp14:editId="03C0F5B6">
@@ -8271,7 +8379,18 @@
         <w:t>”</w:t>
       </w:r>
       <w:r>
-        <w:t xml:space="preserve"> y haga clic en Aceptar.</w:t>
+        <w:t xml:space="preserve"> y haga </w:t>
+      </w:r>
+      <w:proofErr w:type="spellStart"/>
+      <w:r>
+        <w:t>clic</w:t>
+      </w:r>
+      <w:r>
+        <w:t>k</w:t>
+      </w:r>
+      <w:proofErr w:type="spellEnd"/>
+      <w:r>
+        <w:t xml:space="preserve"> en Aceptar.</w:t>
       </w:r>
     </w:p>
     <w:p>
@@ -8281,6 +8400,7 @@
       <w:r>
         <w:rPr>
           <w:noProof/>
+          <w:lang w:val="es-ES" w:eastAsia="es-ES"/>
         </w:rPr>
         <w:drawing>
           <wp:inline distT="0" distB="0" distL="0" distR="0" wp14:anchorId="1C9EFE6B" wp14:editId="1A93044C">
@@ -8359,7 +8479,7 @@
       <w:pPr>
         <w:pStyle w:val="Ttulo2"/>
       </w:pPr>
-      <w:bookmarkStart w:id="37" w:name="_Toc370652355"/>
+      <w:bookmarkStart w:id="36" w:name="_Toc370652355"/>
       <w:r>
         <w:lastRenderedPageBreak/>
         <w:t xml:space="preserve">Instalación </w:t>
@@ -8367,7 +8487,7 @@
       <w:r>
         <w:t>Foro</w:t>
       </w:r>
-      <w:bookmarkEnd w:id="37"/>
+      <w:bookmarkEnd w:id="36"/>
     </w:p>
     <w:p>
       <w:pPr>
@@ -8413,6 +8533,7 @@
       <w:r>
         <w:rPr>
           <w:noProof/>
+          <w:lang w:val="es-ES" w:eastAsia="es-ES"/>
         </w:rPr>
         <w:drawing>
           <wp:inline distT="0" distB="0" distL="0" distR="0" wp14:anchorId="15189EA5" wp14:editId="6C8ADAE8">
@@ -8574,6 +8695,7 @@
       <w:r>
         <w:rPr>
           <w:noProof/>
+          <w:lang w:val="es-ES" w:eastAsia="es-ES"/>
         </w:rPr>
         <w:drawing>
           <wp:inline distT="0" distB="0" distL="0" distR="0" wp14:anchorId="25FCF49D" wp14:editId="7440E819">
@@ -8655,6 +8777,7 @@
       <w:r>
         <w:rPr>
           <w:noProof/>
+          <w:lang w:val="es-ES" w:eastAsia="es-ES"/>
         </w:rPr>
         <w:lastRenderedPageBreak/>
         <w:drawing>
@@ -8714,6 +8837,7 @@
       <w:r>
         <w:rPr>
           <w:noProof/>
+          <w:lang w:val="es-ES" w:eastAsia="es-ES"/>
         </w:rPr>
         <w:drawing>
           <wp:inline distT="0" distB="0" distL="0" distR="0" wp14:anchorId="796EC5ED" wp14:editId="29AC0F88">
@@ -8777,6 +8901,7 @@
       <w:r>
         <w:rPr>
           <w:noProof/>
+          <w:lang w:val="es-ES" w:eastAsia="es-ES"/>
         </w:rPr>
         <w:drawing>
           <wp:inline distT="0" distB="0" distL="0" distR="0" wp14:anchorId="48DCA6C1" wp14:editId="53F6057E">
@@ -8846,7 +8971,7 @@
       <w:pPr>
         <w:pStyle w:val="Ttulo2"/>
       </w:pPr>
-      <w:bookmarkStart w:id="38" w:name="_Toc370652356"/>
+      <w:bookmarkStart w:id="37" w:name="_Toc370652356"/>
       <w:r>
         <w:lastRenderedPageBreak/>
         <w:t xml:space="preserve">Modificación de Archivos </w:t>
@@ -8855,7 +8980,7 @@
       <w:r>
         <w:t>Web.Config</w:t>
       </w:r>
-      <w:bookmarkEnd w:id="38"/>
+      <w:bookmarkEnd w:id="37"/>
       <w:proofErr w:type="spellEnd"/>
     </w:p>
     <w:p>
@@ -8949,6 +9074,7 @@
       <w:r>
         <w:rPr>
           <w:noProof/>
+          <w:lang w:val="es-ES" w:eastAsia="es-ES"/>
         </w:rPr>
         <w:drawing>
           <wp:inline distT="0" distB="0" distL="0" distR="0" wp14:anchorId="203D8246" wp14:editId="72BB868D">
@@ -9114,6 +9240,7 @@
       <w:r>
         <w:rPr>
           <w:noProof/>
+          <w:lang w:val="es-ES" w:eastAsia="es-ES"/>
         </w:rPr>
         <w:drawing>
           <wp:inline distT="0" distB="0" distL="0" distR="0" wp14:anchorId="1F25C83C" wp14:editId="077F66C3">
@@ -9185,12 +9312,12 @@
           <w:numId w:val="1"/>
         </w:numPr>
       </w:pPr>
-      <w:bookmarkStart w:id="39" w:name="_Toc370652357"/>
+      <w:bookmarkStart w:id="38" w:name="_Toc370652357"/>
       <w:r>
         <w:lastRenderedPageBreak/>
         <w:t>Anexo</w:t>
       </w:r>
-      <w:bookmarkEnd w:id="39"/>
+      <w:bookmarkEnd w:id="38"/>
     </w:p>
     <w:p>
       <w:pPr>
@@ -10676,27 +10803,66 @@
           <w:numId w:val="49"/>
         </w:numPr>
         <w:rPr>
-          <w:lang w:val="en-US"/>
-        </w:rPr>
-      </w:pPr>
-      <w:r>
-        <w:rPr>
-          <w:lang w:val="en-US"/>
+          <w:lang w:val="es-ES"/>
+        </w:rPr>
+      </w:pPr>
+      <w:r>
+        <w:rPr>
+          <w:lang w:val="es-ES"/>
         </w:rPr>
         <w:t xml:space="preserve">id </w:t>
       </w:r>
       <w:r>
         <w:rPr>
-          <w:lang w:val="en-US"/>
-        </w:rPr>
-        <w:tab/>
-      </w:r>
-      <w:r>
-        <w:rPr>
-          <w:lang w:val="en-US"/>
-        </w:rPr>
-        <w:tab/>
-        <w:t xml:space="preserve">(integer, numeric), </w:t>
+          <w:lang w:val="es-ES"/>
+        </w:rPr>
+        <w:tab/>
+      </w:r>
+      <w:r>
+        <w:rPr>
+          <w:lang w:val="es-ES"/>
+        </w:rPr>
+        <w:tab/>
+      </w:r>
+      <w:r>
+        <w:rPr>
+          <w:lang w:val="es-ES"/>
+        </w:rPr>
+        <w:tab/>
+      </w:r>
+      <w:r>
+        <w:rPr>
+          <w:lang w:val="es-ES"/>
+        </w:rPr>
+        <w:t>(</w:t>
+      </w:r>
+      <w:proofErr w:type="spellStart"/>
+      <w:r>
+        <w:rPr>
+          <w:lang w:val="es-ES"/>
+        </w:rPr>
+        <w:t>integer</w:t>
+      </w:r>
+      <w:proofErr w:type="spellEnd"/>
+      <w:r>
+        <w:rPr>
+          <w:lang w:val="es-ES"/>
+        </w:rPr>
+        <w:t xml:space="preserve">, </w:t>
+      </w:r>
+      <w:proofErr w:type="spellStart"/>
+      <w:r>
+        <w:rPr>
+          <w:lang w:val="es-ES"/>
+        </w:rPr>
+        <w:t>numeric</w:t>
+      </w:r>
+      <w:proofErr w:type="spellEnd"/>
+      <w:r>
+        <w:rPr>
+          <w:lang w:val="es-ES"/>
+        </w:rPr>
+        <w:t xml:space="preserve">), </w:t>
       </w:r>
     </w:p>
     <w:p>
@@ -10707,35 +10873,46 @@
           <w:numId w:val="49"/>
         </w:numPr>
         <w:rPr>
-          <w:lang w:val="en-US"/>
-        </w:rPr>
-      </w:pPr>
-      <w:proofErr w:type="spellStart"/>
-      <w:r>
-        <w:rPr>
-          <w:lang w:val="en-US"/>
+          <w:lang w:val="es-ES"/>
+        </w:rPr>
+      </w:pPr>
+      <w:proofErr w:type="spellStart"/>
+      <w:r>
+        <w:rPr>
+          <w:lang w:val="es-ES"/>
         </w:rPr>
         <w:t>nombreCorto</w:t>
       </w:r>
       <w:proofErr w:type="spellEnd"/>
       <w:r>
         <w:rPr>
-          <w:lang w:val="en-US"/>
-        </w:rPr>
-        <w:tab/>
+          <w:lang w:val="es-ES"/>
+        </w:rPr>
+        <w:tab/>
+      </w:r>
+      <w:r>
+        <w:rPr>
+          <w:lang w:val="es-ES"/>
+        </w:rPr>
+        <w:tab/>
+      </w:r>
+      <w:r>
+        <w:rPr>
+          <w:lang w:val="es-ES"/>
+        </w:rPr>
         <w:t>(</w:t>
       </w:r>
       <w:proofErr w:type="spellStart"/>
       <w:r>
         <w:rPr>
-          <w:lang w:val="en-US"/>
+          <w:lang w:val="es-ES"/>
         </w:rPr>
         <w:t>varchar</w:t>
       </w:r>
       <w:proofErr w:type="spellEnd"/>
       <w:r>
         <w:rPr>
-          <w:lang w:val="en-US"/>
+          <w:lang w:val="es-ES"/>
         </w:rPr>
         <w:t xml:space="preserve">), </w:t>
       </w:r>
@@ -10748,41 +10925,52 @@
           <w:numId w:val="49"/>
         </w:numPr>
         <w:rPr>
-          <w:lang w:val="en-US"/>
-        </w:rPr>
-      </w:pPr>
-      <w:proofErr w:type="spellStart"/>
-      <w:r>
-        <w:rPr>
-          <w:lang w:val="en-US"/>
+          <w:lang w:val="es-ES"/>
+        </w:rPr>
+      </w:pPr>
+      <w:proofErr w:type="spellStart"/>
+      <w:r>
+        <w:rPr>
+          <w:lang w:val="es-ES"/>
         </w:rPr>
         <w:t>nombreLargo</w:t>
       </w:r>
       <w:proofErr w:type="spellEnd"/>
       <w:r>
         <w:rPr>
-          <w:lang w:val="en-US"/>
+          <w:lang w:val="es-ES"/>
         </w:rPr>
         <w:t xml:space="preserve"> </w:t>
       </w:r>
       <w:r>
         <w:rPr>
-          <w:lang w:val="en-US"/>
-        </w:rPr>
-        <w:tab/>
+          <w:lang w:val="es-ES"/>
+        </w:rPr>
+        <w:tab/>
+      </w:r>
+      <w:r>
+        <w:rPr>
+          <w:lang w:val="es-ES"/>
+        </w:rPr>
+        <w:tab/>
+      </w:r>
+      <w:r>
+        <w:rPr>
+          <w:lang w:val="es-ES"/>
+        </w:rPr>
         <w:t>(</w:t>
       </w:r>
       <w:proofErr w:type="spellStart"/>
       <w:r>
         <w:rPr>
-          <w:lang w:val="en-US"/>
+          <w:lang w:val="es-ES"/>
         </w:rPr>
         <w:t>varchar</w:t>
       </w:r>
       <w:proofErr w:type="spellEnd"/>
       <w:r>
         <w:rPr>
-          <w:lang w:val="en-US"/>
+          <w:lang w:val="es-ES"/>
         </w:rPr>
         <w:t xml:space="preserve">), </w:t>
       </w:r>
@@ -10795,29 +10983,68 @@
           <w:numId w:val="49"/>
         </w:numPr>
         <w:rPr>
-          <w:lang w:val="en-US"/>
-        </w:rPr>
-      </w:pPr>
-      <w:proofErr w:type="spellStart"/>
-      <w:r>
-        <w:rPr>
-          <w:lang w:val="en-US"/>
+          <w:lang w:val="es-ES"/>
+        </w:rPr>
+      </w:pPr>
+      <w:proofErr w:type="spellStart"/>
+      <w:r>
+        <w:rPr>
+          <w:lang w:val="es-ES"/>
         </w:rPr>
         <w:t>fk_pais_id</w:t>
       </w:r>
       <w:proofErr w:type="spellEnd"/>
       <w:r>
         <w:rPr>
-          <w:lang w:val="en-US"/>
+          <w:lang w:val="es-ES"/>
         </w:rPr>
         <w:t xml:space="preserve"> </w:t>
       </w:r>
       <w:r>
         <w:rPr>
-          <w:lang w:val="en-US"/>
-        </w:rPr>
-        <w:tab/>
-        <w:t>(numeric, integer)</w:t>
+          <w:lang w:val="es-ES"/>
+        </w:rPr>
+        <w:tab/>
+      </w:r>
+      <w:r>
+        <w:rPr>
+          <w:lang w:val="es-ES"/>
+        </w:rPr>
+        <w:tab/>
+      </w:r>
+      <w:r>
+        <w:rPr>
+          <w:lang w:val="es-ES"/>
+        </w:rPr>
+        <w:t>(</w:t>
+      </w:r>
+      <w:proofErr w:type="spellStart"/>
+      <w:r>
+        <w:rPr>
+          <w:lang w:val="es-ES"/>
+        </w:rPr>
+        <w:t>numeric</w:t>
+      </w:r>
+      <w:proofErr w:type="spellEnd"/>
+      <w:r>
+        <w:rPr>
+          <w:lang w:val="es-ES"/>
+        </w:rPr>
+        <w:t xml:space="preserve">, </w:t>
+      </w:r>
+      <w:proofErr w:type="spellStart"/>
+      <w:r>
+        <w:rPr>
+          <w:lang w:val="es-ES"/>
+        </w:rPr>
+        <w:t>integer</w:t>
+      </w:r>
+      <w:proofErr w:type="spellEnd"/>
+      <w:r>
+        <w:rPr>
+          <w:lang w:val="es-ES"/>
+        </w:rPr>
+        <w:t>)</w:t>
       </w:r>
     </w:p>
     <w:p>
@@ -10845,27 +11072,66 @@
           <w:numId w:val="49"/>
         </w:numPr>
         <w:rPr>
-          <w:lang w:val="en-US"/>
-        </w:rPr>
-      </w:pPr>
-      <w:r>
-        <w:rPr>
-          <w:lang w:val="en-US"/>
+          <w:lang w:val="es-ES"/>
+        </w:rPr>
+      </w:pPr>
+      <w:r>
+        <w:rPr>
+          <w:lang w:val="es-ES"/>
         </w:rPr>
         <w:t xml:space="preserve">id </w:t>
       </w:r>
       <w:r>
         <w:rPr>
-          <w:lang w:val="en-US"/>
-        </w:rPr>
-        <w:tab/>
-      </w:r>
-      <w:r>
-        <w:rPr>
-          <w:lang w:val="en-US"/>
-        </w:rPr>
-        <w:tab/>
-        <w:t xml:space="preserve">(integer, numeric), </w:t>
+          <w:lang w:val="es-ES"/>
+        </w:rPr>
+        <w:tab/>
+      </w:r>
+      <w:r>
+        <w:rPr>
+          <w:lang w:val="es-ES"/>
+        </w:rPr>
+        <w:tab/>
+      </w:r>
+      <w:r>
+        <w:rPr>
+          <w:lang w:val="es-ES"/>
+        </w:rPr>
+        <w:tab/>
+      </w:r>
+      <w:r>
+        <w:rPr>
+          <w:lang w:val="es-ES"/>
+        </w:rPr>
+        <w:t>(</w:t>
+      </w:r>
+      <w:proofErr w:type="spellStart"/>
+      <w:r>
+        <w:rPr>
+          <w:lang w:val="es-ES"/>
+        </w:rPr>
+        <w:t>integer</w:t>
+      </w:r>
+      <w:proofErr w:type="spellEnd"/>
+      <w:r>
+        <w:rPr>
+          <w:lang w:val="es-ES"/>
+        </w:rPr>
+        <w:t xml:space="preserve">, </w:t>
+      </w:r>
+      <w:proofErr w:type="spellStart"/>
+      <w:r>
+        <w:rPr>
+          <w:lang w:val="es-ES"/>
+        </w:rPr>
+        <w:t>numeric</w:t>
+      </w:r>
+      <w:proofErr w:type="spellEnd"/>
+      <w:r>
+        <w:rPr>
+          <w:lang w:val="es-ES"/>
+        </w:rPr>
+        <w:t xml:space="preserve">), </w:t>
       </w:r>
     </w:p>
     <w:p>
@@ -10876,41 +11142,44 @@
           <w:numId w:val="49"/>
         </w:numPr>
         <w:rPr>
-          <w:lang w:val="en-US"/>
-        </w:rPr>
-      </w:pPr>
-      <w:proofErr w:type="spellStart"/>
-      <w:r>
-        <w:rPr>
-          <w:lang w:val="en-US"/>
-        </w:rPr>
-        <w:t>nombre</w:t>
-      </w:r>
-      <w:proofErr w:type="spellEnd"/>
-      <w:r>
-        <w:rPr>
-          <w:lang w:val="en-US"/>
-        </w:rPr>
-        <w:t xml:space="preserve"> </w:t>
-      </w:r>
-      <w:r>
-        <w:rPr>
-          <w:lang w:val="en-US"/>
-        </w:rPr>
-        <w:tab/>
+          <w:lang w:val="es-ES"/>
+        </w:rPr>
+      </w:pPr>
+      <w:r>
+        <w:rPr>
+          <w:lang w:val="es-ES"/>
+        </w:rPr>
+        <w:t xml:space="preserve">nombre </w:t>
+      </w:r>
+      <w:r>
+        <w:rPr>
+          <w:lang w:val="es-ES"/>
+        </w:rPr>
+        <w:tab/>
+      </w:r>
+      <w:r>
+        <w:rPr>
+          <w:lang w:val="es-ES"/>
+        </w:rPr>
+        <w:tab/>
+      </w:r>
+      <w:r>
+        <w:rPr>
+          <w:lang w:val="es-ES"/>
+        </w:rPr>
         <w:t>(</w:t>
       </w:r>
       <w:proofErr w:type="spellStart"/>
       <w:r>
         <w:rPr>
-          <w:lang w:val="en-US"/>
+          <w:lang w:val="es-ES"/>
         </w:rPr>
         <w:t>varchar</w:t>
       </w:r>
       <w:proofErr w:type="spellEnd"/>
       <w:r>
         <w:rPr>
-          <w:lang w:val="en-US"/>
+          <w:lang w:val="es-ES"/>
         </w:rPr>
         <w:t xml:space="preserve">), </w:t>
       </w:r>
@@ -10923,41 +11192,52 @@
           <w:numId w:val="49"/>
         </w:numPr>
         <w:rPr>
-          <w:lang w:val="en-US"/>
-        </w:rPr>
-      </w:pPr>
-      <w:proofErr w:type="spellStart"/>
-      <w:r>
-        <w:rPr>
-          <w:lang w:val="en-US"/>
+          <w:lang w:val="es-ES"/>
+        </w:rPr>
+      </w:pPr>
+      <w:proofErr w:type="spellStart"/>
+      <w:r>
+        <w:rPr>
+          <w:lang w:val="es-ES"/>
         </w:rPr>
         <w:t>descripcion</w:t>
       </w:r>
       <w:proofErr w:type="spellEnd"/>
       <w:r>
         <w:rPr>
-          <w:lang w:val="en-US"/>
+          <w:lang w:val="es-ES"/>
         </w:rPr>
         <w:t xml:space="preserve"> </w:t>
       </w:r>
       <w:r>
         <w:rPr>
-          <w:lang w:val="en-US"/>
-        </w:rPr>
-        <w:tab/>
+          <w:lang w:val="es-ES"/>
+        </w:rPr>
+        <w:tab/>
+      </w:r>
+      <w:r>
+        <w:rPr>
+          <w:lang w:val="es-ES"/>
+        </w:rPr>
+        <w:tab/>
+      </w:r>
+      <w:r>
+        <w:rPr>
+          <w:lang w:val="es-ES"/>
+        </w:rPr>
         <w:t>(</w:t>
       </w:r>
       <w:proofErr w:type="spellStart"/>
       <w:r>
         <w:rPr>
-          <w:lang w:val="en-US"/>
+          <w:lang w:val="es-ES"/>
         </w:rPr>
         <w:t>varchar</w:t>
       </w:r>
       <w:proofErr w:type="spellEnd"/>
       <w:r>
         <w:rPr>
-          <w:lang w:val="en-US"/>
+          <w:lang w:val="es-ES"/>
         </w:rPr>
         <w:t>)</w:t>
       </w:r>
@@ -10987,27 +11267,66 @@
           <w:numId w:val="49"/>
         </w:numPr>
         <w:rPr>
-          <w:lang w:val="en-US"/>
-        </w:rPr>
-      </w:pPr>
-      <w:r>
-        <w:rPr>
-          <w:lang w:val="en-US"/>
+          <w:lang w:val="es-ES"/>
+        </w:rPr>
+      </w:pPr>
+      <w:r>
+        <w:rPr>
+          <w:lang w:val="es-ES"/>
         </w:rPr>
         <w:t xml:space="preserve">id </w:t>
       </w:r>
       <w:r>
         <w:rPr>
-          <w:lang w:val="en-US"/>
-        </w:rPr>
-        <w:tab/>
-      </w:r>
-      <w:r>
-        <w:rPr>
-          <w:lang w:val="en-US"/>
-        </w:rPr>
-        <w:tab/>
-        <w:t xml:space="preserve">(integer, numeric), </w:t>
+          <w:lang w:val="es-ES"/>
+        </w:rPr>
+        <w:tab/>
+      </w:r>
+      <w:r>
+        <w:rPr>
+          <w:lang w:val="es-ES"/>
+        </w:rPr>
+        <w:tab/>
+      </w:r>
+      <w:r>
+        <w:rPr>
+          <w:lang w:val="es-ES"/>
+        </w:rPr>
+        <w:tab/>
+      </w:r>
+      <w:r>
+        <w:rPr>
+          <w:lang w:val="es-ES"/>
+        </w:rPr>
+        <w:t>(</w:t>
+      </w:r>
+      <w:proofErr w:type="spellStart"/>
+      <w:r>
+        <w:rPr>
+          <w:lang w:val="es-ES"/>
+        </w:rPr>
+        <w:t>integer</w:t>
+      </w:r>
+      <w:proofErr w:type="spellEnd"/>
+      <w:r>
+        <w:rPr>
+          <w:lang w:val="es-ES"/>
+        </w:rPr>
+        <w:t xml:space="preserve">, </w:t>
+      </w:r>
+      <w:proofErr w:type="spellStart"/>
+      <w:r>
+        <w:rPr>
+          <w:lang w:val="es-ES"/>
+        </w:rPr>
+        <w:t>numeric</w:t>
+      </w:r>
+      <w:proofErr w:type="spellEnd"/>
+      <w:r>
+        <w:rPr>
+          <w:lang w:val="es-ES"/>
+        </w:rPr>
+        <w:t xml:space="preserve">), </w:t>
       </w:r>
     </w:p>
     <w:p>
@@ -11018,41 +11337,52 @@
           <w:numId w:val="49"/>
         </w:numPr>
         <w:rPr>
-          <w:lang w:val="en-US"/>
-        </w:rPr>
-      </w:pPr>
-      <w:proofErr w:type="spellStart"/>
-      <w:r>
-        <w:rPr>
-          <w:lang w:val="en-US"/>
+          <w:lang w:val="es-ES"/>
+        </w:rPr>
+      </w:pPr>
+      <w:proofErr w:type="spellStart"/>
+      <w:r>
+        <w:rPr>
+          <w:lang w:val="es-ES"/>
         </w:rPr>
         <w:t>descripcion</w:t>
       </w:r>
       <w:proofErr w:type="spellEnd"/>
       <w:r>
         <w:rPr>
-          <w:lang w:val="en-US"/>
+          <w:lang w:val="es-ES"/>
         </w:rPr>
         <w:t xml:space="preserve"> </w:t>
       </w:r>
       <w:r>
         <w:rPr>
-          <w:lang w:val="en-US"/>
-        </w:rPr>
-        <w:tab/>
+          <w:lang w:val="es-ES"/>
+        </w:rPr>
+        <w:tab/>
+      </w:r>
+      <w:r>
+        <w:rPr>
+          <w:lang w:val="es-ES"/>
+        </w:rPr>
+        <w:tab/>
+      </w:r>
+      <w:r>
+        <w:rPr>
+          <w:lang w:val="es-ES"/>
+        </w:rPr>
         <w:t>(</w:t>
       </w:r>
       <w:proofErr w:type="spellStart"/>
       <w:r>
         <w:rPr>
-          <w:lang w:val="en-US"/>
+          <w:lang w:val="es-ES"/>
         </w:rPr>
         <w:t>varchar</w:t>
       </w:r>
       <w:proofErr w:type="spellEnd"/>
       <w:r>
         <w:rPr>
-          <w:lang w:val="en-US"/>
+          <w:lang w:val="es-ES"/>
         </w:rPr>
         <w:t>)</w:t>
       </w:r>
@@ -11082,27 +11412,66 @@
           <w:numId w:val="49"/>
         </w:numPr>
         <w:rPr>
-          <w:lang w:val="en-US"/>
-        </w:rPr>
-      </w:pPr>
-      <w:r>
-        <w:rPr>
-          <w:lang w:val="en-US"/>
+          <w:lang w:val="es-ES"/>
+        </w:rPr>
+      </w:pPr>
+      <w:r>
+        <w:rPr>
+          <w:lang w:val="es-ES"/>
         </w:rPr>
         <w:t xml:space="preserve">id </w:t>
       </w:r>
       <w:r>
         <w:rPr>
-          <w:lang w:val="en-US"/>
-        </w:rPr>
-        <w:tab/>
-      </w:r>
-      <w:r>
-        <w:rPr>
-          <w:lang w:val="en-US"/>
-        </w:rPr>
-        <w:tab/>
-        <w:t xml:space="preserve">(integer, numeric), </w:t>
+          <w:lang w:val="es-ES"/>
+        </w:rPr>
+        <w:tab/>
+      </w:r>
+      <w:r>
+        <w:rPr>
+          <w:lang w:val="es-ES"/>
+        </w:rPr>
+        <w:tab/>
+      </w:r>
+      <w:r>
+        <w:rPr>
+          <w:lang w:val="es-ES"/>
+        </w:rPr>
+        <w:tab/>
+      </w:r>
+      <w:r>
+        <w:rPr>
+          <w:lang w:val="es-ES"/>
+        </w:rPr>
+        <w:t>(</w:t>
+      </w:r>
+      <w:proofErr w:type="spellStart"/>
+      <w:r>
+        <w:rPr>
+          <w:lang w:val="es-ES"/>
+        </w:rPr>
+        <w:t>integer</w:t>
+      </w:r>
+      <w:proofErr w:type="spellEnd"/>
+      <w:r>
+        <w:rPr>
+          <w:lang w:val="es-ES"/>
+        </w:rPr>
+        <w:t xml:space="preserve">, </w:t>
+      </w:r>
+      <w:proofErr w:type="spellStart"/>
+      <w:r>
+        <w:rPr>
+          <w:lang w:val="es-ES"/>
+        </w:rPr>
+        <w:t>numeric</w:t>
+      </w:r>
+      <w:proofErr w:type="spellEnd"/>
+      <w:r>
+        <w:rPr>
+          <w:lang w:val="es-ES"/>
+        </w:rPr>
+        <w:t xml:space="preserve">), </w:t>
       </w:r>
     </w:p>
     <w:p>
@@ -11113,41 +11482,44 @@
           <w:numId w:val="49"/>
         </w:numPr>
         <w:rPr>
-          <w:lang w:val="en-US"/>
-        </w:rPr>
-      </w:pPr>
-      <w:proofErr w:type="spellStart"/>
-      <w:r>
-        <w:rPr>
-          <w:lang w:val="en-US"/>
-        </w:rPr>
-        <w:t>nombre</w:t>
-      </w:r>
-      <w:proofErr w:type="spellEnd"/>
-      <w:r>
-        <w:rPr>
-          <w:lang w:val="en-US"/>
-        </w:rPr>
-        <w:t xml:space="preserve"> </w:t>
-      </w:r>
-      <w:r>
-        <w:rPr>
-          <w:lang w:val="en-US"/>
-        </w:rPr>
-        <w:tab/>
+          <w:lang w:val="es-ES"/>
+        </w:rPr>
+      </w:pPr>
+      <w:r>
+        <w:rPr>
+          <w:lang w:val="es-ES"/>
+        </w:rPr>
+        <w:t xml:space="preserve">nombre </w:t>
+      </w:r>
+      <w:r>
+        <w:rPr>
+          <w:lang w:val="es-ES"/>
+        </w:rPr>
+        <w:tab/>
+      </w:r>
+      <w:r>
+        <w:rPr>
+          <w:lang w:val="es-ES"/>
+        </w:rPr>
+        <w:tab/>
+      </w:r>
+      <w:r>
+        <w:rPr>
+          <w:lang w:val="es-ES"/>
+        </w:rPr>
         <w:t>(</w:t>
       </w:r>
       <w:proofErr w:type="spellStart"/>
       <w:r>
         <w:rPr>
-          <w:lang w:val="en-US"/>
+          <w:lang w:val="es-ES"/>
         </w:rPr>
         <w:t>varchar</w:t>
       </w:r>
       <w:proofErr w:type="spellEnd"/>
       <w:r>
         <w:rPr>
-          <w:lang w:val="en-US"/>
+          <w:lang w:val="es-ES"/>
         </w:rPr>
         <w:t xml:space="preserve">), </w:t>
       </w:r>
@@ -11160,41 +11532,52 @@
           <w:numId w:val="49"/>
         </w:numPr>
         <w:rPr>
-          <w:lang w:val="en-US"/>
-        </w:rPr>
-      </w:pPr>
-      <w:proofErr w:type="spellStart"/>
-      <w:r>
-        <w:rPr>
-          <w:lang w:val="en-US"/>
+          <w:lang w:val="es-ES"/>
+        </w:rPr>
+      </w:pPr>
+      <w:proofErr w:type="spellStart"/>
+      <w:r>
+        <w:rPr>
+          <w:lang w:val="es-ES"/>
         </w:rPr>
         <w:t>descripcion</w:t>
       </w:r>
       <w:proofErr w:type="spellEnd"/>
       <w:r>
         <w:rPr>
-          <w:lang w:val="en-US"/>
+          <w:lang w:val="es-ES"/>
         </w:rPr>
         <w:t xml:space="preserve"> </w:t>
       </w:r>
       <w:r>
         <w:rPr>
-          <w:lang w:val="en-US"/>
-        </w:rPr>
-        <w:tab/>
+          <w:lang w:val="es-ES"/>
+        </w:rPr>
+        <w:tab/>
+      </w:r>
+      <w:r>
+        <w:rPr>
+          <w:lang w:val="es-ES"/>
+        </w:rPr>
+        <w:tab/>
+      </w:r>
+      <w:r>
+        <w:rPr>
+          <w:lang w:val="es-ES"/>
+        </w:rPr>
         <w:t>(</w:t>
       </w:r>
       <w:proofErr w:type="spellStart"/>
       <w:r>
         <w:rPr>
-          <w:lang w:val="en-US"/>
+          <w:lang w:val="es-ES"/>
         </w:rPr>
         <w:t>varchar</w:t>
       </w:r>
       <w:proofErr w:type="spellEnd"/>
       <w:r>
         <w:rPr>
-          <w:lang w:val="en-US"/>
+          <w:lang w:val="es-ES"/>
         </w:rPr>
         <w:t>)</w:t>
       </w:r>
@@ -11224,27 +11607,66 @@
           <w:numId w:val="49"/>
         </w:numPr>
         <w:rPr>
-          <w:lang w:val="en-US"/>
-        </w:rPr>
-      </w:pPr>
-      <w:r>
-        <w:rPr>
-          <w:lang w:val="en-US"/>
+          <w:lang w:val="es-ES"/>
+        </w:rPr>
+      </w:pPr>
+      <w:r>
+        <w:rPr>
+          <w:lang w:val="es-ES"/>
         </w:rPr>
         <w:t xml:space="preserve">id </w:t>
       </w:r>
       <w:r>
         <w:rPr>
-          <w:lang w:val="en-US"/>
-        </w:rPr>
-        <w:tab/>
-      </w:r>
-      <w:r>
-        <w:rPr>
-          <w:lang w:val="en-US"/>
-        </w:rPr>
-        <w:tab/>
-        <w:t xml:space="preserve">(integer, numeric), </w:t>
+          <w:lang w:val="es-ES"/>
+        </w:rPr>
+        <w:tab/>
+      </w:r>
+      <w:r>
+        <w:rPr>
+          <w:lang w:val="es-ES"/>
+        </w:rPr>
+        <w:tab/>
+      </w:r>
+      <w:r>
+        <w:rPr>
+          <w:lang w:val="es-ES"/>
+        </w:rPr>
+        <w:tab/>
+      </w:r>
+      <w:r>
+        <w:rPr>
+          <w:lang w:val="es-ES"/>
+        </w:rPr>
+        <w:t>(</w:t>
+      </w:r>
+      <w:proofErr w:type="spellStart"/>
+      <w:r>
+        <w:rPr>
+          <w:lang w:val="es-ES"/>
+        </w:rPr>
+        <w:t>integer</w:t>
+      </w:r>
+      <w:proofErr w:type="spellEnd"/>
+      <w:r>
+        <w:rPr>
+          <w:lang w:val="es-ES"/>
+        </w:rPr>
+        <w:t xml:space="preserve">, </w:t>
+      </w:r>
+      <w:proofErr w:type="spellStart"/>
+      <w:r>
+        <w:rPr>
+          <w:lang w:val="es-ES"/>
+        </w:rPr>
+        <w:t>numeric</w:t>
+      </w:r>
+      <w:proofErr w:type="spellEnd"/>
+      <w:r>
+        <w:rPr>
+          <w:lang w:val="es-ES"/>
+        </w:rPr>
+        <w:t xml:space="preserve">), </w:t>
       </w:r>
     </w:p>
     <w:p>
@@ -11255,41 +11677,44 @@
           <w:numId w:val="49"/>
         </w:numPr>
         <w:rPr>
-          <w:lang w:val="en-US"/>
-        </w:rPr>
-      </w:pPr>
-      <w:proofErr w:type="spellStart"/>
-      <w:r>
-        <w:rPr>
-          <w:lang w:val="en-US"/>
-        </w:rPr>
-        <w:t>nombre</w:t>
-      </w:r>
-      <w:proofErr w:type="spellEnd"/>
-      <w:r>
-        <w:rPr>
-          <w:lang w:val="en-US"/>
-        </w:rPr>
-        <w:t xml:space="preserve"> </w:t>
-      </w:r>
-      <w:r>
-        <w:rPr>
-          <w:lang w:val="en-US"/>
-        </w:rPr>
-        <w:tab/>
+          <w:lang w:val="es-ES"/>
+        </w:rPr>
+      </w:pPr>
+      <w:r>
+        <w:rPr>
+          <w:lang w:val="es-ES"/>
+        </w:rPr>
+        <w:t xml:space="preserve">nombre </w:t>
+      </w:r>
+      <w:r>
+        <w:rPr>
+          <w:lang w:val="es-ES"/>
+        </w:rPr>
+        <w:tab/>
+      </w:r>
+      <w:r>
+        <w:rPr>
+          <w:lang w:val="es-ES"/>
+        </w:rPr>
+        <w:tab/>
+      </w:r>
+      <w:r>
+        <w:rPr>
+          <w:lang w:val="es-ES"/>
+        </w:rPr>
         <w:t>(</w:t>
       </w:r>
       <w:proofErr w:type="spellStart"/>
       <w:r>
         <w:rPr>
-          <w:lang w:val="en-US"/>
+          <w:lang w:val="es-ES"/>
         </w:rPr>
         <w:t>varchar</w:t>
       </w:r>
       <w:proofErr w:type="spellEnd"/>
       <w:r>
         <w:rPr>
-          <w:lang w:val="en-US"/>
+          <w:lang w:val="es-ES"/>
         </w:rPr>
         <w:t xml:space="preserve">), </w:t>
       </w:r>
@@ -11302,41 +11727,52 @@
           <w:numId w:val="49"/>
         </w:numPr>
         <w:rPr>
-          <w:lang w:val="en-US"/>
-        </w:rPr>
-      </w:pPr>
-      <w:proofErr w:type="spellStart"/>
-      <w:r>
-        <w:rPr>
-          <w:lang w:val="en-US"/>
+          <w:lang w:val="es-ES"/>
+        </w:rPr>
+      </w:pPr>
+      <w:proofErr w:type="spellStart"/>
+      <w:r>
+        <w:rPr>
+          <w:lang w:val="es-ES"/>
         </w:rPr>
         <w:t>descripcion</w:t>
       </w:r>
       <w:proofErr w:type="spellEnd"/>
       <w:r>
         <w:rPr>
-          <w:lang w:val="en-US"/>
+          <w:lang w:val="es-ES"/>
         </w:rPr>
         <w:t xml:space="preserve"> </w:t>
       </w:r>
       <w:r>
         <w:rPr>
-          <w:lang w:val="en-US"/>
-        </w:rPr>
-        <w:tab/>
+          <w:lang w:val="es-ES"/>
+        </w:rPr>
+        <w:tab/>
+      </w:r>
+      <w:r>
+        <w:rPr>
+          <w:lang w:val="es-ES"/>
+        </w:rPr>
+        <w:tab/>
+      </w:r>
+      <w:r>
+        <w:rPr>
+          <w:lang w:val="es-ES"/>
+        </w:rPr>
         <w:t>(</w:t>
       </w:r>
       <w:proofErr w:type="spellStart"/>
       <w:r>
         <w:rPr>
-          <w:lang w:val="en-US"/>
+          <w:lang w:val="es-ES"/>
         </w:rPr>
         <w:t>varchar</w:t>
       </w:r>
       <w:proofErr w:type="spellEnd"/>
       <w:r>
         <w:rPr>
-          <w:lang w:val="en-US"/>
+          <w:lang w:val="es-ES"/>
         </w:rPr>
         <w:t>)</w:t>
       </w:r>
@@ -11366,27 +11802,66 @@
           <w:numId w:val="49"/>
         </w:numPr>
         <w:rPr>
-          <w:lang w:val="en-US"/>
-        </w:rPr>
-      </w:pPr>
-      <w:r>
-        <w:rPr>
-          <w:lang w:val="en-US"/>
+          <w:lang w:val="es-ES"/>
+        </w:rPr>
+      </w:pPr>
+      <w:r>
+        <w:rPr>
+          <w:lang w:val="es-ES"/>
         </w:rPr>
         <w:t xml:space="preserve">id </w:t>
       </w:r>
       <w:r>
         <w:rPr>
-          <w:lang w:val="en-US"/>
-        </w:rPr>
-        <w:tab/>
-      </w:r>
-      <w:r>
-        <w:rPr>
-          <w:lang w:val="en-US"/>
-        </w:rPr>
-        <w:tab/>
-        <w:t xml:space="preserve">(integer, numeric), </w:t>
+          <w:lang w:val="es-ES"/>
+        </w:rPr>
+        <w:tab/>
+      </w:r>
+      <w:r>
+        <w:rPr>
+          <w:lang w:val="es-ES"/>
+        </w:rPr>
+        <w:tab/>
+      </w:r>
+      <w:r>
+        <w:rPr>
+          <w:lang w:val="es-ES"/>
+        </w:rPr>
+        <w:tab/>
+      </w:r>
+      <w:r>
+        <w:rPr>
+          <w:lang w:val="es-ES"/>
+        </w:rPr>
+        <w:t>(</w:t>
+      </w:r>
+      <w:proofErr w:type="spellStart"/>
+      <w:r>
+        <w:rPr>
+          <w:lang w:val="es-ES"/>
+        </w:rPr>
+        <w:t>integer</w:t>
+      </w:r>
+      <w:proofErr w:type="spellEnd"/>
+      <w:r>
+        <w:rPr>
+          <w:lang w:val="es-ES"/>
+        </w:rPr>
+        <w:t xml:space="preserve">, </w:t>
+      </w:r>
+      <w:proofErr w:type="spellStart"/>
+      <w:r>
+        <w:rPr>
+          <w:lang w:val="es-ES"/>
+        </w:rPr>
+        <w:t>numeric</w:t>
+      </w:r>
+      <w:proofErr w:type="spellEnd"/>
+      <w:r>
+        <w:rPr>
+          <w:lang w:val="es-ES"/>
+        </w:rPr>
+        <w:t xml:space="preserve">), </w:t>
       </w:r>
     </w:p>
     <w:p>
@@ -11397,41 +11872,44 @@
           <w:numId w:val="49"/>
         </w:numPr>
         <w:rPr>
-          <w:lang w:val="en-US"/>
-        </w:rPr>
-      </w:pPr>
-      <w:proofErr w:type="spellStart"/>
-      <w:r>
-        <w:rPr>
-          <w:lang w:val="en-US"/>
-        </w:rPr>
-        <w:t>nombre</w:t>
-      </w:r>
-      <w:proofErr w:type="spellEnd"/>
-      <w:r>
-        <w:rPr>
-          <w:lang w:val="en-US"/>
-        </w:rPr>
-        <w:t xml:space="preserve"> </w:t>
-      </w:r>
-      <w:r>
-        <w:rPr>
-          <w:lang w:val="en-US"/>
-        </w:rPr>
-        <w:tab/>
+          <w:lang w:val="es-ES"/>
+        </w:rPr>
+      </w:pPr>
+      <w:r>
+        <w:rPr>
+          <w:lang w:val="es-ES"/>
+        </w:rPr>
+        <w:t xml:space="preserve">nombre </w:t>
+      </w:r>
+      <w:r>
+        <w:rPr>
+          <w:lang w:val="es-ES"/>
+        </w:rPr>
+        <w:tab/>
+      </w:r>
+      <w:r>
+        <w:rPr>
+          <w:lang w:val="es-ES"/>
+        </w:rPr>
+        <w:tab/>
+      </w:r>
+      <w:r>
+        <w:rPr>
+          <w:lang w:val="es-ES"/>
+        </w:rPr>
         <w:t>(</w:t>
       </w:r>
       <w:proofErr w:type="spellStart"/>
       <w:r>
         <w:rPr>
-          <w:lang w:val="en-US"/>
+          <w:lang w:val="es-ES"/>
         </w:rPr>
         <w:t>varchar</w:t>
       </w:r>
       <w:proofErr w:type="spellEnd"/>
       <w:r>
         <w:rPr>
-          <w:lang w:val="en-US"/>
+          <w:lang w:val="es-ES"/>
         </w:rPr>
         <w:t xml:space="preserve">), </w:t>
       </w:r>
@@ -11444,41 +11922,52 @@
           <w:numId w:val="49"/>
         </w:numPr>
         <w:rPr>
-          <w:lang w:val="en-US"/>
-        </w:rPr>
-      </w:pPr>
-      <w:proofErr w:type="spellStart"/>
-      <w:r>
-        <w:rPr>
-          <w:lang w:val="en-US"/>
+          <w:lang w:val="es-ES"/>
+        </w:rPr>
+      </w:pPr>
+      <w:proofErr w:type="spellStart"/>
+      <w:r>
+        <w:rPr>
+          <w:lang w:val="es-ES"/>
         </w:rPr>
         <w:t>descripcion</w:t>
       </w:r>
       <w:proofErr w:type="spellEnd"/>
       <w:r>
         <w:rPr>
-          <w:lang w:val="en-US"/>
+          <w:lang w:val="es-ES"/>
         </w:rPr>
         <w:t xml:space="preserve"> </w:t>
       </w:r>
       <w:r>
         <w:rPr>
-          <w:lang w:val="en-US"/>
-        </w:rPr>
-        <w:tab/>
+          <w:lang w:val="es-ES"/>
+        </w:rPr>
+        <w:tab/>
+      </w:r>
+      <w:r>
+        <w:rPr>
+          <w:lang w:val="es-ES"/>
+        </w:rPr>
+        <w:tab/>
+      </w:r>
+      <w:r>
+        <w:rPr>
+          <w:lang w:val="es-ES"/>
+        </w:rPr>
         <w:t>(</w:t>
       </w:r>
       <w:proofErr w:type="spellStart"/>
       <w:r>
         <w:rPr>
-          <w:lang w:val="en-US"/>
+          <w:lang w:val="es-ES"/>
         </w:rPr>
         <w:t>varchar</w:t>
       </w:r>
       <w:proofErr w:type="spellEnd"/>
       <w:r>
         <w:rPr>
-          <w:lang w:val="en-US"/>
+          <w:lang w:val="es-ES"/>
         </w:rPr>
         <w:t xml:space="preserve">), </w:t>
       </w:r>
@@ -11499,6 +11988,11 @@
       </w:r>
       <w:r>
         <w:tab/>
+      </w:r>
+      <w:r>
+        <w:tab/>
+      </w:r>
+      <w:r>
         <w:t>(</w:t>
       </w:r>
       <w:proofErr w:type="spellStart"/>
@@ -11544,41 +12038,44 @@
           <w:numId w:val="49"/>
         </w:numPr>
         <w:rPr>
-          <w:lang w:val="en-US"/>
-        </w:rPr>
-      </w:pPr>
-      <w:proofErr w:type="spellStart"/>
-      <w:r>
-        <w:rPr>
-          <w:lang w:val="en-US"/>
-        </w:rPr>
-        <w:t>aprobado</w:t>
-      </w:r>
-      <w:proofErr w:type="spellEnd"/>
-      <w:r>
-        <w:rPr>
-          <w:lang w:val="en-US"/>
-        </w:rPr>
-        <w:t xml:space="preserve"> </w:t>
-      </w:r>
-      <w:r>
-        <w:rPr>
-          <w:lang w:val="en-US"/>
-        </w:rPr>
-        <w:tab/>
+          <w:lang w:val="es-ES"/>
+        </w:rPr>
+      </w:pPr>
+      <w:r>
+        <w:rPr>
+          <w:lang w:val="es-ES"/>
+        </w:rPr>
+        <w:t xml:space="preserve">aprobado </w:t>
+      </w:r>
+      <w:r>
+        <w:rPr>
+          <w:lang w:val="es-ES"/>
+        </w:rPr>
+        <w:tab/>
+      </w:r>
+      <w:r>
+        <w:rPr>
+          <w:lang w:val="es-ES"/>
+        </w:rPr>
+        <w:tab/>
+      </w:r>
+      <w:r>
+        <w:rPr>
+          <w:lang w:val="es-ES"/>
+        </w:rPr>
         <w:t>(</w:t>
       </w:r>
       <w:proofErr w:type="spellStart"/>
       <w:r>
         <w:rPr>
-          <w:lang w:val="en-US"/>
+          <w:lang w:val="es-ES"/>
         </w:rPr>
         <w:t>bool</w:t>
       </w:r>
       <w:proofErr w:type="spellEnd"/>
       <w:r>
         <w:rPr>
-          <w:lang w:val="en-US"/>
+          <w:lang w:val="es-ES"/>
         </w:rPr>
         <w:t>, bit)</w:t>
       </w:r>
@@ -11608,27 +12105,66 @@
           <w:numId w:val="49"/>
         </w:numPr>
         <w:rPr>
-          <w:lang w:val="en-US"/>
-        </w:rPr>
-      </w:pPr>
-      <w:r>
-        <w:rPr>
-          <w:lang w:val="en-US"/>
+          <w:lang w:val="es-ES"/>
+        </w:rPr>
+      </w:pPr>
+      <w:r>
+        <w:rPr>
+          <w:lang w:val="es-ES"/>
         </w:rPr>
         <w:t xml:space="preserve">id </w:t>
       </w:r>
       <w:r>
         <w:rPr>
-          <w:lang w:val="en-US"/>
-        </w:rPr>
-        <w:tab/>
-      </w:r>
-      <w:r>
-        <w:rPr>
-          <w:lang w:val="en-US"/>
-        </w:rPr>
-        <w:tab/>
-        <w:t xml:space="preserve">(integer, numeric), </w:t>
+          <w:lang w:val="es-ES"/>
+        </w:rPr>
+        <w:tab/>
+      </w:r>
+      <w:r>
+        <w:rPr>
+          <w:lang w:val="es-ES"/>
+        </w:rPr>
+        <w:tab/>
+      </w:r>
+      <w:r>
+        <w:rPr>
+          <w:lang w:val="es-ES"/>
+        </w:rPr>
+        <w:tab/>
+      </w:r>
+      <w:r>
+        <w:rPr>
+          <w:lang w:val="es-ES"/>
+        </w:rPr>
+        <w:t>(</w:t>
+      </w:r>
+      <w:proofErr w:type="spellStart"/>
+      <w:r>
+        <w:rPr>
+          <w:lang w:val="es-ES"/>
+        </w:rPr>
+        <w:t>integer</w:t>
+      </w:r>
+      <w:proofErr w:type="spellEnd"/>
+      <w:r>
+        <w:rPr>
+          <w:lang w:val="es-ES"/>
+        </w:rPr>
+        <w:t xml:space="preserve">, </w:t>
+      </w:r>
+      <w:proofErr w:type="spellStart"/>
+      <w:r>
+        <w:rPr>
+          <w:lang w:val="es-ES"/>
+        </w:rPr>
+        <w:t>numeric</w:t>
+      </w:r>
+      <w:proofErr w:type="spellEnd"/>
+      <w:r>
+        <w:rPr>
+          <w:lang w:val="es-ES"/>
+        </w:rPr>
+        <w:t xml:space="preserve">), </w:t>
       </w:r>
     </w:p>
     <w:p>
@@ -11639,41 +12175,52 @@
           <w:numId w:val="49"/>
         </w:numPr>
         <w:rPr>
-          <w:lang w:val="en-US"/>
-        </w:rPr>
-      </w:pPr>
-      <w:proofErr w:type="spellStart"/>
-      <w:r>
-        <w:rPr>
-          <w:lang w:val="en-US"/>
+          <w:lang w:val="es-ES"/>
+        </w:rPr>
+      </w:pPr>
+      <w:proofErr w:type="spellStart"/>
+      <w:r>
+        <w:rPr>
+          <w:lang w:val="es-ES"/>
         </w:rPr>
         <w:t>descripcion</w:t>
       </w:r>
       <w:proofErr w:type="spellEnd"/>
       <w:r>
         <w:rPr>
-          <w:lang w:val="en-US"/>
+          <w:lang w:val="es-ES"/>
         </w:rPr>
         <w:t xml:space="preserve"> </w:t>
       </w:r>
       <w:r>
         <w:rPr>
-          <w:lang w:val="en-US"/>
-        </w:rPr>
-        <w:tab/>
+          <w:lang w:val="es-ES"/>
+        </w:rPr>
+        <w:tab/>
+      </w:r>
+      <w:r>
+        <w:rPr>
+          <w:lang w:val="es-ES"/>
+        </w:rPr>
+        <w:tab/>
+      </w:r>
+      <w:r>
+        <w:rPr>
+          <w:lang w:val="es-ES"/>
+        </w:rPr>
         <w:t>(</w:t>
       </w:r>
       <w:proofErr w:type="spellStart"/>
       <w:r>
         <w:rPr>
-          <w:lang w:val="en-US"/>
+          <w:lang w:val="es-ES"/>
         </w:rPr>
         <w:t>varchar</w:t>
       </w:r>
       <w:proofErr w:type="spellEnd"/>
       <w:r>
         <w:rPr>
-          <w:lang w:val="en-US"/>
+          <w:lang w:val="es-ES"/>
         </w:rPr>
         <w:t xml:space="preserve">) </w:t>
       </w:r>
@@ -11703,33 +12250,61 @@
           <w:numId w:val="49"/>
         </w:numPr>
         <w:rPr>
-          <w:lang w:val="en-US"/>
-        </w:rPr>
-      </w:pPr>
-      <w:r>
-        <w:rPr>
-          <w:lang w:val="en-US"/>
+          <w:lang w:val="es-ES"/>
+        </w:rPr>
+      </w:pPr>
+      <w:r>
+        <w:rPr>
+          <w:lang w:val="es-ES"/>
         </w:rPr>
         <w:t xml:space="preserve">id </w:t>
       </w:r>
       <w:r>
         <w:rPr>
-          <w:lang w:val="en-US"/>
-        </w:rPr>
-        <w:tab/>
-      </w:r>
-      <w:r>
-        <w:rPr>
-          <w:lang w:val="en-US"/>
-        </w:rPr>
-        <w:tab/>
-      </w:r>
-      <w:r>
-        <w:rPr>
-          <w:lang w:val="en-US"/>
-        </w:rPr>
-        <w:tab/>
-        <w:t xml:space="preserve">(integer, numeric), </w:t>
+          <w:lang w:val="es-ES"/>
+        </w:rPr>
+        <w:tab/>
+      </w:r>
+      <w:r>
+        <w:rPr>
+          <w:lang w:val="es-ES"/>
+        </w:rPr>
+        <w:tab/>
+      </w:r>
+      <w:r>
+        <w:rPr>
+          <w:lang w:val="es-ES"/>
+        </w:rPr>
+        <w:tab/>
+        <w:t>(</w:t>
+      </w:r>
+      <w:proofErr w:type="spellStart"/>
+      <w:r>
+        <w:rPr>
+          <w:lang w:val="es-ES"/>
+        </w:rPr>
+        <w:t>integer</w:t>
+      </w:r>
+      <w:proofErr w:type="spellEnd"/>
+      <w:r>
+        <w:rPr>
+          <w:lang w:val="es-ES"/>
+        </w:rPr>
+        <w:t xml:space="preserve">, </w:t>
+      </w:r>
+      <w:proofErr w:type="spellStart"/>
+      <w:r>
+        <w:rPr>
+          <w:lang w:val="es-ES"/>
+        </w:rPr>
+        <w:t>numeric</w:t>
+      </w:r>
+      <w:proofErr w:type="spellEnd"/>
+      <w:r>
+        <w:rPr>
+          <w:lang w:val="es-ES"/>
+        </w:rPr>
+        <w:t xml:space="preserve">), </w:t>
       </w:r>
     </w:p>
     <w:p>
@@ -11740,30 +12315,30 @@
           <w:numId w:val="49"/>
         </w:numPr>
         <w:rPr>
-          <w:lang w:val="en-US"/>
-        </w:rPr>
-      </w:pPr>
-      <w:r>
-        <w:rPr>
-          <w:lang w:val="en-US"/>
+          <w:lang w:val="es-ES"/>
+        </w:rPr>
+      </w:pPr>
+      <w:r>
+        <w:rPr>
+          <w:lang w:val="es-ES"/>
         </w:rPr>
         <w:t xml:space="preserve">titulo </w:t>
       </w:r>
       <w:r>
         <w:rPr>
-          <w:lang w:val="en-US"/>
-        </w:rPr>
-        <w:tab/>
-      </w:r>
-      <w:r>
-        <w:rPr>
-          <w:lang w:val="en-US"/>
-        </w:rPr>
-        <w:tab/>
-      </w:r>
-      <w:r>
-        <w:rPr>
-          <w:lang w:val="en-US"/>
+          <w:lang w:val="es-ES"/>
+        </w:rPr>
+        <w:tab/>
+      </w:r>
+      <w:r>
+        <w:rPr>
+          <w:lang w:val="es-ES"/>
+        </w:rPr>
+        <w:tab/>
+      </w:r>
+      <w:r>
+        <w:rPr>
+          <w:lang w:val="es-ES"/>
         </w:rPr>
         <w:tab/>
         <w:t>(</w:t>
@@ -11771,14 +12346,14 @@
       <w:proofErr w:type="spellStart"/>
       <w:r>
         <w:rPr>
-          <w:lang w:val="en-US"/>
+          <w:lang w:val="es-ES"/>
         </w:rPr>
         <w:t>varchar</w:t>
       </w:r>
       <w:proofErr w:type="spellEnd"/>
       <w:r>
         <w:rPr>
-          <w:lang w:val="en-US"/>
+          <w:lang w:val="es-ES"/>
         </w:rPr>
         <w:t xml:space="preserve">), </w:t>
       </w:r>
@@ -11791,32 +12366,32 @@
           <w:numId w:val="49"/>
         </w:numPr>
         <w:rPr>
-          <w:lang w:val="en-US"/>
-        </w:rPr>
-      </w:pPr>
-      <w:proofErr w:type="spellStart"/>
-      <w:r>
-        <w:rPr>
-          <w:lang w:val="en-US"/>
+          <w:lang w:val="es-ES"/>
+        </w:rPr>
+      </w:pPr>
+      <w:proofErr w:type="spellStart"/>
+      <w:r>
+        <w:rPr>
+          <w:lang w:val="es-ES"/>
         </w:rPr>
         <w:t>fecha_inicio</w:t>
       </w:r>
       <w:proofErr w:type="spellEnd"/>
       <w:r>
         <w:rPr>
-          <w:lang w:val="en-US"/>
+          <w:lang w:val="es-ES"/>
         </w:rPr>
         <w:t xml:space="preserve"> </w:t>
       </w:r>
       <w:r>
         <w:rPr>
-          <w:lang w:val="en-US"/>
-        </w:rPr>
-        <w:tab/>
-      </w:r>
-      <w:r>
-        <w:rPr>
-          <w:lang w:val="en-US"/>
+          <w:lang w:val="es-ES"/>
+        </w:rPr>
+        <w:tab/>
+      </w:r>
+      <w:r>
+        <w:rPr>
+          <w:lang w:val="es-ES"/>
         </w:rPr>
         <w:tab/>
         <w:t xml:space="preserve">(date), </w:t>
@@ -11830,32 +12405,32 @@
           <w:numId w:val="49"/>
         </w:numPr>
         <w:rPr>
-          <w:lang w:val="en-US"/>
-        </w:rPr>
-      </w:pPr>
-      <w:proofErr w:type="spellStart"/>
-      <w:r>
-        <w:rPr>
-          <w:lang w:val="en-US"/>
+          <w:lang w:val="es-ES"/>
+        </w:rPr>
+      </w:pPr>
+      <w:proofErr w:type="spellStart"/>
+      <w:r>
+        <w:rPr>
+          <w:lang w:val="es-ES"/>
         </w:rPr>
         <w:t>fecha_fin</w:t>
       </w:r>
       <w:proofErr w:type="spellEnd"/>
       <w:r>
         <w:rPr>
-          <w:lang w:val="en-US"/>
+          <w:lang w:val="es-ES"/>
         </w:rPr>
         <w:t xml:space="preserve"> </w:t>
       </w:r>
       <w:r>
         <w:rPr>
-          <w:lang w:val="en-US"/>
-        </w:rPr>
-        <w:tab/>
-      </w:r>
-      <w:r>
-        <w:rPr>
-          <w:lang w:val="en-US"/>
+          <w:lang w:val="es-ES"/>
+        </w:rPr>
+        <w:tab/>
+      </w:r>
+      <w:r>
+        <w:rPr>
+          <w:lang w:val="es-ES"/>
         </w:rPr>
         <w:tab/>
         <w:t xml:space="preserve">(date), </w:t>
@@ -11874,28 +12449,62 @@
       </w:pPr>
       <w:r>
         <w:rPr>
-          <w:lang w:val="en-US"/>
+          <w:lang w:val="es-ES"/>
         </w:rPr>
         <w:t xml:space="preserve">tipo </w:t>
       </w:r>
       <w:r>
         <w:rPr>
-          <w:lang w:val="en-US"/>
-        </w:rPr>
-        <w:tab/>
-      </w:r>
-      <w:r>
-        <w:rPr>
-          <w:lang w:val="en-US"/>
-        </w:rPr>
-        <w:tab/>
-      </w:r>
-      <w:r>
-        <w:rPr>
-          <w:lang w:val="en-US"/>
-        </w:rPr>
-        <w:tab/>
-        <w:t xml:space="preserve">(integer, numeric [1]), </w:t>
+          <w:lang w:val="es-ES"/>
+        </w:rPr>
+        <w:tab/>
+      </w:r>
+      <w:r>
+        <w:rPr>
+          <w:lang w:val="es-ES"/>
+        </w:rPr>
+        <w:tab/>
+      </w:r>
+      <w:r>
+        <w:rPr>
+          <w:lang w:val="es-ES"/>
+        </w:rPr>
+        <w:tab/>
+        <w:t>(</w:t>
+      </w:r>
+      <w:proofErr w:type="spellStart"/>
+      <w:r>
+        <w:rPr>
+          <w:lang w:val="es-ES"/>
+        </w:rPr>
+        <w:t>integer</w:t>
+      </w:r>
+      <w:proofErr w:type="spellEnd"/>
+      <w:r>
+        <w:rPr>
+          <w:lang w:val="es-ES"/>
+        </w:rPr>
+        <w:t xml:space="preserve">, </w:t>
+      </w:r>
+      <w:proofErr w:type="spellStart"/>
+      <w:r>
+        <w:rPr>
+          <w:lang w:val="es-ES"/>
+        </w:rPr>
+        <w:t>nume</w:t>
+      </w:r>
+      <w:r>
+        <w:rPr>
+          <w:lang w:val="en-US"/>
+        </w:rPr>
+        <w:t>ric</w:t>
+      </w:r>
+      <w:proofErr w:type="spellEnd"/>
+      <w:r>
+        <w:rPr>
+          <w:lang w:val="en-US"/>
+        </w:rPr>
+        <w:t xml:space="preserve"> [1]), </w:t>
       </w:r>
     </w:p>
     <w:p>
@@ -12160,27 +12769,66 @@
           <w:numId w:val="49"/>
         </w:numPr>
         <w:rPr>
-          <w:lang w:val="en-US"/>
-        </w:rPr>
-      </w:pPr>
-      <w:r>
-        <w:rPr>
-          <w:lang w:val="en-US"/>
+          <w:lang w:val="es-ES"/>
+        </w:rPr>
+      </w:pPr>
+      <w:r>
+        <w:rPr>
+          <w:lang w:val="es-ES"/>
         </w:rPr>
         <w:t xml:space="preserve">id </w:t>
       </w:r>
       <w:r>
         <w:rPr>
-          <w:lang w:val="en-US"/>
-        </w:rPr>
-        <w:tab/>
-      </w:r>
-      <w:r>
-        <w:rPr>
-          <w:lang w:val="en-US"/>
-        </w:rPr>
-        <w:tab/>
-        <w:t xml:space="preserve">(numeric, integer), </w:t>
+          <w:lang w:val="es-ES"/>
+        </w:rPr>
+        <w:tab/>
+      </w:r>
+      <w:r>
+        <w:rPr>
+          <w:lang w:val="es-ES"/>
+        </w:rPr>
+        <w:tab/>
+      </w:r>
+      <w:r>
+        <w:rPr>
+          <w:lang w:val="es-ES"/>
+        </w:rPr>
+        <w:tab/>
+      </w:r>
+      <w:r>
+        <w:rPr>
+          <w:lang w:val="es-ES"/>
+        </w:rPr>
+        <w:t>(</w:t>
+      </w:r>
+      <w:proofErr w:type="spellStart"/>
+      <w:r>
+        <w:rPr>
+          <w:lang w:val="es-ES"/>
+        </w:rPr>
+        <w:t>numeric</w:t>
+      </w:r>
+      <w:proofErr w:type="spellEnd"/>
+      <w:r>
+        <w:rPr>
+          <w:lang w:val="es-ES"/>
+        </w:rPr>
+        <w:t xml:space="preserve">, </w:t>
+      </w:r>
+      <w:proofErr w:type="spellStart"/>
+      <w:r>
+        <w:rPr>
+          <w:lang w:val="es-ES"/>
+        </w:rPr>
+        <w:t>integer</w:t>
+      </w:r>
+      <w:proofErr w:type="spellEnd"/>
+      <w:r>
+        <w:rPr>
+          <w:lang w:val="es-ES"/>
+        </w:rPr>
+        <w:t xml:space="preserve">), </w:t>
       </w:r>
     </w:p>
     <w:p>
@@ -12191,28 +12839,39 @@
           <w:numId w:val="49"/>
         </w:numPr>
         <w:rPr>
-          <w:lang w:val="en-US"/>
-        </w:rPr>
-      </w:pPr>
-      <w:proofErr w:type="spellStart"/>
-      <w:r>
-        <w:rPr>
-          <w:lang w:val="en-US"/>
+          <w:lang w:val="es-ES"/>
+        </w:rPr>
+      </w:pPr>
+      <w:proofErr w:type="spellStart"/>
+      <w:r>
+        <w:rPr>
+          <w:lang w:val="es-ES"/>
         </w:rPr>
         <w:t>fecha_inicio</w:t>
       </w:r>
       <w:proofErr w:type="spellEnd"/>
       <w:r>
         <w:rPr>
-          <w:lang w:val="en-US"/>
+          <w:lang w:val="es-ES"/>
         </w:rPr>
         <w:t xml:space="preserve"> </w:t>
       </w:r>
       <w:r>
         <w:rPr>
-          <w:lang w:val="en-US"/>
-        </w:rPr>
-        <w:tab/>
+          <w:lang w:val="es-ES"/>
+        </w:rPr>
+        <w:tab/>
+      </w:r>
+      <w:r>
+        <w:rPr>
+          <w:lang w:val="es-ES"/>
+        </w:rPr>
+        <w:tab/>
+      </w:r>
+      <w:r>
+        <w:rPr>
+          <w:lang w:val="es-ES"/>
+        </w:rPr>
         <w:t xml:space="preserve">(date), </w:t>
       </w:r>
     </w:p>
@@ -12224,28 +12883,39 @@
           <w:numId w:val="49"/>
         </w:numPr>
         <w:rPr>
-          <w:lang w:val="en-US"/>
-        </w:rPr>
-      </w:pPr>
-      <w:proofErr w:type="spellStart"/>
-      <w:r>
-        <w:rPr>
-          <w:lang w:val="en-US"/>
+          <w:lang w:val="es-ES"/>
+        </w:rPr>
+      </w:pPr>
+      <w:proofErr w:type="spellStart"/>
+      <w:r>
+        <w:rPr>
+          <w:lang w:val="es-ES"/>
         </w:rPr>
         <w:t>fecha_fin</w:t>
       </w:r>
       <w:proofErr w:type="spellEnd"/>
       <w:r>
         <w:rPr>
-          <w:lang w:val="en-US"/>
+          <w:lang w:val="es-ES"/>
         </w:rPr>
         <w:t xml:space="preserve"> </w:t>
       </w:r>
       <w:r>
         <w:rPr>
-          <w:lang w:val="en-US"/>
-        </w:rPr>
-        <w:tab/>
+          <w:lang w:val="es-ES"/>
+        </w:rPr>
+        <w:tab/>
+      </w:r>
+      <w:r>
+        <w:rPr>
+          <w:lang w:val="es-ES"/>
+        </w:rPr>
+        <w:tab/>
+      </w:r>
+      <w:r>
+        <w:rPr>
+          <w:lang w:val="es-ES"/>
+        </w:rPr>
         <w:t xml:space="preserve">(date), </w:t>
       </w:r>
     </w:p>
@@ -12257,41 +12927,52 @@
           <w:numId w:val="49"/>
         </w:numPr>
         <w:rPr>
-          <w:lang w:val="en-US"/>
-        </w:rPr>
-      </w:pPr>
-      <w:proofErr w:type="spellStart"/>
-      <w:r>
-        <w:rPr>
-          <w:lang w:val="en-US"/>
+          <w:lang w:val="es-ES"/>
+        </w:rPr>
+      </w:pPr>
+      <w:proofErr w:type="spellStart"/>
+      <w:r>
+        <w:rPr>
+          <w:lang w:val="es-ES"/>
         </w:rPr>
         <w:t>descripcion</w:t>
       </w:r>
       <w:proofErr w:type="spellEnd"/>
       <w:r>
         <w:rPr>
-          <w:lang w:val="en-US"/>
+          <w:lang w:val="es-ES"/>
         </w:rPr>
         <w:t xml:space="preserve"> </w:t>
       </w:r>
       <w:r>
         <w:rPr>
-          <w:lang w:val="en-US"/>
-        </w:rPr>
-        <w:tab/>
+          <w:lang w:val="es-ES"/>
+        </w:rPr>
+        <w:tab/>
+      </w:r>
+      <w:r>
+        <w:rPr>
+          <w:lang w:val="es-ES"/>
+        </w:rPr>
+        <w:tab/>
+      </w:r>
+      <w:r>
+        <w:rPr>
+          <w:lang w:val="es-ES"/>
+        </w:rPr>
         <w:t>(</w:t>
       </w:r>
       <w:proofErr w:type="spellStart"/>
       <w:r>
         <w:rPr>
-          <w:lang w:val="en-US"/>
+          <w:lang w:val="es-ES"/>
         </w:rPr>
         <w:t>varchar</w:t>
       </w:r>
       <w:proofErr w:type="spellEnd"/>
       <w:r>
         <w:rPr>
-          <w:lang w:val="en-US"/>
+          <w:lang w:val="es-ES"/>
         </w:rPr>
         <w:t xml:space="preserve">), </w:t>
       </w:r>
@@ -12304,39 +12985,50 @@
           <w:numId w:val="49"/>
         </w:numPr>
         <w:rPr>
-          <w:lang w:val="en-US"/>
-        </w:rPr>
-      </w:pPr>
-      <w:r>
-        <w:rPr>
-          <w:lang w:val="en-US"/>
+          <w:lang w:val="es-ES"/>
+        </w:rPr>
+      </w:pPr>
+      <w:r>
+        <w:rPr>
+          <w:lang w:val="es-ES"/>
         </w:rPr>
         <w:t xml:space="preserve">actual </w:t>
       </w:r>
       <w:r>
         <w:rPr>
-          <w:lang w:val="en-US"/>
-        </w:rPr>
-        <w:tab/>
-      </w:r>
-      <w:r>
-        <w:rPr>
-          <w:lang w:val="en-US"/>
-        </w:rPr>
-        <w:tab/>
+          <w:lang w:val="es-ES"/>
+        </w:rPr>
+        <w:tab/>
+      </w:r>
+      <w:r>
+        <w:rPr>
+          <w:lang w:val="es-ES"/>
+        </w:rPr>
+        <w:tab/>
+      </w:r>
+      <w:r>
+        <w:rPr>
+          <w:lang w:val="es-ES"/>
+        </w:rPr>
+        <w:tab/>
+      </w:r>
+      <w:r>
+        <w:rPr>
+          <w:lang w:val="es-ES"/>
+        </w:rPr>
         <w:t>(</w:t>
       </w:r>
       <w:proofErr w:type="spellStart"/>
       <w:r>
         <w:rPr>
-          <w:lang w:val="en-US"/>
+          <w:lang w:val="es-ES"/>
         </w:rPr>
         <w:t>bool</w:t>
       </w:r>
       <w:proofErr w:type="spellEnd"/>
       <w:r>
         <w:rPr>
-          <w:lang w:val="en-US"/>
+          <w:lang w:val="es-ES"/>
         </w:rPr>
         <w:t>, bit)</w:t>
       </w:r>
@@ -12366,33 +13058,61 @@
           <w:numId w:val="49"/>
         </w:numPr>
         <w:rPr>
-          <w:lang w:val="en-US"/>
-        </w:rPr>
-      </w:pPr>
-      <w:r>
-        <w:rPr>
-          <w:lang w:val="en-US"/>
+          <w:lang w:val="es-ES"/>
+        </w:rPr>
+      </w:pPr>
+      <w:r>
+        <w:rPr>
+          <w:lang w:val="es-ES"/>
         </w:rPr>
         <w:t xml:space="preserve">id </w:t>
       </w:r>
       <w:r>
         <w:rPr>
-          <w:lang w:val="en-US"/>
-        </w:rPr>
-        <w:tab/>
-      </w:r>
-      <w:r>
-        <w:rPr>
-          <w:lang w:val="en-US"/>
-        </w:rPr>
-        <w:tab/>
-      </w:r>
-      <w:r>
-        <w:rPr>
-          <w:lang w:val="en-US"/>
-        </w:rPr>
-        <w:tab/>
-        <w:t xml:space="preserve">(numeric, integer), </w:t>
+          <w:lang w:val="es-ES"/>
+        </w:rPr>
+        <w:tab/>
+      </w:r>
+      <w:r>
+        <w:rPr>
+          <w:lang w:val="es-ES"/>
+        </w:rPr>
+        <w:tab/>
+      </w:r>
+      <w:r>
+        <w:rPr>
+          <w:lang w:val="es-ES"/>
+        </w:rPr>
+        <w:tab/>
+        <w:t>(</w:t>
+      </w:r>
+      <w:proofErr w:type="spellStart"/>
+      <w:r>
+        <w:rPr>
+          <w:lang w:val="es-ES"/>
+        </w:rPr>
+        <w:t>numeric</w:t>
+      </w:r>
+      <w:proofErr w:type="spellEnd"/>
+      <w:r>
+        <w:rPr>
+          <w:lang w:val="es-ES"/>
+        </w:rPr>
+        <w:t xml:space="preserve">, </w:t>
+      </w:r>
+      <w:proofErr w:type="spellStart"/>
+      <w:r>
+        <w:rPr>
+          <w:lang w:val="es-ES"/>
+        </w:rPr>
+        <w:t>integer</w:t>
+      </w:r>
+      <w:proofErr w:type="spellEnd"/>
+      <w:r>
+        <w:rPr>
+          <w:lang w:val="es-ES"/>
+        </w:rPr>
+        <w:t xml:space="preserve">), </w:t>
       </w:r>
     </w:p>
     <w:p>
@@ -12403,24 +13123,24 @@
           <w:numId w:val="49"/>
         </w:numPr>
         <w:rPr>
-          <w:lang w:val="en-US"/>
-        </w:rPr>
-      </w:pPr>
-      <w:r>
-        <w:rPr>
-          <w:lang w:val="en-US"/>
+          <w:lang w:val="es-ES"/>
+        </w:rPr>
+      </w:pPr>
+      <w:r>
+        <w:rPr>
+          <w:lang w:val="es-ES"/>
         </w:rPr>
         <w:t xml:space="preserve">apellido </w:t>
       </w:r>
       <w:r>
         <w:rPr>
-          <w:lang w:val="en-US"/>
-        </w:rPr>
-        <w:tab/>
-      </w:r>
-      <w:r>
-        <w:rPr>
-          <w:lang w:val="en-US"/>
+          <w:lang w:val="es-ES"/>
+        </w:rPr>
+        <w:tab/>
+      </w:r>
+      <w:r>
+        <w:rPr>
+          <w:lang w:val="es-ES"/>
         </w:rPr>
         <w:tab/>
         <w:t>(</w:t>
@@ -12428,14 +13148,14 @@
       <w:proofErr w:type="spellStart"/>
       <w:r>
         <w:rPr>
-          <w:lang w:val="en-US"/>
+          <w:lang w:val="es-ES"/>
         </w:rPr>
         <w:t>varchar</w:t>
       </w:r>
       <w:proofErr w:type="spellEnd"/>
       <w:r>
         <w:rPr>
-          <w:lang w:val="en-US"/>
+          <w:lang w:val="es-ES"/>
         </w:rPr>
         <w:t xml:space="preserve">), </w:t>
       </w:r>
@@ -12448,24 +13168,24 @@
           <w:numId w:val="49"/>
         </w:numPr>
         <w:rPr>
-          <w:lang w:val="en-US"/>
-        </w:rPr>
-      </w:pPr>
-      <w:r>
-        <w:rPr>
-          <w:lang w:val="en-US"/>
+          <w:lang w:val="es-ES"/>
+        </w:rPr>
+      </w:pPr>
+      <w:r>
+        <w:rPr>
+          <w:lang w:val="es-ES"/>
         </w:rPr>
         <w:t xml:space="preserve">nombre </w:t>
       </w:r>
       <w:r>
         <w:rPr>
-          <w:lang w:val="en-US"/>
-        </w:rPr>
-        <w:tab/>
-      </w:r>
-      <w:r>
-        <w:rPr>
-          <w:lang w:val="en-US"/>
+          <w:lang w:val="es-ES"/>
+        </w:rPr>
+        <w:tab/>
+      </w:r>
+      <w:r>
+        <w:rPr>
+          <w:lang w:val="es-ES"/>
         </w:rPr>
         <w:tab/>
         <w:t>(</w:t>
@@ -12473,14 +13193,14 @@
       <w:proofErr w:type="spellStart"/>
       <w:r>
         <w:rPr>
-          <w:lang w:val="en-US"/>
+          <w:lang w:val="es-ES"/>
         </w:rPr>
         <w:t>varchar</w:t>
       </w:r>
       <w:proofErr w:type="spellEnd"/>
       <w:r>
         <w:rPr>
-          <w:lang w:val="en-US"/>
+          <w:lang w:val="es-ES"/>
         </w:rPr>
         <w:t xml:space="preserve">), </w:t>
       </w:r>
@@ -12560,9 +13280,15 @@
       <w:proofErr w:type="spellStart"/>
       <w:r>
         <w:rPr>
-          <w:lang w:val="en-US"/>
-        </w:rPr>
-        <w:t>nro_documento</w:t>
+          <w:lang w:val="es-ES"/>
+        </w:rPr>
+        <w:t>nr</w:t>
+      </w:r>
+      <w:r>
+        <w:rPr>
+          <w:lang w:val="en-US"/>
+        </w:rPr>
+        <w:t>o_documento</w:t>
       </w:r>
       <w:proofErr w:type="spellEnd"/>
       <w:r>
@@ -14524,27 +15250,66 @@
           <w:numId w:val="49"/>
         </w:numPr>
         <w:rPr>
-          <w:lang w:val="en-US"/>
-        </w:rPr>
-      </w:pPr>
-      <w:r>
-        <w:rPr>
-          <w:lang w:val="en-US"/>
+          <w:lang w:val="es-ES"/>
+        </w:rPr>
+      </w:pPr>
+      <w:r>
+        <w:rPr>
+          <w:lang w:val="es-ES"/>
         </w:rPr>
         <w:t xml:space="preserve">id </w:t>
       </w:r>
       <w:r>
         <w:rPr>
-          <w:lang w:val="en-US"/>
-        </w:rPr>
-        <w:tab/>
-      </w:r>
-      <w:r>
-        <w:rPr>
-          <w:lang w:val="en-US"/>
-        </w:rPr>
-        <w:tab/>
-        <w:t xml:space="preserve">(numeric, integer), </w:t>
+          <w:lang w:val="es-ES"/>
+        </w:rPr>
+        <w:tab/>
+      </w:r>
+      <w:r>
+        <w:rPr>
+          <w:lang w:val="es-ES"/>
+        </w:rPr>
+        <w:tab/>
+      </w:r>
+      <w:r>
+        <w:rPr>
+          <w:lang w:val="es-ES"/>
+        </w:rPr>
+        <w:tab/>
+      </w:r>
+      <w:r>
+        <w:rPr>
+          <w:lang w:val="es-ES"/>
+        </w:rPr>
+        <w:t>(</w:t>
+      </w:r>
+      <w:proofErr w:type="spellStart"/>
+      <w:r>
+        <w:rPr>
+          <w:lang w:val="es-ES"/>
+        </w:rPr>
+        <w:t>numeric</w:t>
+      </w:r>
+      <w:proofErr w:type="spellEnd"/>
+      <w:r>
+        <w:rPr>
+          <w:lang w:val="es-ES"/>
+        </w:rPr>
+        <w:t xml:space="preserve">, </w:t>
+      </w:r>
+      <w:proofErr w:type="spellStart"/>
+      <w:r>
+        <w:rPr>
+          <w:lang w:val="es-ES"/>
+        </w:rPr>
+        <w:t>integer</w:t>
+      </w:r>
+      <w:proofErr w:type="spellEnd"/>
+      <w:r>
+        <w:rPr>
+          <w:lang w:val="es-ES"/>
+        </w:rPr>
+        <w:t xml:space="preserve">), </w:t>
       </w:r>
     </w:p>
     <w:p>
@@ -14555,29 +15320,68 @@
           <w:numId w:val="49"/>
         </w:numPr>
         <w:rPr>
-          <w:lang w:val="en-US"/>
-        </w:rPr>
-      </w:pPr>
-      <w:proofErr w:type="spellStart"/>
-      <w:r>
-        <w:rPr>
-          <w:lang w:val="en-US"/>
+          <w:lang w:val="es-ES"/>
+        </w:rPr>
+      </w:pPr>
+      <w:proofErr w:type="spellStart"/>
+      <w:r>
+        <w:rPr>
+          <w:lang w:val="es-ES"/>
         </w:rPr>
         <w:t>fk_curso</w:t>
       </w:r>
       <w:proofErr w:type="spellEnd"/>
       <w:r>
         <w:rPr>
-          <w:lang w:val="en-US"/>
+          <w:lang w:val="es-ES"/>
         </w:rPr>
         <w:t xml:space="preserve"> </w:t>
       </w:r>
       <w:r>
         <w:rPr>
-          <w:lang w:val="en-US"/>
-        </w:rPr>
-        <w:tab/>
-        <w:t xml:space="preserve">(numeric, integer), </w:t>
+          <w:lang w:val="es-ES"/>
+        </w:rPr>
+        <w:tab/>
+      </w:r>
+      <w:r>
+        <w:rPr>
+          <w:lang w:val="es-ES"/>
+        </w:rPr>
+        <w:tab/>
+      </w:r>
+      <w:r>
+        <w:rPr>
+          <w:lang w:val="es-ES"/>
+        </w:rPr>
+        <w:t>(</w:t>
+      </w:r>
+      <w:proofErr w:type="spellStart"/>
+      <w:r>
+        <w:rPr>
+          <w:lang w:val="es-ES"/>
+        </w:rPr>
+        <w:t>numeric</w:t>
+      </w:r>
+      <w:proofErr w:type="spellEnd"/>
+      <w:r>
+        <w:rPr>
+          <w:lang w:val="es-ES"/>
+        </w:rPr>
+        <w:t xml:space="preserve">, </w:t>
+      </w:r>
+      <w:proofErr w:type="spellStart"/>
+      <w:r>
+        <w:rPr>
+          <w:lang w:val="es-ES"/>
+        </w:rPr>
+        <w:t>integer</w:t>
+      </w:r>
+      <w:proofErr w:type="spellEnd"/>
+      <w:r>
+        <w:rPr>
+          <w:lang w:val="es-ES"/>
+        </w:rPr>
+        <w:t xml:space="preserve">), </w:t>
       </w:r>
     </w:p>
     <w:p>
@@ -14588,29 +15392,70 @@
           <w:numId w:val="49"/>
         </w:numPr>
         <w:rPr>
-          <w:lang w:val="en-US"/>
-        </w:rPr>
-      </w:pPr>
-      <w:proofErr w:type="spellStart"/>
-      <w:r>
-        <w:rPr>
-          <w:lang w:val="en-US"/>
+          <w:lang w:val="es-ES"/>
+        </w:rPr>
+      </w:pPr>
+      <w:proofErr w:type="spellStart"/>
+      <w:r>
+        <w:rPr>
+          <w:lang w:val="es-ES"/>
         </w:rPr>
         <w:t>fk_ciclolectivo</w:t>
       </w:r>
       <w:proofErr w:type="spellEnd"/>
       <w:r>
         <w:rPr>
-          <w:lang w:val="en-US"/>
+          <w:lang w:val="es-ES"/>
         </w:rPr>
         <w:t xml:space="preserve"> </w:t>
       </w:r>
       <w:r>
         <w:rPr>
-          <w:lang w:val="en-US"/>
-        </w:rPr>
-        <w:tab/>
-        <w:t>(numeric, integer)</w:t>
+          <w:lang w:val="es-ES"/>
+        </w:rPr>
+        <w:tab/>
+      </w:r>
+      <w:r>
+        <w:rPr>
+          <w:lang w:val="es-ES"/>
+        </w:rPr>
+        <w:tab/>
+      </w:r>
+      <w:bookmarkStart w:id="39" w:name="_GoBack"/>
+      <w:bookmarkEnd w:id="39"/>
+      <w:r>
+        <w:rPr>
+          <w:lang w:val="es-ES"/>
+        </w:rPr>
+        <w:t>(</w:t>
+      </w:r>
+      <w:proofErr w:type="spellStart"/>
+      <w:r>
+        <w:rPr>
+          <w:lang w:val="es-ES"/>
+        </w:rPr>
+        <w:t>numeric</w:t>
+      </w:r>
+      <w:proofErr w:type="spellEnd"/>
+      <w:r>
+        <w:rPr>
+          <w:lang w:val="es-ES"/>
+        </w:rPr>
+        <w:t xml:space="preserve">, </w:t>
+      </w:r>
+      <w:proofErr w:type="spellStart"/>
+      <w:r>
+        <w:rPr>
+          <w:lang w:val="es-ES"/>
+        </w:rPr>
+        <w:t>integer</w:t>
+      </w:r>
+      <w:proofErr w:type="spellEnd"/>
+      <w:r>
+        <w:rPr>
+          <w:lang w:val="es-ES"/>
+        </w:rPr>
+        <w:t>)</w:t>
       </w:r>
     </w:p>
     <w:p>
@@ -14638,33 +15483,61 @@
           <w:numId w:val="49"/>
         </w:numPr>
         <w:rPr>
-          <w:lang w:val="en-US"/>
-        </w:rPr>
-      </w:pPr>
-      <w:r>
-        <w:rPr>
-          <w:lang w:val="en-US"/>
+          <w:lang w:val="es-ES"/>
+        </w:rPr>
+      </w:pPr>
+      <w:r>
+        <w:rPr>
+          <w:lang w:val="es-ES"/>
         </w:rPr>
         <w:t xml:space="preserve">id </w:t>
       </w:r>
       <w:r>
         <w:rPr>
-          <w:lang w:val="en-US"/>
-        </w:rPr>
-        <w:tab/>
-      </w:r>
-      <w:r>
-        <w:rPr>
-          <w:lang w:val="en-US"/>
-        </w:rPr>
-        <w:tab/>
-      </w:r>
-      <w:r>
-        <w:rPr>
-          <w:lang w:val="en-US"/>
-        </w:rPr>
-        <w:tab/>
-        <w:t xml:space="preserve">(numeric, integer), </w:t>
+          <w:lang w:val="es-ES"/>
+        </w:rPr>
+        <w:tab/>
+      </w:r>
+      <w:r>
+        <w:rPr>
+          <w:lang w:val="es-ES"/>
+        </w:rPr>
+        <w:tab/>
+      </w:r>
+      <w:r>
+        <w:rPr>
+          <w:lang w:val="es-ES"/>
+        </w:rPr>
+        <w:tab/>
+        <w:t>(</w:t>
+      </w:r>
+      <w:proofErr w:type="spellStart"/>
+      <w:r>
+        <w:rPr>
+          <w:lang w:val="es-ES"/>
+        </w:rPr>
+        <w:t>numeric</w:t>
+      </w:r>
+      <w:proofErr w:type="spellEnd"/>
+      <w:r>
+        <w:rPr>
+          <w:lang w:val="es-ES"/>
+        </w:rPr>
+        <w:t xml:space="preserve">, </w:t>
+      </w:r>
+      <w:proofErr w:type="spellStart"/>
+      <w:r>
+        <w:rPr>
+          <w:lang w:val="es-ES"/>
+        </w:rPr>
+        <w:t>integer</w:t>
+      </w:r>
+      <w:proofErr w:type="spellEnd"/>
+      <w:r>
+        <w:rPr>
+          <w:lang w:val="es-ES"/>
+        </w:rPr>
+        <w:t xml:space="preserve">), </w:t>
       </w:r>
     </w:p>
     <w:p>
@@ -14742,29 +15615,57 @@
           <w:numId w:val="49"/>
         </w:numPr>
         <w:rPr>
-          <w:lang w:val="en-US"/>
-        </w:rPr>
-      </w:pPr>
-      <w:proofErr w:type="spellStart"/>
-      <w:r>
-        <w:rPr>
-          <w:lang w:val="en-US"/>
+          <w:lang w:val="es-ES"/>
+        </w:rPr>
+      </w:pPr>
+      <w:proofErr w:type="spellStart"/>
+      <w:r>
+        <w:rPr>
+          <w:lang w:val="es-ES"/>
         </w:rPr>
         <w:t>fk_asignatura_id</w:t>
       </w:r>
       <w:proofErr w:type="spellEnd"/>
       <w:r>
         <w:rPr>
-          <w:lang w:val="en-US"/>
+          <w:lang w:val="es-ES"/>
         </w:rPr>
         <w:t xml:space="preserve"> </w:t>
       </w:r>
       <w:r>
         <w:rPr>
-          <w:lang w:val="en-US"/>
-        </w:rPr>
-        <w:tab/>
-        <w:t xml:space="preserve">(numeric, integer), </w:t>
+          <w:lang w:val="es-ES"/>
+        </w:rPr>
+        <w:tab/>
+        <w:t>(</w:t>
+      </w:r>
+      <w:proofErr w:type="spellStart"/>
+      <w:r>
+        <w:rPr>
+          <w:lang w:val="es-ES"/>
+        </w:rPr>
+        <w:t>numeric</w:t>
+      </w:r>
+      <w:proofErr w:type="spellEnd"/>
+      <w:r>
+        <w:rPr>
+          <w:lang w:val="es-ES"/>
+        </w:rPr>
+        <w:t xml:space="preserve">, </w:t>
+      </w:r>
+      <w:proofErr w:type="spellStart"/>
+      <w:r>
+        <w:rPr>
+          <w:lang w:val="es-ES"/>
+        </w:rPr>
+        <w:t>integer</w:t>
+      </w:r>
+      <w:proofErr w:type="spellEnd"/>
+      <w:r>
+        <w:rPr>
+          <w:lang w:val="es-ES"/>
+        </w:rPr>
+        <w:t xml:space="preserve">), </w:t>
       </w:r>
     </w:p>
     <w:p>
@@ -14781,9 +15682,15 @@
       <w:proofErr w:type="spellStart"/>
       <w:r>
         <w:rPr>
-          <w:lang w:val="en-US"/>
-        </w:rPr>
-        <w:t>fk_orientacion_id</w:t>
+          <w:lang w:val="es-ES"/>
+        </w:rPr>
+        <w:t>fk_ori</w:t>
+      </w:r>
+      <w:r>
+        <w:rPr>
+          <w:lang w:val="en-US"/>
+        </w:rPr>
+        <w:t>entacion_id</w:t>
       </w:r>
       <w:proofErr w:type="spellEnd"/>
       <w:r>
@@ -15246,6 +16153,17 @@
           <w:lang w:val="en-US"/>
         </w:rPr>
         <w:tab/>
+      </w:r>
+      <w:r>
+        <w:rPr>
+          <w:lang w:val="en-US"/>
+        </w:rPr>
+        <w:tab/>
+      </w:r>
+      <w:r>
+        <w:rPr>
+          <w:lang w:val="en-US"/>
+        </w:rPr>
         <w:t xml:space="preserve">(numeric, integer), </w:t>
       </w:r>
     </w:p>
@@ -15257,29 +16175,68 @@
           <w:numId w:val="49"/>
         </w:numPr>
         <w:rPr>
-          <w:lang w:val="en-US"/>
-        </w:rPr>
-      </w:pPr>
-      <w:proofErr w:type="spellStart"/>
-      <w:r>
-        <w:rPr>
-          <w:lang w:val="en-US"/>
+          <w:lang w:val="es-ES"/>
+        </w:rPr>
+      </w:pPr>
+      <w:proofErr w:type="spellStart"/>
+      <w:r>
+        <w:rPr>
+          <w:lang w:val="es-ES"/>
         </w:rPr>
         <w:t>fk_rolresponsable_id</w:t>
       </w:r>
       <w:proofErr w:type="spellEnd"/>
       <w:r>
         <w:rPr>
-          <w:lang w:val="en-US"/>
+          <w:lang w:val="es-ES"/>
         </w:rPr>
         <w:t xml:space="preserve"> </w:t>
       </w:r>
       <w:r>
         <w:rPr>
-          <w:lang w:val="en-US"/>
-        </w:rPr>
-        <w:tab/>
-        <w:t xml:space="preserve">(numeric, integer), </w:t>
+          <w:lang w:val="es-ES"/>
+        </w:rPr>
+        <w:tab/>
+      </w:r>
+      <w:r>
+        <w:rPr>
+          <w:lang w:val="es-ES"/>
+        </w:rPr>
+        <w:tab/>
+      </w:r>
+      <w:r>
+        <w:rPr>
+          <w:lang w:val="es-ES"/>
+        </w:rPr>
+        <w:t>(</w:t>
+      </w:r>
+      <w:proofErr w:type="spellStart"/>
+      <w:r>
+        <w:rPr>
+          <w:lang w:val="es-ES"/>
+        </w:rPr>
+        <w:t>numeric</w:t>
+      </w:r>
+      <w:proofErr w:type="spellEnd"/>
+      <w:r>
+        <w:rPr>
+          <w:lang w:val="es-ES"/>
+        </w:rPr>
+        <w:t xml:space="preserve">, </w:t>
+      </w:r>
+      <w:proofErr w:type="spellStart"/>
+      <w:r>
+        <w:rPr>
+          <w:lang w:val="es-ES"/>
+        </w:rPr>
+        <w:t>integer</w:t>
+      </w:r>
+      <w:proofErr w:type="spellEnd"/>
+      <w:r>
+        <w:rPr>
+          <w:lang w:val="es-ES"/>
+        </w:rPr>
+        <w:t xml:space="preserve">), </w:t>
       </w:r>
     </w:p>
     <w:p>
@@ -15290,29 +16247,68 @@
           <w:numId w:val="49"/>
         </w:numPr>
         <w:rPr>
-          <w:lang w:val="en-US"/>
-        </w:rPr>
-      </w:pPr>
-      <w:proofErr w:type="spellStart"/>
-      <w:r>
-        <w:rPr>
-          <w:lang w:val="en-US"/>
+          <w:lang w:val="es-ES"/>
+        </w:rPr>
+      </w:pPr>
+      <w:proofErr w:type="spellStart"/>
+      <w:r>
+        <w:rPr>
+          <w:lang w:val="es-ES"/>
         </w:rPr>
         <w:t>fk_responsable_id</w:t>
       </w:r>
       <w:proofErr w:type="spellEnd"/>
       <w:r>
         <w:rPr>
-          <w:lang w:val="en-US"/>
+          <w:lang w:val="es-ES"/>
         </w:rPr>
         <w:t xml:space="preserve"> </w:t>
       </w:r>
       <w:r>
         <w:rPr>
-          <w:lang w:val="en-US"/>
-        </w:rPr>
-        <w:tab/>
-        <w:t xml:space="preserve">(numeric, integer), </w:t>
+          <w:lang w:val="es-ES"/>
+        </w:rPr>
+        <w:tab/>
+      </w:r>
+      <w:r>
+        <w:rPr>
+          <w:lang w:val="es-ES"/>
+        </w:rPr>
+        <w:tab/>
+      </w:r>
+      <w:r>
+        <w:rPr>
+          <w:lang w:val="es-ES"/>
+        </w:rPr>
+        <w:t>(</w:t>
+      </w:r>
+      <w:proofErr w:type="spellStart"/>
+      <w:r>
+        <w:rPr>
+          <w:lang w:val="es-ES"/>
+        </w:rPr>
+        <w:t>numeric</w:t>
+      </w:r>
+      <w:proofErr w:type="spellEnd"/>
+      <w:r>
+        <w:rPr>
+          <w:lang w:val="es-ES"/>
+        </w:rPr>
+        <w:t xml:space="preserve">, </w:t>
+      </w:r>
+      <w:proofErr w:type="spellStart"/>
+      <w:r>
+        <w:rPr>
+          <w:lang w:val="es-ES"/>
+        </w:rPr>
+        <w:t>integer</w:t>
+      </w:r>
+      <w:proofErr w:type="spellEnd"/>
+      <w:r>
+        <w:rPr>
+          <w:lang w:val="es-ES"/>
+        </w:rPr>
+        <w:t xml:space="preserve">), </w:t>
       </w:r>
     </w:p>
     <w:p>
@@ -15351,6 +16347,17 @@
           <w:lang w:val="es-ES"/>
         </w:rPr>
         <w:tab/>
+      </w:r>
+      <w:r>
+        <w:rPr>
+          <w:lang w:val="es-ES"/>
+        </w:rPr>
+        <w:tab/>
+      </w:r>
+      <w:r>
+        <w:rPr>
+          <w:lang w:val="es-ES"/>
+        </w:rPr>
         <w:t>(</w:t>
       </w:r>
       <w:proofErr w:type="spellStart"/>
@@ -15390,47 +16397,58 @@
           <w:numId w:val="49"/>
         </w:numPr>
         <w:rPr>
-          <w:lang w:val="en-US"/>
-        </w:rPr>
-      </w:pPr>
-      <w:proofErr w:type="spellStart"/>
-      <w:r>
-        <w:rPr>
-          <w:lang w:val="en-US"/>
+          <w:lang w:val="es-ES"/>
+        </w:rPr>
+      </w:pPr>
+      <w:proofErr w:type="spellStart"/>
+      <w:r>
+        <w:rPr>
+          <w:lang w:val="es-ES"/>
         </w:rPr>
         <w:t>descripcion</w:t>
       </w:r>
       <w:proofErr w:type="spellEnd"/>
       <w:r>
         <w:rPr>
-          <w:lang w:val="en-US"/>
+          <w:lang w:val="es-ES"/>
         </w:rPr>
         <w:t xml:space="preserve"> </w:t>
       </w:r>
       <w:r>
         <w:rPr>
-          <w:lang w:val="en-US"/>
-        </w:rPr>
-        <w:tab/>
-      </w:r>
-      <w:r>
-        <w:rPr>
-          <w:lang w:val="en-US"/>
-        </w:rPr>
-        <w:tab/>
+          <w:lang w:val="es-ES"/>
+        </w:rPr>
+        <w:tab/>
+      </w:r>
+      <w:r>
+        <w:rPr>
+          <w:lang w:val="es-ES"/>
+        </w:rPr>
+        <w:tab/>
+      </w:r>
+      <w:r>
+        <w:rPr>
+          <w:lang w:val="es-ES"/>
+        </w:rPr>
+        <w:tab/>
+      </w:r>
+      <w:r>
+        <w:rPr>
+          <w:lang w:val="es-ES"/>
+        </w:rPr>
         <w:t>(</w:t>
       </w:r>
       <w:proofErr w:type="spellStart"/>
       <w:r>
         <w:rPr>
-          <w:lang w:val="en-US"/>
+          <w:lang w:val="es-ES"/>
         </w:rPr>
         <w:t>varchar</w:t>
       </w:r>
       <w:proofErr w:type="spellEnd"/>
       <w:r>
         <w:rPr>
-          <w:lang w:val="en-US"/>
+          <w:lang w:val="es-ES"/>
         </w:rPr>
         <w:t>)</w:t>
       </w:r>
@@ -15460,33 +16478,72 @@
           <w:numId w:val="49"/>
         </w:numPr>
         <w:rPr>
-          <w:lang w:val="en-US"/>
-        </w:rPr>
-      </w:pPr>
-      <w:r>
-        <w:rPr>
-          <w:lang w:val="en-US"/>
+          <w:lang w:val="es-ES"/>
+        </w:rPr>
+      </w:pPr>
+      <w:r>
+        <w:rPr>
+          <w:lang w:val="es-ES"/>
         </w:rPr>
         <w:t xml:space="preserve">id </w:t>
       </w:r>
       <w:r>
         <w:rPr>
-          <w:lang w:val="en-US"/>
-        </w:rPr>
-        <w:tab/>
-      </w:r>
-      <w:r>
-        <w:rPr>
-          <w:lang w:val="en-US"/>
-        </w:rPr>
-        <w:tab/>
-      </w:r>
-      <w:r>
-        <w:rPr>
-          <w:lang w:val="en-US"/>
-        </w:rPr>
-        <w:tab/>
-        <w:t xml:space="preserve">(numeric, integer), </w:t>
+          <w:lang w:val="es-ES"/>
+        </w:rPr>
+        <w:tab/>
+      </w:r>
+      <w:r>
+        <w:rPr>
+          <w:lang w:val="es-ES"/>
+        </w:rPr>
+        <w:tab/>
+      </w:r>
+      <w:r>
+        <w:rPr>
+          <w:lang w:val="es-ES"/>
+        </w:rPr>
+        <w:tab/>
+      </w:r>
+      <w:r>
+        <w:rPr>
+          <w:lang w:val="es-ES"/>
+        </w:rPr>
+        <w:tab/>
+      </w:r>
+      <w:r>
+        <w:rPr>
+          <w:lang w:val="es-ES"/>
+        </w:rPr>
+        <w:t>(</w:t>
+      </w:r>
+      <w:proofErr w:type="spellStart"/>
+      <w:r>
+        <w:rPr>
+          <w:lang w:val="es-ES"/>
+        </w:rPr>
+        <w:t>numeric</w:t>
+      </w:r>
+      <w:proofErr w:type="spellEnd"/>
+      <w:r>
+        <w:rPr>
+          <w:lang w:val="es-ES"/>
+        </w:rPr>
+        <w:t xml:space="preserve">, </w:t>
+      </w:r>
+      <w:proofErr w:type="spellStart"/>
+      <w:r>
+        <w:rPr>
+          <w:lang w:val="es-ES"/>
+        </w:rPr>
+        <w:t>integer</w:t>
+      </w:r>
+      <w:proofErr w:type="spellEnd"/>
+      <w:r>
+        <w:rPr>
+          <w:lang w:val="es-ES"/>
+        </w:rPr>
+        <w:t xml:space="preserve">), </w:t>
       </w:r>
     </w:p>
     <w:p>
@@ -15497,34 +16554,45 @@
           <w:numId w:val="49"/>
         </w:numPr>
         <w:rPr>
-          <w:lang w:val="en-US"/>
-        </w:rPr>
-      </w:pPr>
-      <w:proofErr w:type="spellStart"/>
-      <w:r>
-        <w:rPr>
-          <w:lang w:val="en-US"/>
+          <w:lang w:val="es-ES"/>
+        </w:rPr>
+      </w:pPr>
+      <w:proofErr w:type="spellStart"/>
+      <w:r>
+        <w:rPr>
+          <w:lang w:val="es-ES"/>
         </w:rPr>
         <w:t>fecha_inicio</w:t>
       </w:r>
       <w:proofErr w:type="spellEnd"/>
       <w:r>
         <w:rPr>
-          <w:lang w:val="en-US"/>
+          <w:lang w:val="es-ES"/>
         </w:rPr>
         <w:t xml:space="preserve"> </w:t>
       </w:r>
       <w:r>
         <w:rPr>
-          <w:lang w:val="en-US"/>
-        </w:rPr>
-        <w:tab/>
-      </w:r>
-      <w:r>
-        <w:rPr>
-          <w:lang w:val="en-US"/>
-        </w:rPr>
-        <w:tab/>
+          <w:lang w:val="es-ES"/>
+        </w:rPr>
+        <w:tab/>
+      </w:r>
+      <w:r>
+        <w:rPr>
+          <w:lang w:val="es-ES"/>
+        </w:rPr>
+        <w:tab/>
+      </w:r>
+      <w:r>
+        <w:rPr>
+          <w:lang w:val="es-ES"/>
+        </w:rPr>
+        <w:tab/>
+      </w:r>
+      <w:r>
+        <w:rPr>
+          <w:lang w:val="es-ES"/>
+        </w:rPr>
         <w:t xml:space="preserve">(date), </w:t>
       </w:r>
     </w:p>
@@ -15536,34 +16604,45 @@
           <w:numId w:val="49"/>
         </w:numPr>
         <w:rPr>
-          <w:lang w:val="en-US"/>
-        </w:rPr>
-      </w:pPr>
-      <w:proofErr w:type="spellStart"/>
-      <w:r>
-        <w:rPr>
-          <w:lang w:val="en-US"/>
+          <w:lang w:val="es-ES"/>
+        </w:rPr>
+      </w:pPr>
+      <w:proofErr w:type="spellStart"/>
+      <w:r>
+        <w:rPr>
+          <w:lang w:val="es-ES"/>
         </w:rPr>
         <w:t>fecha_fin</w:t>
       </w:r>
       <w:proofErr w:type="spellEnd"/>
       <w:r>
         <w:rPr>
-          <w:lang w:val="en-US"/>
+          <w:lang w:val="es-ES"/>
         </w:rPr>
         <w:t xml:space="preserve"> </w:t>
       </w:r>
       <w:r>
         <w:rPr>
-          <w:lang w:val="en-US"/>
-        </w:rPr>
-        <w:tab/>
-      </w:r>
-      <w:r>
-        <w:rPr>
-          <w:lang w:val="en-US"/>
-        </w:rPr>
-        <w:tab/>
+          <w:lang w:val="es-ES"/>
+        </w:rPr>
+        <w:tab/>
+      </w:r>
+      <w:r>
+        <w:rPr>
+          <w:lang w:val="es-ES"/>
+        </w:rPr>
+        <w:tab/>
+      </w:r>
+      <w:r>
+        <w:rPr>
+          <w:lang w:val="es-ES"/>
+        </w:rPr>
+        <w:tab/>
+      </w:r>
+      <w:r>
+        <w:rPr>
+          <w:lang w:val="es-ES"/>
+        </w:rPr>
         <w:t xml:space="preserve">(date), </w:t>
       </w:r>
     </w:p>
@@ -15575,29 +16654,68 @@
           <w:numId w:val="49"/>
         </w:numPr>
         <w:rPr>
-          <w:lang w:val="en-US"/>
-        </w:rPr>
-      </w:pPr>
-      <w:proofErr w:type="spellStart"/>
-      <w:r>
-        <w:rPr>
-          <w:lang w:val="en-US"/>
+          <w:lang w:val="es-ES"/>
+        </w:rPr>
+      </w:pPr>
+      <w:proofErr w:type="spellStart"/>
+      <w:r>
+        <w:rPr>
+          <w:lang w:val="es-ES"/>
         </w:rPr>
         <w:t>fk_asignatura_id</w:t>
       </w:r>
       <w:proofErr w:type="spellEnd"/>
       <w:r>
         <w:rPr>
-          <w:lang w:val="en-US"/>
+          <w:lang w:val="es-ES"/>
         </w:rPr>
         <w:t xml:space="preserve"> </w:t>
       </w:r>
       <w:r>
         <w:rPr>
-          <w:lang w:val="en-US"/>
-        </w:rPr>
-        <w:tab/>
-        <w:t xml:space="preserve">(numeric, integer), </w:t>
+          <w:lang w:val="es-ES"/>
+        </w:rPr>
+        <w:tab/>
+      </w:r>
+      <w:r>
+        <w:rPr>
+          <w:lang w:val="es-ES"/>
+        </w:rPr>
+        <w:tab/>
+      </w:r>
+      <w:r>
+        <w:rPr>
+          <w:lang w:val="es-ES"/>
+        </w:rPr>
+        <w:t>(</w:t>
+      </w:r>
+      <w:proofErr w:type="spellStart"/>
+      <w:r>
+        <w:rPr>
+          <w:lang w:val="es-ES"/>
+        </w:rPr>
+        <w:t>numeric</w:t>
+      </w:r>
+      <w:proofErr w:type="spellEnd"/>
+      <w:r>
+        <w:rPr>
+          <w:lang w:val="es-ES"/>
+        </w:rPr>
+        <w:t xml:space="preserve">, </w:t>
+      </w:r>
+      <w:proofErr w:type="spellStart"/>
+      <w:r>
+        <w:rPr>
+          <w:lang w:val="es-ES"/>
+        </w:rPr>
+        <w:t>integer</w:t>
+      </w:r>
+      <w:proofErr w:type="spellEnd"/>
+      <w:r>
+        <w:rPr>
+          <w:lang w:val="es-ES"/>
+        </w:rPr>
+        <w:t xml:space="preserve">), </w:t>
       </w:r>
     </w:p>
     <w:p>
@@ -15636,6 +16754,17 @@
           <w:lang w:val="es-ES"/>
         </w:rPr>
         <w:tab/>
+      </w:r>
+      <w:r>
+        <w:rPr>
+          <w:lang w:val="es-ES"/>
+        </w:rPr>
+        <w:tab/>
+      </w:r>
+      <w:r>
+        <w:rPr>
+          <w:lang w:val="es-ES"/>
+        </w:rPr>
         <w:t>(</w:t>
       </w:r>
       <w:proofErr w:type="spellStart"/>
@@ -15703,6 +16832,17 @@
           <w:lang w:val="es-ES"/>
         </w:rPr>
         <w:tab/>
+      </w:r>
+      <w:r>
+        <w:rPr>
+          <w:lang w:val="es-ES"/>
+        </w:rPr>
+        <w:tab/>
+      </w:r>
+      <w:r>
+        <w:rPr>
+          <w:lang w:val="es-ES"/>
+        </w:rPr>
         <w:t>(</w:t>
       </w:r>
       <w:proofErr w:type="spellStart"/>
@@ -15764,6 +16904,17 @@
           <w:lang w:val="es-ES"/>
         </w:rPr>
         <w:tab/>
+      </w:r>
+      <w:r>
+        <w:rPr>
+          <w:lang w:val="es-ES"/>
+        </w:rPr>
+        <w:tab/>
+      </w:r>
+      <w:r>
+        <w:rPr>
+          <w:lang w:val="es-ES"/>
+        </w:rPr>
         <w:t>(</w:t>
       </w:r>
       <w:proofErr w:type="spellStart"/>
@@ -16898,27 +18049,14 @@
             </w:rPr>
             <w:t xml:space="preserve">Capítulo: </w:t>
           </w:r>
-          <w:r>
-            <w:fldChar w:fldCharType="begin"/>
-          </w:r>
-          <w:r>
-            <w:instrText xml:space="preserve"> STYLEREF  "1"  </w:instrText>
-          </w:r>
-          <w:r>
-            <w:fldChar w:fldCharType="separate"/>
-          </w:r>
-          <w:r>
-            <w:rPr>
-              <w:noProof/>
-            </w:rPr>
-            <w:t>Anexo</w:t>
-          </w:r>
-          <w:r>
-            <w:rPr>
-              <w:noProof/>
-            </w:rPr>
-            <w:fldChar w:fldCharType="end"/>
-          </w:r>
+          <w:fldSimple w:instr=" STYLEREF  &quot;1&quot;  ">
+            <w:r>
+              <w:rPr>
+                <w:noProof/>
+              </w:rPr>
+              <w:t>Anexo</w:t>
+            </w:r>
+          </w:fldSimple>
         </w:p>
       </w:tc>
     </w:tr>
@@ -16969,7 +18107,7 @@
               <w:szCs w:val="40"/>
               <w:lang w:val="es-ES"/>
             </w:rPr>
-            <w:t>31</w:t>
+            <w:t>28</w:t>
           </w:r>
           <w:r>
             <w:rPr>
@@ -17338,6 +18476,7 @@
               <w:noProof/>
               <w:sz w:val="16"/>
               <w:szCs w:val="16"/>
+              <w:lang w:val="es-ES" w:eastAsia="es-ES"/>
             </w:rPr>
             <w:drawing>
               <wp:anchor distT="0" distB="0" distL="114300" distR="114300" simplePos="0" relativeHeight="251659264" behindDoc="1" locked="0" layoutInCell="1" allowOverlap="1" wp14:anchorId="282387E0" wp14:editId="7620747D">
@@ -24595,7 +25734,7 @@
     <w:charset w:val="00"/>
     <w:family w:val="roman"/>
     <w:pitch w:val="variable"/>
-    <w:sig w:usb0="E0002AFF" w:usb1="C0007841" w:usb2="00000009" w:usb3="00000000" w:csb0="000001FF" w:csb1="00000000"/>
+    <w:sig w:usb0="E0002AFF" w:usb1="C0007843" w:usb2="00000009" w:usb3="00000000" w:csb0="000001FF" w:csb1="00000000"/>
   </w:font>
   <w:font w:name="Courier New">
     <w:panose1 w:val="02070309020205020404"/>
@@ -24672,6 +25811,7 @@
     <w:rsid w:val="001A59A5"/>
     <w:rsid w:val="001A7AF4"/>
     <w:rsid w:val="001D7590"/>
+    <w:rsid w:val="003D2C67"/>
     <w:rsid w:val="00444732"/>
     <w:rsid w:val="00552CB4"/>
     <w:rsid w:val="007E3D65"/>
@@ -24703,7 +25843,7 @@
   <w:themeFontLang w:val="es-AR"/>
   <w:clrSchemeMapping w:bg1="light1" w:t1="dark1" w:bg2="light2" w:t2="dark2" w:accent1="accent1" w:accent2="accent2" w:accent3="accent3" w:accent4="accent4" w:accent5="accent5" w:accent6="accent6" w:hyperlink="hyperlink" w:followedHyperlink="followedHyperlink"/>
   <w:decimalSymbol w:val=","/>
-  <w:listSeparator w:val=","/>
+  <w:listSeparator w:val=";"/>
 </w:settings>
 </file>
 
@@ -25455,7 +26595,7 @@
 </file>
 
 <file path=customXml/itemProps1.xml><?xml version="1.0" encoding="utf-8"?>
-<ds:datastoreItem xmlns:ds="http://schemas.openxmlformats.org/officeDocument/2006/customXml" ds:itemID="{841F2C77-09EF-4319-9A56-FC3199AC26A4}">
+<ds:datastoreItem xmlns:ds="http://schemas.openxmlformats.org/officeDocument/2006/customXml" ds:itemID="{4CBBF42B-79A6-4EB3-ADCC-3102420FDF4E}">
   <ds:schemaRefs>
     <ds:schemaRef ds:uri="http://schemas.openxmlformats.org/officeDocument/2006/bibliography"/>
   </ds:schemaRefs>

</xml_diff>